<commit_message>
yo report ban raha hai
</commit_message>
<xml_diff>
--- a/Report.docx
+++ b/Report.docx
@@ -343,7 +343,7 @@
                     <pic:cNvPicPr preferRelativeResize="0"/>
                   </pic:nvPicPr>
                   <pic:blipFill>
-                    <a:blip r:embed="rId4"/>
+                    <a:blip r:embed="rId5"/>
                     <a:srcRect/>
                     <a:stretch>
                       <a:fillRect/>
@@ -1784,8 +1784,3990 @@
         </w:rPr>
       </w:pPr>
     </w:p>
+    <w:p>
+      <w:pPr>
+        <w:widowControl/>
+        <w:spacing w:after="160" w:line="259" w:lineRule="auto"/>
+        <w:rPr>
+          <w:color w:val="000000"/>
+        </w:rPr>
+      </w:pPr>
+      <w:r>
+        <w:rPr>
+          <w:color w:val="000000"/>
+        </w:rPr>
+        <w:br w:type="page"/>
+      </w:r>
+    </w:p>
+    <w:p>
+      <w:pPr>
+        <w:rPr>
+          <w:b/>
+          <w:bCs/>
+          <w:sz w:val="28"/>
+          <w:szCs w:val="28"/>
+        </w:rPr>
+      </w:pPr>
+      <w:r>
+        <w:rPr>
+          <w:b/>
+          <w:bCs/>
+          <w:sz w:val="28"/>
+          <w:szCs w:val="28"/>
+        </w:rPr>
+        <w:lastRenderedPageBreak/>
+        <w:t>Vision</w:t>
+      </w:r>
+    </w:p>
+    <w:p>
+      <w:pPr>
+        <w:rPr>
+          <w:sz w:val="24"/>
+          <w:szCs w:val="24"/>
+        </w:rPr>
+      </w:pPr>
+      <w:r>
+        <w:rPr>
+          <w:sz w:val="24"/>
+          <w:szCs w:val="24"/>
+        </w:rPr>
+        <w:t>To provide employable CSE – AIML engineers for Society and Industry needs.</w:t>
+      </w:r>
+    </w:p>
+    <w:p>
+      <w:pPr>
+        <w:rPr>
+          <w:sz w:val="24"/>
+          <w:szCs w:val="24"/>
+        </w:rPr>
+      </w:pPr>
+    </w:p>
+    <w:p>
+      <w:pPr>
+        <w:rPr>
+          <w:sz w:val="24"/>
+          <w:szCs w:val="24"/>
+        </w:rPr>
+      </w:pPr>
+    </w:p>
+    <w:p>
+      <w:pPr>
+        <w:rPr>
+          <w:sz w:val="24"/>
+          <w:szCs w:val="24"/>
+        </w:rPr>
+      </w:pPr>
+    </w:p>
+    <w:p>
+      <w:pPr>
+        <w:rPr>
+          <w:sz w:val="24"/>
+          <w:szCs w:val="24"/>
+        </w:rPr>
+      </w:pPr>
+    </w:p>
+    <w:p>
+      <w:pPr>
+        <w:spacing w:line="360" w:lineRule="auto"/>
+        <w:rPr>
+          <w:b/>
+          <w:bCs/>
+          <w:sz w:val="28"/>
+          <w:szCs w:val="28"/>
+        </w:rPr>
+      </w:pPr>
+      <w:r>
+        <w:rPr>
+          <w:b/>
+          <w:bCs/>
+          <w:sz w:val="28"/>
+          <w:szCs w:val="28"/>
+        </w:rPr>
+        <w:t>Mission</w:t>
+      </w:r>
+    </w:p>
+    <w:p>
+      <w:pPr>
+        <w:spacing w:line="360" w:lineRule="auto"/>
+        <w:rPr>
+          <w:sz w:val="24"/>
+          <w:szCs w:val="24"/>
+        </w:rPr>
+      </w:pPr>
+      <w:r>
+        <w:rPr>
+          <w:b/>
+          <w:bCs/>
+          <w:sz w:val="24"/>
+          <w:szCs w:val="24"/>
+        </w:rPr>
+        <w:t>M1:</w:t>
+      </w:r>
+      <w:r>
+        <w:rPr>
+          <w:sz w:val="24"/>
+          <w:szCs w:val="24"/>
+        </w:rPr>
+        <w:tab/>
+      </w:r>
+      <w:r>
+        <w:rPr>
+          <w:sz w:val="24"/>
+          <w:szCs w:val="24"/>
+        </w:rPr>
+        <w:tab/>
+        <w:t>Empower students with strong basic foundation.</w:t>
+      </w:r>
+    </w:p>
+    <w:p>
+      <w:pPr>
+        <w:spacing w:line="360" w:lineRule="auto"/>
+        <w:rPr>
+          <w:sz w:val="24"/>
+          <w:szCs w:val="24"/>
+        </w:rPr>
+      </w:pPr>
+      <w:r>
+        <w:rPr>
+          <w:b/>
+          <w:bCs/>
+          <w:sz w:val="24"/>
+          <w:szCs w:val="24"/>
+        </w:rPr>
+        <w:t>M2:</w:t>
+      </w:r>
+      <w:r>
+        <w:rPr>
+          <w:sz w:val="24"/>
+          <w:szCs w:val="24"/>
+        </w:rPr>
+        <w:tab/>
+      </w:r>
+      <w:r>
+        <w:rPr>
+          <w:sz w:val="24"/>
+          <w:szCs w:val="24"/>
+        </w:rPr>
+        <w:tab/>
+        <w:t>Develop technical and non-technical skills for lifelong learning.</w:t>
+      </w:r>
+    </w:p>
+    <w:p>
+      <w:pPr>
+        <w:spacing w:line="360" w:lineRule="auto"/>
+        <w:rPr>
+          <w:sz w:val="24"/>
+          <w:szCs w:val="24"/>
+        </w:rPr>
+      </w:pPr>
+      <w:r>
+        <w:rPr>
+          <w:b/>
+          <w:bCs/>
+          <w:sz w:val="24"/>
+          <w:szCs w:val="24"/>
+        </w:rPr>
+        <w:t>M3:</w:t>
+      </w:r>
+      <w:r>
+        <w:rPr>
+          <w:sz w:val="24"/>
+          <w:szCs w:val="24"/>
+        </w:rPr>
+        <w:t xml:space="preserve"> </w:t>
+      </w:r>
+      <w:r>
+        <w:rPr>
+          <w:sz w:val="24"/>
+          <w:szCs w:val="24"/>
+        </w:rPr>
+        <w:tab/>
+      </w:r>
+      <w:r>
+        <w:rPr>
+          <w:sz w:val="24"/>
+          <w:szCs w:val="24"/>
+        </w:rPr>
+        <w:tab/>
+        <w:t>To promote student’s interest in higher studies, research and entrepreneurship to</w:t>
+      </w:r>
+    </w:p>
+    <w:p>
+      <w:pPr>
+        <w:spacing w:line="360" w:lineRule="auto"/>
+        <w:rPr>
+          <w:sz w:val="24"/>
+          <w:szCs w:val="24"/>
+        </w:rPr>
+      </w:pPr>
+      <w:r>
+        <w:rPr>
+          <w:sz w:val="24"/>
+          <w:szCs w:val="24"/>
+        </w:rPr>
+        <w:tab/>
+      </w:r>
+      <w:r>
+        <w:rPr>
+          <w:sz w:val="24"/>
+          <w:szCs w:val="24"/>
+        </w:rPr>
+        <w:tab/>
+        <w:t>Meet global challenges.</w:t>
+      </w:r>
+    </w:p>
+    <w:p>
+      <w:pPr>
+        <w:spacing w:line="360" w:lineRule="auto"/>
+        <w:rPr>
+          <w:sz w:val="24"/>
+          <w:szCs w:val="24"/>
+        </w:rPr>
+      </w:pPr>
+    </w:p>
+    <w:p>
+      <w:pPr>
+        <w:spacing w:line="360" w:lineRule="auto"/>
+        <w:rPr>
+          <w:sz w:val="24"/>
+          <w:szCs w:val="24"/>
+        </w:rPr>
+      </w:pPr>
+    </w:p>
+    <w:p>
+      <w:pPr>
+        <w:spacing w:line="360" w:lineRule="auto"/>
+        <w:rPr>
+          <w:sz w:val="24"/>
+          <w:szCs w:val="24"/>
+        </w:rPr>
+      </w:pPr>
+    </w:p>
+    <w:p>
+      <w:pPr>
+        <w:spacing w:line="360" w:lineRule="auto"/>
+        <w:rPr>
+          <w:sz w:val="24"/>
+          <w:szCs w:val="24"/>
+        </w:rPr>
+      </w:pPr>
+    </w:p>
+    <w:p>
+      <w:pPr>
+        <w:spacing w:line="360" w:lineRule="auto"/>
+        <w:rPr>
+          <w:sz w:val="24"/>
+          <w:szCs w:val="24"/>
+        </w:rPr>
+      </w:pPr>
+      <w:r>
+        <w:rPr>
+          <w:b/>
+          <w:bCs/>
+          <w:sz w:val="24"/>
+          <w:szCs w:val="24"/>
+        </w:rPr>
+        <w:t>PE01:</w:t>
+      </w:r>
+      <w:r>
+        <w:rPr>
+          <w:sz w:val="24"/>
+          <w:szCs w:val="24"/>
+        </w:rPr>
+        <w:tab/>
+      </w:r>
+      <w:r>
+        <w:rPr>
+          <w:sz w:val="24"/>
+          <w:szCs w:val="24"/>
+        </w:rPr>
+        <w:tab/>
+        <w:t>Graduates will be prepared for analyzing, designing, developing AIML based</w:t>
+      </w:r>
+    </w:p>
+    <w:p>
+      <w:pPr>
+        <w:spacing w:line="360" w:lineRule="auto"/>
+        <w:rPr>
+          <w:sz w:val="24"/>
+          <w:szCs w:val="24"/>
+        </w:rPr>
+      </w:pPr>
+      <w:r>
+        <w:rPr>
+          <w:sz w:val="24"/>
+          <w:szCs w:val="24"/>
+        </w:rPr>
+        <w:tab/>
+      </w:r>
+      <w:r>
+        <w:rPr>
+          <w:sz w:val="24"/>
+          <w:szCs w:val="24"/>
+        </w:rPr>
+        <w:tab/>
+        <w:t>Software with creativity.</w:t>
+      </w:r>
+    </w:p>
+    <w:p>
+      <w:pPr>
+        <w:spacing w:line="360" w:lineRule="auto"/>
+        <w:rPr>
+          <w:sz w:val="24"/>
+          <w:szCs w:val="24"/>
+        </w:rPr>
+      </w:pPr>
+      <w:r>
+        <w:rPr>
+          <w:b/>
+          <w:bCs/>
+          <w:sz w:val="24"/>
+          <w:szCs w:val="24"/>
+        </w:rPr>
+        <w:t xml:space="preserve">PE02: </w:t>
+      </w:r>
+      <w:r>
+        <w:rPr>
+          <w:b/>
+          <w:bCs/>
+          <w:sz w:val="24"/>
+          <w:szCs w:val="24"/>
+        </w:rPr>
+        <w:tab/>
+      </w:r>
+      <w:r>
+        <w:rPr>
+          <w:sz w:val="24"/>
+          <w:szCs w:val="24"/>
+        </w:rPr>
+        <w:tab/>
+        <w:t xml:space="preserve">Graduates will be skilled in the use of the modern tools for problem solving and </w:t>
+      </w:r>
+    </w:p>
+    <w:p>
+      <w:pPr>
+        <w:spacing w:line="360" w:lineRule="auto"/>
+        <w:rPr>
+          <w:sz w:val="24"/>
+          <w:szCs w:val="24"/>
+        </w:rPr>
+      </w:pPr>
+      <w:r>
+        <w:rPr>
+          <w:sz w:val="24"/>
+          <w:szCs w:val="24"/>
+        </w:rPr>
+        <w:tab/>
+      </w:r>
+      <w:r>
+        <w:rPr>
+          <w:sz w:val="24"/>
+          <w:szCs w:val="24"/>
+        </w:rPr>
+        <w:tab/>
+        <w:t>Analyzing industrial and societal requirements.</w:t>
+      </w:r>
+    </w:p>
+    <w:p>
+      <w:pPr>
+        <w:spacing w:line="360" w:lineRule="auto"/>
+        <w:rPr>
+          <w:sz w:val="24"/>
+          <w:szCs w:val="24"/>
+        </w:rPr>
+      </w:pPr>
+      <w:r>
+        <w:rPr>
+          <w:b/>
+          <w:bCs/>
+          <w:sz w:val="24"/>
+          <w:szCs w:val="24"/>
+        </w:rPr>
+        <w:t>PE03:</w:t>
+      </w:r>
+      <w:r>
+        <w:rPr>
+          <w:sz w:val="24"/>
+          <w:szCs w:val="24"/>
+        </w:rPr>
+        <w:tab/>
+      </w:r>
+      <w:r>
+        <w:rPr>
+          <w:sz w:val="24"/>
+          <w:szCs w:val="24"/>
+        </w:rPr>
+        <w:tab/>
+        <w:t>Graduates will be exhibited professionalism, inter-personal skills and constant</w:t>
+      </w:r>
+    </w:p>
+    <w:p>
+      <w:pPr>
+        <w:spacing w:line="360" w:lineRule="auto"/>
+        <w:rPr>
+          <w:sz w:val="24"/>
+          <w:szCs w:val="24"/>
+        </w:rPr>
+      </w:pPr>
+      <w:r>
+        <w:rPr>
+          <w:sz w:val="24"/>
+          <w:szCs w:val="24"/>
+        </w:rPr>
+        <w:tab/>
+      </w:r>
+      <w:r>
+        <w:rPr>
+          <w:sz w:val="24"/>
+          <w:szCs w:val="24"/>
+        </w:rPr>
+        <w:tab/>
+        <w:t>Learning to develop management qualities.</w:t>
+      </w:r>
+    </w:p>
+    <w:p>
+      <w:pPr>
+        <w:spacing w:line="360" w:lineRule="auto"/>
+        <w:rPr>
+          <w:sz w:val="24"/>
+          <w:szCs w:val="24"/>
+        </w:rPr>
+      </w:pPr>
+    </w:p>
+    <w:p>
+      <w:pPr>
+        <w:spacing w:line="360" w:lineRule="auto"/>
+        <w:rPr>
+          <w:sz w:val="24"/>
+          <w:szCs w:val="24"/>
+        </w:rPr>
+      </w:pPr>
+    </w:p>
+    <w:p>
+      <w:pPr>
+        <w:spacing w:line="360" w:lineRule="auto"/>
+        <w:rPr>
+          <w:sz w:val="24"/>
+          <w:szCs w:val="24"/>
+        </w:rPr>
+      </w:pPr>
+    </w:p>
+    <w:p>
+      <w:pPr>
+        <w:spacing w:line="360" w:lineRule="auto"/>
+        <w:rPr>
+          <w:sz w:val="24"/>
+          <w:szCs w:val="24"/>
+        </w:rPr>
+      </w:pPr>
+    </w:p>
+    <w:p>
+      <w:pPr>
+        <w:spacing w:line="360" w:lineRule="auto"/>
+        <w:rPr>
+          <w:sz w:val="24"/>
+          <w:szCs w:val="24"/>
+        </w:rPr>
+      </w:pPr>
+    </w:p>
+    <w:p>
+      <w:pPr>
+        <w:spacing w:line="360" w:lineRule="auto"/>
+        <w:rPr>
+          <w:sz w:val="24"/>
+          <w:szCs w:val="24"/>
+        </w:rPr>
+      </w:pPr>
+      <w:r>
+        <w:rPr>
+          <w:b/>
+          <w:bCs/>
+          <w:sz w:val="24"/>
+          <w:szCs w:val="24"/>
+        </w:rPr>
+        <w:t>PS01:</w:t>
+      </w:r>
+      <w:r>
+        <w:rPr>
+          <w:sz w:val="24"/>
+          <w:szCs w:val="24"/>
+        </w:rPr>
+        <w:tab/>
+      </w:r>
+      <w:r>
+        <w:rPr>
+          <w:sz w:val="24"/>
+          <w:szCs w:val="24"/>
+        </w:rPr>
+        <w:tab/>
+        <w:t>Ability to analyze, design and develop applications by adopting the dynamic</w:t>
+      </w:r>
+    </w:p>
+    <w:p>
+      <w:pPr>
+        <w:spacing w:line="360" w:lineRule="auto"/>
+        <w:rPr>
+          <w:sz w:val="24"/>
+          <w:szCs w:val="24"/>
+        </w:rPr>
+      </w:pPr>
+      <w:r>
+        <w:rPr>
+          <w:sz w:val="24"/>
+          <w:szCs w:val="24"/>
+        </w:rPr>
+        <w:tab/>
+      </w:r>
+      <w:r>
+        <w:rPr>
+          <w:sz w:val="24"/>
+          <w:szCs w:val="24"/>
+        </w:rPr>
+        <w:tab/>
+        <w:t>Nature of Software developments.</w:t>
+      </w:r>
+    </w:p>
+    <w:p>
+      <w:pPr>
+        <w:spacing w:line="360" w:lineRule="auto"/>
+        <w:rPr>
+          <w:sz w:val="24"/>
+          <w:szCs w:val="24"/>
+        </w:rPr>
+      </w:pPr>
+      <w:r>
+        <w:rPr>
+          <w:b/>
+          <w:bCs/>
+          <w:sz w:val="24"/>
+          <w:szCs w:val="24"/>
+        </w:rPr>
+        <w:t>PS02:</w:t>
+      </w:r>
+      <w:r>
+        <w:rPr>
+          <w:sz w:val="24"/>
+          <w:szCs w:val="24"/>
+        </w:rPr>
+        <w:tab/>
+      </w:r>
+      <w:r>
+        <w:rPr>
+          <w:sz w:val="24"/>
+          <w:szCs w:val="24"/>
+        </w:rPr>
+        <w:tab/>
+        <w:t>Ability to use knowledge in Artificial Intelligence and Machine Learning to solve</w:t>
+      </w:r>
+    </w:p>
+    <w:p>
+      <w:pPr>
+        <w:spacing w:line="360" w:lineRule="auto"/>
+        <w:rPr>
+          <w:sz w:val="24"/>
+          <w:szCs w:val="24"/>
+        </w:rPr>
+      </w:pPr>
+      <w:r>
+        <w:rPr>
+          <w:sz w:val="24"/>
+          <w:szCs w:val="24"/>
+        </w:rPr>
+        <w:tab/>
+      </w:r>
+      <w:r>
+        <w:rPr>
+          <w:sz w:val="24"/>
+          <w:szCs w:val="24"/>
+        </w:rPr>
+        <w:tab/>
+        <w:t xml:space="preserve">Real world problems and identify the research gaps and render solutions with </w:t>
+      </w:r>
+    </w:p>
+    <w:p>
+      <w:pPr>
+        <w:spacing w:line="360" w:lineRule="auto"/>
+        <w:rPr>
+          <w:sz w:val="24"/>
+          <w:szCs w:val="24"/>
+        </w:rPr>
+      </w:pPr>
+      <w:r>
+        <w:rPr>
+          <w:sz w:val="24"/>
+          <w:szCs w:val="24"/>
+        </w:rPr>
+        <w:tab/>
+      </w:r>
+      <w:r>
+        <w:rPr>
+          <w:sz w:val="24"/>
+          <w:szCs w:val="24"/>
+        </w:rPr>
+        <w:tab/>
+        <w:t>Innovative ideas.</w:t>
+      </w:r>
+    </w:p>
+    <w:p>
+      <w:pPr>
+        <w:pBdr>
+          <w:top w:val="nil"/>
+          <w:left w:val="nil"/>
+          <w:bottom w:val="nil"/>
+          <w:right w:val="nil"/>
+          <w:between w:val="nil"/>
+        </w:pBdr>
+        <w:spacing w:before="34"/>
+        <w:ind w:left="100"/>
+        <w:rPr>
+          <w:color w:val="000000"/>
+        </w:rPr>
+      </w:pPr>
+    </w:p>
+    <w:p>
+      <w:pPr>
+        <w:widowControl/>
+        <w:spacing w:after="160" w:line="259" w:lineRule="auto"/>
+        <w:rPr>
+          <w:color w:val="000000"/>
+        </w:rPr>
+      </w:pPr>
+      <w:r>
+        <w:rPr>
+          <w:color w:val="000000"/>
+        </w:rPr>
+        <w:br w:type="page"/>
+      </w:r>
+    </w:p>
+    <w:p>
+      <w:pPr>
+        <w:jc w:val="center"/>
+        <w:rPr>
+          <w:b/>
+          <w:bCs/>
+          <w:sz w:val="28"/>
+          <w:szCs w:val="28"/>
+        </w:rPr>
+      </w:pPr>
+      <w:r>
+        <w:rPr>
+          <w:b/>
+          <w:bCs/>
+          <w:sz w:val="28"/>
+          <w:szCs w:val="28"/>
+        </w:rPr>
+        <w:lastRenderedPageBreak/>
+        <w:t>ABSTRACT</w:t>
+      </w:r>
+    </w:p>
+    <w:p>
+      <w:pPr>
+        <w:rPr>
+          <w:sz w:val="24"/>
+          <w:szCs w:val="24"/>
+        </w:rPr>
+      </w:pPr>
+    </w:p>
+    <w:p>
+      <w:pPr>
+        <w:spacing w:line="360" w:lineRule="auto"/>
+        <w:rPr>
+          <w:bCs/>
+          <w:sz w:val="28"/>
+          <w:szCs w:val="28"/>
+        </w:rPr>
+      </w:pPr>
+      <w:r>
+        <w:rPr>
+          <w:b/>
+          <w:bCs/>
+          <w:sz w:val="28"/>
+          <w:szCs w:val="28"/>
+        </w:rPr>
+        <w:t>Title</w:t>
+      </w:r>
+      <w:r>
+        <w:rPr>
+          <w:b/>
+          <w:bCs/>
+          <w:sz w:val="32"/>
+          <w:szCs w:val="32"/>
+        </w:rPr>
+        <w:t>:</w:t>
+      </w:r>
+      <w:r>
+        <w:rPr>
+          <w:bCs/>
+          <w:sz w:val="36"/>
+          <w:szCs w:val="36"/>
+        </w:rPr>
+        <w:t xml:space="preserve"> </w:t>
+      </w:r>
+      <w:r>
+        <w:rPr>
+          <w:bCs/>
+          <w:sz w:val="28"/>
+          <w:szCs w:val="28"/>
+        </w:rPr>
+        <w:t>Event Scheduler and Assistant – a web application</w:t>
+      </w:r>
+    </w:p>
+    <w:p>
+      <w:pPr>
+        <w:spacing w:after="80" w:line="276" w:lineRule="auto"/>
+        <w:jc w:val="both"/>
+      </w:pPr>
+      <w:r>
+        <w:t>In the realm of event management, the "Event Scheduler and Assistant" is a dynamic web application tailored for the organization and execution of small-scale events. This project aims to provide an intuitive and user-friendly platform that assists event organizers in efficiently planning, scheduling, and coordinating events on a smaller scale.</w:t>
+      </w:r>
+    </w:p>
+    <w:p>
+      <w:pPr>
+        <w:spacing w:after="80" w:line="276" w:lineRule="auto"/>
+        <w:jc w:val="both"/>
+      </w:pPr>
+      <w:r>
+        <w:t>At the heart of this web application lies its scalable and versatile database system. Users can seamlessly manage their events by creating, updating, and archiving records of past, present, and future occasions. This feature empowers users to keep a comprehensive history of their events, facilitating informed decision-making for subsequent endeavors. By incorporating a database-driven approach, the application offers a comprehensive overview of event-related details, including attendees, schedules, resources, and outcomes, thus enhancing the overall organization and productivity of small-scale events.</w:t>
+      </w:r>
+    </w:p>
+    <w:p>
+      <w:pPr>
+        <w:spacing w:after="80" w:line="276" w:lineRule="auto"/>
+        <w:jc w:val="both"/>
+      </w:pPr>
+      <w:r>
+        <w:t>The Event Scheduler and Assistant goes beyond basic scheduling functionalities. It offers users the capability to create profiles, allocate tasks, and form dedicated teams for event execution. This collaborative element transforms the application into a one-stop hub for event planning, where team members can effortlessly communicate, collaborate, and track their progress. Task assignment, deadlines, and team coordination are seamlessly integrated, minimizing confusion and enhancing the collective efforts required for successful event management.</w:t>
+      </w:r>
+    </w:p>
+    <w:p>
+      <w:pPr>
+        <w:spacing w:after="80" w:line="276" w:lineRule="auto"/>
+        <w:jc w:val="both"/>
+      </w:pPr>
+      <w:r>
+        <w:t>This project holds immense potential as a practical learning experience for those interested in web application development and its underlying fundamentals. Developing the Event Scheduler and Assistant involves delving into the realms of database management, user authentication, responsive design, and real-time collaboration.</w:t>
+      </w:r>
+    </w:p>
+    <w:p>
+      <w:pPr>
+        <w:pBdr>
+          <w:top w:val="nil"/>
+          <w:left w:val="nil"/>
+          <w:bottom w:val="nil"/>
+          <w:right w:val="nil"/>
+          <w:between w:val="nil"/>
+        </w:pBdr>
+        <w:spacing w:before="34"/>
+        <w:ind w:left="100"/>
+        <w:rPr>
+          <w:color w:val="000000"/>
+        </w:rPr>
+      </w:pPr>
+    </w:p>
+    <w:p>
+      <w:pPr>
+        <w:widowControl/>
+        <w:spacing w:after="160" w:line="259" w:lineRule="auto"/>
+        <w:rPr>
+          <w:color w:val="000000"/>
+        </w:rPr>
+      </w:pPr>
+      <w:r>
+        <w:rPr>
+          <w:color w:val="000000"/>
+        </w:rPr>
+        <w:br w:type="page"/>
+      </w:r>
+    </w:p>
+    <w:p>
+      <w:pPr>
+        <w:spacing w:line="360" w:lineRule="auto"/>
+        <w:rPr>
+          <w:b/>
+          <w:bCs/>
+          <w:sz w:val="28"/>
+          <w:szCs w:val="28"/>
+        </w:rPr>
+      </w:pPr>
+      <w:r>
+        <w:rPr>
+          <w:b/>
+          <w:bCs/>
+          <w:sz w:val="28"/>
+          <w:szCs w:val="28"/>
+        </w:rPr>
+        <w:lastRenderedPageBreak/>
+        <w:t>List of Abbreviations</w:t>
+      </w:r>
+    </w:p>
+    <w:p>
+      <w:pPr>
+        <w:pStyle w:val="ListParagraph"/>
+        <w:numPr>
+          <w:ilvl w:val="0"/>
+          <w:numId w:val="1"/>
+        </w:numPr>
+        <w:spacing w:line="360" w:lineRule="auto"/>
+        <w:rPr>
+          <w:sz w:val="24"/>
+          <w:szCs w:val="24"/>
+        </w:rPr>
+      </w:pPr>
+      <w:r>
+        <w:rPr>
+          <w:sz w:val="24"/>
+          <w:szCs w:val="24"/>
+        </w:rPr>
+        <w:t>API</w:t>
+      </w:r>
+      <w:r>
+        <w:rPr>
+          <w:sz w:val="24"/>
+          <w:szCs w:val="24"/>
+        </w:rPr>
+        <w:t>: Application Programming Interface</w:t>
+      </w:r>
+    </w:p>
+    <w:p>
+      <w:pPr>
+        <w:pStyle w:val="ListParagraph"/>
+        <w:numPr>
+          <w:ilvl w:val="0"/>
+          <w:numId w:val="1"/>
+        </w:numPr>
+        <w:spacing w:line="360" w:lineRule="auto"/>
+        <w:rPr>
+          <w:sz w:val="24"/>
+          <w:szCs w:val="24"/>
+        </w:rPr>
+      </w:pPr>
+      <w:r>
+        <w:rPr>
+          <w:sz w:val="24"/>
+          <w:szCs w:val="24"/>
+        </w:rPr>
+        <w:t>JVM</w:t>
+      </w:r>
+      <w:r>
+        <w:rPr>
+          <w:sz w:val="24"/>
+          <w:szCs w:val="24"/>
+        </w:rPr>
+        <w:t>: Java Virtual Machine</w:t>
+      </w:r>
+    </w:p>
+    <w:p>
+      <w:pPr>
+        <w:pStyle w:val="ListParagraph"/>
+        <w:numPr>
+          <w:ilvl w:val="0"/>
+          <w:numId w:val="1"/>
+        </w:numPr>
+        <w:spacing w:line="360" w:lineRule="auto"/>
+        <w:rPr>
+          <w:sz w:val="24"/>
+          <w:szCs w:val="24"/>
+        </w:rPr>
+      </w:pPr>
+      <w:r>
+        <w:rPr>
+          <w:sz w:val="24"/>
+          <w:szCs w:val="24"/>
+        </w:rPr>
+        <w:t>JDK</w:t>
+      </w:r>
+      <w:r>
+        <w:rPr>
+          <w:sz w:val="24"/>
+          <w:szCs w:val="24"/>
+        </w:rPr>
+        <w:t>: Java Development Kit</w:t>
+      </w:r>
+    </w:p>
+    <w:p>
+      <w:pPr>
+        <w:pStyle w:val="ListParagraph"/>
+        <w:numPr>
+          <w:ilvl w:val="0"/>
+          <w:numId w:val="1"/>
+        </w:numPr>
+        <w:spacing w:line="360" w:lineRule="auto"/>
+        <w:rPr>
+          <w:sz w:val="24"/>
+          <w:szCs w:val="24"/>
+        </w:rPr>
+      </w:pPr>
+      <w:r>
+        <w:rPr>
+          <w:sz w:val="24"/>
+          <w:szCs w:val="24"/>
+        </w:rPr>
+        <w:t>XML: eXtensible Markup Language</w:t>
+      </w:r>
+    </w:p>
+    <w:p>
+      <w:pPr>
+        <w:pStyle w:val="ListParagraph"/>
+        <w:numPr>
+          <w:ilvl w:val="0"/>
+          <w:numId w:val="1"/>
+        </w:numPr>
+        <w:spacing w:line="360" w:lineRule="auto"/>
+        <w:rPr>
+          <w:sz w:val="24"/>
+          <w:szCs w:val="24"/>
+        </w:rPr>
+      </w:pPr>
+      <w:r>
+        <w:rPr>
+          <w:sz w:val="24"/>
+          <w:szCs w:val="24"/>
+        </w:rPr>
+        <w:t xml:space="preserve">UTF: Unicode Transformation Code </w:t>
+      </w:r>
+    </w:p>
+    <w:p>
+      <w:pPr>
+        <w:pStyle w:val="ListParagraph"/>
+        <w:numPr>
+          <w:ilvl w:val="0"/>
+          <w:numId w:val="1"/>
+        </w:numPr>
+        <w:spacing w:line="360" w:lineRule="auto"/>
+        <w:rPr>
+          <w:sz w:val="24"/>
+          <w:szCs w:val="24"/>
+        </w:rPr>
+      </w:pPr>
+      <w:r>
+        <w:rPr>
+          <w:sz w:val="24"/>
+          <w:szCs w:val="24"/>
+        </w:rPr>
+        <w:t>UI: User Interface</w:t>
+      </w:r>
+    </w:p>
+    <w:p>
+      <w:pPr>
+        <w:pStyle w:val="ListParagraph"/>
+        <w:numPr>
+          <w:ilvl w:val="0"/>
+          <w:numId w:val="1"/>
+        </w:numPr>
+        <w:spacing w:line="360" w:lineRule="auto"/>
+        <w:rPr>
+          <w:sz w:val="24"/>
+          <w:szCs w:val="24"/>
+        </w:rPr>
+      </w:pPr>
+      <w:r>
+        <w:rPr>
+          <w:sz w:val="24"/>
+          <w:szCs w:val="24"/>
+        </w:rPr>
+        <w:t>OOP: Object-Oriented Programming</w:t>
+      </w:r>
+    </w:p>
+    <w:p>
+      <w:pPr>
+        <w:spacing w:line="360" w:lineRule="auto"/>
+        <w:rPr>
+          <w:b/>
+          <w:bCs/>
+          <w:sz w:val="28"/>
+          <w:szCs w:val="28"/>
+        </w:rPr>
+      </w:pPr>
+    </w:p>
+    <w:p>
+      <w:pPr>
+        <w:spacing w:line="360" w:lineRule="auto"/>
+        <w:rPr>
+          <w:b/>
+          <w:bCs/>
+          <w:sz w:val="28"/>
+          <w:szCs w:val="28"/>
+        </w:rPr>
+      </w:pPr>
+      <w:r>
+        <w:rPr>
+          <w:b/>
+          <w:bCs/>
+          <w:sz w:val="28"/>
+          <w:szCs w:val="28"/>
+        </w:rPr>
+        <w:t>List of Figures</w:t>
+      </w:r>
+    </w:p>
+    <w:p>
+      <w:pPr>
+        <w:pStyle w:val="ListParagraph"/>
+        <w:numPr>
+          <w:ilvl w:val="0"/>
+          <w:numId w:val="2"/>
+        </w:numPr>
+        <w:spacing w:line="360" w:lineRule="auto"/>
+        <w:rPr>
+          <w:b/>
+          <w:bCs/>
+          <w:sz w:val="28"/>
+          <w:szCs w:val="28"/>
+        </w:rPr>
+      </w:pPr>
+      <w:r>
+        <w:rPr>
+          <w:sz w:val="28"/>
+          <w:szCs w:val="28"/>
+        </w:rPr>
+        <w:t>Constraints Layout</w:t>
+      </w:r>
+    </w:p>
+    <w:p>
+      <w:pPr>
+        <w:pStyle w:val="ListParagraph"/>
+        <w:numPr>
+          <w:ilvl w:val="0"/>
+          <w:numId w:val="2"/>
+        </w:numPr>
+        <w:spacing w:line="360" w:lineRule="auto"/>
+        <w:rPr>
+          <w:b/>
+          <w:bCs/>
+          <w:sz w:val="28"/>
+          <w:szCs w:val="28"/>
+        </w:rPr>
+      </w:pPr>
+      <w:r>
+        <w:rPr>
+          <w:sz w:val="28"/>
+          <w:szCs w:val="28"/>
+        </w:rPr>
+        <w:t>Media Flowchart</w:t>
+      </w:r>
+    </w:p>
+    <w:p>
+      <w:pPr>
+        <w:pStyle w:val="ListParagraph"/>
+        <w:numPr>
+          <w:ilvl w:val="0"/>
+          <w:numId w:val="2"/>
+        </w:numPr>
+        <w:spacing w:line="360" w:lineRule="auto"/>
+        <w:rPr>
+          <w:b/>
+          <w:bCs/>
+          <w:sz w:val="28"/>
+          <w:szCs w:val="28"/>
+        </w:rPr>
+      </w:pPr>
+      <w:r>
+        <w:rPr>
+          <w:sz w:val="28"/>
+          <w:szCs w:val="28"/>
+        </w:rPr>
+        <w:t>Splash Screen</w:t>
+      </w:r>
+    </w:p>
+    <w:p>
+      <w:pPr>
+        <w:pStyle w:val="ListParagraph"/>
+        <w:numPr>
+          <w:ilvl w:val="0"/>
+          <w:numId w:val="2"/>
+        </w:numPr>
+        <w:spacing w:line="360" w:lineRule="auto"/>
+        <w:rPr>
+          <w:b/>
+          <w:bCs/>
+          <w:sz w:val="28"/>
+          <w:szCs w:val="28"/>
+        </w:rPr>
+      </w:pPr>
+      <w:r>
+        <w:rPr>
+          <w:sz w:val="28"/>
+          <w:szCs w:val="28"/>
+        </w:rPr>
+        <w:t>Home Page</w:t>
+      </w:r>
+    </w:p>
+    <w:p>
+      <w:pPr>
+        <w:pStyle w:val="ListParagraph"/>
+        <w:numPr>
+          <w:ilvl w:val="0"/>
+          <w:numId w:val="2"/>
+        </w:numPr>
+        <w:spacing w:line="360" w:lineRule="auto"/>
+        <w:rPr>
+          <w:b/>
+          <w:bCs/>
+          <w:sz w:val="28"/>
+          <w:szCs w:val="28"/>
+        </w:rPr>
+      </w:pPr>
+      <w:r>
+        <w:rPr>
+          <w:sz w:val="28"/>
+          <w:szCs w:val="28"/>
+        </w:rPr>
+        <w:t>Description Activity</w:t>
+      </w:r>
+    </w:p>
+    <w:p>
+      <w:pPr>
+        <w:pStyle w:val="ListParagraph"/>
+        <w:numPr>
+          <w:ilvl w:val="0"/>
+          <w:numId w:val="2"/>
+        </w:numPr>
+        <w:spacing w:line="360" w:lineRule="auto"/>
+        <w:rPr>
+          <w:b/>
+          <w:bCs/>
+          <w:sz w:val="28"/>
+          <w:szCs w:val="28"/>
+        </w:rPr>
+      </w:pPr>
+      <w:r>
+        <w:rPr>
+          <w:sz w:val="28"/>
+          <w:szCs w:val="28"/>
+        </w:rPr>
+        <w:t>Pdf viewer</w:t>
+      </w:r>
+    </w:p>
+    <w:p>
+      <w:pPr>
+        <w:pStyle w:val="ListParagraph"/>
+        <w:numPr>
+          <w:ilvl w:val="0"/>
+          <w:numId w:val="2"/>
+        </w:numPr>
+        <w:spacing w:line="360" w:lineRule="auto"/>
+        <w:rPr>
+          <w:b/>
+          <w:bCs/>
+          <w:sz w:val="28"/>
+          <w:szCs w:val="28"/>
+        </w:rPr>
+      </w:pPr>
+      <w:r>
+        <w:rPr>
+          <w:sz w:val="28"/>
+          <w:szCs w:val="28"/>
+        </w:rPr>
+        <w:t>Media Player</w:t>
+      </w:r>
+    </w:p>
+    <w:p>
+      <w:pPr>
+        <w:pBdr>
+          <w:top w:val="nil"/>
+          <w:left w:val="nil"/>
+          <w:bottom w:val="nil"/>
+          <w:right w:val="nil"/>
+          <w:between w:val="nil"/>
+        </w:pBdr>
+        <w:spacing w:before="34"/>
+        <w:ind w:left="100"/>
+        <w:rPr>
+          <w:color w:val="000000"/>
+        </w:rPr>
+      </w:pPr>
+    </w:p>
+    <w:p>
+      <w:pPr>
+        <w:widowControl/>
+        <w:spacing w:after="160" w:line="259" w:lineRule="auto"/>
+        <w:rPr>
+          <w:color w:val="000000"/>
+        </w:rPr>
+      </w:pPr>
+      <w:r>
+        <w:rPr>
+          <w:color w:val="000000"/>
+        </w:rPr>
+        <w:br w:type="page"/>
+      </w:r>
+    </w:p>
+    <w:tbl>
+      <w:tblPr>
+        <w:tblStyle w:val="TableGrid"/>
+        <w:tblW w:w="0" w:type="auto"/>
+        <w:tblLook w:val="04A0" w:firstRow="1" w:lastRow="0" w:firstColumn="1" w:lastColumn="0" w:noHBand="0" w:noVBand="1"/>
+      </w:tblPr>
+      <w:tblGrid>
+        <w:gridCol w:w="985"/>
+        <w:gridCol w:w="540"/>
+        <w:gridCol w:w="90"/>
+        <w:gridCol w:w="6210"/>
+        <w:gridCol w:w="1525"/>
+      </w:tblGrid>
+      <w:tr>
+        <w:tc>
+          <w:tcPr>
+            <w:tcW w:w="985" w:type="dxa"/>
+          </w:tcPr>
+          <w:p>
+            <w:pPr>
+              <w:spacing w:line="276" w:lineRule="auto"/>
+              <w:jc w:val="center"/>
+              <w:rPr>
+                <w:b/>
+                <w:bCs/>
+                <w:sz w:val="24"/>
+                <w:szCs w:val="24"/>
+              </w:rPr>
+            </w:pPr>
+            <w:r>
+              <w:rPr>
+                <w:b/>
+                <w:bCs/>
+                <w:sz w:val="24"/>
+                <w:szCs w:val="24"/>
+              </w:rPr>
+              <w:lastRenderedPageBreak/>
+              <w:t>Sr. no.</w:t>
+            </w:r>
+          </w:p>
+        </w:tc>
+        <w:tc>
+          <w:tcPr>
+            <w:tcW w:w="6840" w:type="dxa"/>
+            <w:gridSpan w:val="3"/>
+          </w:tcPr>
+          <w:p>
+            <w:pPr>
+              <w:spacing w:line="276" w:lineRule="auto"/>
+              <w:jc w:val="center"/>
+              <w:rPr>
+                <w:b/>
+                <w:bCs/>
+                <w:sz w:val="24"/>
+                <w:szCs w:val="24"/>
+              </w:rPr>
+            </w:pPr>
+            <w:r>
+              <w:rPr>
+                <w:b/>
+                <w:bCs/>
+                <w:sz w:val="24"/>
+                <w:szCs w:val="24"/>
+              </w:rPr>
+              <w:t>Title</w:t>
+            </w:r>
+          </w:p>
+        </w:tc>
+        <w:tc>
+          <w:tcPr>
+            <w:tcW w:w="1525" w:type="dxa"/>
+          </w:tcPr>
+          <w:p>
+            <w:pPr>
+              <w:spacing w:line="276" w:lineRule="auto"/>
+              <w:jc w:val="center"/>
+              <w:rPr>
+                <w:b/>
+                <w:bCs/>
+                <w:sz w:val="24"/>
+                <w:szCs w:val="24"/>
+              </w:rPr>
+            </w:pPr>
+            <w:r>
+              <w:rPr>
+                <w:b/>
+                <w:bCs/>
+                <w:sz w:val="24"/>
+                <w:szCs w:val="24"/>
+              </w:rPr>
+              <w:t>Page no.</w:t>
+            </w:r>
+          </w:p>
+        </w:tc>
+      </w:tr>
+      <w:tr>
+        <w:tc>
+          <w:tcPr>
+            <w:tcW w:w="985" w:type="dxa"/>
+          </w:tcPr>
+          <w:p>
+            <w:pPr>
+              <w:spacing w:line="276" w:lineRule="auto"/>
+              <w:jc w:val="center"/>
+              <w:rPr>
+                <w:sz w:val="24"/>
+                <w:szCs w:val="24"/>
+              </w:rPr>
+            </w:pPr>
+            <w:r>
+              <w:rPr>
+                <w:sz w:val="24"/>
+                <w:szCs w:val="24"/>
+              </w:rPr>
+              <w:t>1</w:t>
+            </w:r>
+          </w:p>
+        </w:tc>
+        <w:tc>
+          <w:tcPr>
+            <w:tcW w:w="6840" w:type="dxa"/>
+            <w:gridSpan w:val="3"/>
+          </w:tcPr>
+          <w:p>
+            <w:pPr>
+              <w:spacing w:line="276" w:lineRule="auto"/>
+              <w:rPr>
+                <w:sz w:val="24"/>
+                <w:szCs w:val="24"/>
+              </w:rPr>
+            </w:pPr>
+            <w:r>
+              <w:rPr>
+                <w:sz w:val="24"/>
+                <w:szCs w:val="24"/>
+              </w:rPr>
+              <w:t>Certificate</w:t>
+            </w:r>
+          </w:p>
+        </w:tc>
+        <w:tc>
+          <w:tcPr>
+            <w:tcW w:w="1525" w:type="dxa"/>
+          </w:tcPr>
+          <w:p>
+            <w:pPr>
+              <w:spacing w:line="276" w:lineRule="auto"/>
+              <w:jc w:val="center"/>
+              <w:rPr>
+                <w:sz w:val="24"/>
+                <w:szCs w:val="24"/>
+              </w:rPr>
+            </w:pPr>
+            <w:r>
+              <w:rPr>
+                <w:sz w:val="24"/>
+                <w:szCs w:val="24"/>
+              </w:rPr>
+              <w:t>1</w:t>
+            </w:r>
+          </w:p>
+        </w:tc>
+      </w:tr>
+      <w:tr>
+        <w:tc>
+          <w:tcPr>
+            <w:tcW w:w="985" w:type="dxa"/>
+          </w:tcPr>
+          <w:p>
+            <w:pPr>
+              <w:spacing w:line="276" w:lineRule="auto"/>
+              <w:jc w:val="center"/>
+              <w:rPr>
+                <w:sz w:val="24"/>
+                <w:szCs w:val="24"/>
+              </w:rPr>
+            </w:pPr>
+            <w:r>
+              <w:rPr>
+                <w:sz w:val="24"/>
+                <w:szCs w:val="24"/>
+              </w:rPr>
+              <w:t>2</w:t>
+            </w:r>
+          </w:p>
+        </w:tc>
+        <w:tc>
+          <w:tcPr>
+            <w:tcW w:w="6840" w:type="dxa"/>
+            <w:gridSpan w:val="3"/>
+          </w:tcPr>
+          <w:p>
+            <w:pPr>
+              <w:spacing w:line="276" w:lineRule="auto"/>
+              <w:rPr>
+                <w:sz w:val="24"/>
+                <w:szCs w:val="24"/>
+              </w:rPr>
+            </w:pPr>
+            <w:r>
+              <w:rPr>
+                <w:sz w:val="24"/>
+                <w:szCs w:val="24"/>
+              </w:rPr>
+              <w:t>Project Report Approval</w:t>
+            </w:r>
+          </w:p>
+        </w:tc>
+        <w:tc>
+          <w:tcPr>
+            <w:tcW w:w="1525" w:type="dxa"/>
+          </w:tcPr>
+          <w:p>
+            <w:pPr>
+              <w:spacing w:line="276" w:lineRule="auto"/>
+              <w:jc w:val="center"/>
+              <w:rPr>
+                <w:sz w:val="24"/>
+                <w:szCs w:val="24"/>
+              </w:rPr>
+            </w:pPr>
+            <w:r>
+              <w:rPr>
+                <w:sz w:val="24"/>
+                <w:szCs w:val="24"/>
+              </w:rPr>
+              <w:t>2</w:t>
+            </w:r>
+          </w:p>
+        </w:tc>
+      </w:tr>
+      <w:tr>
+        <w:tc>
+          <w:tcPr>
+            <w:tcW w:w="985" w:type="dxa"/>
+          </w:tcPr>
+          <w:p>
+            <w:pPr>
+              <w:spacing w:line="276" w:lineRule="auto"/>
+              <w:jc w:val="center"/>
+              <w:rPr>
+                <w:sz w:val="24"/>
+                <w:szCs w:val="24"/>
+              </w:rPr>
+            </w:pPr>
+            <w:r>
+              <w:rPr>
+                <w:sz w:val="24"/>
+                <w:szCs w:val="24"/>
+              </w:rPr>
+              <w:t>3</w:t>
+            </w:r>
+          </w:p>
+        </w:tc>
+        <w:tc>
+          <w:tcPr>
+            <w:tcW w:w="6840" w:type="dxa"/>
+            <w:gridSpan w:val="3"/>
+          </w:tcPr>
+          <w:p>
+            <w:pPr>
+              <w:spacing w:line="276" w:lineRule="auto"/>
+              <w:rPr>
+                <w:sz w:val="24"/>
+                <w:szCs w:val="24"/>
+              </w:rPr>
+            </w:pPr>
+            <w:r>
+              <w:rPr>
+                <w:sz w:val="24"/>
+                <w:szCs w:val="24"/>
+              </w:rPr>
+              <w:t>Declaration</w:t>
+            </w:r>
+          </w:p>
+        </w:tc>
+        <w:tc>
+          <w:tcPr>
+            <w:tcW w:w="1525" w:type="dxa"/>
+          </w:tcPr>
+          <w:p>
+            <w:pPr>
+              <w:spacing w:line="276" w:lineRule="auto"/>
+              <w:jc w:val="center"/>
+              <w:rPr>
+                <w:sz w:val="24"/>
+                <w:szCs w:val="24"/>
+              </w:rPr>
+            </w:pPr>
+            <w:r>
+              <w:rPr>
+                <w:sz w:val="24"/>
+                <w:szCs w:val="24"/>
+              </w:rPr>
+              <w:t>3</w:t>
+            </w:r>
+          </w:p>
+        </w:tc>
+      </w:tr>
+      <w:tr>
+        <w:tc>
+          <w:tcPr>
+            <w:tcW w:w="985" w:type="dxa"/>
+          </w:tcPr>
+          <w:p>
+            <w:pPr>
+              <w:spacing w:line="276" w:lineRule="auto"/>
+              <w:jc w:val="center"/>
+              <w:rPr>
+                <w:sz w:val="24"/>
+                <w:szCs w:val="24"/>
+              </w:rPr>
+            </w:pPr>
+            <w:r>
+              <w:rPr>
+                <w:sz w:val="24"/>
+                <w:szCs w:val="24"/>
+              </w:rPr>
+              <w:t>4</w:t>
+            </w:r>
+          </w:p>
+        </w:tc>
+        <w:tc>
+          <w:tcPr>
+            <w:tcW w:w="6840" w:type="dxa"/>
+            <w:gridSpan w:val="3"/>
+          </w:tcPr>
+          <w:p>
+            <w:pPr>
+              <w:spacing w:line="276" w:lineRule="auto"/>
+              <w:rPr>
+                <w:sz w:val="24"/>
+                <w:szCs w:val="24"/>
+              </w:rPr>
+            </w:pPr>
+            <w:r>
+              <w:rPr>
+                <w:sz w:val="24"/>
+                <w:szCs w:val="24"/>
+              </w:rPr>
+              <w:t>Vision &amp; Mission</w:t>
+            </w:r>
+          </w:p>
+        </w:tc>
+        <w:tc>
+          <w:tcPr>
+            <w:tcW w:w="1525" w:type="dxa"/>
+          </w:tcPr>
+          <w:p>
+            <w:pPr>
+              <w:spacing w:line="276" w:lineRule="auto"/>
+              <w:jc w:val="center"/>
+              <w:rPr>
+                <w:sz w:val="24"/>
+                <w:szCs w:val="24"/>
+              </w:rPr>
+            </w:pPr>
+            <w:r>
+              <w:rPr>
+                <w:sz w:val="24"/>
+                <w:szCs w:val="24"/>
+              </w:rPr>
+              <w:t>4</w:t>
+            </w:r>
+          </w:p>
+        </w:tc>
+      </w:tr>
+      <w:tr>
+        <w:tc>
+          <w:tcPr>
+            <w:tcW w:w="985" w:type="dxa"/>
+          </w:tcPr>
+          <w:p>
+            <w:pPr>
+              <w:spacing w:line="276" w:lineRule="auto"/>
+              <w:jc w:val="center"/>
+              <w:rPr>
+                <w:sz w:val="24"/>
+                <w:szCs w:val="24"/>
+              </w:rPr>
+            </w:pPr>
+            <w:r>
+              <w:rPr>
+                <w:sz w:val="24"/>
+                <w:szCs w:val="24"/>
+              </w:rPr>
+              <w:t>5</w:t>
+            </w:r>
+          </w:p>
+        </w:tc>
+        <w:tc>
+          <w:tcPr>
+            <w:tcW w:w="6840" w:type="dxa"/>
+            <w:gridSpan w:val="3"/>
+          </w:tcPr>
+          <w:p>
+            <w:pPr>
+              <w:spacing w:line="276" w:lineRule="auto"/>
+              <w:rPr>
+                <w:sz w:val="24"/>
+                <w:szCs w:val="24"/>
+              </w:rPr>
+            </w:pPr>
+            <w:r>
+              <w:rPr>
+                <w:sz w:val="24"/>
+                <w:szCs w:val="24"/>
+              </w:rPr>
+              <w:t>Abstract</w:t>
+            </w:r>
+          </w:p>
+        </w:tc>
+        <w:tc>
+          <w:tcPr>
+            <w:tcW w:w="1525" w:type="dxa"/>
+          </w:tcPr>
+          <w:p>
+            <w:pPr>
+              <w:spacing w:line="276" w:lineRule="auto"/>
+              <w:jc w:val="center"/>
+              <w:rPr>
+                <w:sz w:val="24"/>
+                <w:szCs w:val="24"/>
+              </w:rPr>
+            </w:pPr>
+            <w:r>
+              <w:rPr>
+                <w:sz w:val="24"/>
+                <w:szCs w:val="24"/>
+              </w:rPr>
+              <w:t>5</w:t>
+            </w:r>
+          </w:p>
+        </w:tc>
+      </w:tr>
+      <w:tr>
+        <w:trPr>
+          <w:trHeight w:val="1385"/>
+        </w:trPr>
+        <w:tc>
+          <w:tcPr>
+            <w:tcW w:w="985" w:type="dxa"/>
+          </w:tcPr>
+          <w:p>
+            <w:pPr>
+              <w:spacing w:line="276" w:lineRule="auto"/>
+              <w:jc w:val="center"/>
+              <w:rPr>
+                <w:sz w:val="24"/>
+                <w:szCs w:val="24"/>
+              </w:rPr>
+            </w:pPr>
+            <w:r>
+              <w:rPr>
+                <w:sz w:val="24"/>
+                <w:szCs w:val="24"/>
+              </w:rPr>
+              <w:t>6</w:t>
+            </w:r>
+          </w:p>
+        </w:tc>
+        <w:tc>
+          <w:tcPr>
+            <w:tcW w:w="6840" w:type="dxa"/>
+            <w:gridSpan w:val="3"/>
+          </w:tcPr>
+          <w:p>
+            <w:pPr>
+              <w:spacing w:line="276" w:lineRule="auto"/>
+              <w:rPr>
+                <w:sz w:val="24"/>
+                <w:szCs w:val="24"/>
+              </w:rPr>
+            </w:pPr>
+            <w:r>
+              <w:rPr>
+                <w:sz w:val="24"/>
+                <w:szCs w:val="24"/>
+              </w:rPr>
+              <w:t>Lists</w:t>
+            </w:r>
+          </w:p>
+          <w:p>
+            <w:pPr>
+              <w:pStyle w:val="ListParagraph"/>
+              <w:numPr>
+                <w:ilvl w:val="0"/>
+                <w:numId w:val="3"/>
+              </w:numPr>
+              <w:spacing w:line="276" w:lineRule="auto"/>
+              <w:rPr>
+                <w:sz w:val="24"/>
+                <w:szCs w:val="24"/>
+              </w:rPr>
+            </w:pPr>
+            <w:r>
+              <w:rPr>
+                <w:sz w:val="24"/>
+                <w:szCs w:val="24"/>
+              </w:rPr>
+              <w:t>Abbreviations</w:t>
+            </w:r>
+          </w:p>
+          <w:p>
+            <w:pPr>
+              <w:pStyle w:val="ListParagraph"/>
+              <w:numPr>
+                <w:ilvl w:val="0"/>
+                <w:numId w:val="3"/>
+              </w:numPr>
+              <w:spacing w:line="276" w:lineRule="auto"/>
+              <w:rPr>
+                <w:sz w:val="24"/>
+                <w:szCs w:val="24"/>
+              </w:rPr>
+            </w:pPr>
+            <w:r>
+              <w:rPr>
+                <w:sz w:val="24"/>
+                <w:szCs w:val="24"/>
+              </w:rPr>
+              <w:t>Figures</w:t>
+            </w:r>
+          </w:p>
+          <w:p>
+            <w:pPr>
+              <w:pStyle w:val="ListParagraph"/>
+              <w:numPr>
+                <w:ilvl w:val="0"/>
+                <w:numId w:val="3"/>
+              </w:numPr>
+              <w:spacing w:line="276" w:lineRule="auto"/>
+              <w:rPr>
+                <w:sz w:val="24"/>
+                <w:szCs w:val="24"/>
+              </w:rPr>
+            </w:pPr>
+            <w:r>
+              <w:rPr>
+                <w:sz w:val="24"/>
+                <w:szCs w:val="24"/>
+              </w:rPr>
+              <w:t>Tables</w:t>
+            </w:r>
+          </w:p>
+        </w:tc>
+        <w:tc>
+          <w:tcPr>
+            <w:tcW w:w="1525" w:type="dxa"/>
+          </w:tcPr>
+          <w:p>
+            <w:pPr>
+              <w:spacing w:line="276" w:lineRule="auto"/>
+              <w:jc w:val="center"/>
+              <w:rPr>
+                <w:sz w:val="24"/>
+                <w:szCs w:val="24"/>
+              </w:rPr>
+            </w:pPr>
+            <w:r>
+              <w:rPr>
+                <w:sz w:val="24"/>
+                <w:szCs w:val="24"/>
+              </w:rPr>
+              <w:t>6</w:t>
+            </w:r>
+          </w:p>
+        </w:tc>
+      </w:tr>
+      <w:tr>
+        <w:trPr>
+          <w:trHeight w:val="440"/>
+        </w:trPr>
+        <w:tc>
+          <w:tcPr>
+            <w:tcW w:w="985" w:type="dxa"/>
+            <w:vMerge w:val="restart"/>
+          </w:tcPr>
+          <w:p>
+            <w:pPr>
+              <w:spacing w:line="276" w:lineRule="auto"/>
+              <w:jc w:val="center"/>
+              <w:rPr>
+                <w:sz w:val="24"/>
+                <w:szCs w:val="24"/>
+              </w:rPr>
+            </w:pPr>
+            <w:r>
+              <w:rPr>
+                <w:sz w:val="24"/>
+                <w:szCs w:val="24"/>
+              </w:rPr>
+              <w:t>7</w:t>
+            </w:r>
+          </w:p>
+        </w:tc>
+        <w:tc>
+          <w:tcPr>
+            <w:tcW w:w="6840" w:type="dxa"/>
+            <w:gridSpan w:val="3"/>
+          </w:tcPr>
+          <w:p>
+            <w:pPr>
+              <w:spacing w:line="276" w:lineRule="auto"/>
+              <w:rPr>
+                <w:sz w:val="24"/>
+                <w:szCs w:val="24"/>
+              </w:rPr>
+            </w:pPr>
+            <w:r>
+              <w:rPr>
+                <w:sz w:val="24"/>
+                <w:szCs w:val="24"/>
+              </w:rPr>
+              <w:t>Introduction</w:t>
+            </w:r>
+          </w:p>
+        </w:tc>
+        <w:tc>
+          <w:tcPr>
+            <w:tcW w:w="1525" w:type="dxa"/>
+            <w:vMerge w:val="restart"/>
+          </w:tcPr>
+          <w:p>
+            <w:pPr>
+              <w:spacing w:line="276" w:lineRule="auto"/>
+              <w:jc w:val="center"/>
+              <w:rPr>
+                <w:sz w:val="24"/>
+                <w:szCs w:val="24"/>
+              </w:rPr>
+            </w:pPr>
+            <w:r>
+              <w:rPr>
+                <w:sz w:val="24"/>
+                <w:szCs w:val="24"/>
+              </w:rPr>
+              <w:t>8</w:t>
+            </w:r>
+          </w:p>
+        </w:tc>
+      </w:tr>
+      <w:tr>
+        <w:trPr>
+          <w:trHeight w:val="237"/>
+        </w:trPr>
+        <w:tc>
+          <w:tcPr>
+            <w:tcW w:w="985" w:type="dxa"/>
+            <w:vMerge/>
+          </w:tcPr>
+          <w:p>
+            <w:pPr>
+              <w:spacing w:line="276" w:lineRule="auto"/>
+              <w:jc w:val="center"/>
+              <w:rPr>
+                <w:sz w:val="24"/>
+                <w:szCs w:val="24"/>
+              </w:rPr>
+            </w:pPr>
+          </w:p>
+        </w:tc>
+        <w:tc>
+          <w:tcPr>
+            <w:tcW w:w="540" w:type="dxa"/>
+          </w:tcPr>
+          <w:p>
+            <w:pPr>
+              <w:spacing w:line="276" w:lineRule="auto"/>
+              <w:jc w:val="right"/>
+              <w:rPr>
+                <w:sz w:val="24"/>
+                <w:szCs w:val="24"/>
+              </w:rPr>
+            </w:pPr>
+            <w:r>
+              <w:rPr>
+                <w:sz w:val="24"/>
+                <w:szCs w:val="24"/>
+              </w:rPr>
+              <w:t>i.</w:t>
+            </w:r>
+          </w:p>
+        </w:tc>
+        <w:tc>
+          <w:tcPr>
+            <w:tcW w:w="6300" w:type="dxa"/>
+            <w:gridSpan w:val="2"/>
+          </w:tcPr>
+          <w:p>
+            <w:pPr>
+              <w:spacing w:line="276" w:lineRule="auto"/>
+              <w:rPr>
+                <w:sz w:val="24"/>
+                <w:szCs w:val="24"/>
+              </w:rPr>
+            </w:pPr>
+            <w:r>
+              <w:rPr>
+                <w:sz w:val="24"/>
+                <w:szCs w:val="24"/>
+              </w:rPr>
+              <w:t>Problem Statement</w:t>
+            </w:r>
+          </w:p>
+        </w:tc>
+        <w:tc>
+          <w:tcPr>
+            <w:tcW w:w="1525" w:type="dxa"/>
+            <w:vMerge/>
+          </w:tcPr>
+          <w:p>
+            <w:pPr>
+              <w:spacing w:line="276" w:lineRule="auto"/>
+              <w:jc w:val="center"/>
+              <w:rPr>
+                <w:sz w:val="24"/>
+                <w:szCs w:val="24"/>
+              </w:rPr>
+            </w:pPr>
+          </w:p>
+        </w:tc>
+      </w:tr>
+      <w:tr>
+        <w:trPr>
+          <w:trHeight w:val="237"/>
+        </w:trPr>
+        <w:tc>
+          <w:tcPr>
+            <w:tcW w:w="985" w:type="dxa"/>
+            <w:vMerge/>
+          </w:tcPr>
+          <w:p>
+            <w:pPr>
+              <w:spacing w:line="276" w:lineRule="auto"/>
+              <w:jc w:val="center"/>
+              <w:rPr>
+                <w:sz w:val="24"/>
+                <w:szCs w:val="24"/>
+              </w:rPr>
+            </w:pPr>
+          </w:p>
+        </w:tc>
+        <w:tc>
+          <w:tcPr>
+            <w:tcW w:w="540" w:type="dxa"/>
+          </w:tcPr>
+          <w:p>
+            <w:pPr>
+              <w:spacing w:line="276" w:lineRule="auto"/>
+              <w:jc w:val="right"/>
+              <w:rPr>
+                <w:sz w:val="24"/>
+                <w:szCs w:val="24"/>
+              </w:rPr>
+            </w:pPr>
+            <w:r>
+              <w:rPr>
+                <w:sz w:val="24"/>
+                <w:szCs w:val="24"/>
+              </w:rPr>
+              <w:t>ii.</w:t>
+            </w:r>
+          </w:p>
+        </w:tc>
+        <w:tc>
+          <w:tcPr>
+            <w:tcW w:w="6300" w:type="dxa"/>
+            <w:gridSpan w:val="2"/>
+          </w:tcPr>
+          <w:p>
+            <w:pPr>
+              <w:spacing w:line="276" w:lineRule="auto"/>
+              <w:rPr>
+                <w:sz w:val="24"/>
+                <w:szCs w:val="24"/>
+              </w:rPr>
+            </w:pPr>
+            <w:r>
+              <w:rPr>
+                <w:sz w:val="24"/>
+                <w:szCs w:val="24"/>
+              </w:rPr>
+              <w:t>Approach</w:t>
+            </w:r>
+          </w:p>
+        </w:tc>
+        <w:tc>
+          <w:tcPr>
+            <w:tcW w:w="1525" w:type="dxa"/>
+            <w:vMerge/>
+          </w:tcPr>
+          <w:p>
+            <w:pPr>
+              <w:spacing w:line="276" w:lineRule="auto"/>
+              <w:jc w:val="center"/>
+              <w:rPr>
+                <w:sz w:val="24"/>
+                <w:szCs w:val="24"/>
+              </w:rPr>
+            </w:pPr>
+          </w:p>
+        </w:tc>
+      </w:tr>
+      <w:tr>
+        <w:trPr>
+          <w:trHeight w:val="422"/>
+        </w:trPr>
+        <w:tc>
+          <w:tcPr>
+            <w:tcW w:w="985" w:type="dxa"/>
+            <w:vMerge/>
+          </w:tcPr>
+          <w:p>
+            <w:pPr>
+              <w:spacing w:line="276" w:lineRule="auto"/>
+              <w:jc w:val="center"/>
+              <w:rPr>
+                <w:sz w:val="24"/>
+                <w:szCs w:val="24"/>
+              </w:rPr>
+            </w:pPr>
+          </w:p>
+        </w:tc>
+        <w:tc>
+          <w:tcPr>
+            <w:tcW w:w="540" w:type="dxa"/>
+          </w:tcPr>
+          <w:p>
+            <w:pPr>
+              <w:spacing w:line="276" w:lineRule="auto"/>
+              <w:jc w:val="right"/>
+              <w:rPr>
+                <w:sz w:val="24"/>
+                <w:szCs w:val="24"/>
+              </w:rPr>
+            </w:pPr>
+            <w:r>
+              <w:rPr>
+                <w:sz w:val="24"/>
+                <w:szCs w:val="24"/>
+              </w:rPr>
+              <w:t>iii.</w:t>
+            </w:r>
+          </w:p>
+        </w:tc>
+        <w:tc>
+          <w:tcPr>
+            <w:tcW w:w="6300" w:type="dxa"/>
+            <w:gridSpan w:val="2"/>
+          </w:tcPr>
+          <w:p>
+            <w:pPr>
+              <w:spacing w:line="276" w:lineRule="auto"/>
+              <w:rPr>
+                <w:sz w:val="24"/>
+                <w:szCs w:val="24"/>
+              </w:rPr>
+            </w:pPr>
+            <w:r>
+              <w:rPr>
+                <w:sz w:val="24"/>
+                <w:szCs w:val="24"/>
+              </w:rPr>
+              <w:t>Objectives &amp; Scope</w:t>
+            </w:r>
+          </w:p>
+        </w:tc>
+        <w:tc>
+          <w:tcPr>
+            <w:tcW w:w="1525" w:type="dxa"/>
+            <w:vMerge/>
+          </w:tcPr>
+          <w:p>
+            <w:pPr>
+              <w:spacing w:line="276" w:lineRule="auto"/>
+              <w:jc w:val="center"/>
+              <w:rPr>
+                <w:sz w:val="24"/>
+                <w:szCs w:val="24"/>
+              </w:rPr>
+            </w:pPr>
+          </w:p>
+        </w:tc>
+      </w:tr>
+      <w:tr>
+        <w:trPr>
+          <w:trHeight w:val="422"/>
+        </w:trPr>
+        <w:tc>
+          <w:tcPr>
+            <w:tcW w:w="985" w:type="dxa"/>
+            <w:vMerge/>
+          </w:tcPr>
+          <w:p>
+            <w:pPr>
+              <w:spacing w:line="276" w:lineRule="auto"/>
+              <w:jc w:val="center"/>
+              <w:rPr>
+                <w:sz w:val="24"/>
+                <w:szCs w:val="24"/>
+              </w:rPr>
+            </w:pPr>
+          </w:p>
+        </w:tc>
+        <w:tc>
+          <w:tcPr>
+            <w:tcW w:w="540" w:type="dxa"/>
+          </w:tcPr>
+          <w:p>
+            <w:pPr>
+              <w:spacing w:line="276" w:lineRule="auto"/>
+              <w:jc w:val="right"/>
+              <w:rPr>
+                <w:sz w:val="24"/>
+                <w:szCs w:val="24"/>
+              </w:rPr>
+            </w:pPr>
+            <w:r>
+              <w:rPr>
+                <w:sz w:val="24"/>
+                <w:szCs w:val="24"/>
+              </w:rPr>
+              <w:t>iv.</w:t>
+            </w:r>
+          </w:p>
+        </w:tc>
+        <w:tc>
+          <w:tcPr>
+            <w:tcW w:w="6300" w:type="dxa"/>
+            <w:gridSpan w:val="2"/>
+          </w:tcPr>
+          <w:p>
+            <w:pPr>
+              <w:spacing w:line="276" w:lineRule="auto"/>
+              <w:rPr>
+                <w:sz w:val="24"/>
+                <w:szCs w:val="24"/>
+              </w:rPr>
+            </w:pPr>
+            <w:r>
+              <w:rPr>
+                <w:sz w:val="24"/>
+                <w:szCs w:val="24"/>
+              </w:rPr>
+              <w:t>Features</w:t>
+            </w:r>
+          </w:p>
+        </w:tc>
+        <w:tc>
+          <w:tcPr>
+            <w:tcW w:w="1525" w:type="dxa"/>
+            <w:vMerge/>
+          </w:tcPr>
+          <w:p>
+            <w:pPr>
+              <w:spacing w:line="276" w:lineRule="auto"/>
+              <w:jc w:val="center"/>
+              <w:rPr>
+                <w:sz w:val="24"/>
+                <w:szCs w:val="24"/>
+              </w:rPr>
+            </w:pPr>
+          </w:p>
+        </w:tc>
+      </w:tr>
+      <w:tr>
+        <w:trPr>
+          <w:trHeight w:val="201"/>
+        </w:trPr>
+        <w:tc>
+          <w:tcPr>
+            <w:tcW w:w="985" w:type="dxa"/>
+            <w:vMerge w:val="restart"/>
+          </w:tcPr>
+          <w:p>
+            <w:pPr>
+              <w:spacing w:line="276" w:lineRule="auto"/>
+              <w:jc w:val="center"/>
+              <w:rPr>
+                <w:sz w:val="24"/>
+                <w:szCs w:val="24"/>
+              </w:rPr>
+            </w:pPr>
+            <w:r>
+              <w:rPr>
+                <w:sz w:val="24"/>
+                <w:szCs w:val="24"/>
+              </w:rPr>
+              <w:t>8</w:t>
+            </w:r>
+          </w:p>
+        </w:tc>
+        <w:tc>
+          <w:tcPr>
+            <w:tcW w:w="6840" w:type="dxa"/>
+            <w:gridSpan w:val="3"/>
+          </w:tcPr>
+          <w:p>
+            <w:pPr>
+              <w:spacing w:line="276" w:lineRule="auto"/>
+              <w:rPr>
+                <w:sz w:val="24"/>
+                <w:szCs w:val="24"/>
+              </w:rPr>
+            </w:pPr>
+            <w:r>
+              <w:rPr>
+                <w:sz w:val="24"/>
+                <w:szCs w:val="24"/>
+              </w:rPr>
+              <w:t>Theory</w:t>
+            </w:r>
+          </w:p>
+        </w:tc>
+        <w:tc>
+          <w:tcPr>
+            <w:tcW w:w="1525" w:type="dxa"/>
+            <w:vMerge w:val="restart"/>
+          </w:tcPr>
+          <w:p>
+            <w:pPr>
+              <w:spacing w:line="276" w:lineRule="auto"/>
+              <w:jc w:val="center"/>
+              <w:rPr>
+                <w:sz w:val="24"/>
+                <w:szCs w:val="24"/>
+              </w:rPr>
+            </w:pPr>
+            <w:r>
+              <w:rPr>
+                <w:sz w:val="24"/>
+                <w:szCs w:val="24"/>
+              </w:rPr>
+              <w:t>11</w:t>
+            </w:r>
+          </w:p>
+        </w:tc>
+      </w:tr>
+      <w:tr>
+        <w:trPr>
+          <w:trHeight w:val="198"/>
+        </w:trPr>
+        <w:tc>
+          <w:tcPr>
+            <w:tcW w:w="985" w:type="dxa"/>
+            <w:vMerge/>
+          </w:tcPr>
+          <w:p>
+            <w:pPr>
+              <w:spacing w:line="276" w:lineRule="auto"/>
+              <w:jc w:val="center"/>
+              <w:rPr>
+                <w:sz w:val="24"/>
+                <w:szCs w:val="24"/>
+              </w:rPr>
+            </w:pPr>
+          </w:p>
+        </w:tc>
+        <w:tc>
+          <w:tcPr>
+            <w:tcW w:w="540" w:type="dxa"/>
+          </w:tcPr>
+          <w:p>
+            <w:pPr>
+              <w:spacing w:line="276" w:lineRule="auto"/>
+              <w:jc w:val="right"/>
+              <w:rPr>
+                <w:sz w:val="24"/>
+                <w:szCs w:val="24"/>
+              </w:rPr>
+            </w:pPr>
+            <w:r>
+              <w:rPr>
+                <w:sz w:val="24"/>
+                <w:szCs w:val="24"/>
+              </w:rPr>
+              <w:t>i.</w:t>
+            </w:r>
+          </w:p>
+        </w:tc>
+        <w:tc>
+          <w:tcPr>
+            <w:tcW w:w="6300" w:type="dxa"/>
+            <w:gridSpan w:val="2"/>
+          </w:tcPr>
+          <w:p>
+            <w:pPr>
+              <w:spacing w:line="276" w:lineRule="auto"/>
+              <w:rPr>
+                <w:sz w:val="24"/>
+                <w:szCs w:val="24"/>
+              </w:rPr>
+            </w:pPr>
+            <w:r>
+              <w:rPr>
+                <w:sz w:val="24"/>
+                <w:szCs w:val="24"/>
+              </w:rPr>
+              <w:t>Web Application</w:t>
+            </w:r>
+          </w:p>
+        </w:tc>
+        <w:tc>
+          <w:tcPr>
+            <w:tcW w:w="1525" w:type="dxa"/>
+            <w:vMerge/>
+          </w:tcPr>
+          <w:p>
+            <w:pPr>
+              <w:spacing w:line="276" w:lineRule="auto"/>
+              <w:jc w:val="center"/>
+              <w:rPr>
+                <w:sz w:val="24"/>
+                <w:szCs w:val="24"/>
+              </w:rPr>
+            </w:pPr>
+          </w:p>
+        </w:tc>
+      </w:tr>
+      <w:tr>
+        <w:trPr>
+          <w:trHeight w:val="198"/>
+        </w:trPr>
+        <w:tc>
+          <w:tcPr>
+            <w:tcW w:w="985" w:type="dxa"/>
+            <w:vMerge/>
+          </w:tcPr>
+          <w:p>
+            <w:pPr>
+              <w:spacing w:line="276" w:lineRule="auto"/>
+              <w:jc w:val="center"/>
+              <w:rPr>
+                <w:sz w:val="24"/>
+                <w:szCs w:val="24"/>
+              </w:rPr>
+            </w:pPr>
+          </w:p>
+        </w:tc>
+        <w:tc>
+          <w:tcPr>
+            <w:tcW w:w="540" w:type="dxa"/>
+          </w:tcPr>
+          <w:p>
+            <w:pPr>
+              <w:spacing w:line="276" w:lineRule="auto"/>
+              <w:jc w:val="right"/>
+              <w:rPr>
+                <w:sz w:val="24"/>
+                <w:szCs w:val="24"/>
+              </w:rPr>
+            </w:pPr>
+            <w:r>
+              <w:rPr>
+                <w:sz w:val="24"/>
+                <w:szCs w:val="24"/>
+              </w:rPr>
+              <w:t>ii.</w:t>
+            </w:r>
+          </w:p>
+        </w:tc>
+        <w:tc>
+          <w:tcPr>
+            <w:tcW w:w="6300" w:type="dxa"/>
+            <w:gridSpan w:val="2"/>
+          </w:tcPr>
+          <w:p>
+            <w:pPr>
+              <w:spacing w:line="276" w:lineRule="auto"/>
+              <w:rPr>
+                <w:sz w:val="24"/>
+                <w:szCs w:val="24"/>
+              </w:rPr>
+            </w:pPr>
+            <w:r>
+              <w:rPr>
+                <w:sz w:val="24"/>
+                <w:szCs w:val="24"/>
+              </w:rPr>
+              <w:t>Java &amp; OOPs</w:t>
+            </w:r>
+          </w:p>
+        </w:tc>
+        <w:tc>
+          <w:tcPr>
+            <w:tcW w:w="1525" w:type="dxa"/>
+            <w:vMerge/>
+          </w:tcPr>
+          <w:p>
+            <w:pPr>
+              <w:spacing w:line="276" w:lineRule="auto"/>
+              <w:jc w:val="center"/>
+              <w:rPr>
+                <w:sz w:val="24"/>
+                <w:szCs w:val="24"/>
+              </w:rPr>
+            </w:pPr>
+          </w:p>
+        </w:tc>
+      </w:tr>
+      <w:tr>
+        <w:trPr>
+          <w:trHeight w:val="198"/>
+        </w:trPr>
+        <w:tc>
+          <w:tcPr>
+            <w:tcW w:w="985" w:type="dxa"/>
+            <w:vMerge/>
+          </w:tcPr>
+          <w:p>
+            <w:pPr>
+              <w:spacing w:line="276" w:lineRule="auto"/>
+              <w:jc w:val="center"/>
+              <w:rPr>
+                <w:sz w:val="24"/>
+                <w:szCs w:val="24"/>
+              </w:rPr>
+            </w:pPr>
+          </w:p>
+        </w:tc>
+        <w:tc>
+          <w:tcPr>
+            <w:tcW w:w="540" w:type="dxa"/>
+          </w:tcPr>
+          <w:p>
+            <w:pPr>
+              <w:spacing w:line="276" w:lineRule="auto"/>
+              <w:jc w:val="right"/>
+              <w:rPr>
+                <w:sz w:val="24"/>
+                <w:szCs w:val="24"/>
+              </w:rPr>
+            </w:pPr>
+            <w:r>
+              <w:rPr>
+                <w:sz w:val="24"/>
+                <w:szCs w:val="24"/>
+              </w:rPr>
+              <w:t>iii.</w:t>
+            </w:r>
+          </w:p>
+        </w:tc>
+        <w:tc>
+          <w:tcPr>
+            <w:tcW w:w="6300" w:type="dxa"/>
+            <w:gridSpan w:val="2"/>
+          </w:tcPr>
+          <w:p>
+            <w:pPr>
+              <w:spacing w:line="276" w:lineRule="auto"/>
+              <w:rPr>
+                <w:sz w:val="24"/>
+                <w:szCs w:val="24"/>
+              </w:rPr>
+            </w:pPr>
+            <w:r>
+              <w:rPr>
+                <w:sz w:val="24"/>
+                <w:szCs w:val="24"/>
+              </w:rPr>
+              <w:t xml:space="preserve">Spring, Spring Boot </w:t>
+            </w:r>
+          </w:p>
+        </w:tc>
+        <w:tc>
+          <w:tcPr>
+            <w:tcW w:w="1525" w:type="dxa"/>
+            <w:vMerge/>
+          </w:tcPr>
+          <w:p>
+            <w:pPr>
+              <w:spacing w:line="276" w:lineRule="auto"/>
+              <w:jc w:val="center"/>
+              <w:rPr>
+                <w:sz w:val="24"/>
+                <w:szCs w:val="24"/>
+              </w:rPr>
+            </w:pPr>
+          </w:p>
+        </w:tc>
+      </w:tr>
+      <w:tr>
+        <w:tc>
+          <w:tcPr>
+            <w:tcW w:w="985" w:type="dxa"/>
+          </w:tcPr>
+          <w:p>
+            <w:pPr>
+              <w:spacing w:line="276" w:lineRule="auto"/>
+              <w:jc w:val="center"/>
+              <w:rPr>
+                <w:sz w:val="24"/>
+                <w:szCs w:val="24"/>
+              </w:rPr>
+            </w:pPr>
+            <w:r>
+              <w:rPr>
+                <w:sz w:val="24"/>
+                <w:szCs w:val="24"/>
+              </w:rPr>
+              <w:t>10</w:t>
+            </w:r>
+          </w:p>
+        </w:tc>
+        <w:tc>
+          <w:tcPr>
+            <w:tcW w:w="6840" w:type="dxa"/>
+            <w:gridSpan w:val="3"/>
+          </w:tcPr>
+          <w:p>
+            <w:pPr>
+              <w:spacing w:line="276" w:lineRule="auto"/>
+              <w:rPr>
+                <w:sz w:val="24"/>
+                <w:szCs w:val="24"/>
+              </w:rPr>
+            </w:pPr>
+            <w:r>
+              <w:rPr>
+                <w:sz w:val="24"/>
+                <w:szCs w:val="24"/>
+              </w:rPr>
+              <w:t>Methodology &amp; Process</w:t>
+            </w:r>
+          </w:p>
+        </w:tc>
+        <w:tc>
+          <w:tcPr>
+            <w:tcW w:w="1525" w:type="dxa"/>
+          </w:tcPr>
+          <w:p>
+            <w:pPr>
+              <w:spacing w:line="276" w:lineRule="auto"/>
+              <w:jc w:val="center"/>
+              <w:rPr>
+                <w:sz w:val="24"/>
+                <w:szCs w:val="24"/>
+              </w:rPr>
+            </w:pPr>
+            <w:r>
+              <w:rPr>
+                <w:sz w:val="24"/>
+                <w:szCs w:val="24"/>
+              </w:rPr>
+              <w:t>14</w:t>
+            </w:r>
+          </w:p>
+        </w:tc>
+      </w:tr>
+      <w:tr>
+        <w:tc>
+          <w:tcPr>
+            <w:tcW w:w="985" w:type="dxa"/>
+          </w:tcPr>
+          <w:p>
+            <w:pPr>
+              <w:spacing w:line="276" w:lineRule="auto"/>
+              <w:jc w:val="center"/>
+              <w:rPr>
+                <w:sz w:val="24"/>
+                <w:szCs w:val="24"/>
+              </w:rPr>
+            </w:pPr>
+            <w:r>
+              <w:rPr>
+                <w:sz w:val="24"/>
+                <w:szCs w:val="24"/>
+              </w:rPr>
+              <w:t>11</w:t>
+            </w:r>
+          </w:p>
+        </w:tc>
+        <w:tc>
+          <w:tcPr>
+            <w:tcW w:w="6840" w:type="dxa"/>
+            <w:gridSpan w:val="3"/>
+          </w:tcPr>
+          <w:p>
+            <w:pPr>
+              <w:spacing w:line="276" w:lineRule="auto"/>
+              <w:rPr>
+                <w:sz w:val="24"/>
+                <w:szCs w:val="24"/>
+              </w:rPr>
+            </w:pPr>
+            <w:r>
+              <w:rPr>
+                <w:sz w:val="24"/>
+                <w:szCs w:val="24"/>
+              </w:rPr>
+              <w:t>Walkthrough</w:t>
+            </w:r>
+          </w:p>
+          <w:p>
+            <w:pPr>
+              <w:pStyle w:val="ListParagraph"/>
+              <w:numPr>
+                <w:ilvl w:val="0"/>
+                <w:numId w:val="4"/>
+              </w:numPr>
+              <w:spacing w:line="276" w:lineRule="auto"/>
+              <w:rPr>
+                <w:sz w:val="24"/>
+                <w:szCs w:val="24"/>
+              </w:rPr>
+            </w:pPr>
+            <w:r>
+              <w:rPr>
+                <w:sz w:val="24"/>
+                <w:szCs w:val="24"/>
+              </w:rPr>
+              <w:t>System Design &amp; User Interface</w:t>
+            </w:r>
+          </w:p>
+        </w:tc>
+        <w:tc>
+          <w:tcPr>
+            <w:tcW w:w="1525" w:type="dxa"/>
+          </w:tcPr>
+          <w:p>
+            <w:pPr>
+              <w:spacing w:line="276" w:lineRule="auto"/>
+              <w:jc w:val="center"/>
+              <w:rPr>
+                <w:sz w:val="24"/>
+                <w:szCs w:val="24"/>
+              </w:rPr>
+            </w:pPr>
+            <w:r>
+              <w:rPr>
+                <w:sz w:val="24"/>
+                <w:szCs w:val="24"/>
+              </w:rPr>
+              <w:t>19</w:t>
+            </w:r>
+          </w:p>
+        </w:tc>
+      </w:tr>
+      <w:tr>
+        <w:trPr>
+          <w:trHeight w:val="384"/>
+        </w:trPr>
+        <w:tc>
+          <w:tcPr>
+            <w:tcW w:w="985" w:type="dxa"/>
+            <w:vMerge w:val="restart"/>
+          </w:tcPr>
+          <w:p>
+            <w:pPr>
+              <w:spacing w:line="276" w:lineRule="auto"/>
+              <w:jc w:val="center"/>
+              <w:rPr>
+                <w:sz w:val="24"/>
+                <w:szCs w:val="24"/>
+              </w:rPr>
+            </w:pPr>
+            <w:r>
+              <w:rPr>
+                <w:sz w:val="24"/>
+                <w:szCs w:val="24"/>
+              </w:rPr>
+              <w:t>12</w:t>
+            </w:r>
+          </w:p>
+        </w:tc>
+        <w:tc>
+          <w:tcPr>
+            <w:tcW w:w="6840" w:type="dxa"/>
+            <w:gridSpan w:val="3"/>
+          </w:tcPr>
+          <w:p>
+            <w:pPr>
+              <w:spacing w:line="276" w:lineRule="auto"/>
+              <w:rPr>
+                <w:sz w:val="24"/>
+                <w:szCs w:val="24"/>
+              </w:rPr>
+            </w:pPr>
+            <w:r>
+              <w:rPr>
+                <w:sz w:val="24"/>
+                <w:szCs w:val="24"/>
+              </w:rPr>
+              <w:t>Analysis</w:t>
+            </w:r>
+          </w:p>
+        </w:tc>
+        <w:tc>
+          <w:tcPr>
+            <w:tcW w:w="1525" w:type="dxa"/>
+            <w:vMerge w:val="restart"/>
+          </w:tcPr>
+          <w:p>
+            <w:pPr>
+              <w:spacing w:line="276" w:lineRule="auto"/>
+              <w:jc w:val="center"/>
+              <w:rPr>
+                <w:sz w:val="24"/>
+                <w:szCs w:val="24"/>
+              </w:rPr>
+            </w:pPr>
+            <w:r>
+              <w:rPr>
+                <w:sz w:val="24"/>
+                <w:szCs w:val="24"/>
+              </w:rPr>
+              <w:t>21</w:t>
+            </w:r>
+          </w:p>
+        </w:tc>
+      </w:tr>
+      <w:tr>
+        <w:trPr>
+          <w:trHeight w:val="381"/>
+        </w:trPr>
+        <w:tc>
+          <w:tcPr>
+            <w:tcW w:w="985" w:type="dxa"/>
+            <w:vMerge/>
+          </w:tcPr>
+          <w:p>
+            <w:pPr>
+              <w:spacing w:line="276" w:lineRule="auto"/>
+              <w:jc w:val="center"/>
+              <w:rPr>
+                <w:sz w:val="24"/>
+                <w:szCs w:val="24"/>
+              </w:rPr>
+            </w:pPr>
+          </w:p>
+        </w:tc>
+        <w:tc>
+          <w:tcPr>
+            <w:tcW w:w="630" w:type="dxa"/>
+            <w:gridSpan w:val="2"/>
+          </w:tcPr>
+          <w:p>
+            <w:pPr>
+              <w:spacing w:line="276" w:lineRule="auto"/>
+              <w:rPr>
+                <w:sz w:val="24"/>
+                <w:szCs w:val="24"/>
+              </w:rPr>
+            </w:pPr>
+            <w:r>
+              <w:rPr>
+                <w:sz w:val="24"/>
+                <w:szCs w:val="24"/>
+              </w:rPr>
+              <w:t>1</w:t>
+            </w:r>
+          </w:p>
+        </w:tc>
+        <w:tc>
+          <w:tcPr>
+            <w:tcW w:w="6210" w:type="dxa"/>
+          </w:tcPr>
+          <w:p>
+            <w:pPr>
+              <w:spacing w:line="276" w:lineRule="auto"/>
+              <w:rPr>
+                <w:sz w:val="24"/>
+                <w:szCs w:val="24"/>
+              </w:rPr>
+            </w:pPr>
+            <w:r>
+              <w:rPr>
+                <w:sz w:val="24"/>
+                <w:szCs w:val="24"/>
+              </w:rPr>
+              <w:t>Plagiarism of the report</w:t>
+            </w:r>
+          </w:p>
+        </w:tc>
+        <w:tc>
+          <w:tcPr>
+            <w:tcW w:w="1525" w:type="dxa"/>
+            <w:vMerge/>
+          </w:tcPr>
+          <w:p>
+            <w:pPr>
+              <w:spacing w:line="276" w:lineRule="auto"/>
+              <w:jc w:val="center"/>
+              <w:rPr>
+                <w:sz w:val="24"/>
+                <w:szCs w:val="24"/>
+              </w:rPr>
+            </w:pPr>
+          </w:p>
+        </w:tc>
+      </w:tr>
+      <w:tr>
+        <w:trPr>
+          <w:trHeight w:val="381"/>
+        </w:trPr>
+        <w:tc>
+          <w:tcPr>
+            <w:tcW w:w="985" w:type="dxa"/>
+            <w:vMerge/>
+          </w:tcPr>
+          <w:p>
+            <w:pPr>
+              <w:spacing w:line="276" w:lineRule="auto"/>
+              <w:jc w:val="center"/>
+              <w:rPr>
+                <w:sz w:val="24"/>
+                <w:szCs w:val="24"/>
+              </w:rPr>
+            </w:pPr>
+          </w:p>
+        </w:tc>
+        <w:tc>
+          <w:tcPr>
+            <w:tcW w:w="630" w:type="dxa"/>
+            <w:gridSpan w:val="2"/>
+          </w:tcPr>
+          <w:p>
+            <w:pPr>
+              <w:spacing w:line="276" w:lineRule="auto"/>
+              <w:rPr>
+                <w:sz w:val="24"/>
+                <w:szCs w:val="24"/>
+              </w:rPr>
+            </w:pPr>
+            <w:r>
+              <w:rPr>
+                <w:sz w:val="24"/>
+                <w:szCs w:val="24"/>
+              </w:rPr>
+              <w:t>2</w:t>
+            </w:r>
+          </w:p>
+        </w:tc>
+        <w:tc>
+          <w:tcPr>
+            <w:tcW w:w="6210" w:type="dxa"/>
+          </w:tcPr>
+          <w:p>
+            <w:pPr>
+              <w:spacing w:line="276" w:lineRule="auto"/>
+              <w:rPr>
+                <w:sz w:val="24"/>
+                <w:szCs w:val="24"/>
+              </w:rPr>
+            </w:pPr>
+            <w:r>
+              <w:rPr>
+                <w:sz w:val="24"/>
+                <w:szCs w:val="24"/>
+              </w:rPr>
+              <w:t>System Requirements</w:t>
+            </w:r>
+          </w:p>
+        </w:tc>
+        <w:tc>
+          <w:tcPr>
+            <w:tcW w:w="1525" w:type="dxa"/>
+            <w:vMerge/>
+          </w:tcPr>
+          <w:p>
+            <w:pPr>
+              <w:spacing w:line="276" w:lineRule="auto"/>
+              <w:jc w:val="center"/>
+              <w:rPr>
+                <w:sz w:val="24"/>
+                <w:szCs w:val="24"/>
+              </w:rPr>
+            </w:pPr>
+          </w:p>
+        </w:tc>
+      </w:tr>
+      <w:tr>
+        <w:trPr>
+          <w:trHeight w:val="381"/>
+        </w:trPr>
+        <w:tc>
+          <w:tcPr>
+            <w:tcW w:w="985" w:type="dxa"/>
+            <w:vMerge/>
+          </w:tcPr>
+          <w:p>
+            <w:pPr>
+              <w:spacing w:line="276" w:lineRule="auto"/>
+              <w:jc w:val="center"/>
+              <w:rPr>
+                <w:sz w:val="24"/>
+                <w:szCs w:val="24"/>
+              </w:rPr>
+            </w:pPr>
+          </w:p>
+        </w:tc>
+        <w:tc>
+          <w:tcPr>
+            <w:tcW w:w="630" w:type="dxa"/>
+            <w:gridSpan w:val="2"/>
+          </w:tcPr>
+          <w:p>
+            <w:pPr>
+              <w:spacing w:line="276" w:lineRule="auto"/>
+              <w:rPr>
+                <w:sz w:val="24"/>
+                <w:szCs w:val="24"/>
+              </w:rPr>
+            </w:pPr>
+            <w:r>
+              <w:rPr>
+                <w:sz w:val="24"/>
+                <w:szCs w:val="24"/>
+              </w:rPr>
+              <w:t>3</w:t>
+            </w:r>
+          </w:p>
+        </w:tc>
+        <w:tc>
+          <w:tcPr>
+            <w:tcW w:w="6210" w:type="dxa"/>
+          </w:tcPr>
+          <w:p>
+            <w:pPr>
+              <w:spacing w:line="276" w:lineRule="auto"/>
+              <w:rPr>
+                <w:sz w:val="24"/>
+                <w:szCs w:val="24"/>
+              </w:rPr>
+            </w:pPr>
+            <w:r>
+              <w:rPr>
+                <w:sz w:val="24"/>
+                <w:szCs w:val="24"/>
+              </w:rPr>
+              <w:t>Scalability</w:t>
+            </w:r>
+          </w:p>
+        </w:tc>
+        <w:tc>
+          <w:tcPr>
+            <w:tcW w:w="1525" w:type="dxa"/>
+            <w:vMerge/>
+          </w:tcPr>
+          <w:p>
+            <w:pPr>
+              <w:spacing w:line="276" w:lineRule="auto"/>
+              <w:jc w:val="center"/>
+              <w:rPr>
+                <w:sz w:val="24"/>
+                <w:szCs w:val="24"/>
+              </w:rPr>
+            </w:pPr>
+          </w:p>
+        </w:tc>
+      </w:tr>
+      <w:tr>
+        <w:trPr>
+          <w:trHeight w:val="381"/>
+        </w:trPr>
+        <w:tc>
+          <w:tcPr>
+            <w:tcW w:w="985" w:type="dxa"/>
+            <w:vMerge/>
+          </w:tcPr>
+          <w:p>
+            <w:pPr>
+              <w:spacing w:line="276" w:lineRule="auto"/>
+              <w:jc w:val="center"/>
+              <w:rPr>
+                <w:sz w:val="24"/>
+                <w:szCs w:val="24"/>
+              </w:rPr>
+            </w:pPr>
+          </w:p>
+        </w:tc>
+        <w:tc>
+          <w:tcPr>
+            <w:tcW w:w="630" w:type="dxa"/>
+            <w:gridSpan w:val="2"/>
+          </w:tcPr>
+          <w:p>
+            <w:pPr>
+              <w:spacing w:line="276" w:lineRule="auto"/>
+              <w:rPr>
+                <w:sz w:val="24"/>
+                <w:szCs w:val="24"/>
+              </w:rPr>
+            </w:pPr>
+            <w:r>
+              <w:rPr>
+                <w:sz w:val="24"/>
+                <w:szCs w:val="24"/>
+              </w:rPr>
+              <w:t>4</w:t>
+            </w:r>
+          </w:p>
+        </w:tc>
+        <w:tc>
+          <w:tcPr>
+            <w:tcW w:w="6210" w:type="dxa"/>
+          </w:tcPr>
+          <w:p>
+            <w:pPr>
+              <w:spacing w:line="276" w:lineRule="auto"/>
+              <w:rPr>
+                <w:sz w:val="24"/>
+                <w:szCs w:val="24"/>
+              </w:rPr>
+            </w:pPr>
+            <w:r>
+              <w:rPr>
+                <w:sz w:val="24"/>
+                <w:szCs w:val="24"/>
+              </w:rPr>
+              <w:t>Future Scope</w:t>
+            </w:r>
+          </w:p>
+        </w:tc>
+        <w:tc>
+          <w:tcPr>
+            <w:tcW w:w="1525" w:type="dxa"/>
+            <w:vMerge/>
+          </w:tcPr>
+          <w:p>
+            <w:pPr>
+              <w:spacing w:line="276" w:lineRule="auto"/>
+              <w:jc w:val="center"/>
+              <w:rPr>
+                <w:sz w:val="24"/>
+                <w:szCs w:val="24"/>
+              </w:rPr>
+            </w:pPr>
+          </w:p>
+        </w:tc>
+      </w:tr>
+      <w:tr>
+        <w:trPr>
+          <w:trHeight w:val="381"/>
+        </w:trPr>
+        <w:tc>
+          <w:tcPr>
+            <w:tcW w:w="985" w:type="dxa"/>
+          </w:tcPr>
+          <w:p>
+            <w:pPr>
+              <w:spacing w:line="276" w:lineRule="auto"/>
+              <w:jc w:val="center"/>
+              <w:rPr>
+                <w:sz w:val="24"/>
+                <w:szCs w:val="24"/>
+              </w:rPr>
+            </w:pPr>
+            <w:r>
+              <w:rPr>
+                <w:sz w:val="24"/>
+                <w:szCs w:val="24"/>
+              </w:rPr>
+              <w:t>13</w:t>
+            </w:r>
+          </w:p>
+        </w:tc>
+        <w:tc>
+          <w:tcPr>
+            <w:tcW w:w="6840" w:type="dxa"/>
+            <w:gridSpan w:val="3"/>
+          </w:tcPr>
+          <w:p>
+            <w:pPr>
+              <w:spacing w:line="276" w:lineRule="auto"/>
+              <w:rPr>
+                <w:sz w:val="24"/>
+                <w:szCs w:val="24"/>
+              </w:rPr>
+            </w:pPr>
+            <w:r>
+              <w:rPr>
+                <w:sz w:val="24"/>
+                <w:szCs w:val="24"/>
+              </w:rPr>
+              <w:t>Conclusion</w:t>
+            </w:r>
+          </w:p>
+        </w:tc>
+        <w:tc>
+          <w:tcPr>
+            <w:tcW w:w="1525" w:type="dxa"/>
+          </w:tcPr>
+          <w:p>
+            <w:pPr>
+              <w:spacing w:line="276" w:lineRule="auto"/>
+              <w:jc w:val="center"/>
+              <w:rPr>
+                <w:sz w:val="24"/>
+                <w:szCs w:val="24"/>
+              </w:rPr>
+            </w:pPr>
+            <w:r>
+              <w:rPr>
+                <w:sz w:val="24"/>
+                <w:szCs w:val="24"/>
+              </w:rPr>
+              <w:t>22</w:t>
+            </w:r>
+          </w:p>
+        </w:tc>
+      </w:tr>
+      <w:tr>
+        <w:trPr>
+          <w:trHeight w:val="381"/>
+        </w:trPr>
+        <w:tc>
+          <w:tcPr>
+            <w:tcW w:w="985" w:type="dxa"/>
+          </w:tcPr>
+          <w:p>
+            <w:pPr>
+              <w:spacing w:line="276" w:lineRule="auto"/>
+              <w:jc w:val="center"/>
+              <w:rPr>
+                <w:sz w:val="24"/>
+                <w:szCs w:val="24"/>
+              </w:rPr>
+            </w:pPr>
+            <w:r>
+              <w:rPr>
+                <w:sz w:val="24"/>
+                <w:szCs w:val="24"/>
+              </w:rPr>
+              <w:t>14</w:t>
+            </w:r>
+          </w:p>
+        </w:tc>
+        <w:tc>
+          <w:tcPr>
+            <w:tcW w:w="6840" w:type="dxa"/>
+            <w:gridSpan w:val="3"/>
+          </w:tcPr>
+          <w:p>
+            <w:pPr>
+              <w:spacing w:line="276" w:lineRule="auto"/>
+              <w:rPr>
+                <w:sz w:val="24"/>
+                <w:szCs w:val="24"/>
+              </w:rPr>
+            </w:pPr>
+            <w:r>
+              <w:rPr>
+                <w:sz w:val="24"/>
+                <w:szCs w:val="24"/>
+              </w:rPr>
+              <w:t>Bibliography</w:t>
+            </w:r>
+          </w:p>
+        </w:tc>
+        <w:tc>
+          <w:tcPr>
+            <w:tcW w:w="1525" w:type="dxa"/>
+          </w:tcPr>
+          <w:p>
+            <w:pPr>
+              <w:spacing w:line="276" w:lineRule="auto"/>
+              <w:jc w:val="center"/>
+              <w:rPr>
+                <w:sz w:val="24"/>
+                <w:szCs w:val="24"/>
+              </w:rPr>
+            </w:pPr>
+            <w:r>
+              <w:rPr>
+                <w:sz w:val="24"/>
+                <w:szCs w:val="24"/>
+              </w:rPr>
+              <w:t>23</w:t>
+            </w:r>
+          </w:p>
+        </w:tc>
+      </w:tr>
+      <w:tr>
+        <w:trPr>
+          <w:trHeight w:val="381"/>
+        </w:trPr>
+        <w:tc>
+          <w:tcPr>
+            <w:tcW w:w="985" w:type="dxa"/>
+          </w:tcPr>
+          <w:p>
+            <w:pPr>
+              <w:spacing w:line="276" w:lineRule="auto"/>
+              <w:jc w:val="center"/>
+              <w:rPr>
+                <w:sz w:val="24"/>
+                <w:szCs w:val="24"/>
+              </w:rPr>
+            </w:pPr>
+            <w:r>
+              <w:rPr>
+                <w:sz w:val="24"/>
+                <w:szCs w:val="24"/>
+              </w:rPr>
+              <w:t>15</w:t>
+            </w:r>
+          </w:p>
+        </w:tc>
+        <w:tc>
+          <w:tcPr>
+            <w:tcW w:w="6840" w:type="dxa"/>
+            <w:gridSpan w:val="3"/>
+          </w:tcPr>
+          <w:p>
+            <w:pPr>
+              <w:spacing w:line="276" w:lineRule="auto"/>
+              <w:rPr>
+                <w:sz w:val="24"/>
+                <w:szCs w:val="24"/>
+              </w:rPr>
+            </w:pPr>
+            <w:r>
+              <w:rPr>
+                <w:sz w:val="24"/>
+                <w:szCs w:val="24"/>
+              </w:rPr>
+              <w:t>Acknowledgement</w:t>
+            </w:r>
+          </w:p>
+        </w:tc>
+        <w:tc>
+          <w:tcPr>
+            <w:tcW w:w="1525" w:type="dxa"/>
+          </w:tcPr>
+          <w:p>
+            <w:pPr>
+              <w:spacing w:line="276" w:lineRule="auto"/>
+              <w:jc w:val="center"/>
+              <w:rPr>
+                <w:sz w:val="24"/>
+                <w:szCs w:val="24"/>
+              </w:rPr>
+            </w:pPr>
+            <w:r>
+              <w:rPr>
+                <w:sz w:val="24"/>
+                <w:szCs w:val="24"/>
+              </w:rPr>
+              <w:t>24</w:t>
+            </w:r>
+          </w:p>
+        </w:tc>
+      </w:tr>
+    </w:tbl>
+    <w:p>
+      <w:pPr>
+        <w:pBdr>
+          <w:top w:val="nil"/>
+          <w:left w:val="nil"/>
+          <w:bottom w:val="nil"/>
+          <w:right w:val="nil"/>
+          <w:between w:val="nil"/>
+        </w:pBdr>
+        <w:spacing w:before="34"/>
+        <w:ind w:left="100"/>
+        <w:rPr>
+          <w:color w:val="000000"/>
+        </w:rPr>
+      </w:pPr>
+    </w:p>
+    <w:p>
+      <w:pPr>
+        <w:widowControl/>
+        <w:spacing w:after="160" w:line="259" w:lineRule="auto"/>
+        <w:rPr>
+          <w:color w:val="000000"/>
+        </w:rPr>
+      </w:pPr>
+      <w:r>
+        <w:rPr>
+          <w:color w:val="000000"/>
+        </w:rPr>
+        <w:br w:type="page"/>
+      </w:r>
+    </w:p>
+    <w:p>
+      <w:pPr>
+        <w:spacing w:line="276" w:lineRule="auto"/>
+        <w:jc w:val="center"/>
+        <w:rPr>
+          <w:b/>
+          <w:bCs/>
+          <w:sz w:val="32"/>
+          <w:szCs w:val="32"/>
+        </w:rPr>
+      </w:pPr>
+      <w:r>
+        <w:rPr>
+          <w:b/>
+          <w:bCs/>
+          <w:sz w:val="32"/>
+          <w:szCs w:val="32"/>
+        </w:rPr>
+        <w:lastRenderedPageBreak/>
+        <w:t>INTRODUCTION</w:t>
+      </w:r>
+    </w:p>
+    <w:p>
+      <w:pPr>
+        <w:rPr>
+          <w:sz w:val="32"/>
+          <w:szCs w:val="32"/>
+        </w:rPr>
+      </w:pPr>
+    </w:p>
+    <w:p>
+      <w:pPr>
+        <w:spacing w:after="120" w:line="276" w:lineRule="auto"/>
+        <w:jc w:val="both"/>
+        <w:rPr>
+          <w:sz w:val="24"/>
+          <w:szCs w:val="24"/>
+        </w:rPr>
+      </w:pPr>
+      <w:r>
+        <w:rPr>
+          <w:sz w:val="24"/>
+          <w:szCs w:val="24"/>
+        </w:rPr>
+        <w:t>In the fast-paced world of today's work life, the task of organizing events can quickly become overwhelming and stressful for many individuals. This complexity escalates when an event involves numerous elements, such as tasks, volunteers, and teams. To simplify this process and provide a comprehensive solution, we have developed a web application. This application is built on the Java Framework, utilizing Spring and Spring Boot, in conjunction with MySQL, HTML &amp; CSS, JavaScript, and a selection of libraries.</w:t>
+      </w:r>
+    </w:p>
+    <w:p>
+      <w:pPr>
+        <w:spacing w:after="120" w:line="276" w:lineRule="auto"/>
+        <w:jc w:val="both"/>
+        <w:rPr>
+          <w:sz w:val="24"/>
+          <w:szCs w:val="24"/>
+        </w:rPr>
+      </w:pPr>
+      <w:r>
+        <w:rPr>
+          <w:sz w:val="24"/>
+          <w:szCs w:val="24"/>
+        </w:rPr>
+        <w:t>The web application offers users the ability to log in with two distinct roles: User and Admin. Administrators have the privilege of creating events, defining tasks, and assigning them to team members who are also managed by the admin. Users, on the other hand, can access event details, collaborate on tasks, and monitor their progress.</w:t>
+      </w:r>
+    </w:p>
+    <w:p>
+      <w:pPr>
+        <w:spacing w:after="120" w:line="276" w:lineRule="auto"/>
+        <w:jc w:val="both"/>
+        <w:rPr>
+          <w:sz w:val="24"/>
+          <w:szCs w:val="24"/>
+        </w:rPr>
+      </w:pPr>
+      <w:r>
+        <w:rPr>
+          <w:sz w:val="24"/>
+          <w:szCs w:val="24"/>
+        </w:rPr>
+        <w:t>After an event has been created, it appears in an event list. Admins can select a specific event from the list to access a dedicated event page. This page allows administrators to add, assign, or delete tasks, as well as update event particulars such as its name, venue, start and end dates, and status (upcoming, ongoing, or completed). Admins can also delete entire events if needed.</w:t>
+      </w:r>
+    </w:p>
+    <w:p>
+      <w:pPr>
+        <w:spacing w:after="120" w:line="276" w:lineRule="auto"/>
+        <w:jc w:val="both"/>
+        <w:rPr>
+          <w:sz w:val="24"/>
+          <w:szCs w:val="24"/>
+        </w:rPr>
+      </w:pPr>
+      <w:r>
+        <w:rPr>
+          <w:sz w:val="24"/>
+          <w:szCs w:val="24"/>
+        </w:rPr>
+        <w:t>The application further facilitates the process by allowing users to choose from a range of skill sets, including graphic design, management, content curation, cinematography, decoration, discipline, food preparation, promotion, and media handling. Admins can then assign tasks based on these skill sets. Additionally, tasks can have deadlines, and specific skill sets may be required to complete them.</w:t>
+      </w:r>
+    </w:p>
+    <w:p>
+      <w:pPr>
+        <w:spacing w:line="360" w:lineRule="auto"/>
+        <w:jc w:val="both"/>
+        <w:rPr>
+          <w:sz w:val="24"/>
+          <w:szCs w:val="24"/>
+        </w:rPr>
+      </w:pPr>
+    </w:p>
+    <w:p>
+      <w:pPr>
+        <w:spacing w:line="360" w:lineRule="auto"/>
+        <w:jc w:val="both"/>
+        <w:rPr>
+          <w:sz w:val="24"/>
+          <w:szCs w:val="24"/>
+        </w:rPr>
+      </w:pPr>
+    </w:p>
+    <w:p>
+      <w:pPr>
+        <w:spacing w:line="360" w:lineRule="auto"/>
+        <w:jc w:val="both"/>
+        <w:rPr>
+          <w:sz w:val="24"/>
+          <w:szCs w:val="24"/>
+        </w:rPr>
+      </w:pPr>
+    </w:p>
+    <w:p>
+      <w:pPr>
+        <w:spacing w:line="360" w:lineRule="auto"/>
+        <w:jc w:val="both"/>
+        <w:rPr>
+          <w:sz w:val="24"/>
+          <w:szCs w:val="24"/>
+        </w:rPr>
+      </w:pPr>
+    </w:p>
+    <w:p>
+      <w:pPr>
+        <w:spacing w:line="360" w:lineRule="auto"/>
+        <w:jc w:val="both"/>
+        <w:rPr>
+          <w:sz w:val="24"/>
+          <w:szCs w:val="24"/>
+        </w:rPr>
+      </w:pPr>
+    </w:p>
+    <w:p>
+      <w:pPr>
+        <w:spacing w:line="360" w:lineRule="auto"/>
+        <w:jc w:val="both"/>
+        <w:rPr>
+          <w:sz w:val="24"/>
+          <w:szCs w:val="24"/>
+        </w:rPr>
+      </w:pPr>
+    </w:p>
+    <w:p>
+      <w:pPr>
+        <w:spacing w:line="360" w:lineRule="auto"/>
+        <w:jc w:val="both"/>
+        <w:rPr>
+          <w:sz w:val="24"/>
+          <w:szCs w:val="24"/>
+        </w:rPr>
+      </w:pPr>
+    </w:p>
+    <w:p>
+      <w:pPr>
+        <w:spacing w:line="360" w:lineRule="auto"/>
+        <w:jc w:val="both"/>
+        <w:rPr>
+          <w:b/>
+          <w:bCs/>
+          <w:sz w:val="24"/>
+          <w:szCs w:val="24"/>
+        </w:rPr>
+      </w:pPr>
+      <w:r>
+        <w:rPr>
+          <w:b/>
+          <w:bCs/>
+          <w:sz w:val="24"/>
+          <w:szCs w:val="24"/>
+        </w:rPr>
+        <w:t xml:space="preserve">Problem Statement: </w:t>
+      </w:r>
+    </w:p>
+    <w:p>
+      <w:pPr>
+        <w:spacing w:line="360" w:lineRule="auto"/>
+        <w:jc w:val="both"/>
+        <w:rPr>
+          <w:sz w:val="24"/>
+          <w:szCs w:val="24"/>
+        </w:rPr>
+      </w:pPr>
+      <w:r>
+        <w:rPr>
+          <w:sz w:val="24"/>
+          <w:szCs w:val="24"/>
+        </w:rPr>
+        <w:t>Users often struggle with selecting a book to read due to the complexity of book selection applications, a lack of helpful reviews, and a limited amount of time. This can lead to frustration and make it difficult to find enjoyable books to read.</w:t>
+      </w:r>
+    </w:p>
+    <w:p>
+      <w:pPr>
+        <w:spacing w:line="360" w:lineRule="auto"/>
+        <w:jc w:val="both"/>
+        <w:rPr>
+          <w:sz w:val="24"/>
+          <w:szCs w:val="24"/>
+        </w:rPr>
+      </w:pPr>
+    </w:p>
+    <w:p>
+      <w:pPr>
+        <w:spacing w:line="360" w:lineRule="auto"/>
+        <w:jc w:val="both"/>
+        <w:rPr>
+          <w:sz w:val="24"/>
+          <w:szCs w:val="24"/>
+        </w:rPr>
+      </w:pPr>
+    </w:p>
+    <w:p>
+      <w:pPr>
+        <w:spacing w:line="360" w:lineRule="auto"/>
+        <w:jc w:val="both"/>
+        <w:rPr>
+          <w:b/>
+          <w:bCs/>
+          <w:sz w:val="24"/>
+          <w:szCs w:val="24"/>
+        </w:rPr>
+      </w:pPr>
+    </w:p>
+    <w:p>
+      <w:pPr>
+        <w:widowControl/>
+        <w:spacing w:after="160" w:line="259" w:lineRule="auto"/>
+        <w:rPr>
+          <w:b/>
+          <w:bCs/>
+          <w:sz w:val="24"/>
+          <w:szCs w:val="24"/>
+        </w:rPr>
+      </w:pPr>
+      <w:r>
+        <w:rPr>
+          <w:b/>
+          <w:bCs/>
+          <w:sz w:val="24"/>
+          <w:szCs w:val="24"/>
+        </w:rPr>
+        <w:br w:type="page"/>
+      </w:r>
+      <w:r>
+        <w:rPr>
+          <w:b/>
+          <w:bCs/>
+          <w:sz w:val="24"/>
+          <w:szCs w:val="24"/>
+        </w:rPr>
+        <w:lastRenderedPageBreak/>
+        <w:t>Approach:</w:t>
+      </w:r>
+    </w:p>
+    <w:p>
+      <w:pPr>
+        <w:spacing w:line="360" w:lineRule="auto"/>
+        <w:jc w:val="both"/>
+        <w:rPr>
+          <w:sz w:val="24"/>
+          <w:szCs w:val="24"/>
+        </w:rPr>
+      </w:pPr>
+      <w:r>
+        <w:rPr>
+          <w:sz w:val="24"/>
+          <w:szCs w:val="24"/>
+        </w:rPr>
+        <w:t xml:space="preserve"> To address these issues, we can design an application that simplifies the book selection process and reduces the amount of effort required to read a book. The application can feature a user-friendly interface that is easy to navigate and provides clear information on each book. Additionally, the application can offer a robust review system that provides detailed information and allows users to rate and review books. This will help users make informed decisions about which books to read. To minimize the effort required to read books, the application can offer features such as adjustable text size, a built-in dictionary and translation tool, and an audio book option. By providing these tools and simplifying the book selection process, users can more easily find books they enjoy and spend less time worrying about the selection process</w:t>
+      </w:r>
+      <w:r>
+        <w:rPr>
+          <w:sz w:val="24"/>
+          <w:szCs w:val="24"/>
+        </w:rPr>
+        <w:t>.</w:t>
+      </w:r>
+    </w:p>
+    <w:p>
+      <w:pPr>
+        <w:spacing w:line="360" w:lineRule="auto"/>
+        <w:jc w:val="both"/>
+        <w:rPr>
+          <w:sz w:val="24"/>
+          <w:szCs w:val="24"/>
+        </w:rPr>
+      </w:pPr>
+    </w:p>
+    <w:p>
+      <w:pPr>
+        <w:spacing w:line="360" w:lineRule="auto"/>
+        <w:jc w:val="both"/>
+        <w:rPr>
+          <w:sz w:val="24"/>
+          <w:szCs w:val="24"/>
+        </w:rPr>
+      </w:pPr>
+    </w:p>
+    <w:p>
+      <w:pPr>
+        <w:spacing w:line="360" w:lineRule="auto"/>
+        <w:jc w:val="both"/>
+        <w:rPr>
+          <w:b/>
+          <w:bCs/>
+          <w:sz w:val="24"/>
+          <w:szCs w:val="24"/>
+        </w:rPr>
+      </w:pPr>
+      <w:r>
+        <w:rPr>
+          <w:b/>
+          <w:bCs/>
+          <w:sz w:val="24"/>
+          <w:szCs w:val="24"/>
+        </w:rPr>
+        <w:t>Objectives:</w:t>
+      </w:r>
+    </w:p>
+    <w:p>
+      <w:pPr>
+        <w:pStyle w:val="ListParagraph"/>
+        <w:numPr>
+          <w:ilvl w:val="0"/>
+          <w:numId w:val="5"/>
+        </w:numPr>
+        <w:spacing w:line="360" w:lineRule="auto"/>
+        <w:jc w:val="both"/>
+        <w:rPr>
+          <w:b/>
+          <w:bCs/>
+          <w:sz w:val="28"/>
+          <w:szCs w:val="28"/>
+        </w:rPr>
+      </w:pPr>
+      <w:r>
+        <w:rPr>
+          <w:sz w:val="28"/>
+          <w:szCs w:val="28"/>
+        </w:rPr>
+        <w:t>To provide an application to read books.</w:t>
+      </w:r>
+    </w:p>
+    <w:p>
+      <w:pPr>
+        <w:pStyle w:val="ListParagraph"/>
+        <w:numPr>
+          <w:ilvl w:val="0"/>
+          <w:numId w:val="5"/>
+        </w:numPr>
+        <w:spacing w:line="360" w:lineRule="auto"/>
+        <w:jc w:val="both"/>
+        <w:rPr>
+          <w:b/>
+          <w:bCs/>
+          <w:sz w:val="28"/>
+          <w:szCs w:val="28"/>
+        </w:rPr>
+      </w:pPr>
+      <w:r>
+        <w:rPr>
+          <w:sz w:val="28"/>
+          <w:szCs w:val="28"/>
+        </w:rPr>
+        <w:t>To provide an application to listen books.</w:t>
+      </w:r>
+    </w:p>
+    <w:p>
+      <w:pPr>
+        <w:pStyle w:val="ListParagraph"/>
+        <w:numPr>
+          <w:ilvl w:val="0"/>
+          <w:numId w:val="5"/>
+        </w:numPr>
+        <w:spacing w:line="360" w:lineRule="auto"/>
+        <w:jc w:val="both"/>
+        <w:rPr>
+          <w:b/>
+          <w:bCs/>
+          <w:sz w:val="28"/>
+          <w:szCs w:val="28"/>
+        </w:rPr>
+      </w:pPr>
+      <w:r>
+        <w:rPr>
+          <w:sz w:val="28"/>
+          <w:szCs w:val="28"/>
+        </w:rPr>
+        <w:t>To provide a much simpler interface.</w:t>
+      </w:r>
+    </w:p>
+    <w:p>
+      <w:pPr>
+        <w:pStyle w:val="ListParagraph"/>
+        <w:numPr>
+          <w:ilvl w:val="0"/>
+          <w:numId w:val="5"/>
+        </w:numPr>
+        <w:spacing w:line="360" w:lineRule="auto"/>
+        <w:jc w:val="both"/>
+        <w:rPr>
+          <w:b/>
+          <w:bCs/>
+          <w:sz w:val="28"/>
+          <w:szCs w:val="28"/>
+        </w:rPr>
+      </w:pPr>
+      <w:r>
+        <w:rPr>
+          <w:sz w:val="28"/>
+          <w:szCs w:val="28"/>
+        </w:rPr>
+        <w:t>To lessen the efforts of the readers.</w:t>
+      </w:r>
+    </w:p>
+    <w:p>
+      <w:pPr>
+        <w:spacing w:line="360" w:lineRule="auto"/>
+        <w:jc w:val="both"/>
+        <w:rPr>
+          <w:b/>
+          <w:bCs/>
+          <w:sz w:val="28"/>
+          <w:szCs w:val="28"/>
+        </w:rPr>
+      </w:pPr>
+    </w:p>
+    <w:p>
+      <w:pPr>
+        <w:spacing w:line="360" w:lineRule="auto"/>
+        <w:jc w:val="both"/>
+        <w:rPr>
+          <w:b/>
+          <w:bCs/>
+          <w:sz w:val="28"/>
+          <w:szCs w:val="28"/>
+        </w:rPr>
+      </w:pPr>
+      <w:r>
+        <w:rPr>
+          <w:b/>
+          <w:bCs/>
+          <w:sz w:val="28"/>
+          <w:szCs w:val="28"/>
+        </w:rPr>
+        <w:t>Scope:</w:t>
+      </w:r>
+    </w:p>
+    <w:p>
+      <w:pPr>
+        <w:pStyle w:val="ListParagraph"/>
+        <w:numPr>
+          <w:ilvl w:val="0"/>
+          <w:numId w:val="6"/>
+        </w:numPr>
+        <w:spacing w:line="360" w:lineRule="auto"/>
+        <w:jc w:val="both"/>
+        <w:rPr>
+          <w:b/>
+          <w:bCs/>
+          <w:sz w:val="28"/>
+          <w:szCs w:val="28"/>
+        </w:rPr>
+      </w:pPr>
+      <w:r>
+        <w:rPr>
+          <w:sz w:val="28"/>
+          <w:szCs w:val="28"/>
+        </w:rPr>
+        <w:t>The application targets an audience above the age of 6 years old.</w:t>
+      </w:r>
+    </w:p>
+    <w:p>
+      <w:pPr>
+        <w:pStyle w:val="ListParagraph"/>
+        <w:numPr>
+          <w:ilvl w:val="0"/>
+          <w:numId w:val="6"/>
+        </w:numPr>
+        <w:spacing w:line="360" w:lineRule="auto"/>
+        <w:jc w:val="both"/>
+        <w:rPr>
+          <w:b/>
+          <w:bCs/>
+          <w:sz w:val="28"/>
+          <w:szCs w:val="28"/>
+        </w:rPr>
+      </w:pPr>
+      <w:r>
+        <w:rPr>
+          <w:sz w:val="28"/>
+          <w:szCs w:val="28"/>
+        </w:rPr>
+        <w:t>The application is easy to use and all age above the specified one can easily use it.</w:t>
+      </w:r>
+    </w:p>
+    <w:p>
+      <w:pPr>
+        <w:pStyle w:val="ListParagraph"/>
+        <w:numPr>
+          <w:ilvl w:val="0"/>
+          <w:numId w:val="6"/>
+        </w:numPr>
+        <w:spacing w:line="360" w:lineRule="auto"/>
+        <w:jc w:val="both"/>
+        <w:rPr>
+          <w:b/>
+          <w:bCs/>
+          <w:sz w:val="28"/>
+          <w:szCs w:val="28"/>
+        </w:rPr>
+      </w:pPr>
+      <w:r>
+        <w:rPr>
+          <w:sz w:val="28"/>
+          <w:szCs w:val="28"/>
+        </w:rPr>
+        <w:t>The app provides books that are already available for the people.</w:t>
+      </w:r>
+    </w:p>
+    <w:p>
+      <w:pPr>
+        <w:spacing w:line="360" w:lineRule="auto"/>
+        <w:ind w:left="360"/>
+        <w:jc w:val="both"/>
+        <w:rPr>
+          <w:b/>
+          <w:bCs/>
+          <w:sz w:val="28"/>
+          <w:szCs w:val="28"/>
+        </w:rPr>
+      </w:pPr>
+    </w:p>
+    <w:p>
+      <w:pPr>
+        <w:widowControl/>
+        <w:spacing w:after="160" w:line="259" w:lineRule="auto"/>
+        <w:rPr>
+          <w:b/>
+          <w:bCs/>
+          <w:sz w:val="28"/>
+          <w:szCs w:val="28"/>
+        </w:rPr>
+      </w:pPr>
+      <w:r>
+        <w:rPr>
+          <w:b/>
+          <w:bCs/>
+          <w:sz w:val="28"/>
+          <w:szCs w:val="28"/>
+        </w:rPr>
+        <w:br w:type="page"/>
+      </w:r>
+    </w:p>
+    <w:p>
+      <w:pPr>
+        <w:spacing w:line="360" w:lineRule="auto"/>
+        <w:ind w:left="360"/>
+        <w:jc w:val="both"/>
+        <w:rPr>
+          <w:b/>
+          <w:bCs/>
+          <w:sz w:val="28"/>
+          <w:szCs w:val="28"/>
+        </w:rPr>
+      </w:pPr>
+      <w:r>
+        <w:rPr>
+          <w:b/>
+          <w:bCs/>
+          <w:sz w:val="28"/>
+          <w:szCs w:val="28"/>
+        </w:rPr>
+        <w:lastRenderedPageBreak/>
+        <w:t>Features:</w:t>
+      </w:r>
+    </w:p>
+    <w:p>
+      <w:pPr>
+        <w:spacing w:line="360" w:lineRule="auto"/>
+        <w:jc w:val="both"/>
+        <w:rPr>
+          <w:sz w:val="28"/>
+          <w:szCs w:val="28"/>
+        </w:rPr>
+      </w:pPr>
+      <w:r>
+        <w:rPr>
+          <w:sz w:val="28"/>
+          <w:szCs w:val="28"/>
+        </w:rPr>
+        <w:tab/>
+        <w:t>There are many features to this application. Few of them are mentioned briefly below. There are many features that has yet to be added and many are yet to be sophisticated. With our knowledge we are able to bring:</w:t>
+      </w:r>
+    </w:p>
+    <w:p>
+      <w:pPr>
+        <w:pStyle w:val="ListParagraph"/>
+        <w:numPr>
+          <w:ilvl w:val="0"/>
+          <w:numId w:val="6"/>
+        </w:numPr>
+        <w:spacing w:line="360" w:lineRule="auto"/>
+        <w:jc w:val="both"/>
+        <w:rPr>
+          <w:sz w:val="28"/>
+          <w:szCs w:val="28"/>
+        </w:rPr>
+      </w:pPr>
+      <w:r>
+        <w:rPr>
+          <w:sz w:val="28"/>
+          <w:szCs w:val="28"/>
+        </w:rPr>
+        <w:t>A clean pdf viewer to read the book.</w:t>
+      </w:r>
+    </w:p>
+    <w:p>
+      <w:pPr>
+        <w:pStyle w:val="ListParagraph"/>
+        <w:numPr>
+          <w:ilvl w:val="0"/>
+          <w:numId w:val="6"/>
+        </w:numPr>
+        <w:spacing w:line="360" w:lineRule="auto"/>
+        <w:jc w:val="both"/>
+        <w:rPr>
+          <w:sz w:val="28"/>
+          <w:szCs w:val="28"/>
+        </w:rPr>
+      </w:pPr>
+      <w:r>
+        <w:rPr>
+          <w:sz w:val="28"/>
+          <w:szCs w:val="28"/>
+        </w:rPr>
+        <w:t>An audio player to listen to the audio book of the desire.</w:t>
+      </w:r>
+    </w:p>
+    <w:p>
+      <w:pPr>
+        <w:pStyle w:val="ListParagraph"/>
+        <w:numPr>
+          <w:ilvl w:val="0"/>
+          <w:numId w:val="6"/>
+        </w:numPr>
+        <w:spacing w:line="360" w:lineRule="auto"/>
+        <w:jc w:val="both"/>
+        <w:rPr>
+          <w:sz w:val="28"/>
+          <w:szCs w:val="28"/>
+        </w:rPr>
+      </w:pPr>
+      <w:r>
+        <w:rPr>
+          <w:sz w:val="28"/>
+          <w:szCs w:val="28"/>
+        </w:rPr>
+        <w:t>This file is being brought by using either the local storage, drive or even a data base.</w:t>
+      </w:r>
+    </w:p>
+    <w:p>
+      <w:pPr>
+        <w:pStyle w:val="ListParagraph"/>
+        <w:numPr>
+          <w:ilvl w:val="0"/>
+          <w:numId w:val="6"/>
+        </w:numPr>
+        <w:spacing w:line="360" w:lineRule="auto"/>
+        <w:jc w:val="both"/>
+        <w:rPr>
+          <w:sz w:val="28"/>
+          <w:szCs w:val="28"/>
+        </w:rPr>
+      </w:pPr>
+      <w:r>
+        <w:rPr>
+          <w:sz w:val="28"/>
+          <w:szCs w:val="28"/>
+        </w:rPr>
+        <w:t>A description of every book from which the user can get an image of what’s inside the book.</w:t>
+      </w:r>
+    </w:p>
     <w:sectPr>
-      <w:footerReference w:type="default" r:id="rId5"/>
+      <w:footerReference w:type="default" r:id="rId6"/>
       <w:pgSz w:w="12240" w:h="15840"/>
       <w:pgMar w:top="1440" w:right="1440" w:bottom="1440" w:left="1440" w:header="720" w:footer="720" w:gutter="0"/>
       <w:cols w:space="720"/>
@@ -1846,6 +5828,656 @@
     </w:pPr>
   </w:p>
 </w:ftr>
+</file>
+
+<file path=word/numbering.xml><?xml version="1.0" encoding="utf-8"?>
+<w:numbering xmlns:wpc="http://schemas.microsoft.com/office/word/2010/wordprocessingCanvas" xmlns:cx="http://schemas.microsoft.com/office/drawing/2014/chartex" xmlns:cx1="http://schemas.microsoft.com/office/drawing/2015/9/8/chartex" xmlns:cx2="http://schemas.microsoft.com/office/drawing/2015/10/21/chartex" xmlns:cx3="http://schemas.microsoft.com/office/drawing/2016/5/9/chartex" xmlns:cx4="http://schemas.microsoft.com/office/drawing/2016/5/10/chartex" xmlns:cx5="http://schemas.microsoft.com/office/drawing/2016/5/11/chartex" xmlns:cx6="http://schemas.microsoft.com/office/drawing/2016/5/12/chartex" xmlns:cx7="http://schemas.microsoft.com/office/drawing/2016/5/13/chartex" xmlns:cx8="http://schemas.microsoft.com/office/drawing/2016/5/14/chartex" xmlns:mc="http://schemas.openxmlformats.org/markup-compatibility/2006" xmlns:aink="http://schemas.microsoft.com/office/drawing/2016/ink" xmlns:am3d="http://schemas.microsoft.com/office/drawing/2017/model3d" xmlns:o="urn:schemas-microsoft-com:office:office" xmlns:oel="http://schemas.microsoft.com/office/2019/extlst" xmlns:r="http://schemas.openxmlformats.org/officeDocument/2006/relationships" xmlns:m="http://schemas.openxmlformats.org/officeDocument/2006/math" xmlns:v="urn:schemas-microsoft-com:vml" xmlns:wp14="http://schemas.microsoft.com/office/word/2010/wordprocessingDrawing" xmlns:wp="http://schemas.openxmlformats.org/drawingml/2006/wordprocessingDrawing" xmlns:w10="urn:schemas-microsoft-com:office:word" xmlns:w="http://schemas.openxmlformats.org/wordprocessingml/2006/main" xmlns:w14="http://schemas.microsoft.com/office/word/2010/wordml" xmlns:w15="http://schemas.microsoft.com/office/word/2012/wordml" xmlns:w16cex="http://schemas.microsoft.com/office/word/2018/wordml/cex" xmlns:w16cid="http://schemas.microsoft.com/office/word/2016/wordml/cid" xmlns:w16="http://schemas.microsoft.com/office/word/2018/wordml" xmlns:w16sdtdh="http://schemas.microsoft.com/office/word/2020/wordml/sdtdatahash" xmlns:w16se="http://schemas.microsoft.com/office/word/2015/wordml/symex" xmlns:wpg="http://schemas.microsoft.com/office/word/2010/wordprocessingGroup" xmlns:wpi="http://schemas.microsoft.com/office/word/2010/wordprocessingInk" xmlns:wne="http://schemas.microsoft.com/office/word/2006/wordml" xmlns:wps="http://schemas.microsoft.com/office/word/2010/wordprocessingShape" mc:Ignorable="w14 w15 w16se w16cid w16 w16cex w16sdtdh wp14">
+  <w:abstractNum w:abstractNumId="0" w15:restartNumberingAfterBreak="0">
+    <w:nsid w:val="23F77A39"/>
+    <w:multiLevelType w:val="hybridMultilevel"/>
+    <w:tmpl w:val="D570AA56"/>
+    <w:lvl w:ilvl="0" w:tplc="0409001B">
+      <w:start w:val="1"/>
+      <w:numFmt w:val="lowerRoman"/>
+      <w:lvlText w:val="%1."/>
+      <w:lvlJc w:val="right"/>
+      <w:pPr>
+        <w:ind w:left="720" w:hanging="360"/>
+      </w:pPr>
+      <w:rPr>
+        <w:rFonts w:hint="default"/>
+      </w:rPr>
+    </w:lvl>
+    <w:lvl w:ilvl="1" w:tplc="FFFFFFFF" w:tentative="1">
+      <w:start w:val="1"/>
+      <w:numFmt w:val="bullet"/>
+      <w:lvlText w:val="o"/>
+      <w:lvlJc w:val="left"/>
+      <w:pPr>
+        <w:ind w:left="1440" w:hanging="360"/>
+      </w:pPr>
+      <w:rPr>
+        <w:rFonts w:ascii="Courier New" w:hAnsi="Courier New" w:cs="Courier New" w:hint="default"/>
+      </w:rPr>
+    </w:lvl>
+    <w:lvl w:ilvl="2" w:tplc="FFFFFFFF" w:tentative="1">
+      <w:start w:val="1"/>
+      <w:numFmt w:val="bullet"/>
+      <w:lvlText w:val=""/>
+      <w:lvlJc w:val="left"/>
+      <w:pPr>
+        <w:ind w:left="2160" w:hanging="360"/>
+      </w:pPr>
+      <w:rPr>
+        <w:rFonts w:ascii="Wingdings" w:hAnsi="Wingdings" w:hint="default"/>
+      </w:rPr>
+    </w:lvl>
+    <w:lvl w:ilvl="3" w:tplc="FFFFFFFF" w:tentative="1">
+      <w:start w:val="1"/>
+      <w:numFmt w:val="bullet"/>
+      <w:lvlText w:val=""/>
+      <w:lvlJc w:val="left"/>
+      <w:pPr>
+        <w:ind w:left="2880" w:hanging="360"/>
+      </w:pPr>
+      <w:rPr>
+        <w:rFonts w:ascii="Symbol" w:hAnsi="Symbol" w:hint="default"/>
+      </w:rPr>
+    </w:lvl>
+    <w:lvl w:ilvl="4" w:tplc="FFFFFFFF" w:tentative="1">
+      <w:start w:val="1"/>
+      <w:numFmt w:val="bullet"/>
+      <w:lvlText w:val="o"/>
+      <w:lvlJc w:val="left"/>
+      <w:pPr>
+        <w:ind w:left="3600" w:hanging="360"/>
+      </w:pPr>
+      <w:rPr>
+        <w:rFonts w:ascii="Courier New" w:hAnsi="Courier New" w:cs="Courier New" w:hint="default"/>
+      </w:rPr>
+    </w:lvl>
+    <w:lvl w:ilvl="5" w:tplc="FFFFFFFF" w:tentative="1">
+      <w:start w:val="1"/>
+      <w:numFmt w:val="bullet"/>
+      <w:lvlText w:val=""/>
+      <w:lvlJc w:val="left"/>
+      <w:pPr>
+        <w:ind w:left="4320" w:hanging="360"/>
+      </w:pPr>
+      <w:rPr>
+        <w:rFonts w:ascii="Wingdings" w:hAnsi="Wingdings" w:hint="default"/>
+      </w:rPr>
+    </w:lvl>
+    <w:lvl w:ilvl="6" w:tplc="FFFFFFFF" w:tentative="1">
+      <w:start w:val="1"/>
+      <w:numFmt w:val="bullet"/>
+      <w:lvlText w:val=""/>
+      <w:lvlJc w:val="left"/>
+      <w:pPr>
+        <w:ind w:left="5040" w:hanging="360"/>
+      </w:pPr>
+      <w:rPr>
+        <w:rFonts w:ascii="Symbol" w:hAnsi="Symbol" w:hint="default"/>
+      </w:rPr>
+    </w:lvl>
+    <w:lvl w:ilvl="7" w:tplc="FFFFFFFF" w:tentative="1">
+      <w:start w:val="1"/>
+      <w:numFmt w:val="bullet"/>
+      <w:lvlText w:val="o"/>
+      <w:lvlJc w:val="left"/>
+      <w:pPr>
+        <w:ind w:left="5760" w:hanging="360"/>
+      </w:pPr>
+      <w:rPr>
+        <w:rFonts w:ascii="Courier New" w:hAnsi="Courier New" w:cs="Courier New" w:hint="default"/>
+      </w:rPr>
+    </w:lvl>
+    <w:lvl w:ilvl="8" w:tplc="FFFFFFFF" w:tentative="1">
+      <w:start w:val="1"/>
+      <w:numFmt w:val="bullet"/>
+      <w:lvlText w:val=""/>
+      <w:lvlJc w:val="left"/>
+      <w:pPr>
+        <w:ind w:left="6480" w:hanging="360"/>
+      </w:pPr>
+      <w:rPr>
+        <w:rFonts w:ascii="Wingdings" w:hAnsi="Wingdings" w:hint="default"/>
+      </w:rPr>
+    </w:lvl>
+  </w:abstractNum>
+  <w:abstractNum w:abstractNumId="1" w15:restartNumberingAfterBreak="0">
+    <w:nsid w:val="3498692F"/>
+    <w:multiLevelType w:val="hybridMultilevel"/>
+    <w:tmpl w:val="F7787AFA"/>
+    <w:lvl w:ilvl="0" w:tplc="04090001">
+      <w:start w:val="1"/>
+      <w:numFmt w:val="bullet"/>
+      <w:lvlText w:val=""/>
+      <w:lvlJc w:val="left"/>
+      <w:pPr>
+        <w:ind w:left="720" w:hanging="360"/>
+      </w:pPr>
+      <w:rPr>
+        <w:rFonts w:ascii="Symbol" w:hAnsi="Symbol" w:hint="default"/>
+      </w:rPr>
+    </w:lvl>
+    <w:lvl w:ilvl="1" w:tplc="04090003" w:tentative="1">
+      <w:start w:val="1"/>
+      <w:numFmt w:val="bullet"/>
+      <w:lvlText w:val="o"/>
+      <w:lvlJc w:val="left"/>
+      <w:pPr>
+        <w:ind w:left="1440" w:hanging="360"/>
+      </w:pPr>
+      <w:rPr>
+        <w:rFonts w:ascii="Courier New" w:hAnsi="Courier New" w:cs="Courier New" w:hint="default"/>
+      </w:rPr>
+    </w:lvl>
+    <w:lvl w:ilvl="2" w:tplc="04090005" w:tentative="1">
+      <w:start w:val="1"/>
+      <w:numFmt w:val="bullet"/>
+      <w:lvlText w:val=""/>
+      <w:lvlJc w:val="left"/>
+      <w:pPr>
+        <w:ind w:left="2160" w:hanging="360"/>
+      </w:pPr>
+      <w:rPr>
+        <w:rFonts w:ascii="Wingdings" w:hAnsi="Wingdings" w:hint="default"/>
+      </w:rPr>
+    </w:lvl>
+    <w:lvl w:ilvl="3" w:tplc="04090001" w:tentative="1">
+      <w:start w:val="1"/>
+      <w:numFmt w:val="bullet"/>
+      <w:lvlText w:val=""/>
+      <w:lvlJc w:val="left"/>
+      <w:pPr>
+        <w:ind w:left="2880" w:hanging="360"/>
+      </w:pPr>
+      <w:rPr>
+        <w:rFonts w:ascii="Symbol" w:hAnsi="Symbol" w:hint="default"/>
+      </w:rPr>
+    </w:lvl>
+    <w:lvl w:ilvl="4" w:tplc="04090003" w:tentative="1">
+      <w:start w:val="1"/>
+      <w:numFmt w:val="bullet"/>
+      <w:lvlText w:val="o"/>
+      <w:lvlJc w:val="left"/>
+      <w:pPr>
+        <w:ind w:left="3600" w:hanging="360"/>
+      </w:pPr>
+      <w:rPr>
+        <w:rFonts w:ascii="Courier New" w:hAnsi="Courier New" w:cs="Courier New" w:hint="default"/>
+      </w:rPr>
+    </w:lvl>
+    <w:lvl w:ilvl="5" w:tplc="04090005" w:tentative="1">
+      <w:start w:val="1"/>
+      <w:numFmt w:val="bullet"/>
+      <w:lvlText w:val=""/>
+      <w:lvlJc w:val="left"/>
+      <w:pPr>
+        <w:ind w:left="4320" w:hanging="360"/>
+      </w:pPr>
+      <w:rPr>
+        <w:rFonts w:ascii="Wingdings" w:hAnsi="Wingdings" w:hint="default"/>
+      </w:rPr>
+    </w:lvl>
+    <w:lvl w:ilvl="6" w:tplc="04090001" w:tentative="1">
+      <w:start w:val="1"/>
+      <w:numFmt w:val="bullet"/>
+      <w:lvlText w:val=""/>
+      <w:lvlJc w:val="left"/>
+      <w:pPr>
+        <w:ind w:left="5040" w:hanging="360"/>
+      </w:pPr>
+      <w:rPr>
+        <w:rFonts w:ascii="Symbol" w:hAnsi="Symbol" w:hint="default"/>
+      </w:rPr>
+    </w:lvl>
+    <w:lvl w:ilvl="7" w:tplc="04090003" w:tentative="1">
+      <w:start w:val="1"/>
+      <w:numFmt w:val="bullet"/>
+      <w:lvlText w:val="o"/>
+      <w:lvlJc w:val="left"/>
+      <w:pPr>
+        <w:ind w:left="5760" w:hanging="360"/>
+      </w:pPr>
+      <w:rPr>
+        <w:rFonts w:ascii="Courier New" w:hAnsi="Courier New" w:cs="Courier New" w:hint="default"/>
+      </w:rPr>
+    </w:lvl>
+    <w:lvl w:ilvl="8" w:tplc="04090005" w:tentative="1">
+      <w:start w:val="1"/>
+      <w:numFmt w:val="bullet"/>
+      <w:lvlText w:val=""/>
+      <w:lvlJc w:val="left"/>
+      <w:pPr>
+        <w:ind w:left="6480" w:hanging="360"/>
+      </w:pPr>
+      <w:rPr>
+        <w:rFonts w:ascii="Wingdings" w:hAnsi="Wingdings" w:hint="default"/>
+      </w:rPr>
+    </w:lvl>
+  </w:abstractNum>
+  <w:abstractNum w:abstractNumId="2" w15:restartNumberingAfterBreak="0">
+    <w:nsid w:val="36CE3D55"/>
+    <w:multiLevelType w:val="hybridMultilevel"/>
+    <w:tmpl w:val="70ACEE16"/>
+    <w:lvl w:ilvl="0" w:tplc="04090001">
+      <w:start w:val="1"/>
+      <w:numFmt w:val="bullet"/>
+      <w:lvlText w:val=""/>
+      <w:lvlJc w:val="left"/>
+      <w:pPr>
+        <w:ind w:left="720" w:hanging="360"/>
+      </w:pPr>
+      <w:rPr>
+        <w:rFonts w:ascii="Symbol" w:hAnsi="Symbol" w:hint="default"/>
+      </w:rPr>
+    </w:lvl>
+    <w:lvl w:ilvl="1" w:tplc="04090003" w:tentative="1">
+      <w:start w:val="1"/>
+      <w:numFmt w:val="bullet"/>
+      <w:lvlText w:val="o"/>
+      <w:lvlJc w:val="left"/>
+      <w:pPr>
+        <w:ind w:left="1440" w:hanging="360"/>
+      </w:pPr>
+      <w:rPr>
+        <w:rFonts w:ascii="Courier New" w:hAnsi="Courier New" w:cs="Courier New" w:hint="default"/>
+      </w:rPr>
+    </w:lvl>
+    <w:lvl w:ilvl="2" w:tplc="04090005" w:tentative="1">
+      <w:start w:val="1"/>
+      <w:numFmt w:val="bullet"/>
+      <w:lvlText w:val=""/>
+      <w:lvlJc w:val="left"/>
+      <w:pPr>
+        <w:ind w:left="2160" w:hanging="360"/>
+      </w:pPr>
+      <w:rPr>
+        <w:rFonts w:ascii="Wingdings" w:hAnsi="Wingdings" w:hint="default"/>
+      </w:rPr>
+    </w:lvl>
+    <w:lvl w:ilvl="3" w:tplc="04090001" w:tentative="1">
+      <w:start w:val="1"/>
+      <w:numFmt w:val="bullet"/>
+      <w:lvlText w:val=""/>
+      <w:lvlJc w:val="left"/>
+      <w:pPr>
+        <w:ind w:left="2880" w:hanging="360"/>
+      </w:pPr>
+      <w:rPr>
+        <w:rFonts w:ascii="Symbol" w:hAnsi="Symbol" w:hint="default"/>
+      </w:rPr>
+    </w:lvl>
+    <w:lvl w:ilvl="4" w:tplc="04090003" w:tentative="1">
+      <w:start w:val="1"/>
+      <w:numFmt w:val="bullet"/>
+      <w:lvlText w:val="o"/>
+      <w:lvlJc w:val="left"/>
+      <w:pPr>
+        <w:ind w:left="3600" w:hanging="360"/>
+      </w:pPr>
+      <w:rPr>
+        <w:rFonts w:ascii="Courier New" w:hAnsi="Courier New" w:cs="Courier New" w:hint="default"/>
+      </w:rPr>
+    </w:lvl>
+    <w:lvl w:ilvl="5" w:tplc="04090005" w:tentative="1">
+      <w:start w:val="1"/>
+      <w:numFmt w:val="bullet"/>
+      <w:lvlText w:val=""/>
+      <w:lvlJc w:val="left"/>
+      <w:pPr>
+        <w:ind w:left="4320" w:hanging="360"/>
+      </w:pPr>
+      <w:rPr>
+        <w:rFonts w:ascii="Wingdings" w:hAnsi="Wingdings" w:hint="default"/>
+      </w:rPr>
+    </w:lvl>
+    <w:lvl w:ilvl="6" w:tplc="04090001" w:tentative="1">
+      <w:start w:val="1"/>
+      <w:numFmt w:val="bullet"/>
+      <w:lvlText w:val=""/>
+      <w:lvlJc w:val="left"/>
+      <w:pPr>
+        <w:ind w:left="5040" w:hanging="360"/>
+      </w:pPr>
+      <w:rPr>
+        <w:rFonts w:ascii="Symbol" w:hAnsi="Symbol" w:hint="default"/>
+      </w:rPr>
+    </w:lvl>
+    <w:lvl w:ilvl="7" w:tplc="04090003" w:tentative="1">
+      <w:start w:val="1"/>
+      <w:numFmt w:val="bullet"/>
+      <w:lvlText w:val="o"/>
+      <w:lvlJc w:val="left"/>
+      <w:pPr>
+        <w:ind w:left="5760" w:hanging="360"/>
+      </w:pPr>
+      <w:rPr>
+        <w:rFonts w:ascii="Courier New" w:hAnsi="Courier New" w:cs="Courier New" w:hint="default"/>
+      </w:rPr>
+    </w:lvl>
+    <w:lvl w:ilvl="8" w:tplc="04090005" w:tentative="1">
+      <w:start w:val="1"/>
+      <w:numFmt w:val="bullet"/>
+      <w:lvlText w:val=""/>
+      <w:lvlJc w:val="left"/>
+      <w:pPr>
+        <w:ind w:left="6480" w:hanging="360"/>
+      </w:pPr>
+      <w:rPr>
+        <w:rFonts w:ascii="Wingdings" w:hAnsi="Wingdings" w:hint="default"/>
+      </w:rPr>
+    </w:lvl>
+  </w:abstractNum>
+  <w:abstractNum w:abstractNumId="3" w15:restartNumberingAfterBreak="0">
+    <w:nsid w:val="47647A22"/>
+    <w:multiLevelType w:val="hybridMultilevel"/>
+    <w:tmpl w:val="6EEA83E2"/>
+    <w:lvl w:ilvl="0" w:tplc="27925FD2">
+      <w:start w:val="1"/>
+      <w:numFmt w:val="lowerRoman"/>
+      <w:lvlText w:val="%1."/>
+      <w:lvlJc w:val="left"/>
+      <w:pPr>
+        <w:ind w:left="1080" w:hanging="720"/>
+      </w:pPr>
+      <w:rPr>
+        <w:rFonts w:hint="default"/>
+      </w:rPr>
+    </w:lvl>
+    <w:lvl w:ilvl="1" w:tplc="04090019" w:tentative="1">
+      <w:start w:val="1"/>
+      <w:numFmt w:val="lowerLetter"/>
+      <w:lvlText w:val="%2."/>
+      <w:lvlJc w:val="left"/>
+      <w:pPr>
+        <w:ind w:left="1440" w:hanging="360"/>
+      </w:pPr>
+    </w:lvl>
+    <w:lvl w:ilvl="2" w:tplc="0409001B" w:tentative="1">
+      <w:start w:val="1"/>
+      <w:numFmt w:val="lowerRoman"/>
+      <w:lvlText w:val="%3."/>
+      <w:lvlJc w:val="right"/>
+      <w:pPr>
+        <w:ind w:left="2160" w:hanging="180"/>
+      </w:pPr>
+    </w:lvl>
+    <w:lvl w:ilvl="3" w:tplc="0409000F" w:tentative="1">
+      <w:start w:val="1"/>
+      <w:numFmt w:val="decimal"/>
+      <w:lvlText w:val="%4."/>
+      <w:lvlJc w:val="left"/>
+      <w:pPr>
+        <w:ind w:left="2880" w:hanging="360"/>
+      </w:pPr>
+    </w:lvl>
+    <w:lvl w:ilvl="4" w:tplc="04090019" w:tentative="1">
+      <w:start w:val="1"/>
+      <w:numFmt w:val="lowerLetter"/>
+      <w:lvlText w:val="%5."/>
+      <w:lvlJc w:val="left"/>
+      <w:pPr>
+        <w:ind w:left="3600" w:hanging="360"/>
+      </w:pPr>
+    </w:lvl>
+    <w:lvl w:ilvl="5" w:tplc="0409001B" w:tentative="1">
+      <w:start w:val="1"/>
+      <w:numFmt w:val="lowerRoman"/>
+      <w:lvlText w:val="%6."/>
+      <w:lvlJc w:val="right"/>
+      <w:pPr>
+        <w:ind w:left="4320" w:hanging="180"/>
+      </w:pPr>
+    </w:lvl>
+    <w:lvl w:ilvl="6" w:tplc="0409000F" w:tentative="1">
+      <w:start w:val="1"/>
+      <w:numFmt w:val="decimal"/>
+      <w:lvlText w:val="%7."/>
+      <w:lvlJc w:val="left"/>
+      <w:pPr>
+        <w:ind w:left="5040" w:hanging="360"/>
+      </w:pPr>
+    </w:lvl>
+    <w:lvl w:ilvl="7" w:tplc="04090019" w:tentative="1">
+      <w:start w:val="1"/>
+      <w:numFmt w:val="lowerLetter"/>
+      <w:lvlText w:val="%8."/>
+      <w:lvlJc w:val="left"/>
+      <w:pPr>
+        <w:ind w:left="5760" w:hanging="360"/>
+      </w:pPr>
+    </w:lvl>
+    <w:lvl w:ilvl="8" w:tplc="0409001B" w:tentative="1">
+      <w:start w:val="1"/>
+      <w:numFmt w:val="lowerRoman"/>
+      <w:lvlText w:val="%9."/>
+      <w:lvlJc w:val="right"/>
+      <w:pPr>
+        <w:ind w:left="6480" w:hanging="180"/>
+      </w:pPr>
+    </w:lvl>
+  </w:abstractNum>
+  <w:abstractNum w:abstractNumId="4" w15:restartNumberingAfterBreak="0">
+    <w:nsid w:val="4AF31972"/>
+    <w:multiLevelType w:val="hybridMultilevel"/>
+    <w:tmpl w:val="D45C5EE4"/>
+    <w:lvl w:ilvl="0" w:tplc="0409001B">
+      <w:start w:val="1"/>
+      <w:numFmt w:val="lowerRoman"/>
+      <w:lvlText w:val="%1."/>
+      <w:lvlJc w:val="right"/>
+      <w:pPr>
+        <w:ind w:left="720" w:hanging="360"/>
+      </w:pPr>
+    </w:lvl>
+    <w:lvl w:ilvl="1" w:tplc="04090019" w:tentative="1">
+      <w:start w:val="1"/>
+      <w:numFmt w:val="lowerLetter"/>
+      <w:lvlText w:val="%2."/>
+      <w:lvlJc w:val="left"/>
+      <w:pPr>
+        <w:ind w:left="1440" w:hanging="360"/>
+      </w:pPr>
+    </w:lvl>
+    <w:lvl w:ilvl="2" w:tplc="0409001B" w:tentative="1">
+      <w:start w:val="1"/>
+      <w:numFmt w:val="lowerRoman"/>
+      <w:lvlText w:val="%3."/>
+      <w:lvlJc w:val="right"/>
+      <w:pPr>
+        <w:ind w:left="2160" w:hanging="180"/>
+      </w:pPr>
+    </w:lvl>
+    <w:lvl w:ilvl="3" w:tplc="0409000F" w:tentative="1">
+      <w:start w:val="1"/>
+      <w:numFmt w:val="decimal"/>
+      <w:lvlText w:val="%4."/>
+      <w:lvlJc w:val="left"/>
+      <w:pPr>
+        <w:ind w:left="2880" w:hanging="360"/>
+      </w:pPr>
+    </w:lvl>
+    <w:lvl w:ilvl="4" w:tplc="04090019" w:tentative="1">
+      <w:start w:val="1"/>
+      <w:numFmt w:val="lowerLetter"/>
+      <w:lvlText w:val="%5."/>
+      <w:lvlJc w:val="left"/>
+      <w:pPr>
+        <w:ind w:left="3600" w:hanging="360"/>
+      </w:pPr>
+    </w:lvl>
+    <w:lvl w:ilvl="5" w:tplc="0409001B" w:tentative="1">
+      <w:start w:val="1"/>
+      <w:numFmt w:val="lowerRoman"/>
+      <w:lvlText w:val="%6."/>
+      <w:lvlJc w:val="right"/>
+      <w:pPr>
+        <w:ind w:left="4320" w:hanging="180"/>
+      </w:pPr>
+    </w:lvl>
+    <w:lvl w:ilvl="6" w:tplc="0409000F" w:tentative="1">
+      <w:start w:val="1"/>
+      <w:numFmt w:val="decimal"/>
+      <w:lvlText w:val="%7."/>
+      <w:lvlJc w:val="left"/>
+      <w:pPr>
+        <w:ind w:left="5040" w:hanging="360"/>
+      </w:pPr>
+    </w:lvl>
+    <w:lvl w:ilvl="7" w:tplc="04090019" w:tentative="1">
+      <w:start w:val="1"/>
+      <w:numFmt w:val="lowerLetter"/>
+      <w:lvlText w:val="%8."/>
+      <w:lvlJc w:val="left"/>
+      <w:pPr>
+        <w:ind w:left="5760" w:hanging="360"/>
+      </w:pPr>
+    </w:lvl>
+    <w:lvl w:ilvl="8" w:tplc="0409001B" w:tentative="1">
+      <w:start w:val="1"/>
+      <w:numFmt w:val="lowerRoman"/>
+      <w:lvlText w:val="%9."/>
+      <w:lvlJc w:val="right"/>
+      <w:pPr>
+        <w:ind w:left="6480" w:hanging="180"/>
+      </w:pPr>
+    </w:lvl>
+  </w:abstractNum>
+  <w:abstractNum w:abstractNumId="5" w15:restartNumberingAfterBreak="0">
+    <w:nsid w:val="710C3106"/>
+    <w:multiLevelType w:val="hybridMultilevel"/>
+    <w:tmpl w:val="E5767226"/>
+    <w:lvl w:ilvl="0" w:tplc="04090001">
+      <w:start w:val="1"/>
+      <w:numFmt w:val="bullet"/>
+      <w:lvlText w:val=""/>
+      <w:lvlJc w:val="left"/>
+      <w:pPr>
+        <w:ind w:left="720" w:hanging="360"/>
+      </w:pPr>
+      <w:rPr>
+        <w:rFonts w:ascii="Symbol" w:hAnsi="Symbol" w:hint="default"/>
+      </w:rPr>
+    </w:lvl>
+    <w:lvl w:ilvl="1" w:tplc="04090003" w:tentative="1">
+      <w:start w:val="1"/>
+      <w:numFmt w:val="bullet"/>
+      <w:lvlText w:val="o"/>
+      <w:lvlJc w:val="left"/>
+      <w:pPr>
+        <w:ind w:left="1440" w:hanging="360"/>
+      </w:pPr>
+      <w:rPr>
+        <w:rFonts w:ascii="Courier New" w:hAnsi="Courier New" w:cs="Courier New" w:hint="default"/>
+      </w:rPr>
+    </w:lvl>
+    <w:lvl w:ilvl="2" w:tplc="04090005" w:tentative="1">
+      <w:start w:val="1"/>
+      <w:numFmt w:val="bullet"/>
+      <w:lvlText w:val=""/>
+      <w:lvlJc w:val="left"/>
+      <w:pPr>
+        <w:ind w:left="2160" w:hanging="360"/>
+      </w:pPr>
+      <w:rPr>
+        <w:rFonts w:ascii="Wingdings" w:hAnsi="Wingdings" w:hint="default"/>
+      </w:rPr>
+    </w:lvl>
+    <w:lvl w:ilvl="3" w:tplc="04090001" w:tentative="1">
+      <w:start w:val="1"/>
+      <w:numFmt w:val="bullet"/>
+      <w:lvlText w:val=""/>
+      <w:lvlJc w:val="left"/>
+      <w:pPr>
+        <w:ind w:left="2880" w:hanging="360"/>
+      </w:pPr>
+      <w:rPr>
+        <w:rFonts w:ascii="Symbol" w:hAnsi="Symbol" w:hint="default"/>
+      </w:rPr>
+    </w:lvl>
+    <w:lvl w:ilvl="4" w:tplc="04090003" w:tentative="1">
+      <w:start w:val="1"/>
+      <w:numFmt w:val="bullet"/>
+      <w:lvlText w:val="o"/>
+      <w:lvlJc w:val="left"/>
+      <w:pPr>
+        <w:ind w:left="3600" w:hanging="360"/>
+      </w:pPr>
+      <w:rPr>
+        <w:rFonts w:ascii="Courier New" w:hAnsi="Courier New" w:cs="Courier New" w:hint="default"/>
+      </w:rPr>
+    </w:lvl>
+    <w:lvl w:ilvl="5" w:tplc="04090005" w:tentative="1">
+      <w:start w:val="1"/>
+      <w:numFmt w:val="bullet"/>
+      <w:lvlText w:val=""/>
+      <w:lvlJc w:val="left"/>
+      <w:pPr>
+        <w:ind w:left="4320" w:hanging="360"/>
+      </w:pPr>
+      <w:rPr>
+        <w:rFonts w:ascii="Wingdings" w:hAnsi="Wingdings" w:hint="default"/>
+      </w:rPr>
+    </w:lvl>
+    <w:lvl w:ilvl="6" w:tplc="04090001" w:tentative="1">
+      <w:start w:val="1"/>
+      <w:numFmt w:val="bullet"/>
+      <w:lvlText w:val=""/>
+      <w:lvlJc w:val="left"/>
+      <w:pPr>
+        <w:ind w:left="5040" w:hanging="360"/>
+      </w:pPr>
+      <w:rPr>
+        <w:rFonts w:ascii="Symbol" w:hAnsi="Symbol" w:hint="default"/>
+      </w:rPr>
+    </w:lvl>
+    <w:lvl w:ilvl="7" w:tplc="04090003" w:tentative="1">
+      <w:start w:val="1"/>
+      <w:numFmt w:val="bullet"/>
+      <w:lvlText w:val="o"/>
+      <w:lvlJc w:val="left"/>
+      <w:pPr>
+        <w:ind w:left="5760" w:hanging="360"/>
+      </w:pPr>
+      <w:rPr>
+        <w:rFonts w:ascii="Courier New" w:hAnsi="Courier New" w:cs="Courier New" w:hint="default"/>
+      </w:rPr>
+    </w:lvl>
+    <w:lvl w:ilvl="8" w:tplc="04090005" w:tentative="1">
+      <w:start w:val="1"/>
+      <w:numFmt w:val="bullet"/>
+      <w:lvlText w:val=""/>
+      <w:lvlJc w:val="left"/>
+      <w:pPr>
+        <w:ind w:left="6480" w:hanging="360"/>
+      </w:pPr>
+      <w:rPr>
+        <w:rFonts w:ascii="Wingdings" w:hAnsi="Wingdings" w:hint="default"/>
+      </w:rPr>
+    </w:lvl>
+  </w:abstractNum>
+  <w:num w:numId="1" w16cid:durableId="469515283">
+    <w:abstractNumId w:val="5"/>
+  </w:num>
+  <w:num w:numId="2" w16cid:durableId="232594588">
+    <w:abstractNumId w:val="4"/>
+  </w:num>
+  <w:num w:numId="3" w16cid:durableId="642734825">
+    <w:abstractNumId w:val="0"/>
+  </w:num>
+  <w:num w:numId="4" w16cid:durableId="1620065664">
+    <w:abstractNumId w:val="3"/>
+  </w:num>
+  <w:num w:numId="5" w16cid:durableId="27150622">
+    <w:abstractNumId w:val="2"/>
+  </w:num>
+  <w:num w:numId="6" w16cid:durableId="146483723">
+    <w:abstractNumId w:val="1"/>
+  </w:num>
+</w:numbering>
 </file>
 
 <file path=word/styles.xml><?xml version="1.0" encoding="utf-8"?>
@@ -2367,6 +6999,33 @@
       </w:tblBorders>
     </w:tblPr>
   </w:style>
+  <w:style w:type="paragraph" w:styleId="ListParagraph">
+    <w:name w:val="List Paragraph"/>
+    <w:basedOn w:val="Normal"/>
+    <w:uiPriority w:val="34"/>
+    <w:qFormat/>
+    <w:rsid w:val="00B15037"/>
+    <w:pPr>
+      <w:ind w:left="720"/>
+      <w:contextualSpacing/>
+    </w:pPr>
+  </w:style>
+  <w:style w:type="paragraph" w:styleId="NormalWeb">
+    <w:name w:val="Normal (Web)"/>
+    <w:basedOn w:val="Normal"/>
+    <w:uiPriority w:val="99"/>
+    <w:semiHidden/>
+    <w:unhideWhenUsed/>
+    <w:rsid w:val="005C51D7"/>
+    <w:pPr>
+      <w:widowControl/>
+      <w:spacing w:before="100" w:beforeAutospacing="1" w:after="100" w:afterAutospacing="1"/>
+    </w:pPr>
+    <w:rPr>
+      <w:sz w:val="24"/>
+      <w:szCs w:val="24"/>
+    </w:rPr>
+  </w:style>
 </w:styles>
 </file>
 

</xml_diff>

<commit_message>
project successfully imported and runnig
</commit_message>
<xml_diff>
--- a/Report.docx
+++ b/Report.docx
@@ -129,43 +129,7 @@
           <w:sz w:val="28"/>
           <w:szCs w:val="28"/>
         </w:rPr>
-        <w:t>Bachelor of Engineering in CSE (AIML</w:t>
-      </w:r>
-      <w:r>
-        <w:rPr>
-          <w:b/>
-          <w:bCs/>
-          <w:sz w:val="28"/>
-          <w:szCs w:val="28"/>
-        </w:rPr>
-        <w:t xml:space="preserve"> </w:t>
-      </w:r>
-      <w:r>
-        <w:rPr>
-          <w:b/>
-          <w:bCs/>
-          <w:sz w:val="28"/>
-          <w:szCs w:val="28"/>
-        </w:rPr>
-        <w:t>/</w:t>
-      </w:r>
-      <w:r>
-        <w:rPr>
-          <w:b/>
-          <w:bCs/>
-          <w:sz w:val="28"/>
-          <w:szCs w:val="28"/>
-        </w:rPr>
-        <w:t xml:space="preserve"> </w:t>
-      </w:r>
-      <w:r>
-        <w:rPr>
-          <w:b/>
-          <w:bCs/>
-          <w:sz w:val="28"/>
-          <w:szCs w:val="28"/>
-        </w:rPr>
-        <w:t>IOT)</w:t>
+        <w:t>Bachelor of Engineering in CSE (AIML / IOT)</w:t>
       </w:r>
     </w:p>
     <w:p>
@@ -214,7 +178,25 @@
           <w:sz w:val="28"/>
           <w:szCs w:val="28"/>
         </w:rPr>
-        <w:t>Mr. Salimmiya Saudagar [Roll no. 60]</w:t>
+        <w:t>Mr. Salimmiya Saudagar [Roll no. 6</w:t>
+      </w:r>
+      <w:r>
+        <w:rPr>
+          <w:b/>
+          <w:bCs/>
+          <w:sz w:val="28"/>
+          <w:szCs w:val="28"/>
+        </w:rPr>
+        <w:t>2</w:t>
+      </w:r>
+      <w:r>
+        <w:rPr>
+          <w:b/>
+          <w:bCs/>
+          <w:sz w:val="28"/>
+          <w:szCs w:val="28"/>
+        </w:rPr>
+        <w:t>]</w:t>
       </w:r>
     </w:p>
     <w:p>
@@ -321,6 +303,9 @@
         <w:jc w:val="center"/>
       </w:pPr>
       <w:r>
+        <w:rPr>
+          <w:noProof/>
+        </w:rPr>
         <w:drawing>
           <wp:anchor distT="0" distB="0" distL="0" distR="0" simplePos="0" relativeHeight="251659264" behindDoc="0" locked="0" layoutInCell="1" hidden="0" allowOverlap="1" wp14:anchorId="496DA20C" wp14:editId="0DEE7DBB">
             <wp:simplePos x="0" y="0"/>
@@ -343,7 +328,7 @@
                     <pic:cNvPicPr preferRelativeResize="0"/>
                   </pic:nvPicPr>
                   <pic:blipFill>
-                    <a:blip r:embed="rId5"/>
+                    <a:blip r:embed="rId7"/>
                     <a:srcRect/>
                     <a:stretch>
                       <a:fillRect/>
@@ -415,25 +400,7 @@
           <w:sz w:val="28"/>
           <w:szCs w:val="28"/>
         </w:rPr>
-        <w:t>SMT. INDIRA GANDHI COLLEGE OF</w:t>
-      </w:r>
-      <w:r>
-        <w:rPr>
-          <w:b/>
-          <w:bCs/>
-          <w:sz w:val="28"/>
-          <w:szCs w:val="28"/>
-        </w:rPr>
-        <w:t xml:space="preserve"> ENG</w:t>
-      </w:r>
-      <w:r>
-        <w:rPr>
-          <w:b/>
-          <w:bCs/>
-          <w:sz w:val="28"/>
-          <w:szCs w:val="28"/>
-        </w:rPr>
-        <w:t>INEERING</w:t>
+        <w:t>SMT. INDIRA GANDHI COLLEGE OF ENGINEERING</w:t>
       </w:r>
     </w:p>
     <w:p>
@@ -463,34 +430,7 @@
           <w:sz w:val="24"/>
           <w:szCs w:val="24"/>
         </w:rPr>
-        <w:t>Academic year: 202</w:t>
-      </w:r>
-      <w:r>
-        <w:rPr>
-          <w:b/>
-          <w:bCs/>
-          <w:sz w:val="24"/>
-          <w:szCs w:val="24"/>
-        </w:rPr>
-        <w:t>3</w:t>
-      </w:r>
-      <w:r>
-        <w:rPr>
-          <w:b/>
-          <w:bCs/>
-          <w:sz w:val="24"/>
-          <w:szCs w:val="24"/>
-        </w:rPr>
-        <w:t>-202</w:t>
-      </w:r>
-      <w:r>
-        <w:rPr>
-          <w:b/>
-          <w:bCs/>
-          <w:sz w:val="24"/>
-          <w:szCs w:val="24"/>
-        </w:rPr>
-        <w:t>4</w:t>
+        <w:t>Academic year: 2023-2024</w:t>
       </w:r>
     </w:p>
     <w:p>
@@ -1746,13 +1686,7 @@
         <w:rPr>
           <w:color w:val="000000"/>
         </w:rPr>
-        <w:t xml:space="preserve"> 30 October</w:t>
-      </w:r>
-      <w:r>
-        <w:rPr>
-          <w:color w:val="000000"/>
-        </w:rPr>
-        <w:t>, 2023</w:t>
+        <w:t xml:space="preserve"> 30 October, 2023</w:t>
       </w:r>
     </w:p>
     <w:p>
@@ -5767,7 +5701,7 @@
       </w:r>
     </w:p>
     <w:sectPr>
-      <w:footerReference w:type="default" r:id="rId6"/>
+      <w:footerReference w:type="default" r:id="rId8"/>
       <w:pgSz w:w="12240" w:h="15840"/>
       <w:pgMar w:top="1440" w:right="1440" w:bottom="1440" w:left="1440" w:header="720" w:footer="720" w:gutter="0"/>
       <w:cols w:space="720"/>
@@ -5775,6 +5709,25 @@
     </w:sectPr>
   </w:body>
 </w:document>
+</file>
+
+<file path=word/endnotes.xml><?xml version="1.0" encoding="utf-8"?>
+<w:endnotes xmlns:wpc="http://schemas.microsoft.com/office/word/2010/wordprocessingCanvas" xmlns:cx="http://schemas.microsoft.com/office/drawing/2014/chartex" xmlns:cx1="http://schemas.microsoft.com/office/drawing/2015/9/8/chartex" xmlns:cx2="http://schemas.microsoft.com/office/drawing/2015/10/21/chartex" xmlns:cx3="http://schemas.microsoft.com/office/drawing/2016/5/9/chartex" xmlns:cx4="http://schemas.microsoft.com/office/drawing/2016/5/10/chartex" xmlns:cx5="http://schemas.microsoft.com/office/drawing/2016/5/11/chartex" xmlns:cx6="http://schemas.microsoft.com/office/drawing/2016/5/12/chartex" xmlns:cx7="http://schemas.microsoft.com/office/drawing/2016/5/13/chartex" xmlns:cx8="http://schemas.microsoft.com/office/drawing/2016/5/14/chartex" xmlns:mc="http://schemas.openxmlformats.org/markup-compatibility/2006" xmlns:aink="http://schemas.microsoft.com/office/drawing/2016/ink" xmlns:am3d="http://schemas.microsoft.com/office/drawing/2017/model3d" xmlns:o="urn:schemas-microsoft-com:office:office" xmlns:oel="http://schemas.microsoft.com/office/2019/extlst" xmlns:r="http://schemas.openxmlformats.org/officeDocument/2006/relationships" xmlns:m="http://schemas.openxmlformats.org/officeDocument/2006/math" xmlns:v="urn:schemas-microsoft-com:vml" xmlns:wp14="http://schemas.microsoft.com/office/word/2010/wordprocessingDrawing" xmlns:wp="http://schemas.openxmlformats.org/drawingml/2006/wordprocessingDrawing" xmlns:w10="urn:schemas-microsoft-com:office:word" xmlns:w="http://schemas.openxmlformats.org/wordprocessingml/2006/main" xmlns:w14="http://schemas.microsoft.com/office/word/2010/wordml" xmlns:w15="http://schemas.microsoft.com/office/word/2012/wordml" xmlns:w16cex="http://schemas.microsoft.com/office/word/2018/wordml/cex" xmlns:w16cid="http://schemas.microsoft.com/office/word/2016/wordml/cid" xmlns:w16="http://schemas.microsoft.com/office/word/2018/wordml" xmlns:w16sdtdh="http://schemas.microsoft.com/office/word/2020/wordml/sdtdatahash" xmlns:w16se="http://schemas.microsoft.com/office/word/2015/wordml/symex" xmlns:wpg="http://schemas.microsoft.com/office/word/2010/wordprocessingGroup" xmlns:wpi="http://schemas.microsoft.com/office/word/2010/wordprocessingInk" xmlns:wne="http://schemas.microsoft.com/office/word/2006/wordml" xmlns:wps="http://schemas.microsoft.com/office/word/2010/wordprocessingShape" mc:Ignorable="w14 w15 w16se w16cid w16 w16cex w16sdtdh wp14">
+  <w:endnote w:type="separator" w:id="-1">
+    <w:p>
+      <w:r>
+        <w:separator/>
+      </w:r>
+    </w:p>
+  </w:endnote>
+  <w:endnote w:type="continuationSeparator" w:id="0">
+    <w:p>
+      <w:r>
+        <w:continuationSeparator/>
+      </w:r>
+    </w:p>
+  </w:endnote>
+</w:endnotes>
 </file>
 
 <file path=word/footer1.xml><?xml version="1.0" encoding="utf-8"?>
@@ -5828,6 +5781,25 @@
     </w:pPr>
   </w:p>
 </w:ftr>
+</file>
+
+<file path=word/footnotes.xml><?xml version="1.0" encoding="utf-8"?>
+<w:footnotes xmlns:wpc="http://schemas.microsoft.com/office/word/2010/wordprocessingCanvas" xmlns:cx="http://schemas.microsoft.com/office/drawing/2014/chartex" xmlns:cx1="http://schemas.microsoft.com/office/drawing/2015/9/8/chartex" xmlns:cx2="http://schemas.microsoft.com/office/drawing/2015/10/21/chartex" xmlns:cx3="http://schemas.microsoft.com/office/drawing/2016/5/9/chartex" xmlns:cx4="http://schemas.microsoft.com/office/drawing/2016/5/10/chartex" xmlns:cx5="http://schemas.microsoft.com/office/drawing/2016/5/11/chartex" xmlns:cx6="http://schemas.microsoft.com/office/drawing/2016/5/12/chartex" xmlns:cx7="http://schemas.microsoft.com/office/drawing/2016/5/13/chartex" xmlns:cx8="http://schemas.microsoft.com/office/drawing/2016/5/14/chartex" xmlns:mc="http://schemas.openxmlformats.org/markup-compatibility/2006" xmlns:aink="http://schemas.microsoft.com/office/drawing/2016/ink" xmlns:am3d="http://schemas.microsoft.com/office/drawing/2017/model3d" xmlns:o="urn:schemas-microsoft-com:office:office" xmlns:oel="http://schemas.microsoft.com/office/2019/extlst" xmlns:r="http://schemas.openxmlformats.org/officeDocument/2006/relationships" xmlns:m="http://schemas.openxmlformats.org/officeDocument/2006/math" xmlns:v="urn:schemas-microsoft-com:vml" xmlns:wp14="http://schemas.microsoft.com/office/word/2010/wordprocessingDrawing" xmlns:wp="http://schemas.openxmlformats.org/drawingml/2006/wordprocessingDrawing" xmlns:w10="urn:schemas-microsoft-com:office:word" xmlns:w="http://schemas.openxmlformats.org/wordprocessingml/2006/main" xmlns:w14="http://schemas.microsoft.com/office/word/2010/wordml" xmlns:w15="http://schemas.microsoft.com/office/word/2012/wordml" xmlns:w16cex="http://schemas.microsoft.com/office/word/2018/wordml/cex" xmlns:w16cid="http://schemas.microsoft.com/office/word/2016/wordml/cid" xmlns:w16="http://schemas.microsoft.com/office/word/2018/wordml" xmlns:w16sdtdh="http://schemas.microsoft.com/office/word/2020/wordml/sdtdatahash" xmlns:w16se="http://schemas.microsoft.com/office/word/2015/wordml/symex" xmlns:wpg="http://schemas.microsoft.com/office/word/2010/wordprocessingGroup" xmlns:wpi="http://schemas.microsoft.com/office/word/2010/wordprocessingInk" xmlns:wne="http://schemas.microsoft.com/office/word/2006/wordml" xmlns:wps="http://schemas.microsoft.com/office/word/2010/wordprocessingShape" mc:Ignorable="w14 w15 w16se w16cid w16 w16cex w16sdtdh wp14">
+  <w:footnote w:type="separator" w:id="-1">
+    <w:p>
+      <w:r>
+        <w:separator/>
+      </w:r>
+    </w:p>
+  </w:footnote>
+  <w:footnote w:type="continuationSeparator" w:id="0">
+    <w:p>
+      <w:r>
+        <w:continuationSeparator/>
+      </w:r>
+    </w:p>
+  </w:footnote>
+</w:footnotes>
 </file>
 
 <file path=word/numbering.xml><?xml version="1.0" encoding="utf-8"?>

</xml_diff>

<commit_message>
report update kar raha hu
</commit_message>
<xml_diff>
--- a/Report.docx
+++ b/Report.docx
@@ -2636,7 +2636,23 @@
           <w:sz w:val="24"/>
           <w:szCs w:val="24"/>
         </w:rPr>
-        <w:t>XML: eXtensible Markup Language</w:t>
+        <w:t xml:space="preserve">XML: </w:t>
+      </w:r>
+      <w:proofErr w:type="spellStart"/>
+      <w:r>
+        <w:rPr>
+          <w:sz w:val="24"/>
+          <w:szCs w:val="24"/>
+        </w:rPr>
+        <w:t>eXtensible</w:t>
+      </w:r>
+      <w:proofErr w:type="spellEnd"/>
+      <w:r>
+        <w:rPr>
+          <w:sz w:val="24"/>
+          <w:szCs w:val="24"/>
+        </w:rPr>
+        <w:t xml:space="preserve"> Markup Language</w:t>
       </w:r>
     </w:p>
     <w:p>
@@ -3600,12 +3616,21 @@
                 <w:szCs w:val="24"/>
               </w:rPr>
             </w:pPr>
-            <w:r>
-              <w:rPr>
-                <w:sz w:val="24"/>
-                <w:szCs w:val="24"/>
-              </w:rPr>
-              <w:t>i.</w:t>
+            <w:proofErr w:type="spellStart"/>
+            <w:r>
+              <w:rPr>
+                <w:sz w:val="24"/>
+                <w:szCs w:val="24"/>
+              </w:rPr>
+              <w:t>i</w:t>
+            </w:r>
+            <w:proofErr w:type="spellEnd"/>
+            <w:r>
+              <w:rPr>
+                <w:sz w:val="24"/>
+                <w:szCs w:val="24"/>
+              </w:rPr>
+              <w:t>.</w:t>
             </w:r>
           </w:p>
         </w:tc>
@@ -3997,12 +4022,21 @@
                 <w:szCs w:val="24"/>
               </w:rPr>
             </w:pPr>
-            <w:r>
-              <w:rPr>
-                <w:sz w:val="24"/>
-                <w:szCs w:val="24"/>
-              </w:rPr>
-              <w:t>i.</w:t>
+            <w:proofErr w:type="spellStart"/>
+            <w:r>
+              <w:rPr>
+                <w:sz w:val="24"/>
+                <w:szCs w:val="24"/>
+              </w:rPr>
+              <w:t>i</w:t>
+            </w:r>
+            <w:proofErr w:type="spellEnd"/>
+            <w:r>
+              <w:rPr>
+                <w:sz w:val="24"/>
+                <w:szCs w:val="24"/>
+              </w:rPr>
+              <w:t>.</w:t>
             </w:r>
           </w:p>
         </w:tc>
@@ -5205,18 +5239,8 @@
           <w:sz w:val="24"/>
           <w:szCs w:val="24"/>
         </w:rPr>
-        <w:t>Users often struggle with selecting a book to read due to the complexity of book selection applications, a lack of helpful reviews, and a limited amount of time. This can lead to frustration and make it difficult to find enjoyable books to read.</w:t>
-      </w:r>
-    </w:p>
-    <w:p>
-      <w:pPr>
-        <w:spacing w:line="360" w:lineRule="auto"/>
-        <w:jc w:val="both"/>
-        <w:rPr>
-          <w:sz w:val="24"/>
-          <w:szCs w:val="24"/>
-        </w:rPr>
-      </w:pPr>
+        <w:t>While organizing any events it is very crucial to prepare very well in advance. It becomes critical that the tasks and work load is properly assigned to appropriate volunteers. The work should align with the interests of the volunteer and there is a need to keep track of everything in a very simple and collaborative way.</w:t>
+      </w:r>
     </w:p>
     <w:p>
       <w:pPr>
@@ -5285,14 +5309,7 @@
           <w:sz w:val="24"/>
           <w:szCs w:val="24"/>
         </w:rPr>
-        <w:t xml:space="preserve"> To address these issues, we can design an application that simplifies the book selection process and reduces the amount of effort required to read a book. The application can feature a user-friendly interface that is easy to navigate and provides clear information on each book. Additionally, the application can offer a robust review system that provides detailed information and allows users to rate and review books. This will help users make informed decisions about which books to read. To minimize the effort required to read books, the application can offer features such as adjustable text size, a built-in dictionary and translation tool, and an audio book option. By providing these tools and simplifying the book selection process, users can more easily find books they enjoy and spend less time worrying about the selection process</w:t>
-      </w:r>
-      <w:r>
-        <w:rPr>
-          <w:sz w:val="24"/>
-          <w:szCs w:val="24"/>
-        </w:rPr>
-        <w:t>.</w:t>
+        <w:t xml:space="preserve">To address and resolve the issue mentioned above, we can make a web application which can assist in the organization and management of these events in a very simplistic manner. The web application will provide options to create events, list them, update and delete them. Once the event is created the next stage is to add tasks to it while mentioning the specific domain, they fall under for e.g., Management, Content Curation, Media etc. Once these is done, the further stage involves assigning these tasks to appropriate volunteers which is added to the event and carefully considering their skillset which is mentioned in their profile. Once that is done the user will be able to see the tasks in their page and the admin can see and update these tasks. </w:t>
       </w:r>
     </w:p>
     <w:p>
@@ -5310,28 +5327,14 @@
         <w:spacing w:line="360" w:lineRule="auto"/>
         <w:jc w:val="both"/>
         <w:rPr>
-          <w:sz w:val="24"/>
-          <w:szCs w:val="24"/>
-        </w:rPr>
-      </w:pPr>
-    </w:p>
-    <w:p>
-      <w:pPr>
-        <w:spacing w:line="360" w:lineRule="auto"/>
-        <w:jc w:val="both"/>
-        <w:rPr>
-          <w:b/>
-          <w:bCs/>
-          <w:sz w:val="24"/>
-          <w:szCs w:val="24"/>
-        </w:rPr>
-      </w:pPr>
-      <w:r>
-        <w:rPr>
-          <w:b/>
-          <w:bCs/>
-          <w:sz w:val="24"/>
-          <w:szCs w:val="24"/>
+          <w:b/>
+          <w:bCs/>
+        </w:rPr>
+      </w:pPr>
+      <w:r>
+        <w:rPr>
+          <w:b/>
+          <w:bCs/>
         </w:rPr>
         <w:t>Objectives:</w:t>
       </w:r>
@@ -5348,16 +5351,44 @@
         <w:rPr>
           <w:b/>
           <w:bCs/>
-          <w:sz w:val="28"/>
-          <w:szCs w:val="28"/>
-        </w:rPr>
-      </w:pPr>
-      <w:r>
-        <w:rPr>
-          <w:sz w:val="28"/>
-          <w:szCs w:val="28"/>
-        </w:rPr>
-        <w:t>To provide an application to read books.</w:t>
+          <w:sz w:val="24"/>
+          <w:szCs w:val="24"/>
+        </w:rPr>
+      </w:pPr>
+      <w:r>
+        <w:rPr>
+          <w:sz w:val="24"/>
+          <w:szCs w:val="24"/>
+        </w:rPr>
+        <w:t>To provide a</w:t>
+      </w:r>
+      <w:r>
+        <w:rPr>
+          <w:sz w:val="24"/>
+          <w:szCs w:val="24"/>
+        </w:rPr>
+        <w:t xml:space="preserve"> web</w:t>
+      </w:r>
+      <w:r>
+        <w:rPr>
+          <w:sz w:val="24"/>
+          <w:szCs w:val="24"/>
+        </w:rPr>
+        <w:t xml:space="preserve"> application</w:t>
+      </w:r>
+      <w:r>
+        <w:rPr>
+          <w:sz w:val="24"/>
+          <w:szCs w:val="24"/>
+        </w:rPr>
+        <w:t xml:space="preserve"> to organize and manage events</w:t>
+      </w:r>
+      <w:r>
+        <w:rPr>
+          <w:sz w:val="24"/>
+          <w:szCs w:val="24"/>
+        </w:rPr>
+        <w:t xml:space="preserve"> </w:t>
       </w:r>
     </w:p>
     <w:p>
@@ -5372,16 +5403,23 @@
         <w:rPr>
           <w:b/>
           <w:bCs/>
-          <w:sz w:val="28"/>
-          <w:szCs w:val="28"/>
-        </w:rPr>
-      </w:pPr>
-      <w:r>
-        <w:rPr>
-          <w:sz w:val="28"/>
-          <w:szCs w:val="28"/>
-        </w:rPr>
-        <w:t>To provide an application to listen books.</w:t>
+          <w:sz w:val="24"/>
+          <w:szCs w:val="24"/>
+        </w:rPr>
+      </w:pPr>
+      <w:r>
+        <w:rPr>
+          <w:sz w:val="24"/>
+          <w:szCs w:val="24"/>
+        </w:rPr>
+        <w:t xml:space="preserve">To provide </w:t>
+      </w:r>
+      <w:r>
+        <w:rPr>
+          <w:sz w:val="24"/>
+          <w:szCs w:val="24"/>
+        </w:rPr>
+        <w:t>a collaborative environment.</w:t>
       </w:r>
     </w:p>
     <w:p>
@@ -5396,16 +5434,23 @@
         <w:rPr>
           <w:b/>
           <w:bCs/>
-          <w:sz w:val="28"/>
-          <w:szCs w:val="28"/>
-        </w:rPr>
-      </w:pPr>
-      <w:r>
-        <w:rPr>
-          <w:sz w:val="28"/>
-          <w:szCs w:val="28"/>
-        </w:rPr>
-        <w:t>To provide a much simpler interface.</w:t>
+          <w:sz w:val="24"/>
+          <w:szCs w:val="24"/>
+        </w:rPr>
+      </w:pPr>
+      <w:r>
+        <w:rPr>
+          <w:sz w:val="24"/>
+          <w:szCs w:val="24"/>
+        </w:rPr>
+        <w:t xml:space="preserve">To provide </w:t>
+      </w:r>
+      <w:r>
+        <w:rPr>
+          <w:sz w:val="24"/>
+          <w:szCs w:val="24"/>
+        </w:rPr>
+        <w:t>a simple user interface to keep track of every volunteer’s role</w:t>
       </w:r>
     </w:p>
     <w:p>
@@ -5420,16 +5465,23 @@
         <w:rPr>
           <w:b/>
           <w:bCs/>
-          <w:sz w:val="28"/>
-          <w:szCs w:val="28"/>
-        </w:rPr>
-      </w:pPr>
-      <w:r>
-        <w:rPr>
-          <w:sz w:val="28"/>
-          <w:szCs w:val="28"/>
-        </w:rPr>
-        <w:t>To lessen the efforts of the readers.</w:t>
+          <w:sz w:val="24"/>
+          <w:szCs w:val="24"/>
+        </w:rPr>
+      </w:pPr>
+      <w:r>
+        <w:rPr>
+          <w:sz w:val="24"/>
+          <w:szCs w:val="24"/>
+        </w:rPr>
+        <w:t xml:space="preserve">To lessen </w:t>
+      </w:r>
+      <w:r>
+        <w:rPr>
+          <w:sz w:val="24"/>
+          <w:szCs w:val="24"/>
+        </w:rPr>
+        <w:t>the friction and miscommunication.</w:t>
       </w:r>
     </w:p>
     <w:p>
@@ -5439,8 +5491,8 @@
         <w:rPr>
           <w:b/>
           <w:bCs/>
-          <w:sz w:val="28"/>
-          <w:szCs w:val="28"/>
+          <w:sz w:val="24"/>
+          <w:szCs w:val="24"/>
         </w:rPr>
       </w:pPr>
     </w:p>
@@ -5451,16 +5503,16 @@
         <w:rPr>
           <w:b/>
           <w:bCs/>
-          <w:sz w:val="28"/>
-          <w:szCs w:val="28"/>
-        </w:rPr>
-      </w:pPr>
-      <w:r>
-        <w:rPr>
-          <w:b/>
-          <w:bCs/>
-          <w:sz w:val="28"/>
-          <w:szCs w:val="28"/>
+          <w:sz w:val="24"/>
+          <w:szCs w:val="24"/>
+        </w:rPr>
+      </w:pPr>
+      <w:r>
+        <w:rPr>
+          <w:b/>
+          <w:bCs/>
+          <w:sz w:val="24"/>
+          <w:szCs w:val="24"/>
         </w:rPr>
         <w:t>Scope:</w:t>
       </w:r>
@@ -5477,16 +5529,23 @@
         <w:rPr>
           <w:b/>
           <w:bCs/>
-          <w:sz w:val="28"/>
-          <w:szCs w:val="28"/>
-        </w:rPr>
-      </w:pPr>
-      <w:r>
-        <w:rPr>
-          <w:sz w:val="28"/>
-          <w:szCs w:val="28"/>
-        </w:rPr>
-        <w:t>The application targets an audience above the age of 6 years old.</w:t>
+          <w:sz w:val="24"/>
+          <w:szCs w:val="24"/>
+        </w:rPr>
+      </w:pPr>
+      <w:r>
+        <w:rPr>
+          <w:sz w:val="24"/>
+          <w:szCs w:val="24"/>
+        </w:rPr>
+        <w:t xml:space="preserve">The </w:t>
+      </w:r>
+      <w:r>
+        <w:rPr>
+          <w:sz w:val="24"/>
+          <w:szCs w:val="24"/>
+        </w:rPr>
+        <w:t>web application can almost be applied to any kind of events.</w:t>
       </w:r>
     </w:p>
     <w:p>
@@ -5501,16 +5560,23 @@
         <w:rPr>
           <w:b/>
           <w:bCs/>
-          <w:sz w:val="28"/>
-          <w:szCs w:val="28"/>
-        </w:rPr>
-      </w:pPr>
-      <w:r>
-        <w:rPr>
-          <w:sz w:val="28"/>
-          <w:szCs w:val="28"/>
-        </w:rPr>
-        <w:t>The application is easy to use and all age above the specified one can easily use it.</w:t>
+          <w:sz w:val="24"/>
+          <w:szCs w:val="24"/>
+        </w:rPr>
+      </w:pPr>
+      <w:r>
+        <w:rPr>
+          <w:sz w:val="24"/>
+          <w:szCs w:val="24"/>
+        </w:rPr>
+        <w:t xml:space="preserve">The </w:t>
+      </w:r>
+      <w:r>
+        <w:rPr>
+          <w:sz w:val="24"/>
+          <w:szCs w:val="24"/>
+        </w:rPr>
+        <w:t>application is simple and users from age group of 14 and above can use.</w:t>
       </w:r>
     </w:p>
     <w:p>
@@ -5525,72 +5591,49 @@
         <w:rPr>
           <w:b/>
           <w:bCs/>
-          <w:sz w:val="28"/>
-          <w:szCs w:val="28"/>
-        </w:rPr>
-      </w:pPr>
-      <w:r>
-        <w:rPr>
-          <w:sz w:val="28"/>
-          <w:szCs w:val="28"/>
-        </w:rPr>
-        <w:t>The app provides books that are already available for the people.</w:t>
-      </w:r>
-    </w:p>
-    <w:p>
-      <w:pPr>
-        <w:spacing w:line="360" w:lineRule="auto"/>
-        <w:ind w:left="360"/>
+          <w:sz w:val="24"/>
+          <w:szCs w:val="24"/>
+        </w:rPr>
+      </w:pPr>
+      <w:r>
+        <w:rPr>
+          <w:sz w:val="24"/>
+          <w:szCs w:val="24"/>
+        </w:rPr>
+        <w:t>The web application can be used by clubs, colleges, communities etc</w:t>
+      </w:r>
+      <w:r>
+        <w:rPr>
+          <w:sz w:val="24"/>
+          <w:szCs w:val="24"/>
+        </w:rPr>
+        <w:t>.</w:t>
+      </w:r>
+    </w:p>
+    <w:p>
+      <w:pPr>
+        <w:spacing w:line="360" w:lineRule="auto"/>
         <w:jc w:val="both"/>
         <w:rPr>
           <w:b/>
           <w:bCs/>
-          <w:sz w:val="28"/>
-          <w:szCs w:val="28"/>
-        </w:rPr>
-      </w:pPr>
-    </w:p>
-    <w:p>
-      <w:pPr>
-        <w:widowControl/>
-        <w:spacing w:after="160" w:line="259" w:lineRule="auto"/>
-        <w:rPr>
-          <w:b/>
-          <w:bCs/>
-          <w:sz w:val="28"/>
-          <w:szCs w:val="28"/>
-        </w:rPr>
-      </w:pPr>
-      <w:r>
-        <w:rPr>
-          <w:b/>
-          <w:bCs/>
-          <w:sz w:val="28"/>
-          <w:szCs w:val="28"/>
-        </w:rPr>
-        <w:br w:type="page"/>
-      </w:r>
-    </w:p>
-    <w:p>
-      <w:pPr>
-        <w:spacing w:line="360" w:lineRule="auto"/>
-        <w:ind w:left="360"/>
+          <w:sz w:val="24"/>
+          <w:szCs w:val="24"/>
+        </w:rPr>
+      </w:pPr>
+    </w:p>
+    <w:p>
+      <w:pPr>
+        <w:spacing w:line="360" w:lineRule="auto"/>
         <w:jc w:val="both"/>
-        <w:rPr>
-          <w:b/>
-          <w:bCs/>
-          <w:sz w:val="28"/>
-          <w:szCs w:val="28"/>
-        </w:rPr>
-      </w:pPr>
-      <w:r>
-        <w:rPr>
-          <w:b/>
-          <w:bCs/>
-          <w:sz w:val="28"/>
-          <w:szCs w:val="28"/>
-        </w:rPr>
-        <w:lastRenderedPageBreak/>
+      </w:pPr>
+      <w:r>
+        <w:rPr>
+          <w:b/>
+          <w:bCs/>
+          <w:sz w:val="24"/>
+          <w:szCs w:val="24"/>
+        </w:rPr>
         <w:t>Features:</w:t>
       </w:r>
     </w:p>
@@ -5598,17 +5641,15 @@
       <w:pPr>
         <w:spacing w:line="360" w:lineRule="auto"/>
         <w:jc w:val="both"/>
-        <w:rPr>
-          <w:sz w:val="28"/>
-          <w:szCs w:val="28"/>
-        </w:rPr>
-      </w:pPr>
-      <w:r>
-        <w:rPr>
-          <w:sz w:val="28"/>
-          <w:szCs w:val="28"/>
-        </w:rPr>
+      </w:pPr>
+      <w:r>
         <w:tab/>
+      </w:r>
+      <w:r>
+        <w:rPr>
+          <w:sz w:val="24"/>
+          <w:szCs w:val="24"/>
+        </w:rPr>
         <w:t>There are many features to this application. Few of them are mentioned briefly below. There are many features that has yet to be added and many are yet to be sophisticated. With our knowledge we are able to bring:</w:t>
       </w:r>
     </w:p>
@@ -5622,16 +5663,16 @@
         <w:spacing w:line="360" w:lineRule="auto"/>
         <w:jc w:val="both"/>
         <w:rPr>
-          <w:sz w:val="28"/>
-          <w:szCs w:val="28"/>
-        </w:rPr>
-      </w:pPr>
-      <w:r>
-        <w:rPr>
-          <w:sz w:val="28"/>
-          <w:szCs w:val="28"/>
-        </w:rPr>
-        <w:t>A clean pdf viewer to read the book.</w:t>
+          <w:sz w:val="24"/>
+          <w:szCs w:val="24"/>
+        </w:rPr>
+      </w:pPr>
+      <w:r>
+        <w:rPr>
+          <w:sz w:val="24"/>
+          <w:szCs w:val="24"/>
+        </w:rPr>
+        <w:t>A User Login web application made using spring boot.</w:t>
       </w:r>
     </w:p>
     <w:p>
@@ -5644,16 +5685,23 @@
         <w:spacing w:line="360" w:lineRule="auto"/>
         <w:jc w:val="both"/>
         <w:rPr>
-          <w:sz w:val="28"/>
-          <w:szCs w:val="28"/>
-        </w:rPr>
-      </w:pPr>
-      <w:r>
-        <w:rPr>
-          <w:sz w:val="28"/>
-          <w:szCs w:val="28"/>
-        </w:rPr>
-        <w:t>An audio player to listen to the audio book of the desire.</w:t>
+          <w:sz w:val="24"/>
+          <w:szCs w:val="24"/>
+        </w:rPr>
+      </w:pPr>
+      <w:r>
+        <w:rPr>
+          <w:sz w:val="24"/>
+          <w:szCs w:val="24"/>
+        </w:rPr>
+        <w:t>A</w:t>
+      </w:r>
+      <w:r>
+        <w:rPr>
+          <w:sz w:val="24"/>
+          <w:szCs w:val="24"/>
+        </w:rPr>
+        <w:t xml:space="preserve"> User-friendly UI to organize and manage event.</w:t>
       </w:r>
     </w:p>
     <w:p>
@@ -5666,16 +5714,16 @@
         <w:spacing w:line="360" w:lineRule="auto"/>
         <w:jc w:val="both"/>
         <w:rPr>
-          <w:sz w:val="28"/>
-          <w:szCs w:val="28"/>
-        </w:rPr>
-      </w:pPr>
-      <w:r>
-        <w:rPr>
-          <w:sz w:val="28"/>
-          <w:szCs w:val="28"/>
-        </w:rPr>
-        <w:t>This file is being brought by using either the local storage, drive or even a data base.</w:t>
+          <w:sz w:val="24"/>
+          <w:szCs w:val="24"/>
+        </w:rPr>
+      </w:pPr>
+      <w:r>
+        <w:rPr>
+          <w:sz w:val="24"/>
+          <w:szCs w:val="24"/>
+        </w:rPr>
+        <w:t>A web application that keeps track in assigning tasks.</w:t>
       </w:r>
     </w:p>
     <w:p>
@@ -5688,17 +5736,62 @@
         <w:spacing w:line="360" w:lineRule="auto"/>
         <w:jc w:val="both"/>
         <w:rPr>
-          <w:sz w:val="28"/>
-          <w:szCs w:val="28"/>
-        </w:rPr>
-      </w:pPr>
-      <w:r>
-        <w:rPr>
-          <w:sz w:val="28"/>
-          <w:szCs w:val="28"/>
-        </w:rPr>
-        <w:t>A description of every book from which the user can get an image of what’s inside the book.</w:t>
-      </w:r>
+          <w:sz w:val="24"/>
+          <w:szCs w:val="24"/>
+        </w:rPr>
+      </w:pPr>
+      <w:r>
+        <w:rPr>
+          <w:sz w:val="24"/>
+          <w:szCs w:val="24"/>
+        </w:rPr>
+        <w:t xml:space="preserve">A </w:t>
+      </w:r>
+      <w:r>
+        <w:rPr>
+          <w:sz w:val="24"/>
+          <w:szCs w:val="24"/>
+        </w:rPr>
+        <w:t>Web application that helps in aligning the interests of the volunteer with the work load of any event.</w:t>
+      </w:r>
+    </w:p>
+    <w:p>
+      <w:pPr>
+        <w:widowControl/>
+        <w:spacing w:after="160" w:line="259" w:lineRule="auto"/>
+        <w:jc w:val="center"/>
+        <w:rPr>
+          <w:sz w:val="24"/>
+          <w:szCs w:val="24"/>
+        </w:rPr>
+      </w:pPr>
+      <w:r>
+        <w:rPr>
+          <w:sz w:val="24"/>
+          <w:szCs w:val="24"/>
+        </w:rPr>
+        <w:br w:type="page"/>
+      </w:r>
+      <w:r>
+        <w:rPr>
+          <w:b/>
+          <w:bCs/>
+          <w:sz w:val="32"/>
+          <w:szCs w:val="32"/>
+        </w:rPr>
+        <w:lastRenderedPageBreak/>
+        <w:t>THEORY</w:t>
+      </w:r>
+    </w:p>
+    <w:p>
+      <w:pPr>
+        <w:widowControl/>
+        <w:spacing w:after="160" w:line="259" w:lineRule="auto"/>
+        <w:rPr>
+          <w:sz w:val="24"/>
+          <w:szCs w:val="24"/>
+        </w:rPr>
+      </w:pPr>
     </w:p>
     <w:sectPr>
       <w:footerReference w:type="default" r:id="rId8"/>

</xml_diff>

<commit_message>
solved the sign up error
</commit_message>
<xml_diff>
--- a/Report.docx
+++ b/Report.docx
@@ -2583,13 +2583,7 @@
         <w:spacing w:line="276" w:lineRule="auto"/>
       </w:pPr>
       <w:r>
-        <w:t xml:space="preserve">JSP: </w:t>
-      </w:r>
-      <w:r>
-        <w:t>Java Server</w:t>
-      </w:r>
-      <w:r>
-        <w:t xml:space="preserve"> Pages</w:t>
+        <w:t>JSP: Java Server Pages</w:t>
       </w:r>
     </w:p>
     <w:p>
@@ -2602,13 +2596,7 @@
         <w:spacing w:line="276" w:lineRule="auto"/>
       </w:pPr>
       <w:r>
-        <w:t xml:space="preserve">JSTL: </w:t>
-      </w:r>
-      <w:r>
-        <w:t>Java Server</w:t>
-      </w:r>
-      <w:r>
-        <w:t xml:space="preserve"> Pages Standard Tag Library</w:t>
+        <w:t>JSTL: Java Server Pages Standard Tag Library</w:t>
       </w:r>
     </w:p>
     <w:p>
@@ -3574,21 +3562,12 @@
                 <w:szCs w:val="24"/>
               </w:rPr>
             </w:pPr>
-            <w:proofErr w:type="spellStart"/>
             <w:r>
               <w:rPr>
                 <w:sz w:val="24"/>
                 <w:szCs w:val="24"/>
               </w:rPr>
-              <w:t>i</w:t>
-            </w:r>
-            <w:proofErr w:type="spellEnd"/>
-            <w:r>
-              <w:rPr>
-                <w:sz w:val="24"/>
-                <w:szCs w:val="24"/>
-              </w:rPr>
-              <w:t>.</w:t>
+              <w:t>i.</w:t>
             </w:r>
           </w:p>
         </w:tc>
@@ -3980,21 +3959,12 @@
                 <w:szCs w:val="24"/>
               </w:rPr>
             </w:pPr>
-            <w:proofErr w:type="spellStart"/>
             <w:r>
               <w:rPr>
                 <w:sz w:val="24"/>
                 <w:szCs w:val="24"/>
               </w:rPr>
-              <w:t>i</w:t>
-            </w:r>
-            <w:proofErr w:type="spellEnd"/>
-            <w:r>
-              <w:rPr>
-                <w:sz w:val="24"/>
-                <w:szCs w:val="24"/>
-              </w:rPr>
-              <w:t>.</w:t>
+              <w:t>i.</w:t>
             </w:r>
           </w:p>
         </w:tc>
@@ -5885,8 +5855,6 @@
       </w:r>
       <w:r>
         <w:br/>
-      </w:r>
-      <w:r>
         <w:t>A web client, often referred to as a user agent, is a software application, typically a web browser, that requests and displays web content obtained from web servers.</w:t>
       </w:r>
       <w:r>
@@ -5912,6 +5880,9 @@
         <w:spacing w:after="160" w:line="259" w:lineRule="auto"/>
       </w:pPr>
       <w:r>
+        <w:rPr>
+          <w:noProof/>
+        </w:rPr>
         <w:drawing>
           <wp:anchor distT="0" distB="0" distL="114300" distR="114300" simplePos="0" relativeHeight="251660288" behindDoc="0" locked="0" layoutInCell="1" allowOverlap="1" wp14:anchorId="58D39C0A" wp14:editId="188F14C8">
             <wp:simplePos x="0" y="0"/>
@@ -5998,13 +5969,8 @@
       <w:r>
         <w:br/>
       </w:r>
-      <w:proofErr w:type="spellStart"/>
-      <w:r>
-        <w:t>Java</w:t>
-      </w:r>
-      <w:proofErr w:type="spellEnd"/>
-      <w:r>
-        <w:t xml:space="preserve"> is a popular, versatile, and high-level programming language known for its portability, robustness, and extensive libraries. It's widely used in various domains, including web development. Here are some key features that make Java a good choice for web applications:</w:t>
+      <w:r>
+        <w:t>Java is a popular, versatile, and high-level programming language known for its portability, robustness, and extensive libraries. It's widely used in various domains, including web development. Here are some key features that make Java a good choice for web applications:</w:t>
       </w:r>
     </w:p>
     <w:p>
@@ -6316,20 +6282,229 @@
     </w:p>
     <w:p>
       <w:pPr>
+        <w:pStyle w:val="NormalWeb"/>
+        <w:shd w:val="clear" w:color="auto" w:fill="191D1F"/>
+        <w:spacing w:before="0" w:beforeAutospacing="0" w:after="0" w:afterAutospacing="0"/>
+        <w:rPr>
+          <w:rFonts w:ascii="Courier New" w:hAnsi="Courier New" w:cs="Courier New"/>
+          <w:color w:val="C7CDD1"/>
+        </w:rPr>
+      </w:pPr>
+      <w:r>
+        <w:rPr>
+          <w:rFonts w:ascii="Courier New" w:hAnsi="Courier New" w:cs="Courier New"/>
+          <w:color w:val="8DCBE2"/>
+        </w:rPr>
+        <w:t>public</w:t>
+      </w:r>
+      <w:r>
+        <w:rPr>
+          <w:rFonts w:ascii="Courier New" w:hAnsi="Courier New" w:cs="Courier New"/>
+          <w:color w:val="D8D8D8"/>
+        </w:rPr>
+        <w:t xml:space="preserve"> </w:t>
+      </w:r>
+      <w:r>
+        <w:rPr>
+          <w:rFonts w:ascii="Courier New" w:hAnsi="Courier New" w:cs="Courier New"/>
+          <w:color w:val="8DCBE2"/>
+        </w:rPr>
+        <w:t>interface</w:t>
+      </w:r>
+      <w:r>
+        <w:rPr>
+          <w:rFonts w:ascii="Courier New" w:hAnsi="Courier New" w:cs="Courier New"/>
+          <w:color w:val="D8D8D8"/>
+        </w:rPr>
+        <w:t xml:space="preserve"> </w:t>
+      </w:r>
+      <w:r>
+        <w:rPr>
+          <w:rFonts w:ascii="Courier New" w:hAnsi="Courier New" w:cs="Courier New"/>
+          <w:color w:val="D197D9"/>
+        </w:rPr>
+        <w:t>EventRepository</w:t>
+      </w:r>
+      <w:r>
+        <w:rPr>
+          <w:rFonts w:ascii="Courier New" w:hAnsi="Courier New" w:cs="Courier New"/>
+          <w:color w:val="D8D8D8"/>
+        </w:rPr>
+        <w:t xml:space="preserve"> </w:t>
+      </w:r>
+      <w:r>
+        <w:rPr>
+          <w:rFonts w:ascii="Courier New" w:hAnsi="Courier New" w:cs="Courier New"/>
+          <w:color w:val="8DCBE2"/>
+        </w:rPr>
+        <w:t>extends</w:t>
+      </w:r>
+      <w:r>
+        <w:rPr>
+          <w:rFonts w:ascii="Courier New" w:hAnsi="Courier New" w:cs="Courier New"/>
+          <w:color w:val="D8D8D8"/>
+        </w:rPr>
+        <w:t xml:space="preserve"> </w:t>
+      </w:r>
+      <w:r>
+        <w:rPr>
+          <w:rFonts w:ascii="Courier New" w:hAnsi="Courier New" w:cs="Courier New"/>
+          <w:color w:val="D197D9"/>
+        </w:rPr>
+        <w:t>JpaRepository</w:t>
+      </w:r>
+      <w:r>
+        <w:rPr>
+          <w:rFonts w:ascii="Courier New" w:hAnsi="Courier New" w:cs="Courier New"/>
+          <w:color w:val="D8D8D8"/>
+        </w:rPr>
+        <w:t>&lt;</w:t>
+      </w:r>
+      <w:r>
+        <w:rPr>
+          <w:rFonts w:ascii="Courier New" w:hAnsi="Courier New" w:cs="Courier New"/>
+          <w:color w:val="BFA4A4"/>
+        </w:rPr>
+        <w:t>Event</w:t>
+      </w:r>
+      <w:r>
+        <w:rPr>
+          <w:rFonts w:ascii="Courier New" w:hAnsi="Courier New" w:cs="Courier New"/>
+          <w:color w:val="D8D8D8"/>
+        </w:rPr>
+        <w:t xml:space="preserve">, </w:t>
+      </w:r>
+      <w:r>
+        <w:rPr>
+          <w:rFonts w:ascii="Courier New" w:hAnsi="Courier New" w:cs="Courier New"/>
+          <w:color w:val="BFA4A4"/>
+        </w:rPr>
+        <w:t>Integer</w:t>
+      </w:r>
+      <w:r>
+        <w:rPr>
+          <w:rFonts w:ascii="Courier New" w:hAnsi="Courier New" w:cs="Courier New"/>
+          <w:color w:val="D8D8D8"/>
+        </w:rPr>
+        <w:t>&gt; {</w:t>
+      </w:r>
+    </w:p>
+    <w:p>
+      <w:pPr>
+        <w:pStyle w:val="NormalWeb"/>
+        <w:shd w:val="clear" w:color="auto" w:fill="191D1F"/>
+        <w:spacing w:before="0" w:beforeAutospacing="0" w:after="0" w:afterAutospacing="0"/>
+        <w:rPr>
+          <w:rFonts w:ascii="Courier New" w:hAnsi="Courier New" w:cs="Courier New"/>
+          <w:color w:val="C7CDD1"/>
+        </w:rPr>
+      </w:pPr>
+      <w:r>
+        <w:rPr>
+          <w:rFonts w:ascii="Courier New" w:hAnsi="Courier New" w:cs="Courier New"/>
+          <w:color w:val="D8D8D8"/>
+        </w:rPr>
+        <w:tab/>
+      </w:r>
+      <w:r>
+        <w:rPr>
+          <w:rFonts w:ascii="Courier New" w:hAnsi="Courier New" w:cs="Courier New"/>
+          <w:color w:val="8DCBE2"/>
+        </w:rPr>
+        <w:t>public</w:t>
+      </w:r>
+      <w:r>
+        <w:rPr>
+          <w:rFonts w:ascii="Courier New" w:hAnsi="Courier New" w:cs="Courier New"/>
+          <w:color w:val="D8D8D8"/>
+        </w:rPr>
+        <w:t xml:space="preserve"> </w:t>
+      </w:r>
+      <w:r>
+        <w:rPr>
+          <w:rFonts w:ascii="Courier New" w:hAnsi="Courier New" w:cs="Courier New"/>
+          <w:color w:val="D25252"/>
+        </w:rPr>
+        <w:t>Event</w:t>
+      </w:r>
+      <w:r>
+        <w:rPr>
+          <w:rFonts w:ascii="Courier New" w:hAnsi="Courier New" w:cs="Courier New"/>
+          <w:color w:val="D8D8D8"/>
+        </w:rPr>
+        <w:t xml:space="preserve"> </w:t>
+      </w:r>
+      <w:r>
+        <w:rPr>
+          <w:rFonts w:ascii="Courier New" w:hAnsi="Courier New" w:cs="Courier New"/>
+          <w:color w:val="BED6FF"/>
+        </w:rPr>
+        <w:t>findByName</w:t>
+      </w:r>
+      <w:r>
+        <w:rPr>
+          <w:rFonts w:ascii="Courier New" w:hAnsi="Courier New" w:cs="Courier New"/>
+          <w:color w:val="D8D8D8"/>
+        </w:rPr>
+        <w:t>(</w:t>
+      </w:r>
+      <w:r>
+        <w:rPr>
+          <w:rFonts w:ascii="Courier New" w:hAnsi="Courier New" w:cs="Courier New"/>
+          <w:color w:val="D25252"/>
+        </w:rPr>
+        <w:t>String</w:t>
+      </w:r>
+      <w:r>
+        <w:rPr>
+          <w:rFonts w:ascii="Courier New" w:hAnsi="Courier New" w:cs="Courier New"/>
+          <w:color w:val="D8D8D8"/>
+        </w:rPr>
+        <w:t xml:space="preserve"> </w:t>
+      </w:r>
+      <w:r>
+        <w:rPr>
+          <w:rFonts w:ascii="Courier New" w:hAnsi="Courier New" w:cs="Courier New"/>
+          <w:color w:val="79ABFF"/>
+        </w:rPr>
+        <w:t>name</w:t>
+      </w:r>
+      <w:r>
+        <w:rPr>
+          <w:rFonts w:ascii="Courier New" w:hAnsi="Courier New" w:cs="Courier New"/>
+          <w:color w:val="D8D8D8"/>
+        </w:rPr>
+        <w:t>);</w:t>
+      </w:r>
+    </w:p>
+    <w:p>
+      <w:pPr>
+        <w:pStyle w:val="NormalWeb"/>
+        <w:shd w:val="clear" w:color="auto" w:fill="191D1F"/>
+        <w:spacing w:before="0" w:beforeAutospacing="0" w:after="0" w:afterAutospacing="0"/>
+        <w:rPr>
+          <w:rFonts w:ascii="Courier New" w:hAnsi="Courier New" w:cs="Courier New"/>
+          <w:color w:val="C7CDD1"/>
+        </w:rPr>
+      </w:pPr>
+      <w:r>
+        <w:rPr>
+          <w:rFonts w:ascii="Courier New" w:hAnsi="Courier New" w:cs="Courier New"/>
+          <w:color w:val="D8D8D8"/>
+        </w:rPr>
+        <w:t>}</w:t>
+      </w:r>
+    </w:p>
+    <w:p>
+      <w:pPr>
         <w:widowControl/>
         <w:spacing w:after="160" w:line="259" w:lineRule="auto"/>
         <w:jc w:val="both"/>
-      </w:pPr>
-      <w:r>
-        <w:rPr>
-          <w:b/>
-          <w:bCs/>
-        </w:rPr>
-        <w:t>Polymorphism:</w:t>
-      </w:r>
-      <w:r>
-        <w:t xml:space="preserve"> Polymorphism allows objects of different classes to be treated as objects of a common superclass. This promotes flexibility and reusability. In Java, polymorphism is achieved through method overriding and interfaces.</w:t>
-      </w:r>
+        <w:rPr>
+          <w:b/>
+          <w:bCs/>
+        </w:rPr>
+      </w:pPr>
     </w:p>
     <w:p>
       <w:pPr>
@@ -6342,10 +6517,10 @@
           <w:b/>
           <w:bCs/>
         </w:rPr>
-        <w:t>Abstraction:</w:t>
-      </w:r>
-      <w:r>
-        <w:t xml:space="preserve"> Abstraction is the process of simplifying complex reality by modeling classes based on essential attributes and behaviors. It allows you to focus on the relevant aspects of an object and ignore the irrelevant details.</w:t>
+        <w:t>Interfaces:</w:t>
+      </w:r>
+      <w:r>
+        <w:t xml:space="preserve"> Interfaces define a contract that classes must adhere to. A class can implement one or more interfaces, ensuring that it provides specific methods defined in those interfaces.</w:t>
       </w:r>
     </w:p>
     <w:p>
@@ -6359,10 +6534,10 @@
           <w:b/>
           <w:bCs/>
         </w:rPr>
-        <w:t>Methods:</w:t>
-      </w:r>
-      <w:r>
-        <w:t xml:space="preserve"> Methods are functions defined within classes that operate on the data of those classes. Methods are an essential part of objects, and they define the behavior of the objects.</w:t>
+        <w:t>Polymorphism:</w:t>
+      </w:r>
+      <w:r>
+        <w:t xml:space="preserve"> Polymorphism allows objects of different classes to be treated as objects of a common superclass. This promotes flexibility and reusability. In Java, polymorphism is achieved through method overriding and interfaces.</w:t>
       </w:r>
     </w:p>
     <w:p>
@@ -6376,10 +6551,11 @@
           <w:b/>
           <w:bCs/>
         </w:rPr>
-        <w:t>Constructors:</w:t>
-      </w:r>
-      <w:r>
-        <w:t xml:space="preserve"> Constructors are special methods used for initializing objects when they are created. In Java, a constructor has the same name as the class and is called when an object is instantiated.</w:t>
+        <w:lastRenderedPageBreak/>
+        <w:t>Abstraction:</w:t>
+      </w:r>
+      <w:r>
+        <w:t xml:space="preserve"> Abstraction is the process of simplifying complex reality by modeling classes based on essential attributes and behaviors. It allows you to focus on the relevant aspects of an object and ignore the irrelevant details.</w:t>
       </w:r>
     </w:p>
     <w:p>
@@ -6393,11 +6569,135 @@
           <w:b/>
           <w:bCs/>
         </w:rPr>
-        <w:lastRenderedPageBreak/>
-        <w:t>Access Modifiers:</w:t>
-      </w:r>
-      <w:r>
-        <w:t xml:space="preserve"> Access modifiers (e.g., public, private, protected) control the visibility and accessibility of classes, methods, and fields. They help enforce encapsulation and access control.</w:t>
+        <w:t>Methods:</w:t>
+      </w:r>
+      <w:r>
+        <w:t xml:space="preserve"> Methods are functions defined within classes that operate on the data of those classes. Methods are an essential part of objects, and they define the behavior of the objects.</w:t>
+      </w:r>
+    </w:p>
+    <w:p>
+      <w:pPr>
+        <w:pStyle w:val="NormalWeb"/>
+        <w:shd w:val="clear" w:color="auto" w:fill="191D1F"/>
+        <w:spacing w:before="0" w:beforeAutospacing="0" w:after="0" w:afterAutospacing="0"/>
+        <w:rPr>
+          <w:rFonts w:ascii="Courier New" w:hAnsi="Courier New" w:cs="Courier New"/>
+          <w:color w:val="C7CDD1"/>
+        </w:rPr>
+      </w:pPr>
+      <w:r>
+        <w:rPr>
+          <w:rFonts w:ascii="Courier New" w:hAnsi="Courier New" w:cs="Courier New"/>
+          <w:color w:val="8DCBE2"/>
+        </w:rPr>
+        <w:t>public</w:t>
+      </w:r>
+      <w:r>
+        <w:rPr>
+          <w:rFonts w:ascii="Courier New" w:hAnsi="Courier New" w:cs="Courier New"/>
+          <w:color w:val="D8D8D8"/>
+        </w:rPr>
+        <w:t xml:space="preserve"> </w:t>
+      </w:r>
+      <w:r>
+        <w:rPr>
+          <w:rFonts w:ascii="Courier New" w:hAnsi="Courier New" w:cs="Courier New"/>
+          <w:color w:val="D25252"/>
+        </w:rPr>
+        <w:t>String</w:t>
+      </w:r>
+      <w:r>
+        <w:rPr>
+          <w:rFonts w:ascii="Courier New" w:hAnsi="Courier New" w:cs="Courier New"/>
+          <w:color w:val="D8D8D8"/>
+        </w:rPr>
+        <w:t xml:space="preserve"> </w:t>
+      </w:r>
+      <w:r>
+        <w:rPr>
+          <w:rFonts w:ascii="Courier New" w:hAnsi="Courier New" w:cs="Courier New"/>
+          <w:color w:val="BED6FF"/>
+        </w:rPr>
+        <w:t>getDescription</w:t>
+      </w:r>
+      <w:r>
+        <w:rPr>
+          <w:rFonts w:ascii="Courier New" w:hAnsi="Courier New" w:cs="Courier New"/>
+          <w:color w:val="D8D8D8"/>
+        </w:rPr>
+        <w:t>() {</w:t>
+      </w:r>
+    </w:p>
+    <w:p>
+      <w:pPr>
+        <w:pStyle w:val="NormalWeb"/>
+        <w:shd w:val="clear" w:color="auto" w:fill="191D1F"/>
+        <w:spacing w:before="0" w:beforeAutospacing="0" w:after="0" w:afterAutospacing="0"/>
+        <w:rPr>
+          <w:rFonts w:ascii="Courier New" w:hAnsi="Courier New" w:cs="Courier New"/>
+          <w:color w:val="C7CDD1"/>
+        </w:rPr>
+      </w:pPr>
+      <w:r>
+        <w:rPr>
+          <w:rFonts w:ascii="Courier New" w:hAnsi="Courier New" w:cs="Courier New"/>
+          <w:color w:val="D8D8D8"/>
+        </w:rPr>
+        <w:tab/>
+      </w:r>
+      <w:r>
+        <w:rPr>
+          <w:rFonts w:ascii="Courier New" w:hAnsi="Courier New" w:cs="Courier New"/>
+          <w:color w:val="D8D8D8"/>
+        </w:rPr>
+        <w:tab/>
+      </w:r>
+      <w:r>
+        <w:rPr>
+          <w:rFonts w:ascii="Courier New" w:hAnsi="Courier New" w:cs="Courier New"/>
+          <w:color w:val="8DCBE2"/>
+        </w:rPr>
+        <w:t>return</w:t>
+      </w:r>
+      <w:r>
+        <w:rPr>
+          <w:rFonts w:ascii="Courier New" w:hAnsi="Courier New" w:cs="Courier New"/>
+          <w:color w:val="D8D8D8"/>
+        </w:rPr>
+        <w:t xml:space="preserve"> </w:t>
+      </w:r>
+      <w:r>
+        <w:rPr>
+          <w:rFonts w:ascii="Courier New" w:hAnsi="Courier New" w:cs="Courier New"/>
+          <w:color w:val="BED6FF"/>
+        </w:rPr>
+        <w:t>description</w:t>
+      </w:r>
+      <w:r>
+        <w:rPr>
+          <w:rFonts w:ascii="Courier New" w:hAnsi="Courier New" w:cs="Courier New"/>
+          <w:color w:val="D8D8D8"/>
+        </w:rPr>
+        <w:t>;</w:t>
+      </w:r>
+    </w:p>
+    <w:p>
+      <w:pPr>
+        <w:pStyle w:val="NormalWeb"/>
+        <w:shd w:val="clear" w:color="auto" w:fill="191D1F"/>
+        <w:spacing w:before="0" w:beforeAutospacing="0" w:after="0" w:afterAutospacing="0"/>
+        <w:rPr>
+          <w:rFonts w:ascii="Courier New" w:hAnsi="Courier New" w:cs="Courier New"/>
+          <w:color w:val="C7CDD1"/>
+        </w:rPr>
+      </w:pPr>
+      <w:r>
+        <w:rPr>
+          <w:rFonts w:ascii="Courier New" w:hAnsi="Courier New" w:cs="Courier New"/>
+          <w:color w:val="D8D8D8"/>
+        </w:rPr>
+        <w:tab/>
+        <w:t>}</w:t>
       </w:r>
     </w:p>
     <w:p>
@@ -6405,17 +6705,11 @@
         <w:widowControl/>
         <w:spacing w:after="160" w:line="259" w:lineRule="auto"/>
         <w:jc w:val="both"/>
-      </w:pPr>
-      <w:r>
-        <w:rPr>
-          <w:b/>
-          <w:bCs/>
-        </w:rPr>
-        <w:t>Polymorphism:</w:t>
-      </w:r>
-      <w:r>
-        <w:t xml:space="preserve"> Polymorphism allows objects of different classes to be treated as objects of a common superclass. This promotes flexibility and reusability. In Java, polymorphism is achieved through method overriding and interfaces.</w:t>
-      </w:r>
+        <w:rPr>
+          <w:b/>
+          <w:bCs/>
+        </w:rPr>
+      </w:pPr>
     </w:p>
     <w:p>
       <w:pPr>
@@ -6428,10 +6722,146 @@
           <w:b/>
           <w:bCs/>
         </w:rPr>
-        <w:t>Interfaces:</w:t>
-      </w:r>
-      <w:r>
-        <w:t xml:space="preserve"> Interfaces define a contract that classes must adhere to. A class can implement one or more interfaces, ensuring that it provides specific methods defined in those interfaces.</w:t>
+        <w:t>Constructors:</w:t>
+      </w:r>
+      <w:r>
+        <w:t xml:space="preserve"> Constructors are special methods used for initializing objects when they are created. In Java, a constructor has the same name as the class and is called when an object is instantiated.</w:t>
+      </w:r>
+    </w:p>
+    <w:p>
+      <w:pPr>
+        <w:pStyle w:val="NormalWeb"/>
+        <w:shd w:val="clear" w:color="auto" w:fill="191D1F"/>
+        <w:spacing w:before="0" w:beforeAutospacing="0" w:after="0" w:afterAutospacing="0"/>
+        <w:rPr>
+          <w:rFonts w:ascii="Courier New" w:hAnsi="Courier New" w:cs="Courier New"/>
+          <w:color w:val="C7CDD1"/>
+        </w:rPr>
+      </w:pPr>
+      <w:r>
+        <w:rPr>
+          <w:rFonts w:ascii="Courier New" w:hAnsi="Courier New" w:cs="Courier New"/>
+          <w:color w:val="8DCBE2"/>
+        </w:rPr>
+        <w:t>public</w:t>
+      </w:r>
+      <w:r>
+        <w:rPr>
+          <w:rFonts w:ascii="Courier New" w:hAnsi="Courier New" w:cs="Courier New"/>
+          <w:color w:val="D8D8D8"/>
+        </w:rPr>
+        <w:t xml:space="preserve"> </w:t>
+      </w:r>
+      <w:r>
+        <w:rPr>
+          <w:rFonts w:ascii="Courier New" w:hAnsi="Courier New" w:cs="Courier New"/>
+          <w:color w:val="8DCBE2"/>
+        </w:rPr>
+        <w:t>class</w:t>
+      </w:r>
+      <w:r>
+        <w:rPr>
+          <w:rFonts w:ascii="Courier New" w:hAnsi="Courier New" w:cs="Courier New"/>
+          <w:color w:val="D8D8D8"/>
+        </w:rPr>
+        <w:t xml:space="preserve"> </w:t>
+      </w:r>
+      <w:r>
+        <w:rPr>
+          <w:rFonts w:ascii="Courier New" w:hAnsi="Courier New" w:cs="Courier New"/>
+          <w:color w:val="D25252"/>
+        </w:rPr>
+        <w:t>Event</w:t>
+      </w:r>
+      <w:r>
+        <w:rPr>
+          <w:rFonts w:ascii="Courier New" w:hAnsi="Courier New" w:cs="Courier New"/>
+          <w:color w:val="D8D8D8"/>
+        </w:rPr>
+        <w:t xml:space="preserve"> {</w:t>
+      </w:r>
+    </w:p>
+    <w:p>
+      <w:pPr>
+        <w:pStyle w:val="NormalWeb"/>
+        <w:shd w:val="clear" w:color="auto" w:fill="191D1F"/>
+        <w:spacing w:before="0" w:beforeAutospacing="0" w:after="0" w:afterAutospacing="0"/>
+        <w:rPr>
+          <w:rFonts w:ascii="Courier New" w:hAnsi="Courier New" w:cs="Courier New"/>
+          <w:color w:val="C7CDD1"/>
+        </w:rPr>
+      </w:pPr>
+      <w:r>
+        <w:rPr>
+          <w:rFonts w:ascii="Courier New" w:hAnsi="Courier New" w:cs="Courier New"/>
+          <w:color w:val="C7CDD1"/>
+        </w:rPr>
+        <w:tab/>
+        <w:t>//default constructer</w:t>
+      </w:r>
+    </w:p>
+    <w:p>
+      <w:pPr>
+        <w:pStyle w:val="NormalWeb"/>
+        <w:shd w:val="clear" w:color="auto" w:fill="191D1F"/>
+        <w:spacing w:before="0" w:beforeAutospacing="0" w:after="0" w:afterAutospacing="0"/>
+        <w:rPr>
+          <w:rFonts w:ascii="Courier New" w:hAnsi="Courier New" w:cs="Courier New"/>
+          <w:color w:val="D8D8D8"/>
+        </w:rPr>
+      </w:pPr>
+      <w:r>
+        <w:rPr>
+          <w:rFonts w:ascii="Courier New" w:hAnsi="Courier New" w:cs="Courier New"/>
+          <w:color w:val="D8D8D8"/>
+        </w:rPr>
+        <w:tab/>
+      </w:r>
+      <w:r>
+        <w:rPr>
+          <w:rFonts w:ascii="Courier New" w:hAnsi="Courier New" w:cs="Courier New"/>
+          <w:color w:val="8DCBE2"/>
+        </w:rPr>
+        <w:t>public</w:t>
+      </w:r>
+      <w:r>
+        <w:rPr>
+          <w:rFonts w:ascii="Courier New" w:hAnsi="Courier New" w:cs="Courier New"/>
+          <w:color w:val="D8D8D8"/>
+        </w:rPr>
+        <w:t xml:space="preserve"> </w:t>
+      </w:r>
+      <w:r>
+        <w:rPr>
+          <w:rFonts w:ascii="Courier New" w:hAnsi="Courier New" w:cs="Courier New"/>
+          <w:color w:val="BED6FF"/>
+        </w:rPr>
+        <w:t>Event</w:t>
+      </w:r>
+      <w:r>
+        <w:rPr>
+          <w:rFonts w:ascii="Courier New" w:hAnsi="Courier New" w:cs="Courier New"/>
+          <w:color w:val="D8D8D8"/>
+        </w:rPr>
+        <w:t>() {}</w:t>
+      </w:r>
+    </w:p>
+    <w:p>
+      <w:pPr>
+        <w:pStyle w:val="NormalWeb"/>
+        <w:shd w:val="clear" w:color="auto" w:fill="191D1F"/>
+        <w:spacing w:before="0" w:beforeAutospacing="0" w:after="0" w:afterAutospacing="0"/>
+        <w:rPr>
+          <w:rFonts w:ascii="Courier New" w:hAnsi="Courier New" w:cs="Courier New"/>
+          <w:color w:val="C7CDD1"/>
+        </w:rPr>
+      </w:pPr>
+      <w:r>
+        <w:rPr>
+          <w:rFonts w:ascii="Courier New" w:hAnsi="Courier New" w:cs="Courier New"/>
+          <w:color w:val="D8D8D8"/>
+        </w:rPr>
+        <w:t>}</w:t>
       </w:r>
     </w:p>
     <w:p>
@@ -6445,11 +6875,1535 @@
         </w:rPr>
       </w:pPr>
     </w:p>
+    <w:p>
+      <w:pPr>
+        <w:widowControl/>
+        <w:spacing w:after="160" w:line="259" w:lineRule="auto"/>
+        <w:jc w:val="both"/>
+      </w:pPr>
+      <w:r>
+        <w:rPr>
+          <w:b/>
+          <w:bCs/>
+        </w:rPr>
+        <w:t>Access Modifiers:</w:t>
+      </w:r>
+      <w:r>
+        <w:t xml:space="preserve"> Access modifiers (e.g., public, private, protected) control the visibility and accessibility of classes, methods, and fields. They help enforce encapsulation and access control.</w:t>
+      </w:r>
+    </w:p>
+    <w:p>
+      <w:pPr>
+        <w:widowControl/>
+        <w:spacing w:after="160" w:line="259" w:lineRule="auto"/>
+        <w:jc w:val="both"/>
+        <w:rPr>
+          <w:b/>
+          <w:bCs/>
+        </w:rPr>
+      </w:pPr>
+    </w:p>
+    <w:p>
+      <w:pPr>
+        <w:widowControl/>
+        <w:spacing w:after="160" w:line="259" w:lineRule="auto"/>
+        <w:jc w:val="both"/>
+        <w:rPr>
+          <w:b/>
+          <w:bCs/>
+        </w:rPr>
+      </w:pPr>
+      <w:r>
+        <w:rPr>
+          <w:b/>
+          <w:bCs/>
+        </w:rPr>
+        <w:t>Spring</w:t>
+      </w:r>
+      <w:r>
+        <w:rPr>
+          <w:b/>
+          <w:bCs/>
+        </w:rPr>
+        <w:br/>
+      </w:r>
+    </w:p>
+    <w:p>
+      <w:pPr>
+        <w:widowControl/>
+        <w:spacing w:after="160" w:line="259" w:lineRule="auto"/>
+        <w:rPr>
+          <w:b/>
+          <w:bCs/>
+        </w:rPr>
+      </w:pPr>
+      <w:r>
+        <w:rPr>
+          <w:b/>
+          <w:bCs/>
+        </w:rPr>
+        <w:br w:type="page"/>
+      </w:r>
+    </w:p>
+    <w:p>
+      <w:pPr>
+        <w:rPr>
+          <w:b/>
+          <w:bCs/>
+        </w:rPr>
+      </w:pPr>
+      <w:r>
+        <w:rPr>
+          <w:b/>
+          <w:bCs/>
+        </w:rPr>
+        <w:lastRenderedPageBreak/>
+        <w:t>Java Spring Framework:</w:t>
+      </w:r>
+    </w:p>
+    <w:p>
+      <w:pPr>
+        <w:jc w:val="both"/>
+      </w:pPr>
+      <w:r>
+        <w:t>The Java Spring Framework, commonly referred to as Spring, is an open-source application framework for building enterprise-level Java applications. It provides comprehensive infrastructure support for developing Java-based applications, particularly in the context of web development. Spring simplifies and accelerates the development process by offering a wide range of functionalities and features.</w:t>
+      </w:r>
+    </w:p>
+    <w:p>
+      <w:pPr>
+        <w:spacing w:before="120"/>
+        <w:rPr>
+          <w:b/>
+          <w:bCs/>
+        </w:rPr>
+      </w:pPr>
+      <w:r>
+        <w:rPr>
+          <w:b/>
+          <w:bCs/>
+        </w:rPr>
+        <w:t>Why it is:</w:t>
+      </w:r>
+    </w:p>
+    <w:p>
+      <w:pPr>
+        <w:jc w:val="both"/>
+      </w:pPr>
+      <w:r>
+        <w:t>The Spring Framework was created to address several challenges faced by Java developers, including:</w:t>
+      </w:r>
+    </w:p>
+    <w:p>
+      <w:pPr>
+        <w:pStyle w:val="ListParagraph"/>
+        <w:numPr>
+          <w:ilvl w:val="0"/>
+          <w:numId w:val="14"/>
+        </w:numPr>
+        <w:spacing w:before="60" w:after="60"/>
+        <w:jc w:val="both"/>
+      </w:pPr>
+      <w:r>
+        <w:rPr>
+          <w:u w:val="single"/>
+        </w:rPr>
+        <w:t>Simplifying Java EE Development</w:t>
+      </w:r>
+      <w:r>
+        <w:t>: Spring simplifies and streamlines Java Enterprise Edition (Java EE) development by providing a lightweight and non-intrusive alternative to the complex and sometimes cumbersome Java EE specifications.</w:t>
+      </w:r>
+    </w:p>
+    <w:p>
+      <w:pPr>
+        <w:pStyle w:val="ListParagraph"/>
+        <w:numPr>
+          <w:ilvl w:val="0"/>
+          <w:numId w:val="14"/>
+        </w:numPr>
+        <w:spacing w:before="60" w:after="60"/>
+        <w:jc w:val="both"/>
+      </w:pPr>
+      <w:r>
+        <w:rPr>
+          <w:u w:val="single"/>
+        </w:rPr>
+        <w:t>Modular Design</w:t>
+      </w:r>
+      <w:r>
+        <w:t>: Spring adopts a modular design that allows developers to pick and choose the specific components they need for their projects. This modular approach makes it highly adaptable to various application scenarios.</w:t>
+      </w:r>
+    </w:p>
+    <w:p>
+      <w:pPr>
+        <w:pStyle w:val="ListParagraph"/>
+        <w:numPr>
+          <w:ilvl w:val="0"/>
+          <w:numId w:val="14"/>
+        </w:numPr>
+        <w:spacing w:before="60" w:after="60"/>
+        <w:jc w:val="both"/>
+      </w:pPr>
+      <w:r>
+        <w:rPr>
+          <w:u w:val="single"/>
+        </w:rPr>
+        <w:t>IoC Container</w:t>
+      </w:r>
+      <w:r>
+        <w:t>: The Inversion of Control (IoC) container in Spring enables better management of application components and their dependencies. This helps improve maintainability and testability.</w:t>
+      </w:r>
+    </w:p>
+    <w:p>
+      <w:pPr>
+        <w:pStyle w:val="ListParagraph"/>
+        <w:numPr>
+          <w:ilvl w:val="0"/>
+          <w:numId w:val="14"/>
+        </w:numPr>
+        <w:spacing w:before="60" w:after="60"/>
+        <w:jc w:val="both"/>
+      </w:pPr>
+      <w:r>
+        <w:rPr>
+          <w:u w:val="single"/>
+        </w:rPr>
+        <w:t>AOP Support</w:t>
+      </w:r>
+      <w:r>
+        <w:t>: Spring includes support for Aspect-Oriented Programming (AOP), making it easier to separate cross-cutting concerns, such as logging and security, from the main business logic.</w:t>
+      </w:r>
+    </w:p>
+    <w:p>
+      <w:pPr>
+        <w:pStyle w:val="ListParagraph"/>
+        <w:numPr>
+          <w:ilvl w:val="0"/>
+          <w:numId w:val="14"/>
+        </w:numPr>
+        <w:spacing w:before="60" w:after="60"/>
+        <w:jc w:val="both"/>
+      </w:pPr>
+      <w:r>
+        <w:rPr>
+          <w:u w:val="single"/>
+        </w:rPr>
+        <w:t>Simplifies JDBC and JEE</w:t>
+      </w:r>
+      <w:r>
+        <w:t>: Spring simplifies the use of JDBC for database access and offers abstractions for many Java EE components, reducing the complexity of working with these technologies.</w:t>
+      </w:r>
+    </w:p>
+    <w:p>
+      <w:pPr>
+        <w:spacing w:before="120"/>
+        <w:rPr>
+          <w:b/>
+          <w:bCs/>
+        </w:rPr>
+      </w:pPr>
+      <w:r>
+        <w:rPr>
+          <w:b/>
+          <w:bCs/>
+        </w:rPr>
+        <w:t>Release Date:</w:t>
+      </w:r>
+    </w:p>
+    <w:p>
+      <w:r>
+        <w:t>The Spring Framework was first released in March 2004.</w:t>
+      </w:r>
+    </w:p>
+    <w:p>
+      <w:pPr>
+        <w:spacing w:before="120"/>
+        <w:rPr>
+          <w:b/>
+          <w:bCs/>
+        </w:rPr>
+      </w:pPr>
+      <w:r>
+        <w:rPr>
+          <w:b/>
+          <w:bCs/>
+        </w:rPr>
+        <w:t>Use of Spring in Web Application</w:t>
+      </w:r>
+    </w:p>
+    <w:p>
+      <w:pPr>
+        <w:jc w:val="both"/>
+      </w:pPr>
+      <w:r>
+        <w:t xml:space="preserve">Spring is a popular and versatile framework for building web applications in Java. It provides a comprehensive suite of features and modules for web development, making it suitable for a wide range of web applications, from simple websites to complex, enterprise-level systems. </w:t>
+      </w:r>
+    </w:p>
+    <w:p>
+      <w:pPr>
+        <w:jc w:val="both"/>
+      </w:pPr>
+      <w:r>
+        <w:t>Here are some key aspects of using Spring in web applications:</w:t>
+      </w:r>
+    </w:p>
+    <w:p/>
+    <w:p>
+      <w:pPr>
+        <w:pStyle w:val="ListParagraph"/>
+        <w:numPr>
+          <w:ilvl w:val="0"/>
+          <w:numId w:val="13"/>
+        </w:numPr>
+        <w:spacing w:before="60" w:after="60"/>
+      </w:pPr>
+      <w:r>
+        <w:rPr>
+          <w:b/>
+          <w:bCs/>
+        </w:rPr>
+        <w:t>Spring Web Module</w:t>
+      </w:r>
+      <w:r>
+        <w:t>:</w:t>
+      </w:r>
+      <w:r>
+        <w:br/>
+      </w:r>
+      <w:r>
+        <w:t>Spring's web module, often referred to as Spring Web, provides essential components and features for building web applications. It includes the Spring MVC framework, which is a crucial part of Spring's web support.</w:t>
+      </w:r>
+    </w:p>
+    <w:p>
+      <w:pPr>
+        <w:pStyle w:val="ListParagraph"/>
+        <w:numPr>
+          <w:ilvl w:val="0"/>
+          <w:numId w:val="13"/>
+        </w:numPr>
+        <w:spacing w:before="60" w:after="60"/>
+        <w:jc w:val="both"/>
+        <w:rPr>
+          <w:b/>
+          <w:bCs/>
+        </w:rPr>
+      </w:pPr>
+      <w:r>
+        <w:rPr>
+          <w:b/>
+          <w:bCs/>
+        </w:rPr>
+        <w:t>Spring MVC (Model-View-Controller):</w:t>
+      </w:r>
+    </w:p>
+    <w:p>
+      <w:pPr>
+        <w:pStyle w:val="ListParagraph"/>
+        <w:spacing w:before="60" w:after="60"/>
+        <w:jc w:val="both"/>
+      </w:pPr>
+      <w:r>
+        <w:t>Spring MVC is a framework for building web applications in a structured and organized way. It follows the MVC architectural pattern, separating the application into three key components: the Model (business logic and data), the View (presentation layer), and the Controller (request handling and routing).</w:t>
+      </w:r>
+    </w:p>
+    <w:p>
+      <w:pPr>
+        <w:pStyle w:val="ListParagraph"/>
+        <w:numPr>
+          <w:ilvl w:val="0"/>
+          <w:numId w:val="13"/>
+        </w:numPr>
+        <w:spacing w:before="60" w:after="60"/>
+        <w:jc w:val="both"/>
+        <w:rPr>
+          <w:b/>
+          <w:bCs/>
+        </w:rPr>
+      </w:pPr>
+      <w:r>
+        <w:rPr>
+          <w:b/>
+          <w:bCs/>
+        </w:rPr>
+        <w:t>IoC and Dependency Injection:</w:t>
+      </w:r>
+    </w:p>
+    <w:p>
+      <w:pPr>
+        <w:pStyle w:val="ListParagraph"/>
+        <w:spacing w:before="60" w:after="60"/>
+        <w:jc w:val="both"/>
+      </w:pPr>
+      <w:r>
+        <w:t>In Spring, Inversion of Control (IoC) and dependency injection are core concepts. These facilitate the management of components, their configurations, and their relationships. It allows for easier testing and better modularity of web application code.</w:t>
+      </w:r>
+    </w:p>
+    <w:p>
+      <w:pPr>
+        <w:pStyle w:val="ListParagraph"/>
+        <w:numPr>
+          <w:ilvl w:val="0"/>
+          <w:numId w:val="13"/>
+        </w:numPr>
+        <w:spacing w:before="60" w:after="60"/>
+        <w:jc w:val="both"/>
+        <w:rPr>
+          <w:b/>
+          <w:bCs/>
+        </w:rPr>
+      </w:pPr>
+      <w:r>
+        <w:rPr>
+          <w:b/>
+          <w:bCs/>
+        </w:rPr>
+        <w:t>Aspect-Oriented Programming (AOP):</w:t>
+      </w:r>
+    </w:p>
+    <w:p>
+      <w:pPr>
+        <w:pStyle w:val="ListParagraph"/>
+        <w:spacing w:before="60" w:after="60"/>
+        <w:jc w:val="both"/>
+      </w:pPr>
+      <w:r>
+        <w:t>Spring supports AOP, which allows you to apply cross-cutting concerns, such as logging, security, and transactions, across different parts of your application. This is particularly useful in web applications where you may have common concerns that need to be applied uniformly.</w:t>
+      </w:r>
+    </w:p>
+    <w:p>
+      <w:pPr>
+        <w:pStyle w:val="ListParagraph"/>
+        <w:numPr>
+          <w:ilvl w:val="0"/>
+          <w:numId w:val="13"/>
+        </w:numPr>
+        <w:spacing w:before="60" w:after="60"/>
+        <w:jc w:val="both"/>
+        <w:rPr>
+          <w:b/>
+          <w:bCs/>
+        </w:rPr>
+      </w:pPr>
+      <w:r>
+        <w:rPr>
+          <w:b/>
+          <w:bCs/>
+        </w:rPr>
+        <w:t>Integration with Other Technologies:</w:t>
+      </w:r>
+    </w:p>
+    <w:p>
+      <w:pPr>
+        <w:pStyle w:val="ListParagraph"/>
+        <w:spacing w:before="60" w:after="60"/>
+        <w:jc w:val="both"/>
+      </w:pPr>
+      <w:r>
+        <w:t xml:space="preserve">Spring provides integration with various technologies often used in web development, such as Hibernate, JPA, JMS, and more. This helps you manage database access, messaging, and other </w:t>
+      </w:r>
+      <w:r>
+        <w:lastRenderedPageBreak/>
+        <w:t>aspects of web applications seamlessly.</w:t>
+      </w:r>
+    </w:p>
+    <w:p>
+      <w:pPr>
+        <w:pStyle w:val="ListParagraph"/>
+        <w:numPr>
+          <w:ilvl w:val="0"/>
+          <w:numId w:val="13"/>
+        </w:numPr>
+        <w:spacing w:before="60" w:after="60"/>
+        <w:jc w:val="both"/>
+        <w:rPr>
+          <w:b/>
+          <w:bCs/>
+        </w:rPr>
+      </w:pPr>
+      <w:r>
+        <w:rPr>
+          <w:b/>
+          <w:bCs/>
+        </w:rPr>
+        <w:t>Security:</w:t>
+      </w:r>
+    </w:p>
+    <w:p>
+      <w:pPr>
+        <w:pStyle w:val="ListParagraph"/>
+        <w:spacing w:before="60" w:after="60"/>
+        <w:jc w:val="both"/>
+      </w:pPr>
+      <w:r>
+        <w:t>Spring Security is a module that helps secure web applications. It provides features for authentication, authorization, and protection against common security threats, making it essential for securing web applications.</w:t>
+      </w:r>
+    </w:p>
+    <w:p>
+      <w:pPr>
+        <w:pStyle w:val="ListParagraph"/>
+        <w:numPr>
+          <w:ilvl w:val="0"/>
+          <w:numId w:val="13"/>
+        </w:numPr>
+        <w:spacing w:before="60" w:after="60"/>
+        <w:jc w:val="both"/>
+        <w:rPr>
+          <w:b/>
+          <w:bCs/>
+        </w:rPr>
+      </w:pPr>
+      <w:r>
+        <w:rPr>
+          <w:b/>
+          <w:bCs/>
+        </w:rPr>
+        <w:t>RESTful Web Services:</w:t>
+      </w:r>
+    </w:p>
+    <w:p>
+      <w:pPr>
+        <w:pStyle w:val="ListParagraph"/>
+        <w:spacing w:before="60" w:after="60"/>
+        <w:jc w:val="both"/>
+      </w:pPr>
+      <w:r>
+        <w:t>Spring provides support for building RESTful web services through Spring Web MVC or Spring WebFlux. You can easily expose REST APIs, handle requests, and format responses using Spring's REST features.</w:t>
+      </w:r>
+    </w:p>
+    <w:p>
+      <w:pPr>
+        <w:pStyle w:val="ListParagraph"/>
+        <w:numPr>
+          <w:ilvl w:val="0"/>
+          <w:numId w:val="13"/>
+        </w:numPr>
+        <w:spacing w:before="60" w:after="60"/>
+        <w:jc w:val="both"/>
+        <w:rPr>
+          <w:b/>
+          <w:bCs/>
+        </w:rPr>
+      </w:pPr>
+      <w:r>
+        <w:rPr>
+          <w:b/>
+          <w:bCs/>
+        </w:rPr>
+        <w:t>View Technologies:</w:t>
+      </w:r>
+    </w:p>
+    <w:p>
+      <w:pPr>
+        <w:pStyle w:val="ListParagraph"/>
+        <w:spacing w:before="60" w:after="60"/>
+        <w:jc w:val="both"/>
+      </w:pPr>
+      <w:r>
+        <w:t>Spring supports various view technologies, including JSP, Thymeleaf, FreeMarker, and others. You can choose the one that best suits your needs and preferences.</w:t>
+      </w:r>
+    </w:p>
+    <w:p>
+      <w:pPr>
+        <w:pStyle w:val="ListParagraph"/>
+        <w:numPr>
+          <w:ilvl w:val="0"/>
+          <w:numId w:val="13"/>
+        </w:numPr>
+        <w:spacing w:before="60" w:after="60"/>
+        <w:jc w:val="both"/>
+        <w:rPr>
+          <w:b/>
+          <w:bCs/>
+        </w:rPr>
+      </w:pPr>
+      <w:r>
+        <w:rPr>
+          <w:b/>
+          <w:bCs/>
+        </w:rPr>
+        <w:t>Testing Support:</w:t>
+      </w:r>
+    </w:p>
+    <w:p>
+      <w:pPr>
+        <w:pStyle w:val="ListParagraph"/>
+        <w:spacing w:before="60" w:after="60"/>
+        <w:jc w:val="both"/>
+      </w:pPr>
+      <w:r>
+        <w:t>Spring's testing framework allows for unit testing and integration testing of web applications, which is crucial for maintaining application quality.</w:t>
+      </w:r>
+    </w:p>
+    <w:p>
+      <w:pPr>
+        <w:pStyle w:val="ListParagraph"/>
+        <w:numPr>
+          <w:ilvl w:val="0"/>
+          <w:numId w:val="13"/>
+        </w:numPr>
+        <w:spacing w:before="60" w:after="60"/>
+        <w:jc w:val="both"/>
+        <w:rPr>
+          <w:b/>
+          <w:bCs/>
+        </w:rPr>
+      </w:pPr>
+      <w:r>
+        <w:rPr>
+          <w:b/>
+          <w:bCs/>
+        </w:rPr>
+        <w:t>Spring Boot:</w:t>
+      </w:r>
+    </w:p>
+    <w:p>
+      <w:pPr>
+        <w:pStyle w:val="ListParagraph"/>
+        <w:spacing w:before="60" w:after="60"/>
+        <w:jc w:val="both"/>
+      </w:pPr>
+      <w:r>
+        <w:t>Spring Boot, an extension of the Spring framework, simplifies the development of web applications even further. It provides auto-configuration, embedded web servers, and various starter templates, making it easy to create stand-alone, production-ready web applications.</w:t>
+      </w:r>
+    </w:p>
+    <w:p>
+      <w:pPr>
+        <w:pStyle w:val="ListParagraph"/>
+        <w:numPr>
+          <w:ilvl w:val="0"/>
+          <w:numId w:val="13"/>
+        </w:numPr>
+        <w:spacing w:before="60" w:after="60"/>
+        <w:jc w:val="both"/>
+        <w:rPr>
+          <w:b/>
+          <w:bCs/>
+        </w:rPr>
+      </w:pPr>
+      <w:r>
+        <w:rPr>
+          <w:b/>
+          <w:bCs/>
+        </w:rPr>
+        <w:t>Dependency Management:</w:t>
+      </w:r>
+    </w:p>
+    <w:p>
+      <w:pPr>
+        <w:pStyle w:val="ListParagraph"/>
+        <w:spacing w:before="60" w:after="60"/>
+        <w:jc w:val="both"/>
+      </w:pPr>
+      <w:r>
+        <w:t>Spring's built-in container for managing dependencies simplifies the integration of various libraries and frameworks used in web development.</w:t>
+      </w:r>
+    </w:p>
+    <w:p>
+      <w:pPr>
+        <w:pStyle w:val="ListParagraph"/>
+        <w:numPr>
+          <w:ilvl w:val="0"/>
+          <w:numId w:val="13"/>
+        </w:numPr>
+        <w:spacing w:before="60" w:after="60"/>
+        <w:jc w:val="both"/>
+        <w:rPr>
+          <w:b/>
+          <w:bCs/>
+        </w:rPr>
+      </w:pPr>
+      <w:r>
+        <w:rPr>
+          <w:b/>
+          <w:bCs/>
+        </w:rPr>
+        <w:t>Internationalization and Localization:</w:t>
+      </w:r>
+    </w:p>
+    <w:p>
+      <w:pPr>
+        <w:pStyle w:val="ListParagraph"/>
+        <w:spacing w:before="60" w:after="60"/>
+        <w:jc w:val="both"/>
+      </w:pPr>
+      <w:r>
+        <w:t>Spring supports internationalization and localization, making it easier to build web applications that cater to a global audience.</w:t>
+      </w:r>
+    </w:p>
+    <w:p>
+      <w:pPr>
+        <w:pStyle w:val="ListParagraph"/>
+        <w:numPr>
+          <w:ilvl w:val="0"/>
+          <w:numId w:val="13"/>
+        </w:numPr>
+        <w:spacing w:before="60" w:after="60"/>
+        <w:jc w:val="both"/>
+        <w:rPr>
+          <w:b/>
+          <w:bCs/>
+        </w:rPr>
+      </w:pPr>
+      <w:r>
+        <w:rPr>
+          <w:b/>
+          <w:bCs/>
+        </w:rPr>
+        <w:t>Externalized Configuration:</w:t>
+      </w:r>
+    </w:p>
+    <w:p>
+      <w:pPr>
+        <w:pStyle w:val="ListParagraph"/>
+        <w:spacing w:before="60" w:after="60"/>
+        <w:jc w:val="both"/>
+      </w:pPr>
+      <w:r>
+        <w:t>Spring allows you to externalize configuration, which is especially important in web applications that may need different configurations for various environments (e.g., development, testing, production)</w:t>
+      </w:r>
+      <w:r>
+        <w:t>.</w:t>
+      </w:r>
+    </w:p>
+    <w:p>
+      <w:r>
+        <w:t>Spring's flexibility and modularity make it suitable for web applications of all sizes, and its strong community and ecosystem provide extensive resources and support for developers building web applications in Java.</w:t>
+      </w:r>
+    </w:p>
     <w:p/>
     <w:p/>
+    <w:p>
+      <w:pPr>
+        <w:rPr>
+          <w:b/>
+          <w:bCs/>
+        </w:rPr>
+      </w:pPr>
+      <w:r>
+        <w:rPr>
+          <w:b/>
+          <w:bCs/>
+        </w:rPr>
+        <w:t>Spring Boot</w:t>
+      </w:r>
+    </w:p>
+    <w:p>
+      <w:pPr>
+        <w:spacing w:after="120"/>
+        <w:jc w:val="both"/>
+      </w:pPr>
+      <w:r>
+        <w:rPr>
+          <w:noProof/>
+        </w:rPr>
+        <mc:AlternateContent>
+          <mc:Choice Requires="wps">
+            <w:drawing>
+              <wp:anchor distT="0" distB="0" distL="114300" distR="114300" simplePos="0" relativeHeight="251663360" behindDoc="0" locked="0" layoutInCell="1" allowOverlap="1" wp14:anchorId="5994A14F" wp14:editId="2C846730">
+                <wp:simplePos x="0" y="0"/>
+                <wp:positionH relativeFrom="column">
+                  <wp:posOffset>4411980</wp:posOffset>
+                </wp:positionH>
+                <wp:positionV relativeFrom="paragraph">
+                  <wp:posOffset>1671320</wp:posOffset>
+                </wp:positionV>
+                <wp:extent cx="1600200" cy="635"/>
+                <wp:effectExtent l="0" t="0" r="0" b="0"/>
+                <wp:wrapSquare wrapText="bothSides"/>
+                <wp:docPr id="1889218952" name="Text Box 1"/>
+                <wp:cNvGraphicFramePr/>
+                <a:graphic xmlns:a="http://schemas.openxmlformats.org/drawingml/2006/main">
+                  <a:graphicData uri="http://schemas.microsoft.com/office/word/2010/wordprocessingShape">
+                    <wps:wsp>
+                      <wps:cNvSpPr txBox="1"/>
+                      <wps:spPr>
+                        <a:xfrm>
+                          <a:off x="0" y="0"/>
+                          <a:ext cx="1600200" cy="635"/>
+                        </a:xfrm>
+                        <a:prstGeom prst="rect">
+                          <a:avLst/>
+                        </a:prstGeom>
+                        <a:solidFill>
+                          <a:prstClr val="white"/>
+                        </a:solidFill>
+                        <a:ln>
+                          <a:noFill/>
+                        </a:ln>
+                      </wps:spPr>
+                      <wps:txbx>
+                        <w:txbxContent>
+                          <w:p>
+                            <w:pPr>
+                              <w:pStyle w:val="Caption"/>
+                              <w:jc w:val="center"/>
+                              <w:rPr>
+                                <w:noProof/>
+                              </w:rPr>
+                            </w:pPr>
+                            <w:r>
+                              <w:t xml:space="preserve">Figure </w:t>
+                            </w:r>
+                            <w:r>
+                              <w:fldChar w:fldCharType="begin"/>
+                            </w:r>
+                            <w:r>
+                              <w:instrText xml:space="preserve"> SEQ Figure \* ARABIC </w:instrText>
+                            </w:r>
+                            <w:r>
+                              <w:fldChar w:fldCharType="separate"/>
+                            </w:r>
+                            <w:r>
+                              <w:rPr>
+                                <w:noProof/>
+                              </w:rPr>
+                              <w:t>1</w:t>
+                            </w:r>
+                            <w:r>
+                              <w:fldChar w:fldCharType="end"/>
+                            </w:r>
+                            <w:r>
+                              <w:t>Spring Boot</w:t>
+                            </w:r>
+                          </w:p>
+                        </w:txbxContent>
+                      </wps:txbx>
+                      <wps:bodyPr rot="0" spcFirstLastPara="0" vertOverflow="overflow" horzOverflow="overflow" vert="horz" wrap="square" lIns="0" tIns="0" rIns="0" bIns="0" numCol="1" spcCol="0" rtlCol="0" fromWordArt="0" anchor="t" anchorCtr="0" forceAA="0" compatLnSpc="1">
+                        <a:prstTxWarp prst="textNoShape">
+                          <a:avLst/>
+                        </a:prstTxWarp>
+                        <a:spAutoFit/>
+                      </wps:bodyPr>
+                    </wps:wsp>
+                  </a:graphicData>
+                </a:graphic>
+              </wp:anchor>
+            </w:drawing>
+          </mc:Choice>
+          <mc:Fallback>
+            <w:pict>
+              <v:shapetype w14:anchorId="5994A14F" id="_x0000_t202" coordsize="21600,21600" o:spt="202" path="m,l,21600r21600,l21600,xe">
+                <v:stroke joinstyle="miter"/>
+                <v:path gradientshapeok="t" o:connecttype="rect"/>
+              </v:shapetype>
+              <v:shape id="Text Box 1" o:spid="_x0000_s1026" type="#_x0000_t202" style="position:absolute;left:0;text-align:left;margin-left:347.4pt;margin-top:131.6pt;width:126pt;height:.05pt;z-index:251663360;visibility:visible;mso-wrap-style:square;mso-wrap-distance-left:9pt;mso-wrap-distance-top:0;mso-wrap-distance-right:9pt;mso-wrap-distance-bottom:0;mso-position-horizontal:absolute;mso-position-horizontal-relative:text;mso-position-vertical:absolute;mso-position-vertical-relative:text;v-text-anchor:top" o:gfxdata="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" stroked="f">
+                <v:textbox style="mso-fit-shape-to-text:t" inset="0,0,0,0">
+                  <w:txbxContent>
+                    <w:p>
+                      <w:pPr>
+                        <w:pStyle w:val="Caption"/>
+                        <w:jc w:val="center"/>
+                        <w:rPr>
+                          <w:noProof/>
+                        </w:rPr>
+                      </w:pPr>
+                      <w:r>
+                        <w:t xml:space="preserve">Figure </w:t>
+                      </w:r>
+                      <w:r>
+                        <w:fldChar w:fldCharType="begin"/>
+                      </w:r>
+                      <w:r>
+                        <w:instrText xml:space="preserve"> SEQ Figure \* ARABIC </w:instrText>
+                      </w:r>
+                      <w:r>
+                        <w:fldChar w:fldCharType="separate"/>
+                      </w:r>
+                      <w:r>
+                        <w:rPr>
+                          <w:noProof/>
+                        </w:rPr>
+                        <w:t>1</w:t>
+                      </w:r>
+                      <w:r>
+                        <w:fldChar w:fldCharType="end"/>
+                      </w:r>
+                      <w:r>
+                        <w:t>Spring Boot</w:t>
+                      </w:r>
+                    </w:p>
+                  </w:txbxContent>
+                </v:textbox>
+                <w10:wrap type="square"/>
+              </v:shape>
+            </w:pict>
+          </mc:Fallback>
+        </mc:AlternateContent>
+      </w:r>
+      <w:r>
+        <w:rPr>
+          <w:noProof/>
+          <w14:ligatures w14:val="standardContextual"/>
+        </w:rPr>
+        <mc:AlternateContent>
+          <mc:Choice Requires="wpg">
+            <w:drawing>
+              <wp:anchor distT="0" distB="0" distL="114300" distR="114300" simplePos="0" relativeHeight="251661312" behindDoc="0" locked="0" layoutInCell="1" allowOverlap="1" wp14:anchorId="6256DE3F" wp14:editId="03662C54">
+                <wp:simplePos x="0" y="0"/>
+                <wp:positionH relativeFrom="column">
+                  <wp:posOffset>4411980</wp:posOffset>
+                </wp:positionH>
+                <wp:positionV relativeFrom="paragraph">
+                  <wp:posOffset>118745</wp:posOffset>
+                </wp:positionV>
+                <wp:extent cx="1600200" cy="1495425"/>
+                <wp:effectExtent l="0" t="0" r="0" b="9525"/>
+                <wp:wrapSquare wrapText="bothSides"/>
+                <wp:docPr id="1129942249" name="Group 3"/>
+                <wp:cNvGraphicFramePr/>
+                <a:graphic xmlns:a="http://schemas.openxmlformats.org/drawingml/2006/main">
+                  <a:graphicData uri="http://schemas.microsoft.com/office/word/2010/wordprocessingGroup">
+                    <wpg:wgp>
+                      <wpg:cNvGrpSpPr/>
+                      <wpg:grpSpPr>
+                        <a:xfrm>
+                          <a:off x="0" y="0"/>
+                          <a:ext cx="1600200" cy="1495425"/>
+                          <a:chOff x="0" y="0"/>
+                          <a:chExt cx="5943600" cy="5555615"/>
+                        </a:xfrm>
+                      </wpg:grpSpPr>
+                      <pic:pic xmlns:pic="http://schemas.openxmlformats.org/drawingml/2006/picture">
+                        <pic:nvPicPr>
+                          <pic:cNvPr id="424373985" name="Picture 1"/>
+                          <pic:cNvPicPr>
+                            <a:picLocks noChangeAspect="1"/>
+                          </pic:cNvPicPr>
+                        </pic:nvPicPr>
+                        <pic:blipFill>
+                          <a:blip r:embed="rId9" cstate="print">
+                            <a:extLst>
+                              <a:ext uri="{28A0092B-C50C-407E-A947-70E740481C1C}">
+                                <a14:useLocalDpi xmlns:a14="http://schemas.microsoft.com/office/drawing/2010/main" val="0"/>
+                              </a:ext>
+                              <a:ext uri="{837473B0-CC2E-450A-ABE3-18F120FF3D39}">
+                                <a1611:picAttrSrcUrl xmlns:a1611="http://schemas.microsoft.com/office/drawing/2016/11/main" r:id="rId10"/>
+                              </a:ext>
+                            </a:extLst>
+                          </a:blip>
+                          <a:stretch>
+                            <a:fillRect/>
+                          </a:stretch>
+                        </pic:blipFill>
+                        <pic:spPr>
+                          <a:xfrm>
+                            <a:off x="0" y="0"/>
+                            <a:ext cx="5943600" cy="5332730"/>
+                          </a:xfrm>
+                          <a:prstGeom prst="rect">
+                            <a:avLst/>
+                          </a:prstGeom>
+                        </pic:spPr>
+                      </pic:pic>
+                      <wps:wsp>
+                        <wps:cNvPr id="2136120752" name="Text Box 2"/>
+                        <wps:cNvSpPr txBox="1"/>
+                        <wps:spPr>
+                          <a:xfrm>
+                            <a:off x="0" y="5332730"/>
+                            <a:ext cx="5943600" cy="222885"/>
+                          </a:xfrm>
+                          <a:prstGeom prst="rect">
+                            <a:avLst/>
+                          </a:prstGeom>
+                          <a:solidFill>
+                            <a:prstClr val="white"/>
+                          </a:solidFill>
+                          <a:ln>
+                            <a:noFill/>
+                          </a:ln>
+                        </wps:spPr>
+                        <wps:txbx>
+                          <w:txbxContent>
+                            <w:p>
+                              <w:pPr>
+                                <w:rPr>
+                                  <w:sz w:val="18"/>
+                                  <w:szCs w:val="18"/>
+                                </w:rPr>
+                              </w:pPr>
+                              <w:hyperlink r:id="rId11" w:history="1">
+                                <w:r>
+                                  <w:rPr>
+                                    <w:rStyle w:val="Hyperlink"/>
+                                    <w:sz w:val="18"/>
+                                    <w:szCs w:val="18"/>
+                                  </w:rPr>
+                                  <w:t>This Photo</w:t>
+                                </w:r>
+                              </w:hyperlink>
+                              <w:r>
+                                <w:rPr>
+                                  <w:sz w:val="18"/>
+                                  <w:szCs w:val="18"/>
+                                </w:rPr>
+                                <w:t xml:space="preserve"> by Unknown Author is licensed under </w:t>
+                              </w:r>
+                              <w:hyperlink r:id="rId12" w:history="1">
+                                <w:r>
+                                  <w:rPr>
+                                    <w:rStyle w:val="Hyperlink"/>
+                                    <w:sz w:val="18"/>
+                                    <w:szCs w:val="18"/>
+                                  </w:rPr>
+                                  <w:t>CC BY-SA</w:t>
+                                </w:r>
+                              </w:hyperlink>
+                            </w:p>
+                          </w:txbxContent>
+                        </wps:txbx>
+                        <wps:bodyPr rot="0" spcFirstLastPara="0" vertOverflow="overflow" horzOverflow="overflow" vert="horz" wrap="square" lIns="91440" tIns="45720" rIns="91440" bIns="45720" numCol="1" spcCol="0" rtlCol="0" fromWordArt="0" anchor="t" anchorCtr="0" forceAA="0" compatLnSpc="1">
+                          <a:prstTxWarp prst="textNoShape">
+                            <a:avLst/>
+                          </a:prstTxWarp>
+                          <a:noAutofit/>
+                        </wps:bodyPr>
+                      </wps:wsp>
+                    </wpg:wgp>
+                  </a:graphicData>
+                </a:graphic>
+              </wp:anchor>
+            </w:drawing>
+          </mc:Choice>
+          <mc:Fallback>
+            <w:pict>
+              <v:group w14:anchorId="6256DE3F" id="Group 3" o:spid="_x0000_s1027" style="position:absolute;left:0;text-align:left;margin-left:347.4pt;margin-top:9.35pt;width:126pt;height:117.75pt;z-index:251661312" coordsize="59436,55556" o:gfxdata="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">
+                <v:shapetype id="_x0000_t75" coordsize="21600,21600" o:spt="75" o:preferrelative="t" path="m@4@5l@4@11@9@11@9@5xe" filled="f" stroked="f">
+                  <v:stroke joinstyle="miter"/>
+                  <v:formulas>
+                    <v:f eqn="if lineDrawn pixelLineWidth 0"/>
+                    <v:f eqn="sum @0 1 0"/>
+                    <v:f eqn="sum 0 0 @1"/>
+                    <v:f eqn="prod @2 1 2"/>
+                    <v:f eqn="prod @3 21600 pixelWidth"/>
+                    <v:f eqn="prod @3 21600 pixelHeight"/>
+                    <v:f eqn="sum @0 0 1"/>
+                    <v:f eqn="prod @6 1 2"/>
+                    <v:f eqn="prod @7 21600 pixelWidth"/>
+                    <v:f eqn="sum @8 21600 0"/>
+                    <v:f eqn="prod @7 21600 pixelHeight"/>
+                    <v:f eqn="sum @10 21600 0"/>
+                  </v:formulas>
+                  <v:path o:extrusionok="f" gradientshapeok="t" o:connecttype="rect"/>
+                  <o:lock v:ext="edit" aspectratio="t"/>
+                </v:shapetype>
+                <v:shape id="Picture 1" o:spid="_x0000_s1028" type="#_x0000_t75" style="position:absolute;width:59436;height:53327;visibility:visible;mso-wrap-style:square" o:gfxdata="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">
+                  <v:imagedata r:id="rId13" o:title=""/>
+                </v:shape>
+                <v:shape id="Text Box 2" o:spid="_x0000_s1029" type="#_x0000_t202" style="position:absolute;top:53327;width:59436;height:2229;visibility:visible;mso-wrap-style:square;v-text-anchor:top" o:gfxdata="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" stroked="f">
+                  <v:textbox>
+                    <w:txbxContent>
+                      <w:p>
+                        <w:pPr>
+                          <w:rPr>
+                            <w:sz w:val="18"/>
+                            <w:szCs w:val="18"/>
+                          </w:rPr>
+                        </w:pPr>
+                        <w:hyperlink r:id="rId14" w:history="1">
+                          <w:r>
+                            <w:rPr>
+                              <w:rStyle w:val="Hyperlink"/>
+                              <w:sz w:val="18"/>
+                              <w:szCs w:val="18"/>
+                            </w:rPr>
+                            <w:t>This Photo</w:t>
+                          </w:r>
+                        </w:hyperlink>
+                        <w:r>
+                          <w:rPr>
+                            <w:sz w:val="18"/>
+                            <w:szCs w:val="18"/>
+                          </w:rPr>
+                          <w:t xml:space="preserve"> by Unknown Author is licensed under </w:t>
+                        </w:r>
+                        <w:hyperlink r:id="rId15" w:history="1">
+                          <w:r>
+                            <w:rPr>
+                              <w:rStyle w:val="Hyperlink"/>
+                              <w:sz w:val="18"/>
+                              <w:szCs w:val="18"/>
+                            </w:rPr>
+                            <w:t>CC BY-SA</w:t>
+                          </w:r>
+                        </w:hyperlink>
+                      </w:p>
+                    </w:txbxContent>
+                  </v:textbox>
+                </v:shape>
+                <w10:wrap type="square"/>
+              </v:group>
+            </w:pict>
+          </mc:Fallback>
+        </mc:AlternateContent>
+      </w:r>
+      <w:r>
+        <w:t>Spring Boot was created to simplify the process of developing production-ready, stand-alone, and production-grade Spring-based applications. It builds on top of the Spring Framework, providing a set of conventions and tools that make it easier to set up, configure, and deploy Spring applications.</w:t>
+      </w:r>
+    </w:p>
+    <w:p>
+      <w:pPr>
+        <w:spacing w:after="120"/>
+        <w:jc w:val="both"/>
+      </w:pPr>
+      <w:r>
+        <w:t>The Spring Framework, a long-standing favorite for Java-based enterprise applications, offered a robust and modular platform. However, it posed challenges for newcomers due to the complexity of setup and the need for extensive configuration and boilerplate code even for basic applications.</w:t>
+      </w:r>
+    </w:p>
+    <w:p>
+      <w:pPr>
+        <w:spacing w:after="120"/>
+        <w:jc w:val="both"/>
+      </w:pPr>
+      <w:r>
+        <w:t>The demand for more agile and lightweight development in the era of microservices spurred the need for simplified Spring application development. Developers sought an easier way to begin with Spring, focusing on business logic rather than grappling with infrastructure intricacies.</w:t>
+      </w:r>
+    </w:p>
+    <w:p>
+      <w:pPr>
+        <w:spacing w:after="120"/>
+        <w:jc w:val="both"/>
+      </w:pPr>
+      <w:r>
+        <w:t xml:space="preserve">This demand led to the birth of Spring Boot in 2014, when Pivotal Software (now part of VMware) officially introduced it. Spring Boot aimed to provide a hassle-free approach to Spring application development. It </w:t>
+      </w:r>
+      <w:r>
+        <w:lastRenderedPageBreak/>
+        <w:t>introduced a "no-xml" or "no-configuration" methodology, offering sensible defaults and automatic configurations. This made it a breeze for developers to kickstart projects with minimal effort and gradually customize applications according to their needs. Spring Boot's key features included auto-configuration, embedded servers, standalone application packaging, built-in production-ready support, and starter templates for various common use cases, simplifying the setup of features like security and data access.</w:t>
+      </w:r>
+    </w:p>
     <w:p/>
-    <w:p/>
-    <w:p/>
+    <w:p>
+      <w:pPr>
+        <w:rPr>
+          <w:b/>
+          <w:bCs/>
+        </w:rPr>
+      </w:pPr>
+      <w:r>
+        <w:rPr>
+          <w:b/>
+          <w:bCs/>
+        </w:rPr>
+        <w:t>Annotations</w:t>
+      </w:r>
+    </w:p>
+    <w:p>
+      <w:pPr>
+        <w:spacing w:after="120"/>
+      </w:pPr>
+      <w:r>
+        <w:t>Annotations are a powerful feature in Java that allow developers to add metadata or configuration information to classes, methods, fields, or other program elements. In the context of Java frameworks and libraries, annotations are extensively used to simplify configuration, improve code readability, and enable various functionalities. Annotations are prefixed with the "@" symbol and are processed by the Java compiler, runtime, or frameworks.</w:t>
+      </w:r>
+    </w:p>
+    <w:p>
+      <w:pPr>
+        <w:spacing w:after="120"/>
+      </w:pPr>
+      <w:r>
+        <w:t>Now, let's discuss some common annotations and their use cases in the context of Spring:</w:t>
+      </w:r>
+    </w:p>
+    <w:p>
+      <w:pPr>
+        <w:spacing w:after="120"/>
+        <w:rPr>
+          <w:b/>
+          <w:bCs/>
+        </w:rPr>
+      </w:pPr>
+      <w:r>
+        <w:rPr>
+          <w:b/>
+          <w:bCs/>
+        </w:rPr>
+        <w:t>@Controller:</w:t>
+      </w:r>
+    </w:p>
+    <w:p>
+      <w:pPr>
+        <w:spacing w:after="120"/>
+      </w:pPr>
+      <w:r>
+        <w:t>Use Case: This annotation is used in Spring MVC to mark a class as a controller. It handles incoming HTTP requests and maps them to methods within the class.</w:t>
+      </w:r>
+    </w:p>
+    <w:p>
+      <w:pPr>
+        <w:pStyle w:val="NormalWeb"/>
+        <w:shd w:val="clear" w:color="auto" w:fill="191D1F"/>
+        <w:spacing w:before="0" w:beforeAutospacing="0" w:after="0" w:afterAutospacing="0"/>
+        <w:rPr>
+          <w:rFonts w:ascii="Courier New" w:hAnsi="Courier New" w:cs="Courier New"/>
+          <w:color w:val="C7CDD1"/>
+        </w:rPr>
+      </w:pPr>
+      <w:r>
+        <w:rPr>
+          <w:rFonts w:ascii="Courier New" w:hAnsi="Courier New" w:cs="Courier New"/>
+          <w:color w:val="FFFFFF"/>
+        </w:rPr>
+        <w:t>@Controller</w:t>
+      </w:r>
+    </w:p>
+    <w:p>
+      <w:pPr>
+        <w:pStyle w:val="NormalWeb"/>
+        <w:shd w:val="clear" w:color="auto" w:fill="191D1F"/>
+        <w:spacing w:before="0" w:beforeAutospacing="0" w:after="0" w:afterAutospacing="0"/>
+        <w:rPr>
+          <w:rFonts w:ascii="Courier New" w:hAnsi="Courier New" w:cs="Courier New"/>
+          <w:color w:val="C7CDD1"/>
+        </w:rPr>
+      </w:pPr>
+      <w:r>
+        <w:rPr>
+          <w:rFonts w:ascii="Courier New" w:hAnsi="Courier New" w:cs="Courier New"/>
+          <w:color w:val="FFFFFF"/>
+        </w:rPr>
+        <w:t>@SessionAttributes</w:t>
+      </w:r>
+      <w:r>
+        <w:rPr>
+          <w:rFonts w:ascii="Courier New" w:hAnsi="Courier New" w:cs="Courier New"/>
+          <w:color w:val="D8D8D8"/>
+        </w:rPr>
+        <w:t>(</w:t>
+      </w:r>
+      <w:r>
+        <w:rPr>
+          <w:rFonts w:ascii="Courier New" w:hAnsi="Courier New" w:cs="Courier New"/>
+          <w:color w:val="FFC600"/>
+        </w:rPr>
+        <w:t>"username"</w:t>
+      </w:r>
+      <w:r>
+        <w:rPr>
+          <w:rFonts w:ascii="Courier New" w:hAnsi="Courier New" w:cs="Courier New"/>
+          <w:color w:val="D8D8D8"/>
+        </w:rPr>
+        <w:t>)</w:t>
+      </w:r>
+    </w:p>
+    <w:p>
+      <w:pPr>
+        <w:pStyle w:val="NormalWeb"/>
+        <w:shd w:val="clear" w:color="auto" w:fill="191D1F"/>
+        <w:spacing w:before="0" w:beforeAutospacing="0" w:after="0" w:afterAutospacing="0"/>
+        <w:rPr>
+          <w:rFonts w:ascii="Courier New" w:hAnsi="Courier New" w:cs="Courier New"/>
+          <w:color w:val="C7CDD1"/>
+        </w:rPr>
+      </w:pPr>
+      <w:r>
+        <w:rPr>
+          <w:rFonts w:ascii="Courier New" w:hAnsi="Courier New" w:cs="Courier New"/>
+          <w:color w:val="8DCBE2"/>
+        </w:rPr>
+        <w:t>public</w:t>
+      </w:r>
+      <w:r>
+        <w:rPr>
+          <w:rFonts w:ascii="Courier New" w:hAnsi="Courier New" w:cs="Courier New"/>
+          <w:color w:val="D8D8D8"/>
+        </w:rPr>
+        <w:t xml:space="preserve"> </w:t>
+      </w:r>
+      <w:r>
+        <w:rPr>
+          <w:rFonts w:ascii="Courier New" w:hAnsi="Courier New" w:cs="Courier New"/>
+          <w:color w:val="8DCBE2"/>
+        </w:rPr>
+        <w:t>class</w:t>
+      </w:r>
+      <w:r>
+        <w:rPr>
+          <w:rFonts w:ascii="Courier New" w:hAnsi="Courier New" w:cs="Courier New"/>
+          <w:color w:val="D8D8D8"/>
+        </w:rPr>
+        <w:t xml:space="preserve"> </w:t>
+      </w:r>
+      <w:r>
+        <w:rPr>
+          <w:rFonts w:ascii="Courier New" w:hAnsi="Courier New" w:cs="Courier New"/>
+          <w:color w:val="D25252"/>
+        </w:rPr>
+        <w:t>EventController</w:t>
+      </w:r>
+      <w:r>
+        <w:rPr>
+          <w:rFonts w:ascii="Courier New" w:hAnsi="Courier New" w:cs="Courier New"/>
+          <w:color w:val="D8D8D8"/>
+        </w:rPr>
+        <w:t xml:space="preserve"> {</w:t>
+      </w:r>
+      <w:r>
+        <w:rPr>
+          <w:rFonts w:ascii="Courier New" w:hAnsi="Courier New" w:cs="Courier New"/>
+          <w:color w:val="D8D8D8"/>
+        </w:rPr>
+        <w:t>}</w:t>
+      </w:r>
+    </w:p>
+    <w:p>
+      <w:pPr>
+        <w:spacing w:after="120"/>
+      </w:pPr>
+    </w:p>
+    <w:p>
+      <w:pPr>
+        <w:spacing w:after="120"/>
+        <w:rPr>
+          <w:b/>
+          <w:bCs/>
+        </w:rPr>
+      </w:pPr>
+      <w:r>
+        <w:rPr>
+          <w:b/>
+          <w:bCs/>
+        </w:rPr>
+        <w:t>@RequestMapping:</w:t>
+      </w:r>
+    </w:p>
+    <w:p>
+      <w:pPr>
+        <w:spacing w:after="120"/>
+      </w:pPr>
+      <w:r>
+        <w:t>Use Case: It is used in Spring MVC to map HTTP requests to specific controller methods. Developers can define URL patterns, HTTP methods, and other request parameters.</w:t>
+      </w:r>
+    </w:p>
+    <w:p>
+      <w:pPr>
+        <w:spacing w:after="120"/>
+        <w:rPr>
+          <w:b/>
+          <w:bCs/>
+        </w:rPr>
+      </w:pPr>
+      <w:r>
+        <w:rPr>
+          <w:b/>
+          <w:bCs/>
+        </w:rPr>
+        <w:t>@Valid:</w:t>
+      </w:r>
+    </w:p>
+    <w:p>
+      <w:pPr>
+        <w:spacing w:after="120"/>
+      </w:pPr>
+      <w:r>
+        <w:t>Use Case: Often used in Spring, it validates the input data or model objects in controller methods. It ensures that the data adheres to predefined rules, such as data types, required fields, and other constraints.</w:t>
+      </w:r>
+    </w:p>
+    <w:p>
+      <w:pPr>
+        <w:spacing w:after="120"/>
+        <w:rPr>
+          <w:b/>
+          <w:bCs/>
+        </w:rPr>
+      </w:pPr>
+      <w:r>
+        <w:rPr>
+          <w:b/>
+          <w:bCs/>
+        </w:rPr>
+        <w:t>@Entity:</w:t>
+      </w:r>
+    </w:p>
+    <w:p>
+      <w:pPr>
+        <w:spacing w:after="120"/>
+      </w:pPr>
+      <w:r>
+        <w:t>Use Case: In Java Persistence API (JPA), this annotation marks a class as a persistent entity. It is used to map Java objects to database tables and columns.</w:t>
+      </w:r>
+    </w:p>
+    <w:p>
+      <w:pPr>
+        <w:spacing w:after="120"/>
+        <w:rPr>
+          <w:b/>
+          <w:bCs/>
+        </w:rPr>
+      </w:pPr>
+      <w:r>
+        <w:rPr>
+          <w:b/>
+          <w:bCs/>
+        </w:rPr>
+        <w:t>@Id:</w:t>
+      </w:r>
+    </w:p>
+    <w:p>
+      <w:pPr>
+        <w:spacing w:after="120"/>
+      </w:pPr>
+      <w:r>
+        <w:t xml:space="preserve">Use Case: </w:t>
+      </w:r>
+      <w:r>
+        <w:t>Also,</w:t>
+      </w:r>
+      <w:r>
+        <w:t xml:space="preserve"> part of JPA, it marks a field as the primary key of an entity. It is used to uniquely identify records in the database.</w:t>
+      </w:r>
+    </w:p>
+    <w:p>
+      <w:pPr>
+        <w:spacing w:after="120"/>
+        <w:rPr>
+          <w:b/>
+          <w:bCs/>
+        </w:rPr>
+      </w:pPr>
+      <w:r>
+        <w:rPr>
+          <w:b/>
+          <w:bCs/>
+        </w:rPr>
+        <w:t>@GeneratedValue:</w:t>
+      </w:r>
+    </w:p>
+    <w:p>
+      <w:pPr>
+        <w:spacing w:after="120"/>
+      </w:pPr>
+      <w:r>
+        <w:t>Use Case: Often used in combination with @Id in JPA, it indicates that the primary key value should be automatically generated by the database (e.g., auto-incremented).</w:t>
+      </w:r>
+    </w:p>
+    <w:p>
+      <w:pPr>
+        <w:spacing w:after="120"/>
+        <w:rPr>
+          <w:b/>
+          <w:bCs/>
+        </w:rPr>
+      </w:pPr>
+      <w:r>
+        <w:rPr>
+          <w:b/>
+          <w:bCs/>
+        </w:rPr>
+        <w:t>@RestController:</w:t>
+      </w:r>
+    </w:p>
+    <w:p>
+      <w:pPr>
+        <w:spacing w:after="120"/>
+      </w:pPr>
+      <w:r>
+        <w:t>Use Case: In Spring, this annotation combines @Controller and @ResponseBody. It simplifies the creation of RESTful web services, as it automatically converts the response to JSON or XML.</w:t>
+      </w:r>
+    </w:p>
+    <w:p>
+      <w:pPr>
+        <w:spacing w:after="120"/>
+        <w:rPr>
+          <w:b/>
+          <w:bCs/>
+        </w:rPr>
+      </w:pPr>
+      <w:r>
+        <w:rPr>
+          <w:b/>
+          <w:bCs/>
+        </w:rPr>
+        <w:t>@Configuration:</w:t>
+      </w:r>
+    </w:p>
+    <w:p>
+      <w:pPr>
+        <w:spacing w:after="120"/>
+      </w:pPr>
+      <w:r>
+        <w:t>Use Case: This annotation is used in Spring to define a configuration class that provides bean definitions. It's particularly useful for configuring various aspects of the Spring application.</w:t>
+      </w:r>
+    </w:p>
+    <w:p>
+      <w:pPr>
+        <w:spacing w:after="120"/>
+        <w:rPr>
+          <w:b/>
+          <w:bCs/>
+        </w:rPr>
+      </w:pPr>
+      <w:r>
+        <w:rPr>
+          <w:b/>
+          <w:bCs/>
+        </w:rPr>
+        <w:lastRenderedPageBreak/>
+        <w:t>@Bean:</w:t>
+      </w:r>
+    </w:p>
+    <w:p>
+      <w:pPr>
+        <w:spacing w:after="120"/>
+      </w:pPr>
+      <w:r>
+        <w:t>Use Case: In Spring, it is used within a configuration class to define a method that produces a bean managed by the Spring container.</w:t>
+      </w:r>
+    </w:p>
+    <w:p>
+      <w:pPr>
+        <w:spacing w:after="120"/>
+        <w:rPr>
+          <w:b/>
+          <w:bCs/>
+        </w:rPr>
+      </w:pPr>
+      <w:r>
+        <w:rPr>
+          <w:b/>
+          <w:bCs/>
+        </w:rPr>
+        <w:t>@Repository:</w:t>
+      </w:r>
+    </w:p>
+    <w:p>
+      <w:pPr>
+        <w:spacing w:after="120"/>
+      </w:pPr>
+      <w:r>
+        <w:t>Use Case: Commonly used in Spring for data access classes, it indicates that the class should be treated as a repository, allowing for automatic bean creation and exception translation.</w:t>
+      </w:r>
+    </w:p>
+    <w:p>
+      <w:pPr>
+        <w:spacing w:after="120"/>
+        <w:rPr>
+          <w:b/>
+          <w:bCs/>
+        </w:rPr>
+      </w:pPr>
+      <w:r>
+        <w:rPr>
+          <w:b/>
+          <w:bCs/>
+        </w:rPr>
+        <w:t>@Service:</w:t>
+      </w:r>
+    </w:p>
+    <w:p>
+      <w:pPr>
+        <w:spacing w:after="120"/>
+      </w:pPr>
+      <w:r>
+        <w:t>Use Case: In the Spring framework, it marks a class as a service or business logic component. It's often used in combination with @Autowired to inject dependencies.</w:t>
+      </w:r>
+    </w:p>
+    <w:p>
+      <w:pPr>
+        <w:spacing w:after="120"/>
+      </w:pPr>
+      <w:r>
+        <w:t>These are just a few examples of the many annotations available in Java and Java frameworks. Annotations play a crucial role in simplifying configuration and enhancing the functionality of Java applications, making development more efficient and maintainable.</w:t>
+      </w:r>
+    </w:p>
     <w:p/>
     <w:p/>
     <w:p/>
@@ -6458,7 +8412,7 @@
     <w:p/>
     <w:p/>
     <w:sectPr>
-      <w:footerReference w:type="default" r:id="rId9"/>
+      <w:footerReference w:type="default" r:id="rId16"/>
       <w:pgSz w:w="12240" w:h="15840"/>
       <w:pgMar w:top="1440" w:right="1440" w:bottom="1440" w:left="1440" w:header="720" w:footer="720" w:gutter="0"/>
       <w:cols w:space="720"/>
@@ -6562,6 +8516,119 @@
 <file path=word/numbering.xml><?xml version="1.0" encoding="utf-8"?>
 <w:numbering xmlns:wpc="http://schemas.microsoft.com/office/word/2010/wordprocessingCanvas" xmlns:cx="http://schemas.microsoft.com/office/drawing/2014/chartex" xmlns:cx1="http://schemas.microsoft.com/office/drawing/2015/9/8/chartex" xmlns:cx2="http://schemas.microsoft.com/office/drawing/2015/10/21/chartex" xmlns:cx3="http://schemas.microsoft.com/office/drawing/2016/5/9/chartex" xmlns:cx4="http://schemas.microsoft.com/office/drawing/2016/5/10/chartex" xmlns:cx5="http://schemas.microsoft.com/office/drawing/2016/5/11/chartex" xmlns:cx6="http://schemas.microsoft.com/office/drawing/2016/5/12/chartex" xmlns:cx7="http://schemas.microsoft.com/office/drawing/2016/5/13/chartex" xmlns:cx8="http://schemas.microsoft.com/office/drawing/2016/5/14/chartex" xmlns:mc="http://schemas.openxmlformats.org/markup-compatibility/2006" xmlns:aink="http://schemas.microsoft.com/office/drawing/2016/ink" xmlns:am3d="http://schemas.microsoft.com/office/drawing/2017/model3d" xmlns:o="urn:schemas-microsoft-com:office:office" xmlns:oel="http://schemas.microsoft.com/office/2019/extlst" xmlns:r="http://schemas.openxmlformats.org/officeDocument/2006/relationships" xmlns:m="http://schemas.openxmlformats.org/officeDocument/2006/math" xmlns:v="urn:schemas-microsoft-com:vml" xmlns:wp14="http://schemas.microsoft.com/office/word/2010/wordprocessingDrawing" xmlns:wp="http://schemas.openxmlformats.org/drawingml/2006/wordprocessingDrawing" xmlns:w10="urn:schemas-microsoft-com:office:word" xmlns:w="http://schemas.openxmlformats.org/wordprocessingml/2006/main" xmlns:w14="http://schemas.microsoft.com/office/word/2010/wordml" xmlns:w15="http://schemas.microsoft.com/office/word/2012/wordml" xmlns:w16cex="http://schemas.microsoft.com/office/word/2018/wordml/cex" xmlns:w16cid="http://schemas.microsoft.com/office/word/2016/wordml/cid" xmlns:w16="http://schemas.microsoft.com/office/word/2018/wordml" xmlns:w16sdtdh="http://schemas.microsoft.com/office/word/2020/wordml/sdtdatahash" xmlns:w16se="http://schemas.microsoft.com/office/word/2015/wordml/symex" xmlns:wpg="http://schemas.microsoft.com/office/word/2010/wordprocessingGroup" xmlns:wpi="http://schemas.microsoft.com/office/word/2010/wordprocessingInk" xmlns:wne="http://schemas.microsoft.com/office/word/2006/wordml" xmlns:wps="http://schemas.microsoft.com/office/word/2010/wordprocessingShape" mc:Ignorable="w14 w15 w16se w16cid w16 w16cex w16sdtdh wp14">
   <w:abstractNum w:abstractNumId="0" w15:restartNumberingAfterBreak="0">
+    <w:nsid w:val="00805EED"/>
+    <w:multiLevelType w:val="hybridMultilevel"/>
+    <w:tmpl w:val="CDE6659E"/>
+    <w:lvl w:ilvl="0" w:tplc="04090001">
+      <w:start w:val="1"/>
+      <w:numFmt w:val="bullet"/>
+      <w:lvlText w:val=""/>
+      <w:lvlJc w:val="left"/>
+      <w:pPr>
+        <w:ind w:left="720" w:hanging="360"/>
+      </w:pPr>
+      <w:rPr>
+        <w:rFonts w:ascii="Symbol" w:hAnsi="Symbol" w:hint="default"/>
+      </w:rPr>
+    </w:lvl>
+    <w:lvl w:ilvl="1" w:tplc="04090003" w:tentative="1">
+      <w:start w:val="1"/>
+      <w:numFmt w:val="bullet"/>
+      <w:lvlText w:val="o"/>
+      <w:lvlJc w:val="left"/>
+      <w:pPr>
+        <w:ind w:left="1440" w:hanging="360"/>
+      </w:pPr>
+      <w:rPr>
+        <w:rFonts w:ascii="Courier New" w:hAnsi="Courier New" w:cs="Courier New" w:hint="default"/>
+      </w:rPr>
+    </w:lvl>
+    <w:lvl w:ilvl="2" w:tplc="04090005" w:tentative="1">
+      <w:start w:val="1"/>
+      <w:numFmt w:val="bullet"/>
+      <w:lvlText w:val=""/>
+      <w:lvlJc w:val="left"/>
+      <w:pPr>
+        <w:ind w:left="2160" w:hanging="360"/>
+      </w:pPr>
+      <w:rPr>
+        <w:rFonts w:ascii="Wingdings" w:hAnsi="Wingdings" w:hint="default"/>
+      </w:rPr>
+    </w:lvl>
+    <w:lvl w:ilvl="3" w:tplc="04090001" w:tentative="1">
+      <w:start w:val="1"/>
+      <w:numFmt w:val="bullet"/>
+      <w:lvlText w:val=""/>
+      <w:lvlJc w:val="left"/>
+      <w:pPr>
+        <w:ind w:left="2880" w:hanging="360"/>
+      </w:pPr>
+      <w:rPr>
+        <w:rFonts w:ascii="Symbol" w:hAnsi="Symbol" w:hint="default"/>
+      </w:rPr>
+    </w:lvl>
+    <w:lvl w:ilvl="4" w:tplc="04090003" w:tentative="1">
+      <w:start w:val="1"/>
+      <w:numFmt w:val="bullet"/>
+      <w:lvlText w:val="o"/>
+      <w:lvlJc w:val="left"/>
+      <w:pPr>
+        <w:ind w:left="3600" w:hanging="360"/>
+      </w:pPr>
+      <w:rPr>
+        <w:rFonts w:ascii="Courier New" w:hAnsi="Courier New" w:cs="Courier New" w:hint="default"/>
+      </w:rPr>
+    </w:lvl>
+    <w:lvl w:ilvl="5" w:tplc="04090005" w:tentative="1">
+      <w:start w:val="1"/>
+      <w:numFmt w:val="bullet"/>
+      <w:lvlText w:val=""/>
+      <w:lvlJc w:val="left"/>
+      <w:pPr>
+        <w:ind w:left="4320" w:hanging="360"/>
+      </w:pPr>
+      <w:rPr>
+        <w:rFonts w:ascii="Wingdings" w:hAnsi="Wingdings" w:hint="default"/>
+      </w:rPr>
+    </w:lvl>
+    <w:lvl w:ilvl="6" w:tplc="04090001" w:tentative="1">
+      <w:start w:val="1"/>
+      <w:numFmt w:val="bullet"/>
+      <w:lvlText w:val=""/>
+      <w:lvlJc w:val="left"/>
+      <w:pPr>
+        <w:ind w:left="5040" w:hanging="360"/>
+      </w:pPr>
+      <w:rPr>
+        <w:rFonts w:ascii="Symbol" w:hAnsi="Symbol" w:hint="default"/>
+      </w:rPr>
+    </w:lvl>
+    <w:lvl w:ilvl="7" w:tplc="04090003" w:tentative="1">
+      <w:start w:val="1"/>
+      <w:numFmt w:val="bullet"/>
+      <w:lvlText w:val="o"/>
+      <w:lvlJc w:val="left"/>
+      <w:pPr>
+        <w:ind w:left="5760" w:hanging="360"/>
+      </w:pPr>
+      <w:rPr>
+        <w:rFonts w:ascii="Courier New" w:hAnsi="Courier New" w:cs="Courier New" w:hint="default"/>
+      </w:rPr>
+    </w:lvl>
+    <w:lvl w:ilvl="8" w:tplc="04090005" w:tentative="1">
+      <w:start w:val="1"/>
+      <w:numFmt w:val="bullet"/>
+      <w:lvlText w:val=""/>
+      <w:lvlJc w:val="left"/>
+      <w:pPr>
+        <w:ind w:left="6480" w:hanging="360"/>
+      </w:pPr>
+      <w:rPr>
+        <w:rFonts w:ascii="Wingdings" w:hAnsi="Wingdings" w:hint="default"/>
+      </w:rPr>
+    </w:lvl>
+  </w:abstractNum>
+  <w:abstractNum w:abstractNumId="1" w15:restartNumberingAfterBreak="0">
     <w:nsid w:val="23F77A39"/>
     <w:multiLevelType w:val="hybridMultilevel"/>
     <w:tmpl w:val="D570AA56"/>
@@ -6674,7 +8741,233 @@
       </w:rPr>
     </w:lvl>
   </w:abstractNum>
-  <w:abstractNum w:abstractNumId="1" w15:restartNumberingAfterBreak="0">
+  <w:abstractNum w:abstractNumId="2" w15:restartNumberingAfterBreak="0">
+    <w:nsid w:val="2A7E7016"/>
+    <w:multiLevelType w:val="hybridMultilevel"/>
+    <w:tmpl w:val="A56EF1C8"/>
+    <w:lvl w:ilvl="0" w:tplc="04090001">
+      <w:start w:val="1"/>
+      <w:numFmt w:val="bullet"/>
+      <w:lvlText w:val=""/>
+      <w:lvlJc w:val="left"/>
+      <w:pPr>
+        <w:ind w:left="720" w:hanging="360"/>
+      </w:pPr>
+      <w:rPr>
+        <w:rFonts w:ascii="Symbol" w:hAnsi="Symbol" w:hint="default"/>
+      </w:rPr>
+    </w:lvl>
+    <w:lvl w:ilvl="1" w:tplc="04090003" w:tentative="1">
+      <w:start w:val="1"/>
+      <w:numFmt w:val="bullet"/>
+      <w:lvlText w:val="o"/>
+      <w:lvlJc w:val="left"/>
+      <w:pPr>
+        <w:ind w:left="1440" w:hanging="360"/>
+      </w:pPr>
+      <w:rPr>
+        <w:rFonts w:ascii="Courier New" w:hAnsi="Courier New" w:cs="Courier New" w:hint="default"/>
+      </w:rPr>
+    </w:lvl>
+    <w:lvl w:ilvl="2" w:tplc="04090005" w:tentative="1">
+      <w:start w:val="1"/>
+      <w:numFmt w:val="bullet"/>
+      <w:lvlText w:val=""/>
+      <w:lvlJc w:val="left"/>
+      <w:pPr>
+        <w:ind w:left="2160" w:hanging="360"/>
+      </w:pPr>
+      <w:rPr>
+        <w:rFonts w:ascii="Wingdings" w:hAnsi="Wingdings" w:hint="default"/>
+      </w:rPr>
+    </w:lvl>
+    <w:lvl w:ilvl="3" w:tplc="04090001" w:tentative="1">
+      <w:start w:val="1"/>
+      <w:numFmt w:val="bullet"/>
+      <w:lvlText w:val=""/>
+      <w:lvlJc w:val="left"/>
+      <w:pPr>
+        <w:ind w:left="2880" w:hanging="360"/>
+      </w:pPr>
+      <w:rPr>
+        <w:rFonts w:ascii="Symbol" w:hAnsi="Symbol" w:hint="default"/>
+      </w:rPr>
+    </w:lvl>
+    <w:lvl w:ilvl="4" w:tplc="04090003" w:tentative="1">
+      <w:start w:val="1"/>
+      <w:numFmt w:val="bullet"/>
+      <w:lvlText w:val="o"/>
+      <w:lvlJc w:val="left"/>
+      <w:pPr>
+        <w:ind w:left="3600" w:hanging="360"/>
+      </w:pPr>
+      <w:rPr>
+        <w:rFonts w:ascii="Courier New" w:hAnsi="Courier New" w:cs="Courier New" w:hint="default"/>
+      </w:rPr>
+    </w:lvl>
+    <w:lvl w:ilvl="5" w:tplc="04090005" w:tentative="1">
+      <w:start w:val="1"/>
+      <w:numFmt w:val="bullet"/>
+      <w:lvlText w:val=""/>
+      <w:lvlJc w:val="left"/>
+      <w:pPr>
+        <w:ind w:left="4320" w:hanging="360"/>
+      </w:pPr>
+      <w:rPr>
+        <w:rFonts w:ascii="Wingdings" w:hAnsi="Wingdings" w:hint="default"/>
+      </w:rPr>
+    </w:lvl>
+    <w:lvl w:ilvl="6" w:tplc="04090001" w:tentative="1">
+      <w:start w:val="1"/>
+      <w:numFmt w:val="bullet"/>
+      <w:lvlText w:val=""/>
+      <w:lvlJc w:val="left"/>
+      <w:pPr>
+        <w:ind w:left="5040" w:hanging="360"/>
+      </w:pPr>
+      <w:rPr>
+        <w:rFonts w:ascii="Symbol" w:hAnsi="Symbol" w:hint="default"/>
+      </w:rPr>
+    </w:lvl>
+    <w:lvl w:ilvl="7" w:tplc="04090003" w:tentative="1">
+      <w:start w:val="1"/>
+      <w:numFmt w:val="bullet"/>
+      <w:lvlText w:val="o"/>
+      <w:lvlJc w:val="left"/>
+      <w:pPr>
+        <w:ind w:left="5760" w:hanging="360"/>
+      </w:pPr>
+      <w:rPr>
+        <w:rFonts w:ascii="Courier New" w:hAnsi="Courier New" w:cs="Courier New" w:hint="default"/>
+      </w:rPr>
+    </w:lvl>
+    <w:lvl w:ilvl="8" w:tplc="04090005" w:tentative="1">
+      <w:start w:val="1"/>
+      <w:numFmt w:val="bullet"/>
+      <w:lvlText w:val=""/>
+      <w:lvlJc w:val="left"/>
+      <w:pPr>
+        <w:ind w:left="6480" w:hanging="360"/>
+      </w:pPr>
+      <w:rPr>
+        <w:rFonts w:ascii="Wingdings" w:hAnsi="Wingdings" w:hint="default"/>
+      </w:rPr>
+    </w:lvl>
+  </w:abstractNum>
+  <w:abstractNum w:abstractNumId="3" w15:restartNumberingAfterBreak="0">
+    <w:nsid w:val="2C7844F2"/>
+    <w:multiLevelType w:val="multilevel"/>
+    <w:tmpl w:val="8084B27A"/>
+    <w:lvl w:ilvl="0">
+      <w:start w:val="1"/>
+      <w:numFmt w:val="decimal"/>
+      <w:lvlText w:val="%1."/>
+      <w:lvlJc w:val="left"/>
+      <w:pPr>
+        <w:tabs>
+          <w:tab w:val="num" w:pos="720"/>
+        </w:tabs>
+        <w:ind w:left="720" w:hanging="360"/>
+      </w:pPr>
+    </w:lvl>
+    <w:lvl w:ilvl="1" w:tentative="1">
+      <w:start w:val="1"/>
+      <w:numFmt w:val="decimal"/>
+      <w:lvlText w:val="%2."/>
+      <w:lvlJc w:val="left"/>
+      <w:pPr>
+        <w:tabs>
+          <w:tab w:val="num" w:pos="1440"/>
+        </w:tabs>
+        <w:ind w:left="1440" w:hanging="360"/>
+      </w:pPr>
+    </w:lvl>
+    <w:lvl w:ilvl="2" w:tentative="1">
+      <w:start w:val="1"/>
+      <w:numFmt w:val="decimal"/>
+      <w:lvlText w:val="%3."/>
+      <w:lvlJc w:val="left"/>
+      <w:pPr>
+        <w:tabs>
+          <w:tab w:val="num" w:pos="2160"/>
+        </w:tabs>
+        <w:ind w:left="2160" w:hanging="360"/>
+      </w:pPr>
+    </w:lvl>
+    <w:lvl w:ilvl="3" w:tentative="1">
+      <w:start w:val="1"/>
+      <w:numFmt w:val="decimal"/>
+      <w:lvlText w:val="%4."/>
+      <w:lvlJc w:val="left"/>
+      <w:pPr>
+        <w:tabs>
+          <w:tab w:val="num" w:pos="2880"/>
+        </w:tabs>
+        <w:ind w:left="2880" w:hanging="360"/>
+      </w:pPr>
+    </w:lvl>
+    <w:lvl w:ilvl="4" w:tentative="1">
+      <w:start w:val="1"/>
+      <w:numFmt w:val="decimal"/>
+      <w:lvlText w:val="%5."/>
+      <w:lvlJc w:val="left"/>
+      <w:pPr>
+        <w:tabs>
+          <w:tab w:val="num" w:pos="3600"/>
+        </w:tabs>
+        <w:ind w:left="3600" w:hanging="360"/>
+      </w:pPr>
+    </w:lvl>
+    <w:lvl w:ilvl="5" w:tentative="1">
+      <w:start w:val="1"/>
+      <w:numFmt w:val="decimal"/>
+      <w:lvlText w:val="%6."/>
+      <w:lvlJc w:val="left"/>
+      <w:pPr>
+        <w:tabs>
+          <w:tab w:val="num" w:pos="4320"/>
+        </w:tabs>
+        <w:ind w:left="4320" w:hanging="360"/>
+      </w:pPr>
+    </w:lvl>
+    <w:lvl w:ilvl="6" w:tentative="1">
+      <w:start w:val="1"/>
+      <w:numFmt w:val="decimal"/>
+      <w:lvlText w:val="%7."/>
+      <w:lvlJc w:val="left"/>
+      <w:pPr>
+        <w:tabs>
+          <w:tab w:val="num" w:pos="5040"/>
+        </w:tabs>
+        <w:ind w:left="5040" w:hanging="360"/>
+      </w:pPr>
+    </w:lvl>
+    <w:lvl w:ilvl="7" w:tentative="1">
+      <w:start w:val="1"/>
+      <w:numFmt w:val="decimal"/>
+      <w:lvlText w:val="%8."/>
+      <w:lvlJc w:val="left"/>
+      <w:pPr>
+        <w:tabs>
+          <w:tab w:val="num" w:pos="5760"/>
+        </w:tabs>
+        <w:ind w:left="5760" w:hanging="360"/>
+      </w:pPr>
+    </w:lvl>
+    <w:lvl w:ilvl="8" w:tentative="1">
+      <w:start w:val="1"/>
+      <w:numFmt w:val="decimal"/>
+      <w:lvlText w:val="%9."/>
+      <w:lvlJc w:val="left"/>
+      <w:pPr>
+        <w:tabs>
+          <w:tab w:val="num" w:pos="6480"/>
+        </w:tabs>
+        <w:ind w:left="6480" w:hanging="360"/>
+      </w:pPr>
+    </w:lvl>
+  </w:abstractNum>
+  <w:abstractNum w:abstractNumId="4" w15:restartNumberingAfterBreak="0">
     <w:nsid w:val="2CC963AE"/>
     <w:multiLevelType w:val="hybridMultilevel"/>
     <w:tmpl w:val="8A00B532"/>
@@ -6787,7 +9080,241 @@
       </w:rPr>
     </w:lvl>
   </w:abstractNum>
-  <w:abstractNum w:abstractNumId="2" w15:restartNumberingAfterBreak="0">
+  <w:abstractNum w:abstractNumId="5" w15:restartNumberingAfterBreak="0">
+    <w:nsid w:val="2E203EDF"/>
+    <w:multiLevelType w:val="multilevel"/>
+    <w:tmpl w:val="43826076"/>
+    <w:lvl w:ilvl="0">
+      <w:start w:val="1"/>
+      <w:numFmt w:val="decimal"/>
+      <w:lvlText w:val="%1."/>
+      <w:lvlJc w:val="left"/>
+      <w:pPr>
+        <w:tabs>
+          <w:tab w:val="num" w:pos="720"/>
+        </w:tabs>
+        <w:ind w:left="720" w:hanging="360"/>
+      </w:pPr>
+    </w:lvl>
+    <w:lvl w:ilvl="1">
+      <w:start w:val="1"/>
+      <w:numFmt w:val="bullet"/>
+      <w:lvlText w:val=""/>
+      <w:lvlJc w:val="left"/>
+      <w:pPr>
+        <w:tabs>
+          <w:tab w:val="num" w:pos="1440"/>
+        </w:tabs>
+        <w:ind w:left="1440" w:hanging="360"/>
+      </w:pPr>
+      <w:rPr>
+        <w:rFonts w:ascii="Symbol" w:hAnsi="Symbol" w:hint="default"/>
+        <w:sz w:val="20"/>
+      </w:rPr>
+    </w:lvl>
+    <w:lvl w:ilvl="2" w:tentative="1">
+      <w:start w:val="1"/>
+      <w:numFmt w:val="decimal"/>
+      <w:lvlText w:val="%3."/>
+      <w:lvlJc w:val="left"/>
+      <w:pPr>
+        <w:tabs>
+          <w:tab w:val="num" w:pos="2160"/>
+        </w:tabs>
+        <w:ind w:left="2160" w:hanging="360"/>
+      </w:pPr>
+    </w:lvl>
+    <w:lvl w:ilvl="3" w:tentative="1">
+      <w:start w:val="1"/>
+      <w:numFmt w:val="decimal"/>
+      <w:lvlText w:val="%4."/>
+      <w:lvlJc w:val="left"/>
+      <w:pPr>
+        <w:tabs>
+          <w:tab w:val="num" w:pos="2880"/>
+        </w:tabs>
+        <w:ind w:left="2880" w:hanging="360"/>
+      </w:pPr>
+    </w:lvl>
+    <w:lvl w:ilvl="4" w:tentative="1">
+      <w:start w:val="1"/>
+      <w:numFmt w:val="decimal"/>
+      <w:lvlText w:val="%5."/>
+      <w:lvlJc w:val="left"/>
+      <w:pPr>
+        <w:tabs>
+          <w:tab w:val="num" w:pos="3600"/>
+        </w:tabs>
+        <w:ind w:left="3600" w:hanging="360"/>
+      </w:pPr>
+    </w:lvl>
+    <w:lvl w:ilvl="5" w:tentative="1">
+      <w:start w:val="1"/>
+      <w:numFmt w:val="decimal"/>
+      <w:lvlText w:val="%6."/>
+      <w:lvlJc w:val="left"/>
+      <w:pPr>
+        <w:tabs>
+          <w:tab w:val="num" w:pos="4320"/>
+        </w:tabs>
+        <w:ind w:left="4320" w:hanging="360"/>
+      </w:pPr>
+    </w:lvl>
+    <w:lvl w:ilvl="6" w:tentative="1">
+      <w:start w:val="1"/>
+      <w:numFmt w:val="decimal"/>
+      <w:lvlText w:val="%7."/>
+      <w:lvlJc w:val="left"/>
+      <w:pPr>
+        <w:tabs>
+          <w:tab w:val="num" w:pos="5040"/>
+        </w:tabs>
+        <w:ind w:left="5040" w:hanging="360"/>
+      </w:pPr>
+    </w:lvl>
+    <w:lvl w:ilvl="7" w:tentative="1">
+      <w:start w:val="1"/>
+      <w:numFmt w:val="decimal"/>
+      <w:lvlText w:val="%8."/>
+      <w:lvlJc w:val="left"/>
+      <w:pPr>
+        <w:tabs>
+          <w:tab w:val="num" w:pos="5760"/>
+        </w:tabs>
+        <w:ind w:left="5760" w:hanging="360"/>
+      </w:pPr>
+    </w:lvl>
+    <w:lvl w:ilvl="8" w:tentative="1">
+      <w:start w:val="1"/>
+      <w:numFmt w:val="decimal"/>
+      <w:lvlText w:val="%9."/>
+      <w:lvlJc w:val="left"/>
+      <w:pPr>
+        <w:tabs>
+          <w:tab w:val="num" w:pos="6480"/>
+        </w:tabs>
+        <w:ind w:left="6480" w:hanging="360"/>
+      </w:pPr>
+    </w:lvl>
+  </w:abstractNum>
+  <w:abstractNum w:abstractNumId="6" w15:restartNumberingAfterBreak="0">
+    <w:nsid w:val="347F3926"/>
+    <w:multiLevelType w:val="multilevel"/>
+    <w:tmpl w:val="30885DC4"/>
+    <w:lvl w:ilvl="0">
+      <w:start w:val="1"/>
+      <w:numFmt w:val="decimal"/>
+      <w:lvlText w:val="%1."/>
+      <w:lvlJc w:val="left"/>
+      <w:pPr>
+        <w:tabs>
+          <w:tab w:val="num" w:pos="720"/>
+        </w:tabs>
+        <w:ind w:left="720" w:hanging="360"/>
+      </w:pPr>
+    </w:lvl>
+    <w:lvl w:ilvl="1">
+      <w:start w:val="1"/>
+      <w:numFmt w:val="bullet"/>
+      <w:lvlText w:val=""/>
+      <w:lvlJc w:val="left"/>
+      <w:pPr>
+        <w:tabs>
+          <w:tab w:val="num" w:pos="1440"/>
+        </w:tabs>
+        <w:ind w:left="1440" w:hanging="360"/>
+      </w:pPr>
+      <w:rPr>
+        <w:rFonts w:ascii="Symbol" w:hAnsi="Symbol" w:hint="default"/>
+        <w:sz w:val="20"/>
+      </w:rPr>
+    </w:lvl>
+    <w:lvl w:ilvl="2" w:tentative="1">
+      <w:start w:val="1"/>
+      <w:numFmt w:val="decimal"/>
+      <w:lvlText w:val="%3."/>
+      <w:lvlJc w:val="left"/>
+      <w:pPr>
+        <w:tabs>
+          <w:tab w:val="num" w:pos="2160"/>
+        </w:tabs>
+        <w:ind w:left="2160" w:hanging="360"/>
+      </w:pPr>
+    </w:lvl>
+    <w:lvl w:ilvl="3" w:tentative="1">
+      <w:start w:val="1"/>
+      <w:numFmt w:val="decimal"/>
+      <w:lvlText w:val="%4."/>
+      <w:lvlJc w:val="left"/>
+      <w:pPr>
+        <w:tabs>
+          <w:tab w:val="num" w:pos="2880"/>
+        </w:tabs>
+        <w:ind w:left="2880" w:hanging="360"/>
+      </w:pPr>
+    </w:lvl>
+    <w:lvl w:ilvl="4" w:tentative="1">
+      <w:start w:val="1"/>
+      <w:numFmt w:val="decimal"/>
+      <w:lvlText w:val="%5."/>
+      <w:lvlJc w:val="left"/>
+      <w:pPr>
+        <w:tabs>
+          <w:tab w:val="num" w:pos="3600"/>
+        </w:tabs>
+        <w:ind w:left="3600" w:hanging="360"/>
+      </w:pPr>
+    </w:lvl>
+    <w:lvl w:ilvl="5" w:tentative="1">
+      <w:start w:val="1"/>
+      <w:numFmt w:val="decimal"/>
+      <w:lvlText w:val="%6."/>
+      <w:lvlJc w:val="left"/>
+      <w:pPr>
+        <w:tabs>
+          <w:tab w:val="num" w:pos="4320"/>
+        </w:tabs>
+        <w:ind w:left="4320" w:hanging="360"/>
+      </w:pPr>
+    </w:lvl>
+    <w:lvl w:ilvl="6" w:tentative="1">
+      <w:start w:val="1"/>
+      <w:numFmt w:val="decimal"/>
+      <w:lvlText w:val="%7."/>
+      <w:lvlJc w:val="left"/>
+      <w:pPr>
+        <w:tabs>
+          <w:tab w:val="num" w:pos="5040"/>
+        </w:tabs>
+        <w:ind w:left="5040" w:hanging="360"/>
+      </w:pPr>
+    </w:lvl>
+    <w:lvl w:ilvl="7" w:tentative="1">
+      <w:start w:val="1"/>
+      <w:numFmt w:val="decimal"/>
+      <w:lvlText w:val="%8."/>
+      <w:lvlJc w:val="left"/>
+      <w:pPr>
+        <w:tabs>
+          <w:tab w:val="num" w:pos="5760"/>
+        </w:tabs>
+        <w:ind w:left="5760" w:hanging="360"/>
+      </w:pPr>
+    </w:lvl>
+    <w:lvl w:ilvl="8" w:tentative="1">
+      <w:start w:val="1"/>
+      <w:numFmt w:val="decimal"/>
+      <w:lvlText w:val="%9."/>
+      <w:lvlJc w:val="left"/>
+      <w:pPr>
+        <w:tabs>
+          <w:tab w:val="num" w:pos="6480"/>
+        </w:tabs>
+        <w:ind w:left="6480" w:hanging="360"/>
+      </w:pPr>
+    </w:lvl>
+  </w:abstractNum>
+  <w:abstractNum w:abstractNumId="7" w15:restartNumberingAfterBreak="0">
     <w:nsid w:val="3498692F"/>
     <w:multiLevelType w:val="hybridMultilevel"/>
     <w:tmpl w:val="F7787AFA"/>
@@ -6900,7 +9427,7 @@
       </w:rPr>
     </w:lvl>
   </w:abstractNum>
-  <w:abstractNum w:abstractNumId="3" w15:restartNumberingAfterBreak="0">
+  <w:abstractNum w:abstractNumId="8" w15:restartNumberingAfterBreak="0">
     <w:nsid w:val="36CE3D55"/>
     <w:multiLevelType w:val="hybridMultilevel"/>
     <w:tmpl w:val="70ACEE16"/>
@@ -7013,7 +9540,120 @@
       </w:rPr>
     </w:lvl>
   </w:abstractNum>
-  <w:abstractNum w:abstractNumId="4" w15:restartNumberingAfterBreak="0">
+  <w:abstractNum w:abstractNumId="9" w15:restartNumberingAfterBreak="0">
+    <w:nsid w:val="3B851428"/>
+    <w:multiLevelType w:val="multilevel"/>
+    <w:tmpl w:val="FDE4B3E0"/>
+    <w:lvl w:ilvl="0">
+      <w:start w:val="1"/>
+      <w:numFmt w:val="decimal"/>
+      <w:lvlText w:val="%1."/>
+      <w:lvlJc w:val="left"/>
+      <w:pPr>
+        <w:tabs>
+          <w:tab w:val="num" w:pos="720"/>
+        </w:tabs>
+        <w:ind w:left="720" w:hanging="360"/>
+      </w:pPr>
+    </w:lvl>
+    <w:lvl w:ilvl="1" w:tentative="1">
+      <w:start w:val="1"/>
+      <w:numFmt w:val="decimal"/>
+      <w:lvlText w:val="%2."/>
+      <w:lvlJc w:val="left"/>
+      <w:pPr>
+        <w:tabs>
+          <w:tab w:val="num" w:pos="1440"/>
+        </w:tabs>
+        <w:ind w:left="1440" w:hanging="360"/>
+      </w:pPr>
+    </w:lvl>
+    <w:lvl w:ilvl="2" w:tentative="1">
+      <w:start w:val="1"/>
+      <w:numFmt w:val="decimal"/>
+      <w:lvlText w:val="%3."/>
+      <w:lvlJc w:val="left"/>
+      <w:pPr>
+        <w:tabs>
+          <w:tab w:val="num" w:pos="2160"/>
+        </w:tabs>
+        <w:ind w:left="2160" w:hanging="360"/>
+      </w:pPr>
+    </w:lvl>
+    <w:lvl w:ilvl="3" w:tentative="1">
+      <w:start w:val="1"/>
+      <w:numFmt w:val="decimal"/>
+      <w:lvlText w:val="%4."/>
+      <w:lvlJc w:val="left"/>
+      <w:pPr>
+        <w:tabs>
+          <w:tab w:val="num" w:pos="2880"/>
+        </w:tabs>
+        <w:ind w:left="2880" w:hanging="360"/>
+      </w:pPr>
+    </w:lvl>
+    <w:lvl w:ilvl="4" w:tentative="1">
+      <w:start w:val="1"/>
+      <w:numFmt w:val="decimal"/>
+      <w:lvlText w:val="%5."/>
+      <w:lvlJc w:val="left"/>
+      <w:pPr>
+        <w:tabs>
+          <w:tab w:val="num" w:pos="3600"/>
+        </w:tabs>
+        <w:ind w:left="3600" w:hanging="360"/>
+      </w:pPr>
+    </w:lvl>
+    <w:lvl w:ilvl="5" w:tentative="1">
+      <w:start w:val="1"/>
+      <w:numFmt w:val="decimal"/>
+      <w:lvlText w:val="%6."/>
+      <w:lvlJc w:val="left"/>
+      <w:pPr>
+        <w:tabs>
+          <w:tab w:val="num" w:pos="4320"/>
+        </w:tabs>
+        <w:ind w:left="4320" w:hanging="360"/>
+      </w:pPr>
+    </w:lvl>
+    <w:lvl w:ilvl="6" w:tentative="1">
+      <w:start w:val="1"/>
+      <w:numFmt w:val="decimal"/>
+      <w:lvlText w:val="%7."/>
+      <w:lvlJc w:val="left"/>
+      <w:pPr>
+        <w:tabs>
+          <w:tab w:val="num" w:pos="5040"/>
+        </w:tabs>
+        <w:ind w:left="5040" w:hanging="360"/>
+      </w:pPr>
+    </w:lvl>
+    <w:lvl w:ilvl="7" w:tentative="1">
+      <w:start w:val="1"/>
+      <w:numFmt w:val="decimal"/>
+      <w:lvlText w:val="%8."/>
+      <w:lvlJc w:val="left"/>
+      <w:pPr>
+        <w:tabs>
+          <w:tab w:val="num" w:pos="5760"/>
+        </w:tabs>
+        <w:ind w:left="5760" w:hanging="360"/>
+      </w:pPr>
+    </w:lvl>
+    <w:lvl w:ilvl="8" w:tentative="1">
+      <w:start w:val="1"/>
+      <w:numFmt w:val="decimal"/>
+      <w:lvlText w:val="%9."/>
+      <w:lvlJc w:val="left"/>
+      <w:pPr>
+        <w:tabs>
+          <w:tab w:val="num" w:pos="6480"/>
+        </w:tabs>
+        <w:ind w:left="6480" w:hanging="360"/>
+      </w:pPr>
+    </w:lvl>
+  </w:abstractNum>
+  <w:abstractNum w:abstractNumId="10" w15:restartNumberingAfterBreak="0">
     <w:nsid w:val="47647A22"/>
     <w:multiLevelType w:val="hybridMultilevel"/>
     <w:tmpl w:val="6EEA83E2"/>
@@ -7102,7 +9742,7 @@
       </w:pPr>
     </w:lvl>
   </w:abstractNum>
-  <w:abstractNum w:abstractNumId="5" w15:restartNumberingAfterBreak="0">
+  <w:abstractNum w:abstractNumId="11" w15:restartNumberingAfterBreak="0">
     <w:nsid w:val="4AF31972"/>
     <w:multiLevelType w:val="hybridMultilevel"/>
     <w:tmpl w:val="D45C5EE4"/>
@@ -7188,7 +9828,7 @@
       </w:pPr>
     </w:lvl>
   </w:abstractNum>
-  <w:abstractNum w:abstractNumId="6" w15:restartNumberingAfterBreak="0">
+  <w:abstractNum w:abstractNumId="12" w15:restartNumberingAfterBreak="0">
     <w:nsid w:val="5D4C6F92"/>
     <w:multiLevelType w:val="multilevel"/>
     <w:tmpl w:val="F2FC66E6"/>
@@ -7301,7 +9941,7 @@
       </w:pPr>
     </w:lvl>
   </w:abstractNum>
-  <w:abstractNum w:abstractNumId="7" w15:restartNumberingAfterBreak="0">
+  <w:abstractNum w:abstractNumId="13" w15:restartNumberingAfterBreak="0">
     <w:nsid w:val="710C3106"/>
     <w:multiLevelType w:val="hybridMultilevel"/>
     <w:tmpl w:val="E5767226"/>
@@ -7414,7 +10054,120 @@
       </w:rPr>
     </w:lvl>
   </w:abstractNum>
-  <w:abstractNum w:abstractNumId="8" w15:restartNumberingAfterBreak="0">
+  <w:abstractNum w:abstractNumId="14" w15:restartNumberingAfterBreak="0">
+    <w:nsid w:val="740A74F2"/>
+    <w:multiLevelType w:val="hybridMultilevel"/>
+    <w:tmpl w:val="77BE4716"/>
+    <w:lvl w:ilvl="0" w:tplc="04090001">
+      <w:start w:val="1"/>
+      <w:numFmt w:val="bullet"/>
+      <w:lvlText w:val=""/>
+      <w:lvlJc w:val="left"/>
+      <w:pPr>
+        <w:ind w:left="720" w:hanging="360"/>
+      </w:pPr>
+      <w:rPr>
+        <w:rFonts w:ascii="Symbol" w:hAnsi="Symbol" w:hint="default"/>
+      </w:rPr>
+    </w:lvl>
+    <w:lvl w:ilvl="1" w:tplc="04090003" w:tentative="1">
+      <w:start w:val="1"/>
+      <w:numFmt w:val="bullet"/>
+      <w:lvlText w:val="o"/>
+      <w:lvlJc w:val="left"/>
+      <w:pPr>
+        <w:ind w:left="1440" w:hanging="360"/>
+      </w:pPr>
+      <w:rPr>
+        <w:rFonts w:ascii="Courier New" w:hAnsi="Courier New" w:cs="Courier New" w:hint="default"/>
+      </w:rPr>
+    </w:lvl>
+    <w:lvl w:ilvl="2" w:tplc="04090005" w:tentative="1">
+      <w:start w:val="1"/>
+      <w:numFmt w:val="bullet"/>
+      <w:lvlText w:val=""/>
+      <w:lvlJc w:val="left"/>
+      <w:pPr>
+        <w:ind w:left="2160" w:hanging="360"/>
+      </w:pPr>
+      <w:rPr>
+        <w:rFonts w:ascii="Wingdings" w:hAnsi="Wingdings" w:hint="default"/>
+      </w:rPr>
+    </w:lvl>
+    <w:lvl w:ilvl="3" w:tplc="04090001" w:tentative="1">
+      <w:start w:val="1"/>
+      <w:numFmt w:val="bullet"/>
+      <w:lvlText w:val=""/>
+      <w:lvlJc w:val="left"/>
+      <w:pPr>
+        <w:ind w:left="2880" w:hanging="360"/>
+      </w:pPr>
+      <w:rPr>
+        <w:rFonts w:ascii="Symbol" w:hAnsi="Symbol" w:hint="default"/>
+      </w:rPr>
+    </w:lvl>
+    <w:lvl w:ilvl="4" w:tplc="04090003" w:tentative="1">
+      <w:start w:val="1"/>
+      <w:numFmt w:val="bullet"/>
+      <w:lvlText w:val="o"/>
+      <w:lvlJc w:val="left"/>
+      <w:pPr>
+        <w:ind w:left="3600" w:hanging="360"/>
+      </w:pPr>
+      <w:rPr>
+        <w:rFonts w:ascii="Courier New" w:hAnsi="Courier New" w:cs="Courier New" w:hint="default"/>
+      </w:rPr>
+    </w:lvl>
+    <w:lvl w:ilvl="5" w:tplc="04090005" w:tentative="1">
+      <w:start w:val="1"/>
+      <w:numFmt w:val="bullet"/>
+      <w:lvlText w:val=""/>
+      <w:lvlJc w:val="left"/>
+      <w:pPr>
+        <w:ind w:left="4320" w:hanging="360"/>
+      </w:pPr>
+      <w:rPr>
+        <w:rFonts w:ascii="Wingdings" w:hAnsi="Wingdings" w:hint="default"/>
+      </w:rPr>
+    </w:lvl>
+    <w:lvl w:ilvl="6" w:tplc="04090001" w:tentative="1">
+      <w:start w:val="1"/>
+      <w:numFmt w:val="bullet"/>
+      <w:lvlText w:val=""/>
+      <w:lvlJc w:val="left"/>
+      <w:pPr>
+        <w:ind w:left="5040" w:hanging="360"/>
+      </w:pPr>
+      <w:rPr>
+        <w:rFonts w:ascii="Symbol" w:hAnsi="Symbol" w:hint="default"/>
+      </w:rPr>
+    </w:lvl>
+    <w:lvl w:ilvl="7" w:tplc="04090003" w:tentative="1">
+      <w:start w:val="1"/>
+      <w:numFmt w:val="bullet"/>
+      <w:lvlText w:val="o"/>
+      <w:lvlJc w:val="left"/>
+      <w:pPr>
+        <w:ind w:left="5760" w:hanging="360"/>
+      </w:pPr>
+      <w:rPr>
+        <w:rFonts w:ascii="Courier New" w:hAnsi="Courier New" w:cs="Courier New" w:hint="default"/>
+      </w:rPr>
+    </w:lvl>
+    <w:lvl w:ilvl="8" w:tplc="04090005" w:tentative="1">
+      <w:start w:val="1"/>
+      <w:numFmt w:val="bullet"/>
+      <w:lvlText w:val=""/>
+      <w:lvlJc w:val="left"/>
+      <w:pPr>
+        <w:ind w:left="6480" w:hanging="360"/>
+      </w:pPr>
+      <w:rPr>
+        <w:rFonts w:ascii="Wingdings" w:hAnsi="Wingdings" w:hint="default"/>
+      </w:rPr>
+    </w:lvl>
+  </w:abstractNum>
+  <w:abstractNum w:abstractNumId="15" w15:restartNumberingAfterBreak="0">
     <w:nsid w:val="740E0995"/>
     <w:multiLevelType w:val="multilevel"/>
     <w:tmpl w:val="9B4064D6"/>
@@ -7527,7 +10280,7 @@
       </w:pPr>
     </w:lvl>
   </w:abstractNum>
-  <w:abstractNum w:abstractNumId="9" w15:restartNumberingAfterBreak="0">
+  <w:abstractNum w:abstractNumId="16" w15:restartNumberingAfterBreak="0">
     <w:nsid w:val="74861120"/>
     <w:multiLevelType w:val="multilevel"/>
     <w:tmpl w:val="3356ED16"/>
@@ -7641,34 +10394,55 @@
     </w:lvl>
   </w:abstractNum>
   <w:num w:numId="1" w16cid:durableId="469515283">
+    <w:abstractNumId w:val="13"/>
+  </w:num>
+  <w:num w:numId="2" w16cid:durableId="232594588">
+    <w:abstractNumId w:val="11"/>
+  </w:num>
+  <w:num w:numId="3" w16cid:durableId="642734825">
+    <w:abstractNumId w:val="1"/>
+  </w:num>
+  <w:num w:numId="4" w16cid:durableId="1620065664">
+    <w:abstractNumId w:val="10"/>
+  </w:num>
+  <w:num w:numId="5" w16cid:durableId="27150622">
+    <w:abstractNumId w:val="8"/>
+  </w:num>
+  <w:num w:numId="6" w16cid:durableId="146483723">
     <w:abstractNumId w:val="7"/>
   </w:num>
-  <w:num w:numId="2" w16cid:durableId="232594588">
+  <w:num w:numId="7" w16cid:durableId="138890370">
+    <w:abstractNumId w:val="12"/>
+  </w:num>
+  <w:num w:numId="8" w16cid:durableId="2079402176">
+    <w:abstractNumId w:val="16"/>
+  </w:num>
+  <w:num w:numId="9" w16cid:durableId="655954865">
+    <w:abstractNumId w:val="4"/>
+  </w:num>
+  <w:num w:numId="10" w16cid:durableId="1853521738">
+    <w:abstractNumId w:val="15"/>
+  </w:num>
+  <w:num w:numId="11" w16cid:durableId="913665386">
+    <w:abstractNumId w:val="3"/>
+  </w:num>
+  <w:num w:numId="12" w16cid:durableId="310863743">
+    <w:abstractNumId w:val="9"/>
+  </w:num>
+  <w:num w:numId="13" w16cid:durableId="1404521159">
+    <w:abstractNumId w:val="14"/>
+  </w:num>
+  <w:num w:numId="14" w16cid:durableId="69277596">
+    <w:abstractNumId w:val="0"/>
+  </w:num>
+  <w:num w:numId="15" w16cid:durableId="263072486">
     <w:abstractNumId w:val="5"/>
   </w:num>
-  <w:num w:numId="3" w16cid:durableId="642734825">
-    <w:abstractNumId w:val="0"/>
-  </w:num>
-  <w:num w:numId="4" w16cid:durableId="1620065664">
-    <w:abstractNumId w:val="4"/>
-  </w:num>
-  <w:num w:numId="5" w16cid:durableId="27150622">
-    <w:abstractNumId w:val="3"/>
-  </w:num>
-  <w:num w:numId="6" w16cid:durableId="146483723">
+  <w:num w:numId="16" w16cid:durableId="1909732409">
     <w:abstractNumId w:val="2"/>
   </w:num>
-  <w:num w:numId="7" w16cid:durableId="138890370">
+  <w:num w:numId="17" w16cid:durableId="1603342624">
     <w:abstractNumId w:val="6"/>
-  </w:num>
-  <w:num w:numId="8" w16cid:durableId="2079402176">
-    <w:abstractNumId w:val="9"/>
-  </w:num>
-  <w:num w:numId="9" w16cid:durableId="655954865">
-    <w:abstractNumId w:val="1"/>
-  </w:num>
-  <w:num w:numId="10" w16cid:durableId="1853521738">
-    <w:abstractNumId w:val="8"/>
   </w:num>
 </w:numbering>
 </file>
@@ -8269,6 +11043,48 @@
       <w:szCs w:val="20"/>
     </w:rPr>
   </w:style>
+  <w:style w:type="character" w:styleId="Hyperlink">
+    <w:name w:val="Hyperlink"/>
+    <w:basedOn w:val="DefaultParagraphFont"/>
+    <w:uiPriority w:val="99"/>
+    <w:unhideWhenUsed/>
+    <w:rsid w:val="00186423"/>
+    <w:rPr>
+      <w:color w:val="0563C1" w:themeColor="hyperlink"/>
+      <w:u w:val="single"/>
+    </w:rPr>
+  </w:style>
+  <w:style w:type="character" w:styleId="UnresolvedMention">
+    <w:name w:val="Unresolved Mention"/>
+    <w:basedOn w:val="DefaultParagraphFont"/>
+    <w:uiPriority w:val="99"/>
+    <w:semiHidden/>
+    <w:unhideWhenUsed/>
+    <w:rsid w:val="00186423"/>
+    <w:rPr>
+      <w:color w:val="605E5C"/>
+      <w:shd w:val="clear" w:color="auto" w:fill="E1DFDD"/>
+    </w:rPr>
+  </w:style>
+  <w:style w:type="paragraph" w:styleId="Caption">
+    <w:name w:val="caption"/>
+    <w:basedOn w:val="Normal"/>
+    <w:next w:val="Normal"/>
+    <w:uiPriority w:val="35"/>
+    <w:unhideWhenUsed/>
+    <w:qFormat/>
+    <w:rsid w:val="00186423"/>
+    <w:pPr>
+      <w:spacing w:after="200"/>
+    </w:pPr>
+    <w:rPr>
+      <w:i/>
+      <w:iCs/>
+      <w:color w:val="44546A" w:themeColor="text2"/>
+      <w:sz w:val="18"/>
+      <w:szCs w:val="18"/>
+    </w:rPr>
+  </w:style>
 </w:styles>
 </file>
 

</xml_diff>

<commit_message>
mein itna genius hu na. sab theek kar diya event Id related
</commit_message>
<xml_diff>
--- a/Report.docx
+++ b/Report.docx
@@ -2448,7 +2448,7 @@
     </w:p>
     <w:p>
       <w:pPr>
-        <w:spacing w:after="80" w:line="276" w:lineRule="auto"/>
+        <w:spacing w:after="80" w:line="360" w:lineRule="auto"/>
         <w:jc w:val="both"/>
       </w:pPr>
       <w:r>
@@ -2457,7 +2457,7 @@
     </w:p>
     <w:p>
       <w:pPr>
-        <w:spacing w:after="80" w:line="276" w:lineRule="auto"/>
+        <w:spacing w:after="80" w:line="360" w:lineRule="auto"/>
         <w:jc w:val="both"/>
       </w:pPr>
       <w:r>
@@ -2466,7 +2466,7 @@
     </w:p>
     <w:p>
       <w:pPr>
-        <w:spacing w:after="80" w:line="276" w:lineRule="auto"/>
+        <w:spacing w:after="80" w:line="360" w:lineRule="auto"/>
         <w:jc w:val="both"/>
       </w:pPr>
       <w:r>
@@ -2475,7 +2475,7 @@
     </w:p>
     <w:p>
       <w:pPr>
-        <w:spacing w:after="80" w:line="276" w:lineRule="auto"/>
+        <w:spacing w:after="80" w:line="360" w:lineRule="auto"/>
         <w:jc w:val="both"/>
       </w:pPr>
       <w:r>
@@ -6865,6 +6865,7 @@
         <w:t xml:space="preserve">public Event </w:t>
       </w:r>
       <w:proofErr w:type="spellStart"/>
+      <w:proofErr w:type="gramStart"/>
       <w:r>
         <w:rPr>
           <w:rFonts w:ascii="Courier New" w:hAnsi="Courier New" w:cs="Courier New"/>
@@ -6878,7 +6879,15 @@
           <w:rFonts w:ascii="Courier New" w:hAnsi="Courier New" w:cs="Courier New"/>
           <w:color w:val="FFFFFF" w:themeColor="background1"/>
         </w:rPr>
-        <w:t>(String name);</w:t>
+        <w:t>(</w:t>
+      </w:r>
+      <w:proofErr w:type="gramEnd"/>
+      <w:r>
+        <w:rPr>
+          <w:rFonts w:ascii="Courier New" w:hAnsi="Courier New" w:cs="Courier New"/>
+          <w:color w:val="FFFFFF" w:themeColor="background1"/>
+        </w:rPr>
+        <w:t>String name);</w:t>
       </w:r>
     </w:p>
     <w:p>
@@ -6996,6 +7005,7 @@
         <w:t xml:space="preserve">public String </w:t>
       </w:r>
       <w:proofErr w:type="spellStart"/>
+      <w:proofErr w:type="gramStart"/>
       <w:r>
         <w:rPr>
           <w:rFonts w:ascii="Courier New" w:hAnsi="Courier New" w:cs="Courier New"/>
@@ -7009,7 +7019,15 @@
           <w:rFonts w:ascii="Courier New" w:hAnsi="Courier New" w:cs="Courier New"/>
           <w:color w:val="FFFFFF" w:themeColor="background1"/>
         </w:rPr>
-        <w:t>() {</w:t>
+        <w:t>(</w:t>
+      </w:r>
+      <w:proofErr w:type="gramEnd"/>
+      <w:r>
+        <w:rPr>
+          <w:rFonts w:ascii="Courier New" w:hAnsi="Courier New" w:cs="Courier New"/>
+          <w:color w:val="FFFFFF" w:themeColor="background1"/>
+        </w:rPr>
+        <w:t>) {</w:t>
       </w:r>
     </w:p>
     <w:p>
@@ -7138,7 +7156,23 @@
           <w:color w:val="FFFFFF" w:themeColor="background1"/>
         </w:rPr>
         <w:tab/>
-        <w:t>public Event() {}</w:t>
+        <w:t xml:space="preserve">public </w:t>
+      </w:r>
+      <w:proofErr w:type="gramStart"/>
+      <w:r>
+        <w:rPr>
+          <w:rFonts w:ascii="Courier New" w:hAnsi="Courier New" w:cs="Courier New"/>
+          <w:color w:val="FFFFFF" w:themeColor="background1"/>
+        </w:rPr>
+        <w:t>Event(</w:t>
+      </w:r>
+      <w:proofErr w:type="gramEnd"/>
+      <w:r>
+        <w:rPr>
+          <w:rFonts w:ascii="Courier New" w:hAnsi="Courier New" w:cs="Courier New"/>
+          <w:color w:val="FFFFFF" w:themeColor="background1"/>
+        </w:rPr>
+        <w:t>) {}</w:t>
       </w:r>
     </w:p>
     <w:p>
@@ -8447,9 +8481,9 @@
           <w:szCs w:val="22"/>
         </w:rPr>
         <w:lastRenderedPageBreak/>
-        <w:t xml:space="preserve">@RequestMapping(value = "event-view", method = </w:t>
-      </w:r>
-      <w:proofErr w:type="spellStart"/>
+        <w:t>@</w:t>
+      </w:r>
+      <w:proofErr w:type="gramStart"/>
       <w:r>
         <w:rPr>
           <w:rFonts w:ascii="Courier New" w:hAnsi="Courier New" w:cs="Courier New"/>
@@ -8457,9 +8491,9 @@
           <w:sz w:val="22"/>
           <w:szCs w:val="22"/>
         </w:rPr>
-        <w:t>RequestMethod.POST</w:t>
-      </w:r>
-      <w:proofErr w:type="spellEnd"/>
+        <w:t>RequestMapping(</w:t>
+      </w:r>
+      <w:proofErr w:type="gramEnd"/>
       <w:r>
         <w:rPr>
           <w:rFonts w:ascii="Courier New" w:hAnsi="Courier New" w:cs="Courier New"/>
@@ -8467,21 +8501,19 @@
           <w:sz w:val="22"/>
           <w:szCs w:val="22"/>
         </w:rPr>
-        <w:t>)</w:t>
-      </w:r>
-    </w:p>
-    <w:p>
-      <w:pPr>
-        <w:pStyle w:val="NormalWeb"/>
-        <w:shd w:val="clear" w:color="auto" w:fill="191D1F"/>
-        <w:spacing w:before="0" w:beforeAutospacing="0" w:after="0" w:afterAutospacing="0"/>
+        <w:t xml:space="preserve">value = "event-view", method = </w:t>
+      </w:r>
+      <w:proofErr w:type="spellStart"/>
+      <w:r>
         <w:rPr>
           <w:rFonts w:ascii="Courier New" w:hAnsi="Courier New" w:cs="Courier New"/>
           <w:color w:val="FFFFFF" w:themeColor="background1"/>
           <w:sz w:val="22"/>
           <w:szCs w:val="22"/>
         </w:rPr>
-      </w:pPr>
+        <w:t>RequestMethod.POST</w:t>
+      </w:r>
+      <w:proofErr w:type="spellEnd"/>
       <w:r>
         <w:rPr>
           <w:rFonts w:ascii="Courier New" w:hAnsi="Courier New" w:cs="Courier New"/>
@@ -8489,20 +8521,21 @@
           <w:sz w:val="22"/>
           <w:szCs w:val="22"/>
         </w:rPr>
-        <w:tab/>
-        <w:t xml:space="preserve">private String </w:t>
-      </w:r>
-      <w:proofErr w:type="spellStart"/>
-      <w:r>
+        <w:t>)</w:t>
+      </w:r>
+    </w:p>
+    <w:p>
+      <w:pPr>
+        <w:pStyle w:val="NormalWeb"/>
+        <w:shd w:val="clear" w:color="auto" w:fill="191D1F"/>
+        <w:spacing w:before="0" w:beforeAutospacing="0" w:after="0" w:afterAutospacing="0"/>
         <w:rPr>
           <w:rFonts w:ascii="Courier New" w:hAnsi="Courier New" w:cs="Courier New"/>
           <w:color w:val="FFFFFF" w:themeColor="background1"/>
           <w:sz w:val="22"/>
           <w:szCs w:val="22"/>
         </w:rPr>
-        <w:t>postEventView</w:t>
-      </w:r>
-      <w:proofErr w:type="spellEnd"/>
+      </w:pPr>
       <w:r>
         <w:rPr>
           <w:rFonts w:ascii="Courier New" w:hAnsi="Courier New" w:cs="Courier New"/>
@@ -8510,9 +8543,11 @@
           <w:sz w:val="22"/>
           <w:szCs w:val="22"/>
         </w:rPr>
-        <w:t>(</w:t>
+        <w:tab/>
+        <w:t xml:space="preserve">private String </w:t>
       </w:r>
       <w:proofErr w:type="spellStart"/>
+      <w:proofErr w:type="gramStart"/>
       <w:r>
         <w:rPr>
           <w:rFonts w:ascii="Courier New" w:hAnsi="Courier New" w:cs="Courier New"/>
@@ -8520,7 +8555,7 @@
           <w:sz w:val="22"/>
           <w:szCs w:val="22"/>
         </w:rPr>
-        <w:t>ModelMap</w:t>
+        <w:t>postEventView</w:t>
       </w:r>
       <w:proofErr w:type="spellEnd"/>
       <w:r>
@@ -8530,21 +8565,20 @@
           <w:sz w:val="22"/>
           <w:szCs w:val="22"/>
         </w:rPr>
-        <w:t xml:space="preserve"> model, @Valid Event event) {</w:t>
-      </w:r>
-    </w:p>
-    <w:p>
-      <w:pPr>
-        <w:pStyle w:val="NormalWeb"/>
-        <w:shd w:val="clear" w:color="auto" w:fill="191D1F"/>
-        <w:spacing w:before="0" w:beforeAutospacing="0" w:after="0" w:afterAutospacing="0"/>
+        <w:t>(</w:t>
+      </w:r>
+      <w:proofErr w:type="spellStart"/>
+      <w:proofErr w:type="gramEnd"/>
+      <w:r>
         <w:rPr>
           <w:rFonts w:ascii="Courier New" w:hAnsi="Courier New" w:cs="Courier New"/>
           <w:color w:val="FFFFFF" w:themeColor="background1"/>
           <w:sz w:val="22"/>
           <w:szCs w:val="22"/>
         </w:rPr>
-      </w:pPr>
+        <w:t>ModelMap</w:t>
+      </w:r>
+      <w:proofErr w:type="spellEnd"/>
       <w:r>
         <w:rPr>
           <w:rFonts w:ascii="Courier New" w:hAnsi="Courier New" w:cs="Courier New"/>
@@ -8552,19 +8586,21 @@
           <w:sz w:val="22"/>
           <w:szCs w:val="22"/>
         </w:rPr>
-        <w:tab/>
-      </w:r>
-      <w:r>
+        <w:t xml:space="preserve"> model, @Valid Event event) {</w:t>
+      </w:r>
+    </w:p>
+    <w:p>
+      <w:pPr>
+        <w:pStyle w:val="NormalWeb"/>
+        <w:shd w:val="clear" w:color="auto" w:fill="191D1F"/>
+        <w:spacing w:before="0" w:beforeAutospacing="0" w:after="0" w:afterAutospacing="0"/>
         <w:rPr>
           <w:rFonts w:ascii="Courier New" w:hAnsi="Courier New" w:cs="Courier New"/>
           <w:color w:val="FFFFFF" w:themeColor="background1"/>
           <w:sz w:val="22"/>
           <w:szCs w:val="22"/>
         </w:rPr>
-        <w:tab/>
-        <w:t>return "</w:t>
-      </w:r>
-      <w:proofErr w:type="spellStart"/>
+      </w:pPr>
       <w:r>
         <w:rPr>
           <w:rFonts w:ascii="Courier New" w:hAnsi="Courier New" w:cs="Courier New"/>
@@ -8572,7 +8608,38 @@
           <w:sz w:val="22"/>
           <w:szCs w:val="22"/>
         </w:rPr>
-        <w:t>redirect:event-list</w:t>
+        <w:tab/>
+      </w:r>
+      <w:r>
+        <w:rPr>
+          <w:rFonts w:ascii="Courier New" w:hAnsi="Courier New" w:cs="Courier New"/>
+          <w:color w:val="FFFFFF" w:themeColor="background1"/>
+          <w:sz w:val="22"/>
+          <w:szCs w:val="22"/>
+        </w:rPr>
+        <w:tab/>
+        <w:t>return "</w:t>
+      </w:r>
+      <w:proofErr w:type="spellStart"/>
+      <w:proofErr w:type="gramStart"/>
+      <w:r>
+        <w:rPr>
+          <w:rFonts w:ascii="Courier New" w:hAnsi="Courier New" w:cs="Courier New"/>
+          <w:color w:val="FFFFFF" w:themeColor="background1"/>
+          <w:sz w:val="22"/>
+          <w:szCs w:val="22"/>
+        </w:rPr>
+        <w:t>redirect:event</w:t>
+      </w:r>
+      <w:proofErr w:type="gramEnd"/>
+      <w:r>
+        <w:rPr>
+          <w:rFonts w:ascii="Courier New" w:hAnsi="Courier New" w:cs="Courier New"/>
+          <w:color w:val="FFFFFF" w:themeColor="background1"/>
+          <w:sz w:val="22"/>
+          <w:szCs w:val="22"/>
+        </w:rPr>
+        <w:t>-list</w:t>
       </w:r>
       <w:proofErr w:type="spellEnd"/>
       <w:r>
@@ -9306,6 +9373,7 @@
         </w:numPr>
       </w:pPr>
       <w:proofErr w:type="spellStart"/>
+      <w:proofErr w:type="gramStart"/>
       <w:r>
         <w:rPr>
           <w:b/>
@@ -9315,6 +9383,7 @@
         <w:t>application.properties</w:t>
       </w:r>
       <w:proofErr w:type="spellEnd"/>
+      <w:proofErr w:type="gramEnd"/>
       <w:r>
         <w:rPr>
           <w:b/>
@@ -9505,12 +9574,21 @@
         <w:jc w:val="both"/>
       </w:pPr>
       <w:proofErr w:type="spellStart"/>
-      <w:r>
-        <w:rPr>
-          <w:b/>
-          <w:bCs/>
-        </w:rPr>
-        <w:t>org.springframework.boot</w:t>
+      <w:proofErr w:type="gramStart"/>
+      <w:r>
+        <w:rPr>
+          <w:b/>
+          <w:bCs/>
+        </w:rPr>
+        <w:t>org.springframework</w:t>
+      </w:r>
+      <w:proofErr w:type="gramEnd"/>
+      <w:r>
+        <w:rPr>
+          <w:b/>
+          <w:bCs/>
+        </w:rPr>
+        <w:t>.boot</w:t>
       </w:r>
       <w:proofErr w:type="spellEnd"/>
       <w:r>
@@ -9530,6 +9608,7 @@
         <w:jc w:val="both"/>
       </w:pPr>
       <w:proofErr w:type="spellStart"/>
+      <w:proofErr w:type="gramStart"/>
       <w:r>
         <w:rPr>
           <w:b/>
@@ -9538,6 +9617,7 @@
         <w:t>com.mysql</w:t>
       </w:r>
       <w:proofErr w:type="spellEnd"/>
+      <w:proofErr w:type="gramEnd"/>
       <w:r>
         <w:t xml:space="preserve">: </w:t>
       </w:r>
@@ -9555,12 +9635,21 @@
         <w:jc w:val="both"/>
       </w:pPr>
       <w:proofErr w:type="spellStart"/>
-      <w:r>
-        <w:rPr>
-          <w:b/>
-          <w:bCs/>
-        </w:rPr>
-        <w:t>org.apache.tomcat.embed</w:t>
+      <w:proofErr w:type="gramStart"/>
+      <w:r>
+        <w:rPr>
+          <w:b/>
+          <w:bCs/>
+        </w:rPr>
+        <w:t>org.apache</w:t>
+      </w:r>
+      <w:proofErr w:type="gramEnd"/>
+      <w:r>
+        <w:rPr>
+          <w:b/>
+          <w:bCs/>
+        </w:rPr>
+        <w:t>.tomcat.embed</w:t>
       </w:r>
       <w:proofErr w:type="spellEnd"/>
       <w:r>
@@ -9580,6 +9669,7 @@
         <w:jc w:val="both"/>
       </w:pPr>
       <w:proofErr w:type="spellStart"/>
+      <w:proofErr w:type="gramStart"/>
       <w:r>
         <w:rPr>
           <w:b/>
@@ -9588,6 +9678,7 @@
         <w:t>jakarta.servlet.jsp.jstl</w:t>
       </w:r>
       <w:proofErr w:type="spellEnd"/>
+      <w:proofErr w:type="gramEnd"/>
       <w:r>
         <w:t xml:space="preserve">: </w:t>
       </w:r>
@@ -9613,6 +9704,7 @@
         <w:jc w:val="both"/>
       </w:pPr>
       <w:proofErr w:type="spellStart"/>
+      <w:proofErr w:type="gramStart"/>
       <w:r>
         <w:rPr>
           <w:b/>
@@ -9621,6 +9713,7 @@
         <w:t>org.webjars</w:t>
       </w:r>
       <w:proofErr w:type="spellEnd"/>
+      <w:proofErr w:type="gramEnd"/>
       <w:r>
         <w:t xml:space="preserve">: </w:t>
       </w:r>
@@ -9651,12 +9744,21 @@
         <w:jc w:val="both"/>
       </w:pPr>
       <w:proofErr w:type="spellStart"/>
-      <w:r>
-        <w:rPr>
-          <w:b/>
-          <w:bCs/>
-        </w:rPr>
-        <w:t>org.eclipse.jetty</w:t>
+      <w:proofErr w:type="gramStart"/>
+      <w:r>
+        <w:rPr>
+          <w:b/>
+          <w:bCs/>
+        </w:rPr>
+        <w:t>org.eclipse</w:t>
+      </w:r>
+      <w:proofErr w:type="gramEnd"/>
+      <w:r>
+        <w:rPr>
+          <w:b/>
+          <w:bCs/>
+        </w:rPr>
+        <w:t>.jetty</w:t>
       </w:r>
       <w:proofErr w:type="spellEnd"/>
       <w:r>
@@ -9731,33 +9833,41 @@
           <w:color w:val="FFFFFF" w:themeColor="background1"/>
         </w:rPr>
         <w:tab/>
-        <w:t>&lt;</w:t>
-      </w:r>
-      <w:proofErr w:type="spellStart"/>
+      </w:r>
+      <w:proofErr w:type="gramStart"/>
       <w:r>
         <w:rPr>
           <w:rFonts w:ascii="Courier New" w:hAnsi="Courier New" w:cs="Courier New"/>
           <w:color w:val="FFFFFF" w:themeColor="background1"/>
         </w:rPr>
-        <w:t>groupId</w:t>
-      </w:r>
-      <w:proofErr w:type="spellEnd"/>
+        <w:t>&lt;</w:t>
+      </w:r>
+      <w:proofErr w:type="spellStart"/>
       <w:r>
         <w:rPr>
           <w:rFonts w:ascii="Courier New" w:hAnsi="Courier New" w:cs="Courier New"/>
           <w:color w:val="FFFFFF" w:themeColor="background1"/>
         </w:rPr>
-        <w:t>&gt;</w:t>
-      </w:r>
-      <w:proofErr w:type="spellStart"/>
+        <w:t>groupId</w:t>
+      </w:r>
+      <w:proofErr w:type="spellEnd"/>
       <w:r>
         <w:rPr>
           <w:rFonts w:ascii="Courier New" w:hAnsi="Courier New" w:cs="Courier New"/>
           <w:color w:val="FFFFFF" w:themeColor="background1"/>
         </w:rPr>
+        <w:t>&gt;</w:t>
+      </w:r>
+      <w:proofErr w:type="spellStart"/>
+      <w:r>
+        <w:rPr>
+          <w:rFonts w:ascii="Courier New" w:hAnsi="Courier New" w:cs="Courier New"/>
+          <w:color w:val="FFFFFF" w:themeColor="background1"/>
+        </w:rPr>
         <w:t>org.springframework.boot</w:t>
       </w:r>
       <w:proofErr w:type="spellEnd"/>
+      <w:proofErr w:type="gramEnd"/>
       <w:r>
         <w:rPr>
           <w:rFonts w:ascii="Courier New" w:hAnsi="Courier New" w:cs="Courier New"/>
@@ -10594,7 +10704,7 @@
           <w:noProof/>
         </w:rPr>
         <w:drawing>
-          <wp:anchor distT="0" distB="0" distL="114300" distR="114300" simplePos="0" relativeHeight="251676672" behindDoc="0" locked="0" layoutInCell="1" allowOverlap="1" wp14:anchorId="7C09F496" wp14:editId="711122CA">
+          <wp:anchor distT="0" distB="0" distL="114300" distR="114300" simplePos="0" relativeHeight="251676672" behindDoc="0" locked="0" layoutInCell="1" allowOverlap="1" wp14:anchorId="7C09F496" wp14:editId="7CAF165A">
             <wp:simplePos x="0" y="0"/>
             <wp:positionH relativeFrom="column">
               <wp:posOffset>0</wp:posOffset>
@@ -10889,6 +10999,9 @@
         <w:jc w:val="both"/>
       </w:pPr>
       <w:r>
+        <w:rPr>
+          <w:noProof/>
+        </w:rPr>
         <w:drawing>
           <wp:anchor distT="0" distB="0" distL="114300" distR="114300" simplePos="0" relativeHeight="251677696" behindDoc="1" locked="0" layoutInCell="1" allowOverlap="1" wp14:anchorId="03412102" wp14:editId="4C3488D4">
             <wp:simplePos x="0" y="0"/>
@@ -11630,6 +11743,43 @@
         <w:widowControl/>
         <w:spacing w:after="160" w:line="259" w:lineRule="auto"/>
       </w:pPr>
+    </w:p>
+    <w:p>
+      <w:pPr>
+        <w:widowControl/>
+        <w:spacing w:after="160" w:line="259" w:lineRule="auto"/>
+      </w:pPr>
+      <w:r>
+        <w:br w:type="page"/>
+      </w:r>
+    </w:p>
+    <w:p>
+      <w:pPr>
+        <w:spacing w:line="360" w:lineRule="auto"/>
+        <w:jc w:val="center"/>
+        <w:rPr>
+          <w:b/>
+          <w:bCs/>
+          <w:sz w:val="32"/>
+          <w:szCs w:val="32"/>
+        </w:rPr>
+      </w:pPr>
+      <w:r>
+        <w:rPr>
+          <w:b/>
+          <w:bCs/>
+          <w:sz w:val="32"/>
+          <w:szCs w:val="32"/>
+        </w:rPr>
+        <w:lastRenderedPageBreak/>
+        <w:t>WALKTHROUGH</w:t>
+      </w:r>
+    </w:p>
+    <w:p>
+      <w:pPr>
+        <w:widowControl/>
+        <w:spacing w:after="160" w:line="259" w:lineRule="auto"/>
+      </w:pPr>
       <w:r>
         <w:br w:type="page"/>
       </w:r>
@@ -11680,14 +11830,7 @@
           <w:sz w:val="24"/>
           <w:szCs w:val="24"/>
         </w:rPr>
-        <w:t xml:space="preserve"> </w:t>
-      </w:r>
-      <w:r>
-        <w:rPr>
-          <w:sz w:val="24"/>
-          <w:szCs w:val="24"/>
-        </w:rPr>
-        <w:t>3 Months</w:t>
+        <w:t xml:space="preserve"> 3 Months</w:t>
       </w:r>
     </w:p>
     <w:p>
@@ -11729,14 +11872,7 @@
           <w:sz w:val="24"/>
           <w:szCs w:val="24"/>
         </w:rPr>
-        <w:t xml:space="preserve">: </w:t>
-      </w:r>
-      <w:r>
-        <w:rPr>
-          <w:sz w:val="24"/>
-          <w:szCs w:val="24"/>
-        </w:rPr>
-        <w:t>Spring Boot, HTML &amp; CSS, JSP, MySQL, Docker</w:t>
+        <w:t>: Spring Boot, HTML &amp; CSS, JSP, MySQL, Docker</w:t>
       </w:r>
     </w:p>
     <w:p>
@@ -11801,14 +11937,7 @@
           <w:sz w:val="24"/>
           <w:szCs w:val="24"/>
         </w:rPr>
-        <w:t>The web application can easily run on any browser.</w:t>
-      </w:r>
-      <w:r>
-        <w:rPr>
-          <w:sz w:val="24"/>
-          <w:szCs w:val="24"/>
-        </w:rPr>
-        <w:t xml:space="preserve"> </w:t>
+        <w:t xml:space="preserve">The web application can easily run on any browser. </w:t>
       </w:r>
     </w:p>
     <w:p>
@@ -11852,14 +11981,7 @@
           <w:sz w:val="24"/>
           <w:szCs w:val="24"/>
         </w:rPr>
-        <w:t xml:space="preserve"> Java </w:t>
-      </w:r>
-      <w:r>
-        <w:rPr>
-          <w:sz w:val="24"/>
-          <w:szCs w:val="24"/>
-        </w:rPr>
-        <w:t>17</w:t>
+        <w:t xml:space="preserve"> Java 17</w:t>
       </w:r>
     </w:p>
     <w:p>
@@ -11943,14 +12065,7 @@
           <w:sz w:val="24"/>
           <w:szCs w:val="24"/>
         </w:rPr>
-        <w:t xml:space="preserve"> </w:t>
-      </w:r>
-      <w:r>
-        <w:rPr>
-          <w:sz w:val="24"/>
-          <w:szCs w:val="24"/>
-        </w:rPr>
-        <w:t>8-oracle</w:t>
+        <w:t xml:space="preserve"> 8-oracle</w:t>
       </w:r>
     </w:p>
     <w:p>

</xml_diff>

<commit_message>
changed the ui of task form
</commit_message>
<xml_diff>
--- a/Report.docx
+++ b/Report.docx
@@ -2666,37 +2666,6 @@
     </w:p>
     <w:p>
       <w:pPr>
-        <w:spacing w:line="360" w:lineRule="auto"/>
-        <w:rPr>
-          <w:b/>
-          <w:bCs/>
-          <w:sz w:val="28"/>
-          <w:szCs w:val="28"/>
-        </w:rPr>
-      </w:pPr>
-    </w:p>
-    <w:p>
-      <w:pPr>
-        <w:spacing w:line="360" w:lineRule="auto"/>
-        <w:rPr>
-          <w:b/>
-          <w:bCs/>
-          <w:sz w:val="28"/>
-          <w:szCs w:val="28"/>
-        </w:rPr>
-      </w:pPr>
-      <w:r>
-        <w:rPr>
-          <w:b/>
-          <w:bCs/>
-          <w:sz w:val="28"/>
-          <w:szCs w:val="28"/>
-        </w:rPr>
-        <w:t>List of Figures</w:t>
-      </w:r>
-    </w:p>
-    <w:p>
-      <w:pPr>
         <w:pStyle w:val="ListParagraph"/>
         <w:numPr>
           <w:ilvl w:val="0"/>
@@ -2705,7 +2674,7 @@
         <w:spacing w:line="276" w:lineRule="auto"/>
       </w:pPr>
       <w:r>
-        <w:t>Constraints Layout</w:t>
+        <w:t xml:space="preserve">xi. IoC: Inversion of Control xii. </w:t>
       </w:r>
     </w:p>
     <w:p>
@@ -2718,7 +2687,7 @@
         <w:spacing w:line="276" w:lineRule="auto"/>
       </w:pPr>
       <w:r>
-        <w:t>Media Flowchart</w:t>
+        <w:t xml:space="preserve">MVC: Model-View-Controller xiii. </w:t>
       </w:r>
     </w:p>
     <w:p>
@@ -2731,7 +2700,7 @@
         <w:spacing w:line="276" w:lineRule="auto"/>
       </w:pPr>
       <w:r>
-        <w:t>Splash Screen</w:t>
+        <w:t xml:space="preserve">JPA: Java Persistence API xiv. </w:t>
       </w:r>
     </w:p>
     <w:p>
@@ -2744,7 +2713,7 @@
         <w:spacing w:line="276" w:lineRule="auto"/>
       </w:pPr>
       <w:r>
-        <w:t>Home Page</w:t>
+        <w:t xml:space="preserve">OOPs: Object-Oriented Programming xv. </w:t>
       </w:r>
     </w:p>
     <w:p>
@@ -2757,7 +2726,7 @@
         <w:spacing w:line="276" w:lineRule="auto"/>
       </w:pPr>
       <w:r>
-        <w:t>Description Activity</w:t>
+        <w:t xml:space="preserve">XML: Extensible Markup Language xvi. </w:t>
       </w:r>
     </w:p>
     <w:p>
@@ -2770,7 +2739,33 @@
         <w:spacing w:line="276" w:lineRule="auto"/>
       </w:pPr>
       <w:r>
-        <w:t>Pdf viewer</w:t>
+        <w:t>AI: Artificial Intelligence</w:t>
+      </w:r>
+    </w:p>
+    <w:p>
+      <w:pPr>
+        <w:pStyle w:val="ListParagraph"/>
+        <w:spacing w:line="276" w:lineRule="auto"/>
+      </w:pPr>
+    </w:p>
+    <w:p>
+      <w:pPr>
+        <w:spacing w:line="360" w:lineRule="auto"/>
+        <w:rPr>
+          <w:b/>
+          <w:bCs/>
+          <w:sz w:val="28"/>
+          <w:szCs w:val="28"/>
+        </w:rPr>
+      </w:pPr>
+      <w:r>
+        <w:rPr>
+          <w:b/>
+          <w:bCs/>
+          <w:sz w:val="28"/>
+          <w:szCs w:val="28"/>
+        </w:rPr>
+        <w:t>List of Figures</w:t>
       </w:r>
     </w:p>
     <w:p>
@@ -2778,30 +2773,446 @@
         <w:pStyle w:val="ListParagraph"/>
         <w:numPr>
           <w:ilvl w:val="0"/>
-          <w:numId w:val="2"/>
+          <w:numId w:val="34"/>
         </w:numPr>
         <w:spacing w:line="276" w:lineRule="auto"/>
       </w:pPr>
       <w:r>
-        <w:t>Media Player</w:t>
-      </w:r>
-    </w:p>
-    <w:p>
-      <w:pPr>
-        <w:pBdr>
-          <w:top w:val="nil"/>
-          <w:left w:val="nil"/>
-          <w:bottom w:val="nil"/>
-          <w:right w:val="nil"/>
-          <w:between w:val="nil"/>
-        </w:pBdr>
-        <w:spacing w:before="34"/>
-        <w:ind w:left="100"/>
-        <w:rPr>
-          <w:color w:val="000000"/>
-        </w:rPr>
-      </w:pPr>
-    </w:p>
+        <w:t xml:space="preserve">Figure </w:t>
+      </w:r>
+      <w:r>
+        <w:fldChar w:fldCharType="begin"/>
+      </w:r>
+      <w:r>
+        <w:instrText xml:space="preserve"> SEQ Figure \* ARABIC </w:instrText>
+      </w:r>
+      <w:r>
+        <w:fldChar w:fldCharType="separate"/>
+      </w:r>
+      <w:r>
+        <w:t>1</w:t>
+      </w:r>
+      <w:r>
+        <w:fldChar w:fldCharType="end"/>
+      </w:r>
+      <w:r>
+        <w:t>Web Development</w:t>
+      </w:r>
+    </w:p>
+    <w:p>
+      <w:pPr>
+        <w:pStyle w:val="ListParagraph"/>
+        <w:numPr>
+          <w:ilvl w:val="0"/>
+          <w:numId w:val="34"/>
+        </w:numPr>
+        <w:spacing w:line="276" w:lineRule="auto"/>
+      </w:pPr>
+      <w:r>
+        <w:t xml:space="preserve">Figure </w:t>
+      </w:r>
+      <w:r>
+        <w:fldChar w:fldCharType="begin"/>
+      </w:r>
+      <w:r>
+        <w:instrText xml:space="preserve"> SEQ Figure \* ARABIC </w:instrText>
+      </w:r>
+      <w:r>
+        <w:fldChar w:fldCharType="separate"/>
+      </w:r>
+      <w:r>
+        <w:t>2</w:t>
+      </w:r>
+      <w:r>
+        <w:fldChar w:fldCharType="end"/>
+      </w:r>
+      <w:r>
+        <w:t>MVC</w:t>
+      </w:r>
+    </w:p>
+    <w:p>
+      <w:pPr>
+        <w:pStyle w:val="ListParagraph"/>
+        <w:numPr>
+          <w:ilvl w:val="0"/>
+          <w:numId w:val="34"/>
+        </w:numPr>
+        <w:spacing w:line="276" w:lineRule="auto"/>
+      </w:pPr>
+      <w:r>
+        <w:t xml:space="preserve">Figure </w:t>
+      </w:r>
+      <w:r>
+        <w:fldChar w:fldCharType="begin"/>
+      </w:r>
+      <w:r>
+        <w:instrText xml:space="preserve"> SEQ Figure \* ARABIC </w:instrText>
+      </w:r>
+      <w:r>
+        <w:fldChar w:fldCharType="separate"/>
+      </w:r>
+      <w:r>
+        <w:t>3</w:t>
+      </w:r>
+      <w:r>
+        <w:fldChar w:fldCharType="end"/>
+      </w:r>
+      <w:r>
+        <w:t>Spring Boot</w:t>
+      </w:r>
+    </w:p>
+    <w:p>
+      <w:pPr>
+        <w:pStyle w:val="ListParagraph"/>
+        <w:numPr>
+          <w:ilvl w:val="0"/>
+          <w:numId w:val="34"/>
+        </w:numPr>
+        <w:spacing w:line="276" w:lineRule="auto"/>
+      </w:pPr>
+      <w:r>
+        <w:t xml:space="preserve">Figure </w:t>
+      </w:r>
+      <w:r>
+        <w:fldChar w:fldCharType="begin"/>
+      </w:r>
+      <w:r>
+        <w:instrText xml:space="preserve"> SEQ Figure \* ARABIC </w:instrText>
+      </w:r>
+      <w:r>
+        <w:fldChar w:fldCharType="separate"/>
+      </w:r>
+      <w:r>
+        <w:t>4</w:t>
+      </w:r>
+      <w:r>
+        <w:fldChar w:fldCharType="end"/>
+      </w:r>
+      <w:r>
+        <w:t>Project directory</w:t>
+      </w:r>
+    </w:p>
+    <w:p>
+      <w:pPr>
+        <w:pStyle w:val="ListParagraph"/>
+        <w:numPr>
+          <w:ilvl w:val="0"/>
+          <w:numId w:val="34"/>
+        </w:numPr>
+        <w:spacing w:line="276" w:lineRule="auto"/>
+      </w:pPr>
+      <w:r>
+        <w:t xml:space="preserve">Figure </w:t>
+      </w:r>
+      <w:r>
+        <w:fldChar w:fldCharType="begin"/>
+      </w:r>
+      <w:r>
+        <w:instrText xml:space="preserve"> SEQ Figure \* ARABIC </w:instrText>
+      </w:r>
+      <w:r>
+        <w:fldChar w:fldCharType="separate"/>
+      </w:r>
+      <w:r>
+        <w:t>5</w:t>
+      </w:r>
+      <w:r>
+        <w:fldChar w:fldCharType="end"/>
+      </w:r>
+      <w:r>
+        <w:t xml:space="preserve"> MySQL</w:t>
+      </w:r>
+    </w:p>
+    <w:p>
+      <w:pPr>
+        <w:pStyle w:val="ListParagraph"/>
+        <w:numPr>
+          <w:ilvl w:val="0"/>
+          <w:numId w:val="34"/>
+        </w:numPr>
+        <w:spacing w:line="276" w:lineRule="auto"/>
+      </w:pPr>
+      <w:r>
+        <w:t xml:space="preserve">Figure </w:t>
+      </w:r>
+      <w:r>
+        <w:fldChar w:fldCharType="begin"/>
+      </w:r>
+      <w:r>
+        <w:instrText xml:space="preserve"> SEQ Figure \* ARABIC </w:instrText>
+      </w:r>
+      <w:r>
+        <w:fldChar w:fldCharType="separate"/>
+      </w:r>
+      <w:r>
+        <w:t>12</w:t>
+      </w:r>
+      <w:r>
+        <w:fldChar w:fldCharType="end"/>
+      </w:r>
+      <w:r>
+        <w:t>Docker</w:t>
+      </w:r>
+    </w:p>
+    <w:p>
+      <w:pPr>
+        <w:pStyle w:val="ListParagraph"/>
+        <w:numPr>
+          <w:ilvl w:val="0"/>
+          <w:numId w:val="34"/>
+        </w:numPr>
+        <w:spacing w:line="276" w:lineRule="auto"/>
+      </w:pPr>
+      <w:r>
+        <w:t xml:space="preserve">Figure </w:t>
+      </w:r>
+      <w:r>
+        <w:fldChar w:fldCharType="begin"/>
+      </w:r>
+      <w:r>
+        <w:instrText xml:space="preserve"> SEQ Figure \* ARABIC </w:instrText>
+      </w:r>
+      <w:r>
+        <w:fldChar w:fldCharType="separate"/>
+      </w:r>
+      <w:r>
+        <w:t>13</w:t>
+      </w:r>
+      <w:r>
+        <w:fldChar w:fldCharType="end"/>
+      </w:r>
+      <w:r>
+        <w:t>docker interface</w:t>
+      </w:r>
+    </w:p>
+    <w:p>
+      <w:pPr>
+        <w:pStyle w:val="ListParagraph"/>
+        <w:numPr>
+          <w:ilvl w:val="0"/>
+          <w:numId w:val="34"/>
+        </w:numPr>
+        <w:spacing w:line="276" w:lineRule="auto"/>
+      </w:pPr>
+      <w:r>
+        <w:t xml:space="preserve">Figure </w:t>
+      </w:r>
+      <w:r>
+        <w:fldChar w:fldCharType="begin"/>
+      </w:r>
+      <w:r>
+        <w:instrText xml:space="preserve"> SEQ Figure \* ARABIC </w:instrText>
+      </w:r>
+      <w:r>
+        <w:fldChar w:fldCharType="separate"/>
+      </w:r>
+      <w:r>
+        <w:t>14</w:t>
+      </w:r>
+      <w:r>
+        <w:fldChar w:fldCharType="end"/>
+      </w:r>
+      <w:r>
+        <w:t xml:space="preserve"> </w:t>
+      </w:r>
+      <w:r>
+        <w:t>Tech Stack</w:t>
+      </w:r>
+    </w:p>
+    <w:p>
+      <w:pPr>
+        <w:pStyle w:val="ListParagraph"/>
+        <w:numPr>
+          <w:ilvl w:val="0"/>
+          <w:numId w:val="34"/>
+        </w:numPr>
+        <w:spacing w:line="276" w:lineRule="auto"/>
+      </w:pPr>
+      <w:r>
+        <w:t xml:space="preserve">Figure </w:t>
+      </w:r>
+      <w:r>
+        <w:fldChar w:fldCharType="begin"/>
+      </w:r>
+      <w:r>
+        <w:instrText xml:space="preserve"> SEQ Figure \* ARABIC </w:instrText>
+      </w:r>
+      <w:r>
+        <w:fldChar w:fldCharType="separate"/>
+      </w:r>
+      <w:r>
+        <w:t>15</w:t>
+      </w:r>
+      <w:r>
+        <w:fldChar w:fldCharType="end"/>
+      </w:r>
+      <w:r>
+        <w:t xml:space="preserve"> Landing Page</w:t>
+      </w:r>
+    </w:p>
+    <w:p>
+      <w:pPr>
+        <w:pStyle w:val="ListParagraph"/>
+        <w:numPr>
+          <w:ilvl w:val="0"/>
+          <w:numId w:val="34"/>
+        </w:numPr>
+        <w:spacing w:line="276" w:lineRule="auto"/>
+      </w:pPr>
+      <w:r>
+        <w:t xml:space="preserve">Figure </w:t>
+      </w:r>
+      <w:r>
+        <w:fldChar w:fldCharType="begin"/>
+      </w:r>
+      <w:r>
+        <w:instrText xml:space="preserve"> SEQ Figure \* ARABIC </w:instrText>
+      </w:r>
+      <w:r>
+        <w:fldChar w:fldCharType="separate"/>
+      </w:r>
+      <w:r>
+        <w:t>16</w:t>
+      </w:r>
+      <w:r>
+        <w:fldChar w:fldCharType="end"/>
+      </w:r>
+      <w:r>
+        <w:t xml:space="preserve"> Login Page</w:t>
+      </w:r>
+    </w:p>
+    <w:p>
+      <w:pPr>
+        <w:pStyle w:val="ListParagraph"/>
+        <w:numPr>
+          <w:ilvl w:val="0"/>
+          <w:numId w:val="34"/>
+        </w:numPr>
+        <w:spacing w:line="276" w:lineRule="auto"/>
+      </w:pPr>
+      <w:r>
+        <w:t xml:space="preserve">Figure </w:t>
+      </w:r>
+      <w:r>
+        <w:fldChar w:fldCharType="begin"/>
+      </w:r>
+      <w:r>
+        <w:instrText xml:space="preserve"> SEQ Figure \* ARABIC </w:instrText>
+      </w:r>
+      <w:r>
+        <w:fldChar w:fldCharType="separate"/>
+      </w:r>
+      <w:r>
+        <w:t>17</w:t>
+      </w:r>
+      <w:r>
+        <w:fldChar w:fldCharType="end"/>
+      </w:r>
+      <w:r>
+        <w:t xml:space="preserve"> Registration page</w:t>
+      </w:r>
+    </w:p>
+    <w:p>
+      <w:pPr>
+        <w:pStyle w:val="ListParagraph"/>
+        <w:numPr>
+          <w:ilvl w:val="0"/>
+          <w:numId w:val="34"/>
+        </w:numPr>
+        <w:spacing w:line="276" w:lineRule="auto"/>
+      </w:pPr>
+      <w:r>
+        <w:t xml:space="preserve">Figure </w:t>
+      </w:r>
+      <w:r>
+        <w:fldChar w:fldCharType="begin"/>
+      </w:r>
+      <w:r>
+        <w:instrText xml:space="preserve"> SEQ Figure \* ARABIC </w:instrText>
+      </w:r>
+      <w:r>
+        <w:fldChar w:fldCharType="separate"/>
+      </w:r>
+      <w:r>
+        <w:t>18</w:t>
+      </w:r>
+      <w:r>
+        <w:fldChar w:fldCharType="end"/>
+      </w:r>
+      <w:r>
+        <w:t xml:space="preserve"> Homepage</w:t>
+      </w:r>
+    </w:p>
+    <w:p>
+      <w:pPr>
+        <w:pStyle w:val="ListParagraph"/>
+        <w:numPr>
+          <w:ilvl w:val="0"/>
+          <w:numId w:val="34"/>
+        </w:numPr>
+        <w:spacing w:line="276" w:lineRule="auto"/>
+      </w:pPr>
+      <w:r>
+        <w:t xml:space="preserve">Figure </w:t>
+      </w:r>
+      <w:r>
+        <w:fldChar w:fldCharType="begin"/>
+      </w:r>
+      <w:r>
+        <w:instrText xml:space="preserve"> SEQ Figure \* ARABIC </w:instrText>
+      </w:r>
+      <w:r>
+        <w:fldChar w:fldCharType="separate"/>
+      </w:r>
+      <w:r>
+        <w:t>19</w:t>
+      </w:r>
+      <w:r>
+        <w:fldChar w:fldCharType="end"/>
+      </w:r>
+      <w:r>
+        <w:t xml:space="preserve"> Event List</w:t>
+      </w:r>
+    </w:p>
+    <w:p>
+      <w:pPr>
+        <w:pStyle w:val="ListParagraph"/>
+        <w:numPr>
+          <w:ilvl w:val="0"/>
+          <w:numId w:val="34"/>
+        </w:numPr>
+        <w:spacing w:line="276" w:lineRule="auto"/>
+      </w:pPr>
+      <w:r>
+        <w:t xml:space="preserve">Figure </w:t>
+      </w:r>
+      <w:r>
+        <w:fldChar w:fldCharType="begin"/>
+      </w:r>
+      <w:r>
+        <w:instrText xml:space="preserve"> SEQ Figure \* ARABIC </w:instrText>
+      </w:r>
+      <w:r>
+        <w:fldChar w:fldCharType="separate"/>
+      </w:r>
+      <w:r>
+        <w:t>20</w:t>
+      </w:r>
+      <w:r>
+        <w:fldChar w:fldCharType="end"/>
+      </w:r>
+      <w:r>
+        <w:t xml:space="preserve"> Event View</w:t>
+      </w:r>
+    </w:p>
+    <w:p>
+      <w:pPr>
+        <w:pStyle w:val="ListParagraph"/>
+        <w:ind w:left="820"/>
+      </w:pPr>
+    </w:p>
+    <w:p/>
+    <w:p/>
     <w:p>
       <w:pPr>
         <w:widowControl/>
@@ -3254,7 +3665,7 @@
       </w:tr>
       <w:tr>
         <w:trPr>
-          <w:trHeight w:val="1385"/>
+          <w:trHeight w:val="998"/>
         </w:trPr>
         <w:tc>
           <w:tcPr>
@@ -3339,27 +3750,6 @@
                 <w:szCs w:val="24"/>
               </w:rPr>
               <w:t>Figures</w:t>
-            </w:r>
-          </w:p>
-          <w:p>
-            <w:pPr>
-              <w:pStyle w:val="ListParagraph"/>
-              <w:numPr>
-                <w:ilvl w:val="0"/>
-                <w:numId w:val="3"/>
-              </w:numPr>
-              <w:spacing w:line="276" w:lineRule="auto"/>
-              <w:rPr>
-                <w:sz w:val="24"/>
-                <w:szCs w:val="24"/>
-              </w:rPr>
-            </w:pPr>
-            <w:r>
-              <w:rPr>
-                <w:sz w:val="24"/>
-                <w:szCs w:val="24"/>
-              </w:rPr>
-              <w:t>Tables</w:t>
             </w:r>
           </w:p>
         </w:tc>
@@ -3456,6 +3846,13 @@
               </w:rPr>
               <w:t>8</w:t>
             </w:r>
+            <w:r>
+              <w:rPr>
+                <w:sz w:val="24"/>
+                <w:szCs w:val="24"/>
+              </w:rPr>
+              <w:t>-9</w:t>
+            </w:r>
           </w:p>
         </w:tc>
       </w:tr>
@@ -3860,7 +4257,14 @@
                 <w:sz w:val="24"/>
                 <w:szCs w:val="24"/>
               </w:rPr>
-              <w:t>11</w:t>
+              <w:t>1</w:t>
+            </w:r>
+            <w:r>
+              <w:rPr>
+                <w:sz w:val="24"/>
+                <w:szCs w:val="24"/>
+              </w:rPr>
+              <w:t>0-20</w:t>
             </w:r>
           </w:p>
         </w:tc>
@@ -4180,7 +4584,7 @@
                 <w:sz w:val="24"/>
                 <w:szCs w:val="24"/>
               </w:rPr>
-              <w:t>14</w:t>
+              <w:t>21-23</w:t>
             </w:r>
           </w:p>
         </w:tc>
@@ -4226,28 +4630,14 @@
                 <w:sz w:val="24"/>
                 <w:szCs w:val="24"/>
               </w:rPr>
-              <w:t>Walkthrough</w:t>
+              <w:t>Walkthroug</w:t>
             </w:r>
-          </w:p>
-          <w:p>
-            <w:pPr>
-              <w:pStyle w:val="ListParagraph"/>
-              <w:numPr>
-                <w:ilvl w:val="0"/>
-                <w:numId w:val="4"/>
-              </w:numPr>
-              <w:spacing w:line="276" w:lineRule="auto"/>
+            <w:r>
               <w:rPr>
                 <w:sz w:val="24"/>
                 <w:szCs w:val="24"/>
               </w:rPr>
-            </w:pPr>
-            <w:r>
-              <w:rPr>
-                <w:sz w:val="24"/>
-                <w:szCs w:val="24"/>
-              </w:rPr>
-              <w:t>System Design &amp; User Interface</w:t>
+              <w:t>h</w:t>
             </w:r>
           </w:p>
         </w:tc>
@@ -4269,7 +4659,7 @@
                 <w:sz w:val="24"/>
                 <w:szCs w:val="24"/>
               </w:rPr>
-              <w:t>19</w:t>
+              <w:t>24-25</w:t>
             </w:r>
           </w:p>
         </w:tc>
@@ -4342,7 +4732,14 @@
                 <w:sz w:val="24"/>
                 <w:szCs w:val="24"/>
               </w:rPr>
-              <w:t>21</w:t>
+              <w:t>2</w:t>
+            </w:r>
+            <w:r>
+              <w:rPr>
+                <w:sz w:val="24"/>
+                <w:szCs w:val="24"/>
+              </w:rPr>
+              <w:t>6</w:t>
             </w:r>
           </w:p>
         </w:tc>
@@ -4733,7 +5130,14 @@
                 <w:sz w:val="24"/>
                 <w:szCs w:val="24"/>
               </w:rPr>
-              <w:t>22</w:t>
+              <w:t>2</w:t>
+            </w:r>
+            <w:r>
+              <w:rPr>
+                <w:sz w:val="24"/>
+                <w:szCs w:val="24"/>
+              </w:rPr>
+              <w:t>7</w:t>
             </w:r>
           </w:p>
         </w:tc>
@@ -4804,7 +5208,14 @@
                 <w:sz w:val="24"/>
                 <w:szCs w:val="24"/>
               </w:rPr>
-              <w:t>23</w:t>
+              <w:t>2</w:t>
+            </w:r>
+            <w:r>
+              <w:rPr>
+                <w:sz w:val="24"/>
+                <w:szCs w:val="24"/>
+              </w:rPr>
+              <w:t>8</w:t>
             </w:r>
           </w:p>
         </w:tc>
@@ -4875,7 +5286,14 @@
                 <w:sz w:val="24"/>
                 <w:szCs w:val="24"/>
               </w:rPr>
-              <w:t>24</w:t>
+              <w:t>2</w:t>
+            </w:r>
+            <w:r>
+              <w:rPr>
+                <w:sz w:val="24"/>
+                <w:szCs w:val="24"/>
+              </w:rPr>
+              <w:t>9</w:t>
             </w:r>
           </w:p>
         </w:tc>
@@ -5883,7 +6301,7 @@
                                 <w:rPr>
                                   <w:noProof/>
                                 </w:rPr>
-                                <w:t>1</w:t>
+                                <w:t>7</w:t>
                               </w:r>
                             </w:fldSimple>
                             <w:r>
@@ -5928,7 +6346,7 @@
                           <w:rPr>
                             <w:noProof/>
                           </w:rPr>
-                          <w:t>1</w:t>
+                          <w:t>7</w:t>
                         </w:r>
                       </w:fldSimple>
                       <w:r>
@@ -6087,7 +6505,7 @@
                                 <w:rPr>
                                   <w:noProof/>
                                 </w:rPr>
-                                <w:t>2</w:t>
+                                <w:t>8</w:t>
                               </w:r>
                             </w:fldSimple>
                             <w:r>
@@ -6126,7 +6544,7 @@
                           <w:rPr>
                             <w:noProof/>
                           </w:rPr>
-                          <w:t>2</w:t>
+                          <w:t>8</w:t>
                         </w:r>
                       </w:fldSimple>
                       <w:r>
@@ -7991,7 +8409,7 @@
                                 <w:rPr>
                                   <w:noProof/>
                                 </w:rPr>
-                                <w:t>3</w:t>
+                                <w:t>9</w:t>
                               </w:r>
                             </w:fldSimple>
                             <w:r>
@@ -8033,7 +8451,7 @@
                           <w:rPr>
                             <w:noProof/>
                           </w:rPr>
-                          <w:t>3</w:t>
+                          <w:t>9</w:t>
                         </w:r>
                       </w:fldSimple>
                       <w:r>
@@ -9155,7 +9573,7 @@
                                 <w:rPr>
                                   <w:noProof/>
                                 </w:rPr>
-                                <w:t>4</w:t>
+                                <w:t>10</w:t>
                               </w:r>
                             </w:fldSimple>
                             <w:r>
@@ -9197,7 +9615,7 @@
                           <w:rPr>
                             <w:noProof/>
                           </w:rPr>
-                          <w:t>4</w:t>
+                          <w:t>10</w:t>
                         </w:r>
                       </w:fldSimple>
                       <w:r>
@@ -10176,7 +10594,7 @@
                                 <w:rPr>
                                   <w:noProof/>
                                 </w:rPr>
-                                <w:t>5</w:t>
+                                <w:t>11</w:t>
                               </w:r>
                             </w:fldSimple>
                             <w:r>
@@ -10217,7 +10635,7 @@
                           <w:rPr>
                             <w:noProof/>
                           </w:rPr>
-                          <w:t>5</w:t>
+                          <w:t>11</w:t>
                         </w:r>
                       </w:fldSimple>
                       <w:r>
@@ -10556,30 +10974,17 @@
       </w:pPr>
       <w:r>
         <w:rPr>
-          <w:b/>
-          <w:bCs/>
-        </w:rPr>
-        <w:t>Docker</w:t>
-      </w:r>
-    </w:p>
-    <w:p>
-      <w:pPr>
-        <w:spacing w:after="120"/>
-        <w:jc w:val="both"/>
-      </w:pPr>
-      <w:r>
-        <w:rPr>
           <w:noProof/>
           <w14:ligatures w14:val="standardContextual"/>
         </w:rPr>
         <w:drawing>
-          <wp:anchor distT="0" distB="0" distL="114300" distR="114300" simplePos="0" relativeHeight="251675648" behindDoc="0" locked="0" layoutInCell="1" allowOverlap="1" wp14:anchorId="67995318" wp14:editId="07C07476">
+          <wp:anchor distT="0" distB="0" distL="114300" distR="114300" simplePos="0" relativeHeight="251675648" behindDoc="0" locked="0" layoutInCell="1" allowOverlap="1" wp14:anchorId="67995318" wp14:editId="26B3EC8D">
             <wp:simplePos x="0" y="0"/>
             <wp:positionH relativeFrom="column">
               <wp:posOffset>3634740</wp:posOffset>
             </wp:positionH>
             <wp:positionV relativeFrom="paragraph">
-              <wp:posOffset>8255</wp:posOffset>
+              <wp:posOffset>24977</wp:posOffset>
             </wp:positionV>
             <wp:extent cx="2286000" cy="1952304"/>
             <wp:effectExtent l="0" t="0" r="0" b="0"/>
@@ -10628,7 +11033,20 @@
         </w:drawing>
       </w:r>
       <w:r>
-        <w:t>Docker leverages container technology, creating lightweight, self-contained environments called containers. These containers encapsulate an application and all its dependencies, including libraries and runtime components. One of the defining features of Docker is its ability to ensure that applications run consistently across different environments, from developers' laptops to test environments and production servers. This consistency is a response to the age-old challenge of "it works on my machine."</w:t>
+        <w:rPr>
+          <w:b/>
+          <w:bCs/>
+        </w:rPr>
+        <w:t>Docker</w:t>
+      </w:r>
+    </w:p>
+    <w:p>
+      <w:pPr>
+        <w:spacing w:after="120"/>
+        <w:jc w:val="both"/>
+      </w:pPr>
+      <w:r>
+        <w:t>Docker leverages container technology, creating lightweight, self-contained environments called containers. These containers encapsulate an application and all its dependencies, including libraries and runtime components. One of the defining features of Docker is its ability to ensure that applications run consistently across different environments, from developers' laptops to test environments and production servers.</w:t>
       </w:r>
     </w:p>
     <w:p>
@@ -10642,6 +11060,118 @@
       </w:pPr>
       <w:r>
         <w:rPr>
+          <w:noProof/>
+        </w:rPr>
+        <mc:AlternateContent>
+          <mc:Choice Requires="wps">
+            <w:drawing>
+              <wp:anchor distT="0" distB="0" distL="114300" distR="114300" simplePos="0" relativeHeight="251701248" behindDoc="0" locked="0" layoutInCell="1" allowOverlap="1" wp14:anchorId="2FC64E9E" wp14:editId="268E1014">
+                <wp:simplePos x="0" y="0"/>
+                <wp:positionH relativeFrom="column">
+                  <wp:posOffset>3634740</wp:posOffset>
+                </wp:positionH>
+                <wp:positionV relativeFrom="paragraph">
+                  <wp:posOffset>220557</wp:posOffset>
+                </wp:positionV>
+                <wp:extent cx="2286000" cy="635"/>
+                <wp:effectExtent l="0" t="0" r="0" b="0"/>
+                <wp:wrapSquare wrapText="bothSides"/>
+                <wp:docPr id="18570658" name="Text Box 1"/>
+                <wp:cNvGraphicFramePr/>
+                <a:graphic xmlns:a="http://schemas.openxmlformats.org/drawingml/2006/main">
+                  <a:graphicData uri="http://schemas.microsoft.com/office/word/2010/wordprocessingShape">
+                    <wps:wsp>
+                      <wps:cNvSpPr txBox="1"/>
+                      <wps:spPr>
+                        <a:xfrm>
+                          <a:off x="0" y="0"/>
+                          <a:ext cx="2286000" cy="635"/>
+                        </a:xfrm>
+                        <a:prstGeom prst="rect">
+                          <a:avLst/>
+                        </a:prstGeom>
+                        <a:solidFill>
+                          <a:prstClr val="white"/>
+                        </a:solidFill>
+                        <a:ln>
+                          <a:noFill/>
+                        </a:ln>
+                      </wps:spPr>
+                      <wps:txbx>
+                        <w:txbxContent>
+                          <w:p>
+                            <w:pPr>
+                              <w:pStyle w:val="Caption"/>
+                              <w:rPr>
+                                <w:noProof/>
+                              </w:rPr>
+                            </w:pPr>
+                            <w:r>
+                              <w:t xml:space="preserve">Figure </w:t>
+                            </w:r>
+                            <w:fldSimple w:instr=" SEQ Figure \* ARABIC ">
+                              <w:r>
+                                <w:rPr>
+                                  <w:noProof/>
+                                </w:rPr>
+                                <w:t>12</w:t>
+                              </w:r>
+                            </w:fldSimple>
+                            <w:r>
+                              <w:t>Docker</w:t>
+                            </w:r>
+                          </w:p>
+                        </w:txbxContent>
+                      </wps:txbx>
+                      <wps:bodyPr rot="0" spcFirstLastPara="0" vertOverflow="overflow" horzOverflow="overflow" vert="horz" wrap="square" lIns="0" tIns="0" rIns="0" bIns="0" numCol="1" spcCol="0" rtlCol="0" fromWordArt="0" anchor="t" anchorCtr="0" forceAA="0" compatLnSpc="1">
+                        <a:prstTxWarp prst="textNoShape">
+                          <a:avLst/>
+                        </a:prstTxWarp>
+                        <a:spAutoFit/>
+                      </wps:bodyPr>
+                    </wps:wsp>
+                  </a:graphicData>
+                </a:graphic>
+              </wp:anchor>
+            </w:drawing>
+          </mc:Choice>
+          <mc:Fallback>
+            <w:pict>
+              <v:shape w14:anchorId="2FC64E9E" id="_x0000_s1040" type="#_x0000_t202" style="position:absolute;margin-left:286.2pt;margin-top:17.35pt;width:180pt;height:.05pt;z-index:251701248;visibility:visible;mso-wrap-style:square;mso-wrap-distance-left:9pt;mso-wrap-distance-top:0;mso-wrap-distance-right:9pt;mso-wrap-distance-bottom:0;mso-position-horizontal:absolute;mso-position-horizontal-relative:text;mso-position-vertical:absolute;mso-position-vertical-relative:text;v-text-anchor:top" o:gfxdata="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" stroked="f">
+                <v:textbox style="mso-fit-shape-to-text:t" inset="0,0,0,0">
+                  <w:txbxContent>
+                    <w:p>
+                      <w:pPr>
+                        <w:pStyle w:val="Caption"/>
+                        <w:rPr>
+                          <w:noProof/>
+                        </w:rPr>
+                      </w:pPr>
+                      <w:r>
+                        <w:t xml:space="preserve">Figure </w:t>
+                      </w:r>
+                      <w:fldSimple w:instr=" SEQ Figure \* ARABIC ">
+                        <w:r>
+                          <w:rPr>
+                            <w:noProof/>
+                          </w:rPr>
+                          <w:t>12</w:t>
+                        </w:r>
+                      </w:fldSimple>
+                      <w:r>
+                        <w:t>Docker</w:t>
+                      </w:r>
+                    </w:p>
+                  </w:txbxContent>
+                </v:textbox>
+                <w10:wrap type="square"/>
+              </v:shape>
+            </w:pict>
+          </mc:Fallback>
+        </mc:AlternateContent>
+      </w:r>
+      <w:r>
+        <w:rPr>
           <w:b/>
           <w:bCs/>
         </w:rPr>
@@ -10662,7 +11192,10 @@
         <w:jc w:val="both"/>
       </w:pPr>
       <w:r>
-        <w:t>Containers are a form of virtualization that allows you to package an application, along with its libraries, dependencies, and runtime environment, into a single unit called a container. These containers run consistently across different platforms, ensuring that what you develop in your local environment behaves the same way in production. Containers are isolated from one another and share the host operating system's kernel, making them more efficient and lightweight compared to traditional virtual machines.</w:t>
+        <w:t>Containers are a form of virtualization that allows you to package an application, along with its libraries, dependencies, and runtime environment, into a single unit called a container. These containers run consistently across different platforms, ensuring that what you develop in your local environment behaves the same way in production. Containers are isolated from one another and share the host operating system's kernel</w:t>
+      </w:r>
+      <w:r>
+        <w:t>.</w:t>
       </w:r>
     </w:p>
     <w:p>
@@ -10703,14 +11236,126 @@
         <w:rPr>
           <w:noProof/>
         </w:rPr>
+        <mc:AlternateContent>
+          <mc:Choice Requires="wps">
+            <w:drawing>
+              <wp:anchor distT="0" distB="0" distL="114300" distR="114300" simplePos="0" relativeHeight="251703296" behindDoc="0" locked="0" layoutInCell="1" allowOverlap="1" wp14:anchorId="19A24F3F" wp14:editId="2CB831C8">
+                <wp:simplePos x="0" y="0"/>
+                <wp:positionH relativeFrom="column">
+                  <wp:posOffset>0</wp:posOffset>
+                </wp:positionH>
+                <wp:positionV relativeFrom="paragraph">
+                  <wp:posOffset>3133936</wp:posOffset>
+                </wp:positionV>
+                <wp:extent cx="5943600" cy="635"/>
+                <wp:effectExtent l="0" t="0" r="0" b="0"/>
+                <wp:wrapSquare wrapText="bothSides"/>
+                <wp:docPr id="1285140484" name="Text Box 1"/>
+                <wp:cNvGraphicFramePr/>
+                <a:graphic xmlns:a="http://schemas.openxmlformats.org/drawingml/2006/main">
+                  <a:graphicData uri="http://schemas.microsoft.com/office/word/2010/wordprocessingShape">
+                    <wps:wsp>
+                      <wps:cNvSpPr txBox="1"/>
+                      <wps:spPr>
+                        <a:xfrm>
+                          <a:off x="0" y="0"/>
+                          <a:ext cx="5943600" cy="635"/>
+                        </a:xfrm>
+                        <a:prstGeom prst="rect">
+                          <a:avLst/>
+                        </a:prstGeom>
+                        <a:solidFill>
+                          <a:prstClr val="white"/>
+                        </a:solidFill>
+                        <a:ln>
+                          <a:noFill/>
+                        </a:ln>
+                      </wps:spPr>
+                      <wps:txbx>
+                        <w:txbxContent>
+                          <w:p>
+                            <w:pPr>
+                              <w:pStyle w:val="Caption"/>
+                              <w:rPr>
+                                <w:noProof/>
+                              </w:rPr>
+                            </w:pPr>
+                            <w:r>
+                              <w:t xml:space="preserve">Figure </w:t>
+                            </w:r>
+                            <w:fldSimple w:instr=" SEQ Figure \* ARABIC ">
+                              <w:r>
+                                <w:rPr>
+                                  <w:noProof/>
+                                </w:rPr>
+                                <w:t>13</w:t>
+                              </w:r>
+                            </w:fldSimple>
+                            <w:r>
+                              <w:t>docker interface</w:t>
+                            </w:r>
+                          </w:p>
+                        </w:txbxContent>
+                      </wps:txbx>
+                      <wps:bodyPr rot="0" spcFirstLastPara="0" vertOverflow="overflow" horzOverflow="overflow" vert="horz" wrap="square" lIns="0" tIns="0" rIns="0" bIns="0" numCol="1" spcCol="0" rtlCol="0" fromWordArt="0" anchor="t" anchorCtr="0" forceAA="0" compatLnSpc="1">
+                        <a:prstTxWarp prst="textNoShape">
+                          <a:avLst/>
+                        </a:prstTxWarp>
+                        <a:spAutoFit/>
+                      </wps:bodyPr>
+                    </wps:wsp>
+                  </a:graphicData>
+                </a:graphic>
+              </wp:anchor>
+            </w:drawing>
+          </mc:Choice>
+          <mc:Fallback>
+            <w:pict>
+              <v:shape w14:anchorId="19A24F3F" id="_x0000_s1041" type="#_x0000_t202" style="position:absolute;left:0;text-align:left;margin-left:0;margin-top:246.75pt;width:468pt;height:.05pt;z-index:251703296;visibility:visible;mso-wrap-style:square;mso-wrap-distance-left:9pt;mso-wrap-distance-top:0;mso-wrap-distance-right:9pt;mso-wrap-distance-bottom:0;mso-position-horizontal:absolute;mso-position-horizontal-relative:text;mso-position-vertical:absolute;mso-position-vertical-relative:text;v-text-anchor:top" o:gfxdata="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" stroked="f">
+                <v:textbox style="mso-fit-shape-to-text:t" inset="0,0,0,0">
+                  <w:txbxContent>
+                    <w:p>
+                      <w:pPr>
+                        <w:pStyle w:val="Caption"/>
+                        <w:rPr>
+                          <w:noProof/>
+                        </w:rPr>
+                      </w:pPr>
+                      <w:r>
+                        <w:t xml:space="preserve">Figure </w:t>
+                      </w:r>
+                      <w:fldSimple w:instr=" SEQ Figure \* ARABIC ">
+                        <w:r>
+                          <w:rPr>
+                            <w:noProof/>
+                          </w:rPr>
+                          <w:t>13</w:t>
+                        </w:r>
+                      </w:fldSimple>
+                      <w:r>
+                        <w:t>docker interface</w:t>
+                      </w:r>
+                    </w:p>
+                  </w:txbxContent>
+                </v:textbox>
+                <w10:wrap type="square"/>
+              </v:shape>
+            </w:pict>
+          </mc:Fallback>
+        </mc:AlternateContent>
+      </w:r>
+      <w:r>
+        <w:rPr>
+          <w:noProof/>
+        </w:rPr>
         <w:drawing>
-          <wp:anchor distT="0" distB="0" distL="114300" distR="114300" simplePos="0" relativeHeight="251676672" behindDoc="0" locked="0" layoutInCell="1" allowOverlap="1" wp14:anchorId="7C09F496" wp14:editId="7CAF165A">
+          <wp:anchor distT="0" distB="0" distL="114300" distR="114300" simplePos="0" relativeHeight="251676672" behindDoc="0" locked="0" layoutInCell="1" allowOverlap="1" wp14:anchorId="7C09F496" wp14:editId="5CFEC57B">
             <wp:simplePos x="0" y="0"/>
             <wp:positionH relativeFrom="column">
               <wp:posOffset>0</wp:posOffset>
             </wp:positionH>
             <wp:positionV relativeFrom="paragraph">
-              <wp:posOffset>1268095</wp:posOffset>
+              <wp:posOffset>1166495</wp:posOffset>
             </wp:positionV>
             <wp:extent cx="5943600" cy="1927225"/>
             <wp:effectExtent l="0" t="0" r="0" b="0"/>
@@ -10914,7 +11559,7 @@
                                 <w:rPr>
                                   <w:noProof/>
                                 </w:rPr>
-                                <w:t>6</w:t>
+                                <w:t>14</w:t>
                               </w:r>
                             </w:fldSimple>
                             <w:r>
@@ -10940,7 +11585,7 @@
           </mc:Choice>
           <mc:Fallback>
             <w:pict>
-              <v:shape w14:anchorId="46808121" id="_x0000_s1040" type="#_x0000_t202" style="position:absolute;left:0;text-align:left;margin-left:0;margin-top:227.6pt;width:468pt;height:.05pt;z-index:251679744;visibility:visible;mso-wrap-style:square;mso-wrap-distance-left:9pt;mso-wrap-distance-top:0;mso-wrap-distance-right:9pt;mso-wrap-distance-bottom:0;mso-position-horizontal:absolute;mso-position-horizontal-relative:text;mso-position-vertical:absolute;mso-position-vertical-relative:text;v-text-anchor:top" o:gfxdata="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" stroked="f">
+              <v:shape w14:anchorId="46808121" id="_x0000_s1042" type="#_x0000_t202" style="position:absolute;left:0;text-align:left;margin-left:0;margin-top:227.6pt;width:468pt;height:.05pt;z-index:251679744;visibility:visible;mso-wrap-style:square;mso-wrap-distance-left:9pt;mso-wrap-distance-top:0;mso-wrap-distance-right:9pt;mso-wrap-distance-bottom:0;mso-position-horizontal:absolute;mso-position-horizontal-relative:text;mso-position-vertical:absolute;mso-position-vertical-relative:text;v-text-anchor:top" o:gfxdata="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" stroked="f">
                 <v:textbox style="mso-fit-shape-to-text:t" inset="0,0,0,0">
                   <w:txbxContent>
                     <w:p>
@@ -10955,7 +11600,7 @@
                           <w:rPr>
                             <w:noProof/>
                           </w:rPr>
-                          <w:t>6</w:t>
+                          <w:t>14</w:t>
                         </w:r>
                       </w:fldSimple>
                       <w:r>
@@ -11639,8 +12284,16 @@
     <w:p>
       <w:pPr>
         <w:spacing w:after="120"/>
-      </w:pPr>
-      <w:r>
+        <w:rPr>
+          <w:b/>
+          <w:bCs/>
+        </w:rPr>
+      </w:pPr>
+      <w:r>
+        <w:rPr>
+          <w:b/>
+          <w:bCs/>
+        </w:rPr>
         <w:t>The user dashboard displays:</w:t>
       </w:r>
     </w:p>
@@ -11766,12 +12419,169 @@
       </w:pPr>
       <w:r>
         <w:rPr>
+          <w:noProof/>
+        </w:rPr>
+        <w:lastRenderedPageBreak/>
+        <mc:AlternateContent>
+          <mc:Choice Requires="wps">
+            <w:drawing>
+              <wp:anchor distT="0" distB="0" distL="114300" distR="114300" simplePos="0" relativeHeight="251682816" behindDoc="0" locked="0" layoutInCell="1" allowOverlap="1" wp14:anchorId="3C33AC99" wp14:editId="3D452D85">
+                <wp:simplePos x="0" y="0"/>
+                <wp:positionH relativeFrom="column">
+                  <wp:posOffset>-8255</wp:posOffset>
+                </wp:positionH>
+                <wp:positionV relativeFrom="paragraph">
+                  <wp:posOffset>3236595</wp:posOffset>
+                </wp:positionV>
+                <wp:extent cx="5943600" cy="635"/>
+                <wp:effectExtent l="0" t="0" r="0" b="0"/>
+                <wp:wrapSquare wrapText="bothSides"/>
+                <wp:docPr id="1177294739" name="Text Box 1"/>
+                <wp:cNvGraphicFramePr/>
+                <a:graphic xmlns:a="http://schemas.openxmlformats.org/drawingml/2006/main">
+                  <a:graphicData uri="http://schemas.microsoft.com/office/word/2010/wordprocessingShape">
+                    <wps:wsp>
+                      <wps:cNvSpPr txBox="1"/>
+                      <wps:spPr>
+                        <a:xfrm>
+                          <a:off x="0" y="0"/>
+                          <a:ext cx="5943600" cy="635"/>
+                        </a:xfrm>
+                        <a:prstGeom prst="rect">
+                          <a:avLst/>
+                        </a:prstGeom>
+                        <a:solidFill>
+                          <a:prstClr val="white"/>
+                        </a:solidFill>
+                        <a:ln>
+                          <a:noFill/>
+                        </a:ln>
+                      </wps:spPr>
+                      <wps:txbx>
+                        <w:txbxContent>
+                          <w:p>
+                            <w:pPr>
+                              <w:pStyle w:val="Caption"/>
+                            </w:pPr>
+                            <w:r>
+                              <w:t xml:space="preserve">Figure </w:t>
+                            </w:r>
+                            <w:fldSimple w:instr=" SEQ Figure \* ARABIC ">
+                              <w:r>
+                                <w:rPr>
+                                  <w:noProof/>
+                                </w:rPr>
+                                <w:t>15</w:t>
+                              </w:r>
+                            </w:fldSimple>
+                            <w:r>
+                              <w:t xml:space="preserve"> Landing Page</w:t>
+                            </w:r>
+                          </w:p>
+                        </w:txbxContent>
+                      </wps:txbx>
+                      <wps:bodyPr rot="0" spcFirstLastPara="0" vertOverflow="overflow" horzOverflow="overflow" vert="horz" wrap="square" lIns="0" tIns="0" rIns="0" bIns="0" numCol="1" spcCol="0" rtlCol="0" fromWordArt="0" anchor="t" anchorCtr="0" forceAA="0" compatLnSpc="1">
+                        <a:prstTxWarp prst="textNoShape">
+                          <a:avLst/>
+                        </a:prstTxWarp>
+                        <a:spAutoFit/>
+                      </wps:bodyPr>
+                    </wps:wsp>
+                  </a:graphicData>
+                </a:graphic>
+              </wp:anchor>
+            </w:drawing>
+          </mc:Choice>
+          <mc:Fallback>
+            <w:pict>
+              <v:shape w14:anchorId="3C33AC99" id="_x0000_s1043" type="#_x0000_t202" style="position:absolute;left:0;text-align:left;margin-left:-.65pt;margin-top:254.85pt;width:468pt;height:.05pt;z-index:251682816;visibility:visible;mso-wrap-style:square;mso-wrap-distance-left:9pt;mso-wrap-distance-top:0;mso-wrap-distance-right:9pt;mso-wrap-distance-bottom:0;mso-position-horizontal:absolute;mso-position-horizontal-relative:text;mso-position-vertical:absolute;mso-position-vertical-relative:text;v-text-anchor:top" o:gfxdata="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" stroked="f">
+                <v:textbox style="mso-fit-shape-to-text:t" inset="0,0,0,0">
+                  <w:txbxContent>
+                    <w:p>
+                      <w:pPr>
+                        <w:pStyle w:val="Caption"/>
+                      </w:pPr>
+                      <w:r>
+                        <w:t xml:space="preserve">Figure </w:t>
+                      </w:r>
+                      <w:fldSimple w:instr=" SEQ Figure \* ARABIC ">
+                        <w:r>
+                          <w:rPr>
+                            <w:noProof/>
+                          </w:rPr>
+                          <w:t>15</w:t>
+                        </w:r>
+                      </w:fldSimple>
+                      <w:r>
+                        <w:t xml:space="preserve"> Landing Page</w:t>
+                      </w:r>
+                    </w:p>
+                  </w:txbxContent>
+                </v:textbox>
+                <w10:wrap type="square"/>
+              </v:shape>
+            </w:pict>
+          </mc:Fallback>
+        </mc:AlternateContent>
+      </w:r>
+      <w:r>
+        <w:drawing>
+          <wp:anchor distT="0" distB="0" distL="114300" distR="114300" simplePos="0" relativeHeight="251680768" behindDoc="0" locked="0" layoutInCell="1" allowOverlap="1" wp14:anchorId="0AE552DA" wp14:editId="3F786652">
+            <wp:simplePos x="0" y="0"/>
+            <wp:positionH relativeFrom="column">
+              <wp:posOffset>-8678</wp:posOffset>
+            </wp:positionH>
+            <wp:positionV relativeFrom="paragraph">
+              <wp:posOffset>313055</wp:posOffset>
+            </wp:positionV>
+            <wp:extent cx="5943600" cy="2866390"/>
+            <wp:effectExtent l="0" t="0" r="0" b="0"/>
+            <wp:wrapSquare wrapText="bothSides"/>
+            <wp:docPr id="1286354732" name="Picture 1"/>
+            <wp:cNvGraphicFramePr>
+              <a:graphicFrameLocks xmlns:a="http://schemas.openxmlformats.org/drawingml/2006/main" noChangeAspect="1"/>
+            </wp:cNvGraphicFramePr>
+            <a:graphic xmlns:a="http://schemas.openxmlformats.org/drawingml/2006/main">
+              <a:graphicData uri="http://schemas.openxmlformats.org/drawingml/2006/picture">
+                <pic:pic xmlns:pic="http://schemas.openxmlformats.org/drawingml/2006/picture">
+                  <pic:nvPicPr>
+                    <pic:cNvPr id="1286354732" name=""/>
+                    <pic:cNvPicPr/>
+                  </pic:nvPicPr>
+                  <pic:blipFill>
+                    <a:blip r:embed="rId36" cstate="print">
+                      <a:extLst>
+                        <a:ext uri="{28A0092B-C50C-407E-A947-70E740481C1C}">
+                          <a14:useLocalDpi xmlns:a14="http://schemas.microsoft.com/office/drawing/2010/main" val="0"/>
+                        </a:ext>
+                      </a:extLst>
+                    </a:blip>
+                    <a:stretch>
+                      <a:fillRect/>
+                    </a:stretch>
+                  </pic:blipFill>
+                  <pic:spPr>
+                    <a:xfrm>
+                      <a:off x="0" y="0"/>
+                      <a:ext cx="5943600" cy="2866390"/>
+                    </a:xfrm>
+                    <a:prstGeom prst="rect">
+                      <a:avLst/>
+                    </a:prstGeom>
+                  </pic:spPr>
+                </pic:pic>
+              </a:graphicData>
+            </a:graphic>
+          </wp:anchor>
+        </w:drawing>
+      </w:r>
+      <w:r>
+        <w:rPr>
           <w:b/>
           <w:bCs/>
           <w:sz w:val="32"/>
           <w:szCs w:val="32"/>
         </w:rPr>
-        <w:lastRenderedPageBreak/>
         <w:t>WALKTHROUGH</w:t>
       </w:r>
     </w:p>
@@ -11781,6 +12591,1135 @@
         <w:spacing w:after="160" w:line="259" w:lineRule="auto"/>
       </w:pPr>
       <w:r>
+        <w:t>To start user will click on a landing page and this will take the user to the login page where user can log in into the website.</w:t>
+      </w:r>
+    </w:p>
+    <w:p>
+      <w:pPr>
+        <w:widowControl/>
+        <w:spacing w:after="160" w:line="259" w:lineRule="auto"/>
+      </w:pPr>
+      <w:r>
+        <w:drawing>
+          <wp:anchor distT="0" distB="0" distL="114300" distR="114300" simplePos="0" relativeHeight="251683840" behindDoc="0" locked="0" layoutInCell="1" allowOverlap="1" wp14:anchorId="67FF329D" wp14:editId="75CD97A4">
+            <wp:simplePos x="0" y="0"/>
+            <wp:positionH relativeFrom="column">
+              <wp:posOffset>-186690</wp:posOffset>
+            </wp:positionH>
+            <wp:positionV relativeFrom="paragraph">
+              <wp:posOffset>35560</wp:posOffset>
+            </wp:positionV>
+            <wp:extent cx="2878455" cy="2973705"/>
+            <wp:effectExtent l="0" t="0" r="0" b="0"/>
+            <wp:wrapSquare wrapText="bothSides"/>
+            <wp:docPr id="2025133333" name="Picture 1"/>
+            <wp:cNvGraphicFramePr>
+              <a:graphicFrameLocks xmlns:a="http://schemas.openxmlformats.org/drawingml/2006/main" noChangeAspect="1"/>
+            </wp:cNvGraphicFramePr>
+            <a:graphic xmlns:a="http://schemas.openxmlformats.org/drawingml/2006/main">
+              <a:graphicData uri="http://schemas.openxmlformats.org/drawingml/2006/picture">
+                <pic:pic xmlns:pic="http://schemas.openxmlformats.org/drawingml/2006/picture">
+                  <pic:nvPicPr>
+                    <pic:cNvPr id="2025133333" name=""/>
+                    <pic:cNvPicPr/>
+                  </pic:nvPicPr>
+                  <pic:blipFill>
+                    <a:blip r:embed="rId37">
+                      <a:extLst>
+                        <a:ext uri="{28A0092B-C50C-407E-A947-70E740481C1C}">
+                          <a14:useLocalDpi xmlns:a14="http://schemas.microsoft.com/office/drawing/2010/main" val="0"/>
+                        </a:ext>
+                      </a:extLst>
+                    </a:blip>
+                    <a:stretch>
+                      <a:fillRect/>
+                    </a:stretch>
+                  </pic:blipFill>
+                  <pic:spPr>
+                    <a:xfrm>
+                      <a:off x="0" y="0"/>
+                      <a:ext cx="2878455" cy="2973705"/>
+                    </a:xfrm>
+                    <a:prstGeom prst="rect">
+                      <a:avLst/>
+                    </a:prstGeom>
+                  </pic:spPr>
+                </pic:pic>
+              </a:graphicData>
+            </a:graphic>
+            <wp14:sizeRelH relativeFrom="margin">
+              <wp14:pctWidth>0</wp14:pctWidth>
+            </wp14:sizeRelH>
+            <wp14:sizeRelV relativeFrom="margin">
+              <wp14:pctHeight>0</wp14:pctHeight>
+            </wp14:sizeRelV>
+          </wp:anchor>
+        </w:drawing>
+      </w:r>
+      <w:r>
+        <w:drawing>
+          <wp:anchor distT="0" distB="0" distL="114300" distR="114300" simplePos="0" relativeHeight="251686912" behindDoc="0" locked="0" layoutInCell="1" allowOverlap="1" wp14:anchorId="2CB80DCE" wp14:editId="5854922B">
+            <wp:simplePos x="0" y="0"/>
+            <wp:positionH relativeFrom="column">
+              <wp:posOffset>3318510</wp:posOffset>
+            </wp:positionH>
+            <wp:positionV relativeFrom="paragraph">
+              <wp:posOffset>82550</wp:posOffset>
+            </wp:positionV>
+            <wp:extent cx="2616200" cy="2922270"/>
+            <wp:effectExtent l="0" t="0" r="0" b="0"/>
+            <wp:wrapSquare wrapText="bothSides"/>
+            <wp:docPr id="145371985" name="Picture 1"/>
+            <wp:cNvGraphicFramePr>
+              <a:graphicFrameLocks xmlns:a="http://schemas.openxmlformats.org/drawingml/2006/main" noChangeAspect="1"/>
+            </wp:cNvGraphicFramePr>
+            <a:graphic xmlns:a="http://schemas.openxmlformats.org/drawingml/2006/main">
+              <a:graphicData uri="http://schemas.openxmlformats.org/drawingml/2006/picture">
+                <pic:pic xmlns:pic="http://schemas.openxmlformats.org/drawingml/2006/picture">
+                  <pic:nvPicPr>
+                    <pic:cNvPr id="145371985" name=""/>
+                    <pic:cNvPicPr/>
+                  </pic:nvPicPr>
+                  <pic:blipFill>
+                    <a:blip r:embed="rId38" cstate="print">
+                      <a:extLst>
+                        <a:ext uri="{28A0092B-C50C-407E-A947-70E740481C1C}">
+                          <a14:useLocalDpi xmlns:a14="http://schemas.microsoft.com/office/drawing/2010/main" val="0"/>
+                        </a:ext>
+                      </a:extLst>
+                    </a:blip>
+                    <a:stretch>
+                      <a:fillRect/>
+                    </a:stretch>
+                  </pic:blipFill>
+                  <pic:spPr>
+                    <a:xfrm>
+                      <a:off x="0" y="0"/>
+                      <a:ext cx="2616200" cy="2922270"/>
+                    </a:xfrm>
+                    <a:prstGeom prst="rect">
+                      <a:avLst/>
+                    </a:prstGeom>
+                  </pic:spPr>
+                </pic:pic>
+              </a:graphicData>
+            </a:graphic>
+          </wp:anchor>
+        </w:drawing>
+      </w:r>
+    </w:p>
+    <w:p>
+      <w:pPr>
+        <w:widowControl/>
+        <w:spacing w:after="160" w:line="259" w:lineRule="auto"/>
+        <w:jc w:val="both"/>
+      </w:pPr>
+    </w:p>
+    <w:p>
+      <w:pPr>
+        <w:widowControl/>
+        <w:spacing w:after="160" w:line="259" w:lineRule="auto"/>
+        <w:jc w:val="both"/>
+      </w:pPr>
+    </w:p>
+    <w:p>
+      <w:pPr>
+        <w:widowControl/>
+        <w:spacing w:after="160" w:line="259" w:lineRule="auto"/>
+        <w:jc w:val="both"/>
+      </w:pPr>
+    </w:p>
+    <w:p>
+      <w:pPr>
+        <w:widowControl/>
+        <w:spacing w:after="160" w:line="259" w:lineRule="auto"/>
+        <w:jc w:val="both"/>
+      </w:pPr>
+    </w:p>
+    <w:p>
+      <w:pPr>
+        <w:widowControl/>
+        <w:spacing w:after="160" w:line="259" w:lineRule="auto"/>
+        <w:jc w:val="both"/>
+      </w:pPr>
+    </w:p>
+    <w:p>
+      <w:pPr>
+        <w:widowControl/>
+        <w:spacing w:after="160" w:line="259" w:lineRule="auto"/>
+        <w:jc w:val="both"/>
+      </w:pPr>
+    </w:p>
+    <w:p>
+      <w:pPr>
+        <w:widowControl/>
+        <w:spacing w:after="160" w:line="259" w:lineRule="auto"/>
+        <w:jc w:val="both"/>
+      </w:pPr>
+    </w:p>
+    <w:p>
+      <w:pPr>
+        <w:widowControl/>
+        <w:spacing w:after="160" w:line="259" w:lineRule="auto"/>
+        <w:jc w:val="both"/>
+      </w:pPr>
+    </w:p>
+    <w:p>
+      <w:pPr>
+        <w:widowControl/>
+        <w:spacing w:after="160" w:line="259" w:lineRule="auto"/>
+        <w:jc w:val="both"/>
+      </w:pPr>
+    </w:p>
+    <w:p>
+      <w:pPr>
+        <w:widowControl/>
+        <w:spacing w:after="160" w:line="259" w:lineRule="auto"/>
+        <w:jc w:val="both"/>
+      </w:pPr>
+      <w:r>
+        <w:rPr>
+          <w:noProof/>
+        </w:rPr>
+        <mc:AlternateContent>
+          <mc:Choice Requires="wps">
+            <w:drawing>
+              <wp:anchor distT="0" distB="0" distL="114300" distR="114300" simplePos="0" relativeHeight="251685888" behindDoc="1" locked="0" layoutInCell="1" allowOverlap="1" wp14:anchorId="68F8EB2D" wp14:editId="3D0CF9F1">
+                <wp:simplePos x="0" y="0"/>
+                <wp:positionH relativeFrom="column">
+                  <wp:posOffset>127000</wp:posOffset>
+                </wp:positionH>
+                <wp:positionV relativeFrom="paragraph">
+                  <wp:posOffset>133138</wp:posOffset>
+                </wp:positionV>
+                <wp:extent cx="1803400" cy="207645"/>
+                <wp:effectExtent l="0" t="0" r="6350" b="1905"/>
+                <wp:wrapTight wrapText="bothSides">
+                  <wp:wrapPolygon edited="0">
+                    <wp:start x="0" y="0"/>
+                    <wp:lineTo x="0" y="19817"/>
+                    <wp:lineTo x="21448" y="19817"/>
+                    <wp:lineTo x="21448" y="0"/>
+                    <wp:lineTo x="0" y="0"/>
+                  </wp:wrapPolygon>
+                </wp:wrapTight>
+                <wp:docPr id="509045731" name="Text Box 1"/>
+                <wp:cNvGraphicFramePr/>
+                <a:graphic xmlns:a="http://schemas.openxmlformats.org/drawingml/2006/main">
+                  <a:graphicData uri="http://schemas.microsoft.com/office/word/2010/wordprocessingShape">
+                    <wps:wsp>
+                      <wps:cNvSpPr txBox="1"/>
+                      <wps:spPr>
+                        <a:xfrm>
+                          <a:off x="0" y="0"/>
+                          <a:ext cx="1803400" cy="207645"/>
+                        </a:xfrm>
+                        <a:prstGeom prst="rect">
+                          <a:avLst/>
+                        </a:prstGeom>
+                        <a:solidFill>
+                          <a:prstClr val="white"/>
+                        </a:solidFill>
+                        <a:ln>
+                          <a:noFill/>
+                        </a:ln>
+                      </wps:spPr>
+                      <wps:txbx>
+                        <w:txbxContent>
+                          <w:p>
+                            <w:pPr>
+                              <w:pStyle w:val="Caption"/>
+                            </w:pPr>
+                            <w:r>
+                              <w:t xml:space="preserve">Figure </w:t>
+                            </w:r>
+                            <w:fldSimple w:instr=" SEQ Figure \* ARABIC ">
+                              <w:r>
+                                <w:rPr>
+                                  <w:noProof/>
+                                </w:rPr>
+                                <w:t>16</w:t>
+                              </w:r>
+                            </w:fldSimple>
+                            <w:r>
+                              <w:t xml:space="preserve"> Login Page</w:t>
+                            </w:r>
+                          </w:p>
+                        </w:txbxContent>
+                      </wps:txbx>
+                      <wps:bodyPr rot="0" spcFirstLastPara="0" vertOverflow="overflow" horzOverflow="overflow" vert="horz" wrap="square" lIns="0" tIns="0" rIns="0" bIns="0" numCol="1" spcCol="0" rtlCol="0" fromWordArt="0" anchor="t" anchorCtr="0" forceAA="0" compatLnSpc="1">
+                        <a:prstTxWarp prst="textNoShape">
+                          <a:avLst/>
+                        </a:prstTxWarp>
+                        <a:noAutofit/>
+                      </wps:bodyPr>
+                    </wps:wsp>
+                  </a:graphicData>
+                </a:graphic>
+                <wp14:sizeRelH relativeFrom="margin">
+                  <wp14:pctWidth>0</wp14:pctWidth>
+                </wp14:sizeRelH>
+                <wp14:sizeRelV relativeFrom="margin">
+                  <wp14:pctHeight>0</wp14:pctHeight>
+                </wp14:sizeRelV>
+              </wp:anchor>
+            </w:drawing>
+          </mc:Choice>
+          <mc:Fallback>
+            <w:pict>
+              <v:shape w14:anchorId="68F8EB2D" id="_x0000_s1044" type="#_x0000_t202" style="position:absolute;left:0;text-align:left;margin-left:10pt;margin-top:10.5pt;width:142pt;height:16.35pt;z-index:-251630592;visibility:visible;mso-wrap-style:square;mso-width-percent:0;mso-height-percent:0;mso-wrap-distance-left:9pt;mso-wrap-distance-top:0;mso-wrap-distance-right:9pt;mso-wrap-distance-bottom:0;mso-position-horizontal:absolute;mso-position-horizontal-relative:text;mso-position-vertical:absolute;mso-position-vertical-relative:text;mso-width-percent:0;mso-height-percent:0;mso-width-relative:margin;mso-height-relative:margin;v-text-anchor:top" o:gfxdata="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" stroked="f">
+                <v:textbox inset="0,0,0,0">
+                  <w:txbxContent>
+                    <w:p>
+                      <w:pPr>
+                        <w:pStyle w:val="Caption"/>
+                      </w:pPr>
+                      <w:r>
+                        <w:t xml:space="preserve">Figure </w:t>
+                      </w:r>
+                      <w:fldSimple w:instr=" SEQ Figure \* ARABIC ">
+                        <w:r>
+                          <w:rPr>
+                            <w:noProof/>
+                          </w:rPr>
+                          <w:t>16</w:t>
+                        </w:r>
+                      </w:fldSimple>
+                      <w:r>
+                        <w:t xml:space="preserve"> Login Page</w:t>
+                      </w:r>
+                    </w:p>
+                  </w:txbxContent>
+                </v:textbox>
+                <w10:wrap type="tight"/>
+              </v:shape>
+            </w:pict>
+          </mc:Fallback>
+        </mc:AlternateContent>
+      </w:r>
+      <w:r>
+        <w:rPr>
+          <w:noProof/>
+        </w:rPr>
+        <mc:AlternateContent>
+          <mc:Choice Requires="wps">
+            <w:drawing>
+              <wp:anchor distT="0" distB="0" distL="114300" distR="114300" simplePos="0" relativeHeight="251688960" behindDoc="0" locked="0" layoutInCell="1" allowOverlap="1" wp14:anchorId="20235B7A" wp14:editId="1DCB21D6">
+                <wp:simplePos x="0" y="0"/>
+                <wp:positionH relativeFrom="column">
+                  <wp:posOffset>3428365</wp:posOffset>
+                </wp:positionH>
+                <wp:positionV relativeFrom="paragraph">
+                  <wp:posOffset>263525</wp:posOffset>
+                </wp:positionV>
+                <wp:extent cx="2616200" cy="635"/>
+                <wp:effectExtent l="0" t="0" r="0" b="0"/>
+                <wp:wrapSquare wrapText="bothSides"/>
+                <wp:docPr id="675868904" name="Text Box 1"/>
+                <wp:cNvGraphicFramePr/>
+                <a:graphic xmlns:a="http://schemas.openxmlformats.org/drawingml/2006/main">
+                  <a:graphicData uri="http://schemas.microsoft.com/office/word/2010/wordprocessingShape">
+                    <wps:wsp>
+                      <wps:cNvSpPr txBox="1"/>
+                      <wps:spPr>
+                        <a:xfrm>
+                          <a:off x="0" y="0"/>
+                          <a:ext cx="2616200" cy="635"/>
+                        </a:xfrm>
+                        <a:prstGeom prst="rect">
+                          <a:avLst/>
+                        </a:prstGeom>
+                        <a:solidFill>
+                          <a:prstClr val="white"/>
+                        </a:solidFill>
+                        <a:ln>
+                          <a:noFill/>
+                        </a:ln>
+                      </wps:spPr>
+                      <wps:txbx>
+                        <w:txbxContent>
+                          <w:p>
+                            <w:pPr>
+                              <w:pStyle w:val="Caption"/>
+                              <w:rPr>
+                                <w:noProof/>
+                              </w:rPr>
+                            </w:pPr>
+                            <w:r>
+                              <w:t xml:space="preserve">Figure </w:t>
+                            </w:r>
+                            <w:fldSimple w:instr=" SEQ Figure \* ARABIC ">
+                              <w:r>
+                                <w:rPr>
+                                  <w:noProof/>
+                                </w:rPr>
+                                <w:t>17</w:t>
+                              </w:r>
+                            </w:fldSimple>
+                            <w:r>
+                              <w:t xml:space="preserve"> Registration page</w:t>
+                            </w:r>
+                          </w:p>
+                        </w:txbxContent>
+                      </wps:txbx>
+                      <wps:bodyPr rot="0" spcFirstLastPara="0" vertOverflow="overflow" horzOverflow="overflow" vert="horz" wrap="square" lIns="0" tIns="0" rIns="0" bIns="0" numCol="1" spcCol="0" rtlCol="0" fromWordArt="0" anchor="t" anchorCtr="0" forceAA="0" compatLnSpc="1">
+                        <a:prstTxWarp prst="textNoShape">
+                          <a:avLst/>
+                        </a:prstTxWarp>
+                        <a:spAutoFit/>
+                      </wps:bodyPr>
+                    </wps:wsp>
+                  </a:graphicData>
+                </a:graphic>
+              </wp:anchor>
+            </w:drawing>
+          </mc:Choice>
+          <mc:Fallback>
+            <w:pict>
+              <v:shape w14:anchorId="20235B7A" id="_x0000_s1045" type="#_x0000_t202" style="position:absolute;left:0;text-align:left;margin-left:269.95pt;margin-top:20.75pt;width:206pt;height:.05pt;z-index:251688960;visibility:visible;mso-wrap-style:square;mso-wrap-distance-left:9pt;mso-wrap-distance-top:0;mso-wrap-distance-right:9pt;mso-wrap-distance-bottom:0;mso-position-horizontal:absolute;mso-position-horizontal-relative:text;mso-position-vertical:absolute;mso-position-vertical-relative:text;v-text-anchor:top" o:gfxdata="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" stroked="f">
+                <v:textbox style="mso-fit-shape-to-text:t" inset="0,0,0,0">
+                  <w:txbxContent>
+                    <w:p>
+                      <w:pPr>
+                        <w:pStyle w:val="Caption"/>
+                        <w:rPr>
+                          <w:noProof/>
+                        </w:rPr>
+                      </w:pPr>
+                      <w:r>
+                        <w:t xml:space="preserve">Figure </w:t>
+                      </w:r>
+                      <w:fldSimple w:instr=" SEQ Figure \* ARABIC ">
+                        <w:r>
+                          <w:rPr>
+                            <w:noProof/>
+                          </w:rPr>
+                          <w:t>17</w:t>
+                        </w:r>
+                      </w:fldSimple>
+                      <w:r>
+                        <w:t xml:space="preserve"> Registration page</w:t>
+                      </w:r>
+                    </w:p>
+                  </w:txbxContent>
+                </v:textbox>
+                <w10:wrap type="square"/>
+              </v:shape>
+            </w:pict>
+          </mc:Fallback>
+        </mc:AlternateContent>
+      </w:r>
+    </w:p>
+    <w:p>
+      <w:pPr>
+        <w:widowControl/>
+        <w:spacing w:after="160" w:line="259" w:lineRule="auto"/>
+        <w:jc w:val="both"/>
+      </w:pPr>
+    </w:p>
+    <w:p>
+      <w:pPr>
+        <w:widowControl/>
+        <w:spacing w:after="160" w:line="259" w:lineRule="auto"/>
+        <w:jc w:val="both"/>
+      </w:pPr>
+      <w:r>
+        <w:t>User will either login or sign up if not already registered.</w:t>
+      </w:r>
+      <w:r>
+        <w:br/>
+        <w:t xml:space="preserve">If the user is admin, he/she will enter the admin credentials which is hard coded. </w:t>
+      </w:r>
+    </w:p>
+    <w:p>
+      <w:pPr>
+        <w:widowControl/>
+        <w:spacing w:after="160" w:line="259" w:lineRule="auto"/>
+        <w:jc w:val="both"/>
+      </w:pPr>
+      <w:r>
+        <w:t>Sign up page will allow user to register themselves.</w:t>
+      </w:r>
+    </w:p>
+    <w:p>
+      <w:pPr>
+        <w:widowControl/>
+        <w:spacing w:after="160" w:line="259" w:lineRule="auto"/>
+        <w:jc w:val="both"/>
+      </w:pPr>
+    </w:p>
+    <w:p>
+      <w:pPr>
+        <w:widowControl/>
+        <w:spacing w:after="160" w:line="259" w:lineRule="auto"/>
+        <w:jc w:val="both"/>
+      </w:pPr>
+      <w:r>
+        <w:rPr>
+          <w:noProof/>
+        </w:rPr>
+        <w:lastRenderedPageBreak/>
+        <mc:AlternateContent>
+          <mc:Choice Requires="wps">
+            <w:drawing>
+              <wp:anchor distT="0" distB="0" distL="114300" distR="114300" simplePos="0" relativeHeight="251694080" behindDoc="0" locked="0" layoutInCell="1" allowOverlap="1" wp14:anchorId="13FDBB52" wp14:editId="57FAF400">
+                <wp:simplePos x="0" y="0"/>
+                <wp:positionH relativeFrom="column">
+                  <wp:posOffset>-339090</wp:posOffset>
+                </wp:positionH>
+                <wp:positionV relativeFrom="paragraph">
+                  <wp:posOffset>2054860</wp:posOffset>
+                </wp:positionV>
+                <wp:extent cx="6935470" cy="635"/>
+                <wp:effectExtent l="0" t="0" r="0" b="0"/>
+                <wp:wrapSquare wrapText="bothSides"/>
+                <wp:docPr id="1376146348" name="Text Box 1"/>
+                <wp:cNvGraphicFramePr/>
+                <a:graphic xmlns:a="http://schemas.openxmlformats.org/drawingml/2006/main">
+                  <a:graphicData uri="http://schemas.microsoft.com/office/word/2010/wordprocessingShape">
+                    <wps:wsp>
+                      <wps:cNvSpPr txBox="1"/>
+                      <wps:spPr>
+                        <a:xfrm>
+                          <a:off x="0" y="0"/>
+                          <a:ext cx="6935470" cy="635"/>
+                        </a:xfrm>
+                        <a:prstGeom prst="rect">
+                          <a:avLst/>
+                        </a:prstGeom>
+                        <a:solidFill>
+                          <a:prstClr val="white"/>
+                        </a:solidFill>
+                        <a:ln>
+                          <a:noFill/>
+                        </a:ln>
+                      </wps:spPr>
+                      <wps:txbx>
+                        <w:txbxContent>
+                          <w:p>
+                            <w:pPr>
+                              <w:pStyle w:val="Caption"/>
+                            </w:pPr>
+                            <w:r>
+                              <w:t xml:space="preserve">Figure </w:t>
+                            </w:r>
+                            <w:fldSimple w:instr=" SEQ Figure \* ARABIC ">
+                              <w:r>
+                                <w:rPr>
+                                  <w:noProof/>
+                                </w:rPr>
+                                <w:t>18</w:t>
+                              </w:r>
+                            </w:fldSimple>
+                            <w:r>
+                              <w:t xml:space="preserve"> Homepage</w:t>
+                            </w:r>
+                          </w:p>
+                        </w:txbxContent>
+                      </wps:txbx>
+                      <wps:bodyPr rot="0" spcFirstLastPara="0" vertOverflow="overflow" horzOverflow="overflow" vert="horz" wrap="square" lIns="0" tIns="0" rIns="0" bIns="0" numCol="1" spcCol="0" rtlCol="0" fromWordArt="0" anchor="t" anchorCtr="0" forceAA="0" compatLnSpc="1">
+                        <a:prstTxWarp prst="textNoShape">
+                          <a:avLst/>
+                        </a:prstTxWarp>
+                        <a:spAutoFit/>
+                      </wps:bodyPr>
+                    </wps:wsp>
+                  </a:graphicData>
+                </a:graphic>
+              </wp:anchor>
+            </w:drawing>
+          </mc:Choice>
+          <mc:Fallback>
+            <w:pict>
+              <v:shape w14:anchorId="13FDBB52" id="_x0000_s1046" type="#_x0000_t202" style="position:absolute;left:0;text-align:left;margin-left:-26.7pt;margin-top:161.8pt;width:546.1pt;height:.05pt;z-index:251694080;visibility:visible;mso-wrap-style:square;mso-wrap-distance-left:9pt;mso-wrap-distance-top:0;mso-wrap-distance-right:9pt;mso-wrap-distance-bottom:0;mso-position-horizontal:absolute;mso-position-horizontal-relative:text;mso-position-vertical:absolute;mso-position-vertical-relative:text;v-text-anchor:top" o:gfxdata="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" stroked="f">
+                <v:textbox style="mso-fit-shape-to-text:t" inset="0,0,0,0">
+                  <w:txbxContent>
+                    <w:p>
+                      <w:pPr>
+                        <w:pStyle w:val="Caption"/>
+                      </w:pPr>
+                      <w:r>
+                        <w:t xml:space="preserve">Figure </w:t>
+                      </w:r>
+                      <w:fldSimple w:instr=" SEQ Figure \* ARABIC ">
+                        <w:r>
+                          <w:rPr>
+                            <w:noProof/>
+                          </w:rPr>
+                          <w:t>18</w:t>
+                        </w:r>
+                      </w:fldSimple>
+                      <w:r>
+                        <w:t xml:space="preserve"> Homepage</w:t>
+                      </w:r>
+                    </w:p>
+                  </w:txbxContent>
+                </v:textbox>
+                <w10:wrap type="square"/>
+              </v:shape>
+            </w:pict>
+          </mc:Fallback>
+        </mc:AlternateContent>
+      </w:r>
+      <w:r>
+        <w:drawing>
+          <wp:anchor distT="0" distB="0" distL="114300" distR="114300" simplePos="0" relativeHeight="251689984" behindDoc="0" locked="0" layoutInCell="1" allowOverlap="1" wp14:anchorId="34950F93" wp14:editId="5952E4D4">
+            <wp:simplePos x="0" y="0"/>
+            <wp:positionH relativeFrom="column">
+              <wp:posOffset>-415290</wp:posOffset>
+            </wp:positionH>
+            <wp:positionV relativeFrom="paragraph">
+              <wp:posOffset>0</wp:posOffset>
+            </wp:positionV>
+            <wp:extent cx="6935470" cy="2124710"/>
+            <wp:effectExtent l="0" t="0" r="0" b="8890"/>
+            <wp:wrapSquare wrapText="bothSides"/>
+            <wp:docPr id="623525574" name="Picture 1"/>
+            <wp:cNvGraphicFramePr>
+              <a:graphicFrameLocks xmlns:a="http://schemas.openxmlformats.org/drawingml/2006/main" noChangeAspect="1"/>
+            </wp:cNvGraphicFramePr>
+            <a:graphic xmlns:a="http://schemas.openxmlformats.org/drawingml/2006/main">
+              <a:graphicData uri="http://schemas.openxmlformats.org/drawingml/2006/picture">
+                <pic:pic xmlns:pic="http://schemas.openxmlformats.org/drawingml/2006/picture">
+                  <pic:nvPicPr>
+                    <pic:cNvPr id="623525574" name=""/>
+                    <pic:cNvPicPr/>
+                  </pic:nvPicPr>
+                  <pic:blipFill>
+                    <a:blip r:embed="rId39" cstate="print">
+                      <a:extLst>
+                        <a:ext uri="{28A0092B-C50C-407E-A947-70E740481C1C}">
+                          <a14:useLocalDpi xmlns:a14="http://schemas.microsoft.com/office/drawing/2010/main" val="0"/>
+                        </a:ext>
+                      </a:extLst>
+                    </a:blip>
+                    <a:stretch>
+                      <a:fillRect/>
+                    </a:stretch>
+                  </pic:blipFill>
+                  <pic:spPr>
+                    <a:xfrm>
+                      <a:off x="0" y="0"/>
+                      <a:ext cx="6935470" cy="2124710"/>
+                    </a:xfrm>
+                    <a:prstGeom prst="rect">
+                      <a:avLst/>
+                    </a:prstGeom>
+                  </pic:spPr>
+                </pic:pic>
+              </a:graphicData>
+            </a:graphic>
+            <wp14:sizeRelH relativeFrom="margin">
+              <wp14:pctWidth>0</wp14:pctWidth>
+            </wp14:sizeRelH>
+            <wp14:sizeRelV relativeFrom="margin">
+              <wp14:pctHeight>0</wp14:pctHeight>
+            </wp14:sizeRelV>
+          </wp:anchor>
+        </w:drawing>
+      </w:r>
+      <w:r>
+        <w:t xml:space="preserve">This is the </w:t>
+      </w:r>
+      <w:r>
+        <w:rPr>
+          <w:b/>
+          <w:bCs/>
+        </w:rPr>
+        <w:t>homepage</w:t>
+      </w:r>
+      <w:r>
+        <w:t xml:space="preserve"> the admin will see.</w:t>
+      </w:r>
+    </w:p>
+    <w:p>
+      <w:pPr>
+        <w:widowControl/>
+        <w:spacing w:after="160" w:line="259" w:lineRule="auto"/>
+        <w:jc w:val="both"/>
+      </w:pPr>
+      <w:r>
+        <w:t xml:space="preserve">Admin can select from a number of options like Home, </w:t>
+      </w:r>
+    </w:p>
+    <w:p>
+      <w:pPr>
+        <w:widowControl/>
+        <w:spacing w:after="160" w:line="259" w:lineRule="auto"/>
+      </w:pPr>
+      <w:r>
+        <w:rPr>
+          <w:noProof/>
+        </w:rPr>
+        <mc:AlternateContent>
+          <mc:Choice Requires="wps">
+            <w:drawing>
+              <wp:anchor distT="0" distB="0" distL="114300" distR="114300" simplePos="0" relativeHeight="251696128" behindDoc="0" locked="0" layoutInCell="1" allowOverlap="1" wp14:anchorId="43FAD4E6" wp14:editId="22B4EF04">
+                <wp:simplePos x="0" y="0"/>
+                <wp:positionH relativeFrom="column">
+                  <wp:posOffset>1532255</wp:posOffset>
+                </wp:positionH>
+                <wp:positionV relativeFrom="paragraph">
+                  <wp:posOffset>2375535</wp:posOffset>
+                </wp:positionV>
+                <wp:extent cx="5181600" cy="635"/>
+                <wp:effectExtent l="0" t="0" r="0" b="0"/>
+                <wp:wrapSquare wrapText="bothSides"/>
+                <wp:docPr id="203765731" name="Text Box 1"/>
+                <wp:cNvGraphicFramePr/>
+                <a:graphic xmlns:a="http://schemas.openxmlformats.org/drawingml/2006/main">
+                  <a:graphicData uri="http://schemas.microsoft.com/office/word/2010/wordprocessingShape">
+                    <wps:wsp>
+                      <wps:cNvSpPr txBox="1"/>
+                      <wps:spPr>
+                        <a:xfrm>
+                          <a:off x="0" y="0"/>
+                          <a:ext cx="5181600" cy="635"/>
+                        </a:xfrm>
+                        <a:prstGeom prst="rect">
+                          <a:avLst/>
+                        </a:prstGeom>
+                        <a:solidFill>
+                          <a:prstClr val="white"/>
+                        </a:solidFill>
+                        <a:ln>
+                          <a:noFill/>
+                        </a:ln>
+                      </wps:spPr>
+                      <wps:txbx>
+                        <w:txbxContent>
+                          <w:p>
+                            <w:pPr>
+                              <w:pStyle w:val="Caption"/>
+                            </w:pPr>
+                            <w:r>
+                              <w:t xml:space="preserve">Figure </w:t>
+                            </w:r>
+                            <w:fldSimple w:instr=" SEQ Figure \* ARABIC ">
+                              <w:r>
+                                <w:rPr>
+                                  <w:noProof/>
+                                </w:rPr>
+                                <w:t>19</w:t>
+                              </w:r>
+                            </w:fldSimple>
+                            <w:r>
+                              <w:t xml:space="preserve"> Event List</w:t>
+                            </w:r>
+                          </w:p>
+                        </w:txbxContent>
+                      </wps:txbx>
+                      <wps:bodyPr rot="0" spcFirstLastPara="0" vertOverflow="overflow" horzOverflow="overflow" vert="horz" wrap="square" lIns="0" tIns="0" rIns="0" bIns="0" numCol="1" spcCol="0" rtlCol="0" fromWordArt="0" anchor="t" anchorCtr="0" forceAA="0" compatLnSpc="1">
+                        <a:prstTxWarp prst="textNoShape">
+                          <a:avLst/>
+                        </a:prstTxWarp>
+                        <a:spAutoFit/>
+                      </wps:bodyPr>
+                    </wps:wsp>
+                  </a:graphicData>
+                </a:graphic>
+              </wp:anchor>
+            </w:drawing>
+          </mc:Choice>
+          <mc:Fallback>
+            <w:pict>
+              <v:shape w14:anchorId="43FAD4E6" id="_x0000_s1047" type="#_x0000_t202" style="position:absolute;margin-left:120.65pt;margin-top:187.05pt;width:408pt;height:.05pt;z-index:251696128;visibility:visible;mso-wrap-style:square;mso-wrap-distance-left:9pt;mso-wrap-distance-top:0;mso-wrap-distance-right:9pt;mso-wrap-distance-bottom:0;mso-position-horizontal:absolute;mso-position-horizontal-relative:text;mso-position-vertical:absolute;mso-position-vertical-relative:text;v-text-anchor:top" o:gfxdata="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" stroked="f">
+                <v:textbox style="mso-fit-shape-to-text:t" inset="0,0,0,0">
+                  <w:txbxContent>
+                    <w:p>
+                      <w:pPr>
+                        <w:pStyle w:val="Caption"/>
+                      </w:pPr>
+                      <w:r>
+                        <w:t xml:space="preserve">Figure </w:t>
+                      </w:r>
+                      <w:fldSimple w:instr=" SEQ Figure \* ARABIC ">
+                        <w:r>
+                          <w:rPr>
+                            <w:noProof/>
+                          </w:rPr>
+                          <w:t>19</w:t>
+                        </w:r>
+                      </w:fldSimple>
+                      <w:r>
+                        <w:t xml:space="preserve"> Event List</w:t>
+                      </w:r>
+                    </w:p>
+                  </w:txbxContent>
+                </v:textbox>
+                <w10:wrap type="square"/>
+              </v:shape>
+            </w:pict>
+          </mc:Fallback>
+        </mc:AlternateContent>
+      </w:r>
+      <w:r>
+        <w:drawing>
+          <wp:anchor distT="0" distB="0" distL="114300" distR="114300" simplePos="0" relativeHeight="251692032" behindDoc="0" locked="0" layoutInCell="1" allowOverlap="1" wp14:anchorId="335AD40F" wp14:editId="7860B55A">
+            <wp:simplePos x="0" y="0"/>
+            <wp:positionH relativeFrom="column">
+              <wp:posOffset>1532255</wp:posOffset>
+            </wp:positionH>
+            <wp:positionV relativeFrom="paragraph">
+              <wp:posOffset>227330</wp:posOffset>
+            </wp:positionV>
+            <wp:extent cx="5181600" cy="2091055"/>
+            <wp:effectExtent l="0" t="0" r="0" b="4445"/>
+            <wp:wrapSquare wrapText="bothSides"/>
+            <wp:docPr id="1954799266" name="Picture 1"/>
+            <wp:cNvGraphicFramePr>
+              <a:graphicFrameLocks xmlns:a="http://schemas.openxmlformats.org/drawingml/2006/main" noChangeAspect="1"/>
+            </wp:cNvGraphicFramePr>
+            <a:graphic xmlns:a="http://schemas.openxmlformats.org/drawingml/2006/main">
+              <a:graphicData uri="http://schemas.openxmlformats.org/drawingml/2006/picture">
+                <pic:pic xmlns:pic="http://schemas.openxmlformats.org/drawingml/2006/picture">
+                  <pic:nvPicPr>
+                    <pic:cNvPr id="1954799266" name=""/>
+                    <pic:cNvPicPr/>
+                  </pic:nvPicPr>
+                  <pic:blipFill>
+                    <a:blip r:embed="rId40" cstate="print">
+                      <a:extLst>
+                        <a:ext uri="{28A0092B-C50C-407E-A947-70E740481C1C}">
+                          <a14:useLocalDpi xmlns:a14="http://schemas.microsoft.com/office/drawing/2010/main" val="0"/>
+                        </a:ext>
+                      </a:extLst>
+                    </a:blip>
+                    <a:stretch>
+                      <a:fillRect/>
+                    </a:stretch>
+                  </pic:blipFill>
+                  <pic:spPr>
+                    <a:xfrm>
+                      <a:off x="0" y="0"/>
+                      <a:ext cx="5181600" cy="2091055"/>
+                    </a:xfrm>
+                    <a:prstGeom prst="rect">
+                      <a:avLst/>
+                    </a:prstGeom>
+                  </pic:spPr>
+                </pic:pic>
+              </a:graphicData>
+            </a:graphic>
+            <wp14:sizeRelH relativeFrom="margin">
+              <wp14:pctWidth>0</wp14:pctWidth>
+            </wp14:sizeRelH>
+            <wp14:sizeRelV relativeFrom="margin">
+              <wp14:pctHeight>0</wp14:pctHeight>
+            </wp14:sizeRelV>
+          </wp:anchor>
+        </w:drawing>
+      </w:r>
+      <w:r>
+        <w:t>The event will be listed here. From here the admin can choose two options update and view event.</w:t>
+      </w:r>
+    </w:p>
+    <w:p>
+      <w:pPr>
+        <w:widowControl/>
+        <w:spacing w:after="160" w:line="259" w:lineRule="auto"/>
+        <w:jc w:val="both"/>
+      </w:pPr>
+    </w:p>
+    <w:p>
+      <w:pPr>
+        <w:widowControl/>
+        <w:spacing w:after="160" w:line="259" w:lineRule="auto"/>
+        <w:jc w:val="both"/>
+      </w:pPr>
+      <w:r>
+        <w:rPr>
+          <w:noProof/>
+          <w14:ligatures w14:val="standardContextual"/>
+        </w:rPr>
+        <mc:AlternateContent>
+          <mc:Choice Requires="wps">
+            <w:drawing>
+              <wp:anchor distT="0" distB="0" distL="114300" distR="114300" simplePos="0" relativeHeight="251699200" behindDoc="0" locked="0" layoutInCell="1" allowOverlap="1" wp14:anchorId="4D2363F6" wp14:editId="331C2765">
+                <wp:simplePos x="0" y="0"/>
+                <wp:positionH relativeFrom="column">
+                  <wp:posOffset>4486910</wp:posOffset>
+                </wp:positionH>
+                <wp:positionV relativeFrom="paragraph">
+                  <wp:posOffset>4001347</wp:posOffset>
+                </wp:positionV>
+                <wp:extent cx="1879600" cy="431800"/>
+                <wp:effectExtent l="0" t="0" r="25400" b="25400"/>
+                <wp:wrapNone/>
+                <wp:docPr id="200395924" name="Text Box 1"/>
+                <wp:cNvGraphicFramePr/>
+                <a:graphic xmlns:a="http://schemas.openxmlformats.org/drawingml/2006/main">
+                  <a:graphicData uri="http://schemas.microsoft.com/office/word/2010/wordprocessingShape">
+                    <wps:wsp>
+                      <wps:cNvSpPr txBox="1"/>
+                      <wps:spPr>
+                        <a:xfrm>
+                          <a:off x="0" y="0"/>
+                          <a:ext cx="1879600" cy="431800"/>
+                        </a:xfrm>
+                        <a:prstGeom prst="rect">
+                          <a:avLst/>
+                        </a:prstGeom>
+                        <a:solidFill>
+                          <a:schemeClr val="lt1"/>
+                        </a:solidFill>
+                        <a:ln w="6350">
+                          <a:solidFill>
+                            <a:prstClr val="black"/>
+                          </a:solidFill>
+                        </a:ln>
+                      </wps:spPr>
+                      <wps:txbx>
+                        <w:txbxContent>
+                          <w:p>
+                            <w:r>
+                              <w:t>Here the event will be seen in a detailed way.</w:t>
+                            </w:r>
+                          </w:p>
+                          <w:p/>
+                        </w:txbxContent>
+                      </wps:txbx>
+                      <wps:bodyPr rot="0" spcFirstLastPara="0" vertOverflow="overflow" horzOverflow="overflow" vert="horz" wrap="square" lIns="91440" tIns="45720" rIns="91440" bIns="45720" numCol="1" spcCol="0" rtlCol="0" fromWordArt="0" anchor="t" anchorCtr="0" forceAA="0" compatLnSpc="1">
+                        <a:prstTxWarp prst="textNoShape">
+                          <a:avLst/>
+                        </a:prstTxWarp>
+                        <a:noAutofit/>
+                      </wps:bodyPr>
+                    </wps:wsp>
+                  </a:graphicData>
+                </a:graphic>
+                <wp14:sizeRelV relativeFrom="margin">
+                  <wp14:pctHeight>0</wp14:pctHeight>
+                </wp14:sizeRelV>
+              </wp:anchor>
+            </w:drawing>
+          </mc:Choice>
+          <mc:Fallback>
+            <w:pict>
+              <v:shape w14:anchorId="4D2363F6" id="_x0000_s1048" type="#_x0000_t202" style="position:absolute;left:0;text-align:left;margin-left:353.3pt;margin-top:315.05pt;width:148pt;height:34pt;z-index:251699200;visibility:visible;mso-wrap-style:square;mso-height-percent:0;mso-wrap-distance-left:9pt;mso-wrap-distance-top:0;mso-wrap-distance-right:9pt;mso-wrap-distance-bottom:0;mso-position-horizontal:absolute;mso-position-horizontal-relative:text;mso-position-vertical:absolute;mso-position-vertical-relative:text;mso-height-percent:0;mso-height-relative:margin;v-text-anchor:top" o:gfxdata="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" fillcolor="white [3201]" strokeweight=".5pt">
+                <v:textbox>
+                  <w:txbxContent>
+                    <w:p>
+                      <w:r>
+                        <w:t>Here the event will be seen in a detailed way.</w:t>
+                      </w:r>
+                    </w:p>
+                    <w:p/>
+                  </w:txbxContent>
+                </v:textbox>
+              </v:shape>
+            </w:pict>
+          </mc:Fallback>
+        </mc:AlternateContent>
+      </w:r>
+      <w:r>
+        <w:drawing>
+          <wp:anchor distT="0" distB="0" distL="114300" distR="114300" simplePos="0" relativeHeight="251691008" behindDoc="1" locked="0" layoutInCell="1" allowOverlap="1" wp14:anchorId="7856008A" wp14:editId="3A15FB91">
+            <wp:simplePos x="0" y="0"/>
+            <wp:positionH relativeFrom="column">
+              <wp:posOffset>-721995</wp:posOffset>
+            </wp:positionH>
+            <wp:positionV relativeFrom="paragraph">
+              <wp:posOffset>2162175</wp:posOffset>
+            </wp:positionV>
+            <wp:extent cx="4986655" cy="2191385"/>
+            <wp:effectExtent l="133350" t="114300" r="137795" b="151765"/>
+            <wp:wrapTight wrapText="bothSides">
+              <wp:wrapPolygon edited="0">
+                <wp:start x="-413" y="-1127"/>
+                <wp:lineTo x="-578" y="-751"/>
+                <wp:lineTo x="-495" y="22908"/>
+                <wp:lineTo x="21949" y="22908"/>
+                <wp:lineTo x="22114" y="20279"/>
+                <wp:lineTo x="22114" y="2253"/>
+                <wp:lineTo x="21949" y="-1127"/>
+                <wp:lineTo x="-413" y="-1127"/>
+              </wp:wrapPolygon>
+            </wp:wrapTight>
+            <wp:docPr id="1557636597" name="Picture 1"/>
+            <wp:cNvGraphicFramePr>
+              <a:graphicFrameLocks xmlns:a="http://schemas.openxmlformats.org/drawingml/2006/main" noChangeAspect="1"/>
+            </wp:cNvGraphicFramePr>
+            <a:graphic xmlns:a="http://schemas.openxmlformats.org/drawingml/2006/main">
+              <a:graphicData uri="http://schemas.openxmlformats.org/drawingml/2006/picture">
+                <pic:pic xmlns:pic="http://schemas.openxmlformats.org/drawingml/2006/picture">
+                  <pic:nvPicPr>
+                    <pic:cNvPr id="1557636597" name=""/>
+                    <pic:cNvPicPr/>
+                  </pic:nvPicPr>
+                  <pic:blipFill>
+                    <a:blip r:embed="rId41" cstate="print">
+                      <a:extLst>
+                        <a:ext uri="{28A0092B-C50C-407E-A947-70E740481C1C}">
+                          <a14:useLocalDpi xmlns:a14="http://schemas.microsoft.com/office/drawing/2010/main" val="0"/>
+                        </a:ext>
+                      </a:extLst>
+                    </a:blip>
+                    <a:stretch>
+                      <a:fillRect/>
+                    </a:stretch>
+                  </pic:blipFill>
+                  <pic:spPr>
+                    <a:xfrm>
+                      <a:off x="0" y="0"/>
+                      <a:ext cx="4986655" cy="2191385"/>
+                    </a:xfrm>
+                    <a:prstGeom prst="rect">
+                      <a:avLst/>
+                    </a:prstGeom>
+                    <a:solidFill>
+                      <a:srgbClr val="FFFFFF">
+                        <a:shade val="85000"/>
+                      </a:srgbClr>
+                    </a:solidFill>
+                    <a:ln w="88900" cap="sq">
+                      <a:solidFill>
+                        <a:srgbClr val="FFFFFF"/>
+                      </a:solidFill>
+                      <a:miter lim="800000"/>
+                    </a:ln>
+                    <a:effectLst>
+                      <a:outerShdw blurRad="55000" dist="18000" dir="5400000" algn="tl" rotWithShape="0">
+                        <a:srgbClr val="000000">
+                          <a:alpha val="40000"/>
+                        </a:srgbClr>
+                      </a:outerShdw>
+                    </a:effectLst>
+                    <a:scene3d>
+                      <a:camera prst="orthographicFront"/>
+                      <a:lightRig rig="twoPt" dir="t">
+                        <a:rot lat="0" lon="0" rev="7200000"/>
+                      </a:lightRig>
+                    </a:scene3d>
+                    <a:sp3d>
+                      <a:bevelT w="25400" h="19050"/>
+                      <a:contourClr>
+                        <a:srgbClr val="FFFFFF"/>
+                      </a:contourClr>
+                    </a:sp3d>
+                  </pic:spPr>
+                </pic:pic>
+              </a:graphicData>
+            </a:graphic>
+          </wp:anchor>
+        </w:drawing>
+      </w:r>
+      <w:r>
+        <w:rPr>
+          <w:noProof/>
+        </w:rPr>
+        <mc:AlternateContent>
+          <mc:Choice Requires="wps">
+            <w:drawing>
+              <wp:anchor distT="0" distB="0" distL="114300" distR="114300" simplePos="0" relativeHeight="251698176" behindDoc="0" locked="0" layoutInCell="1" allowOverlap="1" wp14:anchorId="69F609BF" wp14:editId="68B2609C">
+                <wp:simplePos x="0" y="0"/>
+                <wp:positionH relativeFrom="column">
+                  <wp:posOffset>-722206</wp:posOffset>
+                </wp:positionH>
+                <wp:positionV relativeFrom="paragraph">
+                  <wp:posOffset>4821555</wp:posOffset>
+                </wp:positionV>
+                <wp:extent cx="2268855" cy="635"/>
+                <wp:effectExtent l="0" t="0" r="0" b="8255"/>
+                <wp:wrapSquare wrapText="bothSides"/>
+                <wp:docPr id="1590958339" name="Text Box 1"/>
+                <wp:cNvGraphicFramePr/>
+                <a:graphic xmlns:a="http://schemas.openxmlformats.org/drawingml/2006/main">
+                  <a:graphicData uri="http://schemas.microsoft.com/office/word/2010/wordprocessingShape">
+                    <wps:wsp>
+                      <wps:cNvSpPr txBox="1"/>
+                      <wps:spPr>
+                        <a:xfrm>
+                          <a:off x="0" y="0"/>
+                          <a:ext cx="2268855" cy="635"/>
+                        </a:xfrm>
+                        <a:prstGeom prst="rect">
+                          <a:avLst/>
+                        </a:prstGeom>
+                        <a:solidFill>
+                          <a:prstClr val="white"/>
+                        </a:solidFill>
+                        <a:ln>
+                          <a:noFill/>
+                        </a:ln>
+                      </wps:spPr>
+                      <wps:txbx>
+                        <w:txbxContent>
+                          <w:p>
+                            <w:pPr>
+                              <w:pStyle w:val="Caption"/>
+                            </w:pPr>
+                            <w:r>
+                              <w:t xml:space="preserve">Figure </w:t>
+                            </w:r>
+                            <w:fldSimple w:instr=" SEQ Figure \* ARABIC ">
+                              <w:r>
+                                <w:rPr>
+                                  <w:noProof/>
+                                </w:rPr>
+                                <w:t>20</w:t>
+                              </w:r>
+                            </w:fldSimple>
+                            <w:r>
+                              <w:t xml:space="preserve"> Event View</w:t>
+                            </w:r>
+                          </w:p>
+                        </w:txbxContent>
+                      </wps:txbx>
+                      <wps:bodyPr rot="0" spcFirstLastPara="0" vertOverflow="overflow" horzOverflow="overflow" vert="horz" wrap="square" lIns="0" tIns="0" rIns="0" bIns="0" numCol="1" spcCol="0" rtlCol="0" fromWordArt="0" anchor="t" anchorCtr="0" forceAA="0" compatLnSpc="1">
+                        <a:prstTxWarp prst="textNoShape">
+                          <a:avLst/>
+                        </a:prstTxWarp>
+                        <a:spAutoFit/>
+                      </wps:bodyPr>
+                    </wps:wsp>
+                  </a:graphicData>
+                </a:graphic>
+                <wp14:sizeRelH relativeFrom="margin">
+                  <wp14:pctWidth>0</wp14:pctWidth>
+                </wp14:sizeRelH>
+              </wp:anchor>
+            </w:drawing>
+          </mc:Choice>
+          <mc:Fallback>
+            <w:pict>
+              <v:shape w14:anchorId="69F609BF" id="_x0000_s1049" type="#_x0000_t202" style="position:absolute;left:0;text-align:left;margin-left:-56.85pt;margin-top:379.65pt;width:178.65pt;height:.05pt;z-index:251698176;visibility:visible;mso-wrap-style:square;mso-width-percent:0;mso-wrap-distance-left:9pt;mso-wrap-distance-top:0;mso-wrap-distance-right:9pt;mso-wrap-distance-bottom:0;mso-position-horizontal:absolute;mso-position-horizontal-relative:text;mso-position-vertical:absolute;mso-position-vertical-relative:text;mso-width-percent:0;mso-width-relative:margin;v-text-anchor:top" o:gfxdata="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" stroked="f">
+                <v:textbox style="mso-fit-shape-to-text:t" inset="0,0,0,0">
+                  <w:txbxContent>
+                    <w:p>
+                      <w:pPr>
+                        <w:pStyle w:val="Caption"/>
+                      </w:pPr>
+                      <w:r>
+                        <w:t xml:space="preserve">Figure </w:t>
+                      </w:r>
+                      <w:fldSimple w:instr=" SEQ Figure \* ARABIC ">
+                        <w:r>
+                          <w:rPr>
+                            <w:noProof/>
+                          </w:rPr>
+                          <w:t>20</w:t>
+                        </w:r>
+                      </w:fldSimple>
+                      <w:r>
+                        <w:t xml:space="preserve"> Event View</w:t>
+                      </w:r>
+                    </w:p>
+                  </w:txbxContent>
+                </v:textbox>
+                <w10:wrap type="square"/>
+              </v:shape>
+            </w:pict>
+          </mc:Fallback>
+        </mc:AlternateContent>
+      </w:r>
+      <w:r>
+        <w:rPr>
+          <w:b/>
+          <w:bCs/>
+          <w:sz w:val="32"/>
+          <w:szCs w:val="32"/>
+        </w:rPr>
         <w:br w:type="page"/>
       </w:r>
     </w:p>
@@ -12430,9 +14369,139 @@
     </w:p>
     <w:p>
       <w:pPr>
-        <w:pStyle w:val="ListParagraph"/>
-        <w:spacing w:after="120"/>
-      </w:pPr>
+        <w:widowControl/>
+        <w:spacing w:after="160" w:line="259" w:lineRule="auto"/>
+      </w:pPr>
+    </w:p>
+    <w:p>
+      <w:pPr>
+        <w:widowControl/>
+        <w:spacing w:after="160" w:line="259" w:lineRule="auto"/>
+      </w:pPr>
+      <w:r>
+        <w:br w:type="page"/>
+      </w:r>
+    </w:p>
+    <w:p>
+      <w:pPr>
+        <w:widowControl/>
+        <w:spacing w:after="160" w:line="259" w:lineRule="auto"/>
+        <w:jc w:val="center"/>
+      </w:pPr>
+      <w:r>
+        <w:rPr>
+          <w:b/>
+          <w:bCs/>
+          <w:sz w:val="32"/>
+          <w:szCs w:val="32"/>
+        </w:rPr>
+        <w:lastRenderedPageBreak/>
+        <w:t>CONCLUSION</w:t>
+      </w:r>
+    </w:p>
+    <w:p>
+      <w:pPr>
+        <w:widowControl/>
+        <w:spacing w:after="160" w:line="259" w:lineRule="auto"/>
+      </w:pPr>
+    </w:p>
+    <w:p>
+      <w:pPr>
+        <w:spacing w:line="276" w:lineRule="auto"/>
+        <w:jc w:val="both"/>
+        <w:rPr>
+          <w:sz w:val="24"/>
+          <w:szCs w:val="24"/>
+        </w:rPr>
+      </w:pPr>
+      <w:r>
+        <w:rPr>
+          <w:sz w:val="24"/>
+          <w:szCs w:val="24"/>
+        </w:rPr>
+        <w:t>In conclusion, the "Event Scheduler and Assistant" web application offers an innovative and user-friendly solution to the challenges of organizing and managing small-scale events. This dynamic platform addresses the need for a comprehensive tool that simplifies the event planning process, optimizes task allocation, and fosters collaborative efforts among team members. By leveraging a scalable and versatile database system, this application empowers users to keep a detailed history of their events, enhancing decision-making for future endeavors.</w:t>
+      </w:r>
+    </w:p>
+    <w:p>
+      <w:pPr>
+        <w:spacing w:line="276" w:lineRule="auto"/>
+        <w:jc w:val="both"/>
+        <w:rPr>
+          <w:sz w:val="24"/>
+          <w:szCs w:val="24"/>
+        </w:rPr>
+      </w:pPr>
+    </w:p>
+    <w:p>
+      <w:pPr>
+        <w:spacing w:line="276" w:lineRule="auto"/>
+        <w:jc w:val="both"/>
+        <w:rPr>
+          <w:sz w:val="24"/>
+          <w:szCs w:val="24"/>
+        </w:rPr>
+      </w:pPr>
+      <w:r>
+        <w:rPr>
+          <w:sz w:val="24"/>
+          <w:szCs w:val="24"/>
+        </w:rPr>
+        <w:t>The key features of this web application, including user authentication, responsive design, and real-time collaboration, make it a valuable practical learning experience for those interested in web application development and its underlying fundamentals. The use of technologies like Spring Boot, MySQL, HTML &amp; CSS, JavaScript, and libraries such as JSTL underscores the importance of an efficient technology stack in the development process.</w:t>
+      </w:r>
+    </w:p>
+    <w:p>
+      <w:pPr>
+        <w:spacing w:line="276" w:lineRule="auto"/>
+        <w:jc w:val="both"/>
+        <w:rPr>
+          <w:sz w:val="24"/>
+          <w:szCs w:val="24"/>
+        </w:rPr>
+      </w:pPr>
+    </w:p>
+    <w:p>
+      <w:pPr>
+        <w:spacing w:line="276" w:lineRule="auto"/>
+        <w:jc w:val="both"/>
+        <w:rPr>
+          <w:sz w:val="24"/>
+          <w:szCs w:val="24"/>
+        </w:rPr>
+      </w:pPr>
+      <w:r>
+        <w:rPr>
+          <w:sz w:val="24"/>
+          <w:szCs w:val="24"/>
+        </w:rPr>
+        <w:t>The objectives of this project have been successfully met, providing a collaborative environment and a simple user interface for tracking the roles of volunteers. This application not only streamlines the organization of events but also minimizes friction and miscommunication, making it accessible to a wide range of users, including clubs, colleges, and communities.</w:t>
+      </w:r>
+    </w:p>
+    <w:p>
+      <w:pPr>
+        <w:spacing w:line="276" w:lineRule="auto"/>
+        <w:jc w:val="both"/>
+        <w:rPr>
+          <w:sz w:val="24"/>
+          <w:szCs w:val="24"/>
+        </w:rPr>
+      </w:pPr>
+    </w:p>
+    <w:p>
+      <w:pPr>
+        <w:spacing w:line="276" w:lineRule="auto"/>
+        <w:jc w:val="both"/>
+        <w:rPr>
+          <w:sz w:val="24"/>
+          <w:szCs w:val="24"/>
+        </w:rPr>
+      </w:pPr>
+      <w:r>
+        <w:rPr>
+          <w:sz w:val="24"/>
+          <w:szCs w:val="24"/>
+        </w:rPr>
+        <w:t>The "Event Scheduler and Assistant" is a testament to the power of web applications in addressing real-world challenges and simplifying complex processes. As it continues to evolve and add more features, it has the potential to become an indispensable tool for event organizers looking to enhance their efficiency and productivity in managing events of all kinds. With its user-friendly design and comprehensive functionalities, this web application has the capacity to make event management a more enjoyable and streamlined experience for individuals and organizations alike.</w:t>
+      </w:r>
     </w:p>
     <w:p>
       <w:pPr>
@@ -13077,7 +15146,7 @@
       </w:pPr>
     </w:p>
     <w:sectPr>
-      <w:footerReference w:type="default" r:id="rId36"/>
+      <w:footerReference w:type="default" r:id="rId42"/>
       <w:pgSz w:w="12240" w:h="15840"/>
       <w:pgMar w:top="1440" w:right="1440" w:bottom="1440" w:left="1440" w:header="720" w:footer="720" w:gutter="0"/>
       <w:cols w:space="720"/>
@@ -16015,6 +18084,92 @@
     </w:lvl>
   </w:abstractNum>
   <w:abstractNum w:abstractNumId="25" w15:restartNumberingAfterBreak="0">
+    <w:nsid w:val="6EE33E71"/>
+    <w:multiLevelType w:val="hybridMultilevel"/>
+    <w:tmpl w:val="7640D586"/>
+    <w:lvl w:ilvl="0" w:tplc="0409000F">
+      <w:start w:val="1"/>
+      <w:numFmt w:val="decimal"/>
+      <w:lvlText w:val="%1."/>
+      <w:lvlJc w:val="left"/>
+      <w:pPr>
+        <w:ind w:left="1080" w:hanging="360"/>
+      </w:pPr>
+    </w:lvl>
+    <w:lvl w:ilvl="1" w:tplc="04090019" w:tentative="1">
+      <w:start w:val="1"/>
+      <w:numFmt w:val="lowerLetter"/>
+      <w:lvlText w:val="%2."/>
+      <w:lvlJc w:val="left"/>
+      <w:pPr>
+        <w:ind w:left="1800" w:hanging="360"/>
+      </w:pPr>
+    </w:lvl>
+    <w:lvl w:ilvl="2" w:tplc="0409001B" w:tentative="1">
+      <w:start w:val="1"/>
+      <w:numFmt w:val="lowerRoman"/>
+      <w:lvlText w:val="%3."/>
+      <w:lvlJc w:val="right"/>
+      <w:pPr>
+        <w:ind w:left="2520" w:hanging="180"/>
+      </w:pPr>
+    </w:lvl>
+    <w:lvl w:ilvl="3" w:tplc="0409000F" w:tentative="1">
+      <w:start w:val="1"/>
+      <w:numFmt w:val="decimal"/>
+      <w:lvlText w:val="%4."/>
+      <w:lvlJc w:val="left"/>
+      <w:pPr>
+        <w:ind w:left="3240" w:hanging="360"/>
+      </w:pPr>
+    </w:lvl>
+    <w:lvl w:ilvl="4" w:tplc="04090019" w:tentative="1">
+      <w:start w:val="1"/>
+      <w:numFmt w:val="lowerLetter"/>
+      <w:lvlText w:val="%5."/>
+      <w:lvlJc w:val="left"/>
+      <w:pPr>
+        <w:ind w:left="3960" w:hanging="360"/>
+      </w:pPr>
+    </w:lvl>
+    <w:lvl w:ilvl="5" w:tplc="0409001B" w:tentative="1">
+      <w:start w:val="1"/>
+      <w:numFmt w:val="lowerRoman"/>
+      <w:lvlText w:val="%6."/>
+      <w:lvlJc w:val="right"/>
+      <w:pPr>
+        <w:ind w:left="4680" w:hanging="180"/>
+      </w:pPr>
+    </w:lvl>
+    <w:lvl w:ilvl="6" w:tplc="0409000F" w:tentative="1">
+      <w:start w:val="1"/>
+      <w:numFmt w:val="decimal"/>
+      <w:lvlText w:val="%7."/>
+      <w:lvlJc w:val="left"/>
+      <w:pPr>
+        <w:ind w:left="5400" w:hanging="360"/>
+      </w:pPr>
+    </w:lvl>
+    <w:lvl w:ilvl="7" w:tplc="04090019" w:tentative="1">
+      <w:start w:val="1"/>
+      <w:numFmt w:val="lowerLetter"/>
+      <w:lvlText w:val="%8."/>
+      <w:lvlJc w:val="left"/>
+      <w:pPr>
+        <w:ind w:left="6120" w:hanging="360"/>
+      </w:pPr>
+    </w:lvl>
+    <w:lvl w:ilvl="8" w:tplc="0409001B" w:tentative="1">
+      <w:start w:val="1"/>
+      <w:numFmt w:val="lowerRoman"/>
+      <w:lvlText w:val="%9."/>
+      <w:lvlJc w:val="right"/>
+      <w:pPr>
+        <w:ind w:left="6840" w:hanging="180"/>
+      </w:pPr>
+    </w:lvl>
+  </w:abstractNum>
+  <w:abstractNum w:abstractNumId="26" w15:restartNumberingAfterBreak="0">
     <w:nsid w:val="710C3106"/>
     <w:multiLevelType w:val="hybridMultilevel"/>
     <w:tmpl w:val="E5767226"/>
@@ -16127,7 +18282,93 @@
       </w:rPr>
     </w:lvl>
   </w:abstractNum>
-  <w:abstractNum w:abstractNumId="26" w15:restartNumberingAfterBreak="0">
+  <w:abstractNum w:abstractNumId="27" w15:restartNumberingAfterBreak="0">
+    <w:nsid w:val="733F046C"/>
+    <w:multiLevelType w:val="hybridMultilevel"/>
+    <w:tmpl w:val="B4CC8544"/>
+    <w:lvl w:ilvl="0" w:tplc="0409000F">
+      <w:start w:val="1"/>
+      <w:numFmt w:val="decimal"/>
+      <w:lvlText w:val="%1."/>
+      <w:lvlJc w:val="left"/>
+      <w:pPr>
+        <w:ind w:left="820" w:hanging="360"/>
+      </w:pPr>
+    </w:lvl>
+    <w:lvl w:ilvl="1" w:tplc="04090019" w:tentative="1">
+      <w:start w:val="1"/>
+      <w:numFmt w:val="lowerLetter"/>
+      <w:lvlText w:val="%2."/>
+      <w:lvlJc w:val="left"/>
+      <w:pPr>
+        <w:ind w:left="1540" w:hanging="360"/>
+      </w:pPr>
+    </w:lvl>
+    <w:lvl w:ilvl="2" w:tplc="0409001B" w:tentative="1">
+      <w:start w:val="1"/>
+      <w:numFmt w:val="lowerRoman"/>
+      <w:lvlText w:val="%3."/>
+      <w:lvlJc w:val="right"/>
+      <w:pPr>
+        <w:ind w:left="2260" w:hanging="180"/>
+      </w:pPr>
+    </w:lvl>
+    <w:lvl w:ilvl="3" w:tplc="0409000F" w:tentative="1">
+      <w:start w:val="1"/>
+      <w:numFmt w:val="decimal"/>
+      <w:lvlText w:val="%4."/>
+      <w:lvlJc w:val="left"/>
+      <w:pPr>
+        <w:ind w:left="2980" w:hanging="360"/>
+      </w:pPr>
+    </w:lvl>
+    <w:lvl w:ilvl="4" w:tplc="04090019" w:tentative="1">
+      <w:start w:val="1"/>
+      <w:numFmt w:val="lowerLetter"/>
+      <w:lvlText w:val="%5."/>
+      <w:lvlJc w:val="left"/>
+      <w:pPr>
+        <w:ind w:left="3700" w:hanging="360"/>
+      </w:pPr>
+    </w:lvl>
+    <w:lvl w:ilvl="5" w:tplc="0409001B" w:tentative="1">
+      <w:start w:val="1"/>
+      <w:numFmt w:val="lowerRoman"/>
+      <w:lvlText w:val="%6."/>
+      <w:lvlJc w:val="right"/>
+      <w:pPr>
+        <w:ind w:left="4420" w:hanging="180"/>
+      </w:pPr>
+    </w:lvl>
+    <w:lvl w:ilvl="6" w:tplc="0409000F" w:tentative="1">
+      <w:start w:val="1"/>
+      <w:numFmt w:val="decimal"/>
+      <w:lvlText w:val="%7."/>
+      <w:lvlJc w:val="left"/>
+      <w:pPr>
+        <w:ind w:left="5140" w:hanging="360"/>
+      </w:pPr>
+    </w:lvl>
+    <w:lvl w:ilvl="7" w:tplc="04090019" w:tentative="1">
+      <w:start w:val="1"/>
+      <w:numFmt w:val="lowerLetter"/>
+      <w:lvlText w:val="%8."/>
+      <w:lvlJc w:val="left"/>
+      <w:pPr>
+        <w:ind w:left="5860" w:hanging="360"/>
+      </w:pPr>
+    </w:lvl>
+    <w:lvl w:ilvl="8" w:tplc="0409001B" w:tentative="1">
+      <w:start w:val="1"/>
+      <w:numFmt w:val="lowerRoman"/>
+      <w:lvlText w:val="%9."/>
+      <w:lvlJc w:val="right"/>
+      <w:pPr>
+        <w:ind w:left="6580" w:hanging="180"/>
+      </w:pPr>
+    </w:lvl>
+  </w:abstractNum>
+  <w:abstractNum w:abstractNumId="28" w15:restartNumberingAfterBreak="0">
     <w:nsid w:val="740A74F2"/>
     <w:multiLevelType w:val="hybridMultilevel"/>
     <w:tmpl w:val="32E270C2"/>
@@ -16240,7 +18481,7 @@
       </w:rPr>
     </w:lvl>
   </w:abstractNum>
-  <w:abstractNum w:abstractNumId="27" w15:restartNumberingAfterBreak="0">
+  <w:abstractNum w:abstractNumId="29" w15:restartNumberingAfterBreak="0">
     <w:nsid w:val="740E0995"/>
     <w:multiLevelType w:val="multilevel"/>
     <w:tmpl w:val="9B4064D6"/>
@@ -16353,7 +18594,7 @@
       </w:pPr>
     </w:lvl>
   </w:abstractNum>
-  <w:abstractNum w:abstractNumId="28" w15:restartNumberingAfterBreak="0">
+  <w:abstractNum w:abstractNumId="30" w15:restartNumberingAfterBreak="0">
     <w:nsid w:val="74582D49"/>
     <w:multiLevelType w:val="multilevel"/>
     <w:tmpl w:val="F18E7AFE"/>
@@ -16502,7 +18743,7 @@
       </w:rPr>
     </w:lvl>
   </w:abstractNum>
-  <w:abstractNum w:abstractNumId="29" w15:restartNumberingAfterBreak="0">
+  <w:abstractNum w:abstractNumId="31" w15:restartNumberingAfterBreak="0">
     <w:nsid w:val="74861120"/>
     <w:multiLevelType w:val="multilevel"/>
     <w:tmpl w:val="3356ED16"/>
@@ -16615,7 +18856,7 @@
       </w:pPr>
     </w:lvl>
   </w:abstractNum>
-  <w:abstractNum w:abstractNumId="30" w15:restartNumberingAfterBreak="0">
+  <w:abstractNum w:abstractNumId="32" w15:restartNumberingAfterBreak="0">
     <w:nsid w:val="7C372A99"/>
     <w:multiLevelType w:val="hybridMultilevel"/>
     <w:tmpl w:val="C1627EFC"/>
@@ -16728,7 +18969,7 @@
       </w:rPr>
     </w:lvl>
   </w:abstractNum>
-  <w:abstractNum w:abstractNumId="31" w15:restartNumberingAfterBreak="0">
+  <w:abstractNum w:abstractNumId="33" w15:restartNumberingAfterBreak="0">
     <w:nsid w:val="7CE373AD"/>
     <w:multiLevelType w:val="hybridMultilevel"/>
     <w:tmpl w:val="F424C432"/>
@@ -16842,7 +19083,7 @@
     </w:lvl>
   </w:abstractNum>
   <w:num w:numId="1" w16cid:durableId="469515283">
-    <w:abstractNumId w:val="25"/>
+    <w:abstractNumId w:val="26"/>
   </w:num>
   <w:num w:numId="2" w16cid:durableId="232594588">
     <w:abstractNumId w:val="18"/>
@@ -16863,13 +19104,13 @@
     <w:abstractNumId w:val="21"/>
   </w:num>
   <w:num w:numId="8" w16cid:durableId="2079402176">
-    <w:abstractNumId w:val="29"/>
+    <w:abstractNumId w:val="31"/>
   </w:num>
   <w:num w:numId="9" w16cid:durableId="655954865">
     <w:abstractNumId w:val="10"/>
   </w:num>
   <w:num w:numId="10" w16cid:durableId="1853521738">
-    <w:abstractNumId w:val="27"/>
+    <w:abstractNumId w:val="29"/>
   </w:num>
   <w:num w:numId="11" w16cid:durableId="913665386">
     <w:abstractNumId w:val="9"/>
@@ -16878,7 +19119,7 @@
     <w:abstractNumId w:val="16"/>
   </w:num>
   <w:num w:numId="13" w16cid:durableId="1404521159">
-    <w:abstractNumId w:val="26"/>
+    <w:abstractNumId w:val="28"/>
   </w:num>
   <w:num w:numId="14" w16cid:durableId="69277596">
     <w:abstractNumId w:val="0"/>
@@ -16902,7 +19143,7 @@
     <w:abstractNumId w:val="20"/>
   </w:num>
   <w:num w:numId="21" w16cid:durableId="1608152617">
-    <w:abstractNumId w:val="28"/>
+    <w:abstractNumId w:val="30"/>
   </w:num>
   <w:num w:numId="22" w16cid:durableId="1553228150">
     <w:abstractNumId w:val="19"/>
@@ -16911,10 +19152,10 @@
     <w:abstractNumId w:val="15"/>
   </w:num>
   <w:num w:numId="24" w16cid:durableId="835071688">
-    <w:abstractNumId w:val="31"/>
+    <w:abstractNumId w:val="33"/>
   </w:num>
   <w:num w:numId="25" w16cid:durableId="627976897">
-    <w:abstractNumId w:val="30"/>
+    <w:abstractNumId w:val="32"/>
   </w:num>
   <w:num w:numId="26" w16cid:durableId="1722828154">
     <w:abstractNumId w:val="5"/>
@@ -16936,6 +19177,12 @@
   </w:num>
   <w:num w:numId="32" w16cid:durableId="616985171">
     <w:abstractNumId w:val="4"/>
+  </w:num>
+  <w:num w:numId="33" w16cid:durableId="299068786">
+    <w:abstractNumId w:val="27"/>
+  </w:num>
+  <w:num w:numId="34" w16cid:durableId="1806583631">
+    <w:abstractNumId w:val="25"/>
   </w:num>
 </w:numbering>
 </file>
@@ -17340,7 +19587,7 @@
   <w:style w:type="paragraph" w:default="1" w:styleId="Normal">
     <w:name w:val="Normal"/>
     <w:qFormat/>
-    <w:rsid w:val="00315C81"/>
+    <w:rsid w:val="008A16AD"/>
     <w:pPr>
       <w:widowControl w:val="0"/>
       <w:spacing w:after="0" w:line="240" w:lineRule="auto"/>

</xml_diff>